<commit_message>
minor additions to setup guidance
</commit_message>
<xml_diff>
--- a/OratorRun/Docs/PyOrator program guidance.docx
+++ b/OratorRun/Docs/PyOrator program guidance.docx
@@ -61,7 +61,21 @@
         <w:t>) with the following additional modules</w:t>
       </w:r>
       <w:r>
-        <w:t xml:space="preserve"> install using</w:t>
+        <w:t xml:space="preserve"> install</w:t>
+      </w:r>
+      <w:r>
+        <w:t>ed</w:t>
+      </w:r>
+      <w:bookmarkStart w:id="0" w:name="_GoBack"/>
+      <w:bookmarkEnd w:id="0"/>
+      <w:r>
+        <w:t xml:space="preserve"> using</w:t>
+      </w:r>
+      <w:r>
+        <w:t xml:space="preserve"> </w:t>
+      </w:r>
+      <w:r>
+        <w:t>the Python package installer</w:t>
       </w:r>
       <w:r>
         <w:t xml:space="preserve"> </w:t>
@@ -75,15 +89,6 @@
         </w:r>
       </w:hyperlink>
       <w:r>
-        <w:t xml:space="preserve"> is the</w:t>
-      </w:r>
-      <w:r>
-        <w:t xml:space="preserve"> Python</w:t>
-      </w:r>
-      <w:r>
-        <w:t xml:space="preserve"> package installer</w:t>
-      </w:r>
-      <w:r>
         <w:t>:</w:t>
       </w:r>
     </w:p>
@@ -138,8 +143,6 @@
       <w:pPr>
         <w:spacing w:after="60"/>
       </w:pPr>
-      <w:bookmarkStart w:id="0" w:name="_GoBack"/>
-      <w:bookmarkEnd w:id="0"/>
     </w:p>
     <w:p>
       <w:pPr>
@@ -3669,7 +3672,7 @@
         <v:path o:extrusionok="f" gradientshapeok="t" o:connecttype="rect"/>
         <o:lock v:ext="edit" aspectratio="t"/>
       </v:shapetype>
-      <v:shape id="_x0000_i1075" type="#_x0000_t75" style="width:11.25pt;height:11.25pt" o:bullet="t">
+      <v:shape id="_x0000_i1131" type="#_x0000_t75" style="width:11.25pt;height:11.25pt" o:bullet="t">
         <v:imagedata r:id="rId1" o:title="mso5B25"/>
       </v:shape>
     </w:pict>
@@ -5186,6 +5189,7 @@
   </w:compat>
   <w:rsids>
     <w:rsidRoot w:val="003153F6"/>
+    <w:rsid w:val="000C0F57"/>
     <w:rsid w:val="001C56A0"/>
     <w:rsid w:val="002B3C18"/>
     <w:rsid w:val="002E6165"/>
@@ -5997,7 +6001,7 @@
 </file>
 
 <file path=customXml/itemProps2.xml><?xml version="1.0" encoding="utf-8"?>
-<ds:datastoreItem xmlns:ds="http://schemas.openxmlformats.org/officeDocument/2006/customXml" ds:itemID="{74A1A99D-7819-4CB9-91C3-FBE752ED15BD}">
+<ds:datastoreItem xmlns:ds="http://schemas.openxmlformats.org/officeDocument/2006/customXml" ds:itemID="{1151B716-D966-4210-AD61-F88CEB61169A}">
   <ds:schemaRefs>
     <ds:schemaRef ds:uri="http://schemas.openxmlformats.org/officeDocument/2006/bibliography"/>
   </ds:schemaRefs>

</xml_diff>

<commit_message>
Significant edits to remove option to read management via input Excel file - simplifies code
</commit_message>
<xml_diff>
--- a/OratorRun/Docs/PyOrator program guidance.docx
+++ b/OratorRun/Docs/PyOrator program guidance.docx
@@ -98,11 +98,9 @@
         <w:ind w:left="2154" w:hanging="357"/>
         <w:contextualSpacing w:val="0"/>
       </w:pPr>
-      <w:proofErr w:type="spellStart"/>
       <w:r>
         <w:t>openpyxl</w:t>
       </w:r>
-      <w:proofErr w:type="spellEnd"/>
     </w:p>
     <w:p>
       <w:pPr>
@@ -287,21 +285,325 @@
               <w:spacing w:beforeLines="40" w:before="96" w:afterLines="40" w:after="96"/>
             </w:pPr>
             <w:r>
+              <w:t>_adjust  _adj_</w:t>
+            </w:r>
+          </w:p>
+        </w:tc>
+        <w:tc>
+          <w:tcPr>
+            <w:tcW w:w="4819" w:type="dxa"/>
+          </w:tcPr>
+          <w:p>
+            <w:pPr>
+              <w:keepNext/>
+              <w:keepLines/>
+              <w:spacing w:beforeLines="40" w:before="96" w:afterLines="40" w:after="96"/>
+            </w:pPr>
+            <w:r>
+              <w:t>adjusted</w:t>
+            </w:r>
+          </w:p>
+        </w:tc>
+      </w:tr>
+      <w:tr>
+        <w:tc>
+          <w:tcPr>
+            <w:tcW w:w="2268" w:type="dxa"/>
+          </w:tcPr>
+          <w:p>
+            <w:pPr>
+              <w:keepNext/>
+              <w:keepLines/>
+              <w:spacing w:beforeLines="40" w:before="96" w:afterLines="40" w:after="96"/>
+            </w:pPr>
+            <w:r>
+              <w:t>appld</w:t>
+            </w:r>
+          </w:p>
+        </w:tc>
+        <w:tc>
+          <w:tcPr>
+            <w:tcW w:w="4819" w:type="dxa"/>
+          </w:tcPr>
+          <w:p>
+            <w:pPr>
+              <w:keepNext/>
+              <w:keepLines/>
+              <w:spacing w:beforeLines="40" w:before="96" w:afterLines="40" w:after="96"/>
+            </w:pPr>
+            <w:r>
+              <w:t>applied</w:t>
+            </w:r>
+          </w:p>
+        </w:tc>
+      </w:tr>
+      <w:tr>
+        <w:tc>
+          <w:tcPr>
+            <w:tcW w:w="2268" w:type="dxa"/>
+          </w:tcPr>
+          <w:p>
+            <w:pPr>
+              <w:keepNext/>
+              <w:keepLines/>
+              <w:spacing w:beforeLines="40" w:before="96" w:afterLines="40" w:after="96"/>
+            </w:pPr>
+            <w:r>
+              <w:t>atmos_</w:t>
+            </w:r>
+          </w:p>
+        </w:tc>
+        <w:tc>
+          <w:tcPr>
+            <w:tcW w:w="4819" w:type="dxa"/>
+          </w:tcPr>
+          <w:p>
+            <w:pPr>
+              <w:keepNext/>
+              <w:keepLines/>
+              <w:spacing w:beforeLines="40" w:before="96" w:afterLines="40" w:after="96"/>
+            </w:pPr>
+            <w:r>
+              <w:t>atmospheric</w:t>
+            </w:r>
+          </w:p>
+        </w:tc>
+      </w:tr>
+      <w:tr>
+        <w:tc>
+          <w:tcPr>
+            <w:tcW w:w="2268" w:type="dxa"/>
+          </w:tcPr>
+          <w:p>
+            <w:pPr>
+              <w:keepNext/>
+              <w:keepLines/>
+              <w:spacing w:beforeLines="40" w:before="96" w:afterLines="40" w:after="96"/>
+            </w:pPr>
+            <w:r>
+              <w:t>c_</w:t>
+            </w:r>
+          </w:p>
+        </w:tc>
+        <w:tc>
+          <w:tcPr>
+            <w:tcW w:w="4819" w:type="dxa"/>
+          </w:tcPr>
+          <w:p>
+            <w:pPr>
+              <w:keepNext/>
+              <w:keepLines/>
+              <w:spacing w:beforeLines="40" w:before="96" w:afterLines="40" w:after="96"/>
+            </w:pPr>
+            <w:r>
+              <w:t>carbon</w:t>
+            </w:r>
+          </w:p>
+        </w:tc>
+      </w:tr>
+      <w:tr>
+        <w:tc>
+          <w:tcPr>
+            <w:tcW w:w="2268" w:type="dxa"/>
+          </w:tcPr>
+          <w:p>
+            <w:pPr>
+              <w:keepNext/>
+              <w:keepLines/>
+              <w:spacing w:beforeLines="40" w:before="96" w:afterLines="40" w:after="96"/>
+            </w:pPr>
+            <w:r>
+              <w:t>_coef</w:t>
+            </w:r>
+          </w:p>
+        </w:tc>
+        <w:tc>
+          <w:tcPr>
+            <w:tcW w:w="4819" w:type="dxa"/>
+          </w:tcPr>
+          <w:p>
+            <w:pPr>
+              <w:keepNext/>
+              <w:keepLines/>
+              <w:spacing w:beforeLines="40" w:before="96" w:afterLines="40" w:after="96"/>
+            </w:pPr>
+            <w:r>
+              <w:t>coefficient</w:t>
+            </w:r>
+          </w:p>
+        </w:tc>
+      </w:tr>
+      <w:tr>
+        <w:tc>
+          <w:tcPr>
+            <w:tcW w:w="2268" w:type="dxa"/>
+          </w:tcPr>
+          <w:p>
+            <w:pPr>
+              <w:keepNext/>
+              <w:keepLines/>
+              <w:spacing w:beforeLines="40" w:before="96" w:afterLines="40" w:after="96"/>
+            </w:pPr>
+            <w:r>
+              <w:t>const</w:t>
+            </w:r>
+          </w:p>
+        </w:tc>
+        <w:tc>
+          <w:tcPr>
+            <w:tcW w:w="4819" w:type="dxa"/>
+          </w:tcPr>
+          <w:p>
+            <w:pPr>
+              <w:keepNext/>
+              <w:keepLines/>
+              <w:spacing w:beforeLines="40" w:before="96" w:afterLines="40" w:after="96"/>
+            </w:pPr>
+            <w:r>
+              <w:t>constant</w:t>
+            </w:r>
+            <w:bookmarkStart w:id="1" w:name="_GoBack"/>
+            <w:bookmarkEnd w:id="1"/>
+          </w:p>
+        </w:tc>
+      </w:tr>
+      <w:tr>
+        <w:tc>
+          <w:tcPr>
+            <w:tcW w:w="2268" w:type="dxa"/>
+          </w:tcPr>
+          <w:p>
+            <w:pPr>
+              <w:keepNext/>
+              <w:keepLines/>
+              <w:spacing w:beforeLines="40" w:before="96" w:afterLines="40" w:after="96"/>
+            </w:pPr>
+            <w:r>
+              <w:t>c</w:t>
+            </w:r>
+            <w:r>
+              <w:t>ow</w:t>
+            </w:r>
+            <w:r>
               <w:t>_</w:t>
             </w:r>
-            <w:proofErr w:type="gramStart"/>
-            <w:r>
-              <w:t>adjust  _</w:t>
-            </w:r>
-            <w:proofErr w:type="spellStart"/>
-            <w:proofErr w:type="gramEnd"/>
-            <w:r>
-              <w:t>adj</w:t>
-            </w:r>
-            <w:proofErr w:type="spellEnd"/>
+          </w:p>
+        </w:tc>
+        <w:tc>
+          <w:tcPr>
+            <w:tcW w:w="4819" w:type="dxa"/>
+          </w:tcPr>
+          <w:p>
+            <w:pPr>
+              <w:keepNext/>
+              <w:keepLines/>
+              <w:spacing w:beforeLines="40" w:before="96" w:afterLines="40" w:after="96"/>
+            </w:pPr>
+            <w:r>
+              <w:t>input of ca</w:t>
+            </w:r>
+            <w:r>
+              <w:t>rbon</w:t>
+            </w:r>
+            <w:r>
+              <w:t xml:space="preserve"> from </w:t>
+            </w:r>
+            <w:r>
+              <w:t>organic waste</w:t>
+            </w:r>
+          </w:p>
+        </w:tc>
+      </w:tr>
+      <w:tr>
+        <w:tc>
+          <w:tcPr>
+            <w:tcW w:w="2268" w:type="dxa"/>
+          </w:tcPr>
+          <w:p>
+            <w:pPr>
+              <w:keepNext/>
+              <w:keepLines/>
+              <w:spacing w:beforeLines="40" w:before="96" w:afterLines="40" w:after="96"/>
+            </w:pPr>
+            <w:r>
+              <w:t>cumul</w:t>
+            </w:r>
+          </w:p>
+        </w:tc>
+        <w:tc>
+          <w:tcPr>
+            <w:tcW w:w="4819" w:type="dxa"/>
+          </w:tcPr>
+          <w:p>
+            <w:pPr>
+              <w:keepNext/>
+              <w:keepLines/>
+              <w:spacing w:beforeLines="40" w:before="96" w:afterLines="40" w:after="96"/>
+            </w:pPr>
+            <w:r>
+              <w:t>c</w:t>
+            </w:r>
+            <w:r>
+              <w:t>umulative</w:t>
+            </w:r>
+          </w:p>
+        </w:tc>
+      </w:tr>
+      <w:tr>
+        <w:tc>
+          <w:tcPr>
+            <w:tcW w:w="2268" w:type="dxa"/>
+          </w:tcPr>
+          <w:p>
+            <w:pPr>
+              <w:keepNext/>
+              <w:keepLines/>
+              <w:spacing w:beforeLines="40" w:before="96" w:afterLines="40" w:after="96"/>
+            </w:pPr>
+            <w:r>
+              <w:t>_dem</w:t>
+            </w:r>
+          </w:p>
+        </w:tc>
+        <w:tc>
+          <w:tcPr>
+            <w:tcW w:w="4819" w:type="dxa"/>
+          </w:tcPr>
+          <w:p>
+            <w:pPr>
+              <w:keepNext/>
+              <w:keepLines/>
+              <w:spacing w:beforeLines="40" w:before="96" w:afterLines="40" w:after="96"/>
+            </w:pPr>
+            <w:r>
+              <w:t>demand</w:t>
+            </w:r>
+          </w:p>
+        </w:tc>
+      </w:tr>
+      <w:tr>
+        <w:tc>
+          <w:tcPr>
+            <w:tcW w:w="2268" w:type="dxa"/>
+          </w:tcPr>
+          <w:p>
+            <w:pPr>
+              <w:keepNext/>
+              <w:keepLines/>
+              <w:spacing w:beforeLines="40" w:before="96" w:afterLines="40" w:after="96"/>
+            </w:pPr>
             <w:r>
               <w:t>_</w:t>
             </w:r>
+            <w:r>
+              <w:t>de</w:t>
+            </w:r>
+            <w:r>
+              <w:t>nit</w:t>
+            </w:r>
+            <w:r>
+              <w:t xml:space="preserve"> </w:t>
+            </w:r>
           </w:p>
         </w:tc>
         <w:tc>
@@ -315,7 +617,13 @@
               <w:spacing w:beforeLines="40" w:before="96" w:afterLines="40" w:after="96"/>
             </w:pPr>
             <w:r>
-              <w:t>adjusted</w:t>
+              <w:t>de</w:t>
+            </w:r>
+            <w:r>
+              <w:t>nitrif</w:t>
+            </w:r>
+            <w:r>
+              <w:t>y</w:t>
             </w:r>
           </w:p>
         </w:tc>
@@ -331,11 +639,9 @@
               <w:keepLines/>
               <w:spacing w:beforeLines="40" w:before="96" w:afterLines="40" w:after="96"/>
             </w:pPr>
-            <w:proofErr w:type="spellStart"/>
-            <w:r>
-              <w:t>appld</w:t>
-            </w:r>
-            <w:proofErr w:type="spellEnd"/>
+            <w:r>
+              <w:t>dpth_</w:t>
+            </w:r>
           </w:p>
         </w:tc>
         <w:tc>
@@ -349,7 +655,13 @@
               <w:spacing w:beforeLines="40" w:before="96" w:afterLines="40" w:after="96"/>
             </w:pPr>
             <w:r>
-              <w:t>applied</w:t>
+              <w:t>d</w:t>
+            </w:r>
+            <w:r>
+              <w:t>e</w:t>
+            </w:r>
+            <w:r>
+              <w:t>pth</w:t>
             </w:r>
           </w:p>
         </w:tc>
@@ -365,13 +677,8 @@
               <w:keepLines/>
               <w:spacing w:beforeLines="40" w:before="96" w:afterLines="40" w:after="96"/>
             </w:pPr>
-            <w:proofErr w:type="spellStart"/>
-            <w:r>
-              <w:t>atmos</w:t>
-            </w:r>
-            <w:proofErr w:type="spellEnd"/>
-            <w:r>
-              <w:t>_</w:t>
+            <w:r>
+              <w:t>ex_</w:t>
             </w:r>
           </w:p>
         </w:tc>
@@ -386,7 +693,16 @@
               <w:spacing w:beforeLines="40" w:before="96" w:afterLines="40" w:after="96"/>
             </w:pPr>
             <w:r>
-              <w:t>atmospheric</w:t>
+              <w:t>e</w:t>
+            </w:r>
+            <w:r>
+              <w:t xml:space="preserve">xtra </w:t>
+            </w:r>
+            <w:r>
+              <w:t xml:space="preserve">as in extra </w:t>
+            </w:r>
+            <w:r>
+              <w:t>organic waste</w:t>
             </w:r>
           </w:p>
         </w:tc>
@@ -403,7 +719,7 @@
               <w:spacing w:beforeLines="40" w:before="96" w:afterLines="40" w:after="96"/>
             </w:pPr>
             <w:r>
-              <w:t>c_</w:t>
+              <w:t>factr</w:t>
             </w:r>
           </w:p>
         </w:tc>
@@ -418,7 +734,7 @@
               <w:spacing w:beforeLines="40" w:before="96" w:afterLines="40" w:after="96"/>
             </w:pPr>
             <w:r>
-              <w:t>carbon</w:t>
+              <w:t>factor</w:t>
             </w:r>
           </w:p>
         </w:tc>
@@ -435,13 +751,8 @@
               <w:spacing w:beforeLines="40" w:before="96" w:afterLines="40" w:after="96"/>
             </w:pPr>
             <w:r>
-              <w:t>_</w:t>
-            </w:r>
-            <w:proofErr w:type="spellStart"/>
-            <w:r>
-              <w:t>coef</w:t>
-            </w:r>
-            <w:proofErr w:type="spellEnd"/>
+              <w:t>_fc</w:t>
+            </w:r>
           </w:p>
         </w:tc>
         <w:tc>
@@ -455,7 +766,10 @@
               <w:spacing w:beforeLines="40" w:before="96" w:afterLines="40" w:after="96"/>
             </w:pPr>
             <w:r>
-              <w:t>coefficient</w:t>
+              <w:t>field capacit</w:t>
+            </w:r>
+            <w:r>
+              <w:t>y</w:t>
             </w:r>
           </w:p>
         </w:tc>
@@ -472,13 +786,7 @@
               <w:spacing w:beforeLines="40" w:before="96" w:afterLines="40" w:after="96"/>
             </w:pPr>
             <w:r>
-              <w:t>c</w:t>
-            </w:r>
-            <w:r>
-              <w:t>ow</w:t>
-            </w:r>
-            <w:r>
-              <w:t>_</w:t>
+              <w:t>fert</w:t>
             </w:r>
           </w:p>
         </w:tc>
@@ -493,16 +801,7 @@
               <w:spacing w:beforeLines="40" w:before="96" w:afterLines="40" w:after="96"/>
             </w:pPr>
             <w:r>
-              <w:t>input of ca</w:t>
-            </w:r>
-            <w:r>
-              <w:t>rbon</w:t>
-            </w:r>
-            <w:r>
-              <w:t xml:space="preserve"> from </w:t>
-            </w:r>
-            <w:r>
-              <w:t>organic waste</w:t>
+              <w:t>fertiliser</w:t>
             </w:r>
           </w:p>
         </w:tc>
@@ -518,11 +817,9 @@
               <w:keepLines/>
               <w:spacing w:beforeLines="40" w:before="96" w:afterLines="40" w:after="96"/>
             </w:pPr>
-            <w:proofErr w:type="spellStart"/>
-            <w:r>
-              <w:t>cumul</w:t>
-            </w:r>
-            <w:proofErr w:type="spellEnd"/>
+            <w:r>
+              <w:t>fwd</w:t>
+            </w:r>
           </w:p>
         </w:tc>
         <w:tc>
@@ -536,10 +833,7 @@
               <w:spacing w:beforeLines="40" w:before="96" w:afterLines="40" w:after="96"/>
             </w:pPr>
             <w:r>
-              <w:t>c</w:t>
-            </w:r>
-            <w:r>
-              <w:t>umulative</w:t>
+              <w:t>forward</w:t>
             </w:r>
           </w:p>
         </w:tc>
@@ -556,13 +850,14 @@
               <w:spacing w:beforeLines="40" w:before="96" w:afterLines="40" w:after="96"/>
             </w:pPr>
             <w:r>
-              <w:t>_</w:t>
-            </w:r>
-            <w:proofErr w:type="spellStart"/>
-            <w:r>
-              <w:t>dem</w:t>
-            </w:r>
-            <w:proofErr w:type="spellEnd"/>
+              <w:t>grow_dds</w:t>
+            </w:r>
+            <w:r>
+              <w:t xml:space="preserve">   </w:t>
+            </w:r>
+            <w:r>
+              <w:t>gdds</w:t>
+            </w:r>
           </w:p>
         </w:tc>
         <w:tc>
@@ -576,7 +871,10 @@
               <w:spacing w:beforeLines="40" w:before="96" w:afterLines="40" w:after="96"/>
             </w:pPr>
             <w:r>
-              <w:t>demand</w:t>
+              <w:t>growing degree day</w:t>
+            </w:r>
+            <w:r>
+              <w:t>s</w:t>
             </w:r>
           </w:p>
         </w:tc>
@@ -593,18 +891,7 @@
               <w:spacing w:beforeLines="40" w:before="96" w:afterLines="40" w:after="96"/>
             </w:pPr>
             <w:r>
-              <w:t>_</w:t>
-            </w:r>
-            <w:proofErr w:type="spellStart"/>
-            <w:r>
-              <w:t>de</w:t>
-            </w:r>
-            <w:r>
-              <w:t>nit</w:t>
-            </w:r>
-            <w:proofErr w:type="spellEnd"/>
-            <w:r>
-              <w:t xml:space="preserve"> </w:t>
+              <w:t>harv_</w:t>
             </w:r>
           </w:p>
         </w:tc>
@@ -619,13 +906,10 @@
               <w:spacing w:beforeLines="40" w:before="96" w:afterLines="40" w:after="96"/>
             </w:pPr>
             <w:r>
-              <w:t>de</w:t>
-            </w:r>
-            <w:r>
-              <w:t>nitrif</w:t>
-            </w:r>
-            <w:r>
-              <w:t>y</w:t>
+              <w:t>harves</w:t>
+            </w:r>
+            <w:r>
+              <w:t>t</w:t>
             </w:r>
           </w:p>
         </w:tc>
@@ -637,17 +921,10 @@
           </w:tcPr>
           <w:p>
             <w:pPr>
-              <w:keepNext/>
-              <w:keepLines/>
-              <w:spacing w:beforeLines="40" w:before="96" w:afterLines="40" w:after="96"/>
-            </w:pPr>
-            <w:proofErr w:type="spellStart"/>
-            <w:r>
-              <w:t>dpth</w:t>
-            </w:r>
-            <w:proofErr w:type="spellEnd"/>
-            <w:r>
-              <w:t>_</w:t>
+              <w:spacing w:beforeLines="40" w:before="96" w:afterLines="40" w:after="96"/>
+            </w:pPr>
+            <w:r>
+              <w:t>indx</w:t>
             </w:r>
           </w:p>
         </w:tc>
@@ -657,18 +934,10 @@
           </w:tcPr>
           <w:p>
             <w:pPr>
-              <w:keepNext/>
-              <w:keepLines/>
-              <w:spacing w:beforeLines="40" w:before="96" w:afterLines="40" w:after="96"/>
-            </w:pPr>
-            <w:r>
-              <w:t>d</w:t>
-            </w:r>
-            <w:r>
-              <w:t>e</w:t>
-            </w:r>
-            <w:r>
-              <w:t>pth</w:t>
+              <w:spacing w:beforeLines="40" w:before="96" w:afterLines="40" w:after="96"/>
+            </w:pPr>
+            <w:r>
+              <w:t>index</w:t>
             </w:r>
           </w:p>
         </w:tc>
@@ -680,12 +949,10 @@
           </w:tcPr>
           <w:p>
             <w:pPr>
-              <w:keepNext/>
-              <w:keepLines/>
-              <w:spacing w:beforeLines="40" w:before="96" w:afterLines="40" w:after="96"/>
-            </w:pPr>
-            <w:r>
-              <w:t>ex_</w:t>
+              <w:spacing w:beforeLines="40" w:before="96" w:afterLines="40" w:after="96"/>
+            </w:pPr>
+            <w:r>
+              <w:t>inorg</w:t>
             </w:r>
           </w:p>
         </w:tc>
@@ -695,21 +962,13 @@
           </w:tcPr>
           <w:p>
             <w:pPr>
-              <w:keepNext/>
-              <w:keepLines/>
-              <w:spacing w:beforeLines="40" w:before="96" w:afterLines="40" w:after="96"/>
-            </w:pPr>
-            <w:r>
-              <w:t>e</w:t>
-            </w:r>
-            <w:r>
-              <w:t xml:space="preserve">xtra </w:t>
-            </w:r>
-            <w:r>
-              <w:t xml:space="preserve">as in extra </w:t>
-            </w:r>
-            <w:r>
-              <w:t>organic waste</w:t>
+              <w:spacing w:beforeLines="40" w:before="96" w:afterLines="40" w:after="96"/>
+            </w:pPr>
+            <w:r>
+              <w:t>i</w:t>
+            </w:r>
+            <w:r>
+              <w:t>norganic</w:t>
             </w:r>
           </w:p>
         </w:tc>
@@ -721,15 +980,11 @@
           </w:tcPr>
           <w:p>
             <w:pPr>
-              <w:keepNext/>
-              <w:keepLines/>
-              <w:spacing w:beforeLines="40" w:before="96" w:afterLines="40" w:after="96"/>
-            </w:pPr>
-            <w:proofErr w:type="spellStart"/>
-            <w:r>
-              <w:t>factr</w:t>
-            </w:r>
-            <w:proofErr w:type="spellEnd"/>
+              <w:spacing w:beforeLines="40" w:before="96" w:afterLines="40" w:after="96"/>
+            </w:pPr>
+            <w:r>
+              <w:t>inrt</w:t>
+            </w:r>
           </w:p>
         </w:tc>
         <w:tc>
@@ -738,12 +993,10 @@
           </w:tcPr>
           <w:p>
             <w:pPr>
-              <w:keepNext/>
-              <w:keepLines/>
-              <w:spacing w:beforeLines="40" w:before="96" w:afterLines="40" w:after="96"/>
-            </w:pPr>
-            <w:r>
-              <w:t>factor</w:t>
+              <w:spacing w:beforeLines="40" w:before="96" w:afterLines="40" w:after="96"/>
+            </w:pPr>
+            <w:r>
+              <w:t>inert</w:t>
             </w:r>
           </w:p>
         </w:tc>
@@ -755,12 +1008,10 @@
           </w:tcPr>
           <w:p>
             <w:pPr>
-              <w:keepNext/>
-              <w:keepLines/>
-              <w:spacing w:beforeLines="40" w:before="96" w:afterLines="40" w:after="96"/>
-            </w:pPr>
-            <w:r>
-              <w:t>_fc</w:t>
+              <w:spacing w:beforeLines="40" w:before="96" w:afterLines="40" w:after="96"/>
+            </w:pPr>
+            <w:r>
+              <w:t>mgmt</w:t>
             </w:r>
           </w:p>
         </w:tc>
@@ -770,15 +1021,10 @@
           </w:tcPr>
           <w:p>
             <w:pPr>
-              <w:keepNext/>
-              <w:keepLines/>
-              <w:spacing w:beforeLines="40" w:before="96" w:afterLines="40" w:after="96"/>
-            </w:pPr>
-            <w:r>
-              <w:t>field capacit</w:t>
-            </w:r>
-            <w:r>
-              <w:t>y</w:t>
+              <w:spacing w:beforeLines="40" w:before="96" w:afterLines="40" w:after="96"/>
+            </w:pPr>
+            <w:r>
+              <w:t>management</w:t>
             </w:r>
           </w:p>
         </w:tc>
@@ -790,15 +1036,11 @@
           </w:tcPr>
           <w:p>
             <w:pPr>
-              <w:keepNext/>
-              <w:keepLines/>
-              <w:spacing w:beforeLines="40" w:before="96" w:afterLines="40" w:after="96"/>
-            </w:pPr>
-            <w:proofErr w:type="spellStart"/>
-            <w:r>
-              <w:t>fert</w:t>
-            </w:r>
-            <w:proofErr w:type="spellEnd"/>
+              <w:spacing w:beforeLines="40" w:before="96" w:afterLines="40" w:after="96"/>
+            </w:pPr>
+            <w:r>
+              <w:t>n2</w:t>
+            </w:r>
           </w:p>
         </w:tc>
         <w:tc>
@@ -807,12 +1049,10 @@
           </w:tcPr>
           <w:p>
             <w:pPr>
-              <w:keepNext/>
-              <w:keepLines/>
-              <w:spacing w:beforeLines="40" w:before="96" w:afterLines="40" w:after="96"/>
-            </w:pPr>
-            <w:r>
-              <w:t>fertiliser</w:t>
+              <w:spacing w:beforeLines="40" w:before="96" w:afterLines="40" w:after="96"/>
+            </w:pPr>
+            <w:r>
+              <w:t>nitrogen</w:t>
             </w:r>
           </w:p>
         </w:tc>
@@ -824,15 +1064,11 @@
           </w:tcPr>
           <w:p>
             <w:pPr>
-              <w:keepNext/>
-              <w:keepLines/>
-              <w:spacing w:beforeLines="40" w:before="96" w:afterLines="40" w:after="96"/>
-            </w:pPr>
-            <w:proofErr w:type="spellStart"/>
-            <w:r>
-              <w:t>fwd</w:t>
-            </w:r>
-            <w:proofErr w:type="spellEnd"/>
+              <w:spacing w:beforeLines="40" w:before="96" w:afterLines="40" w:after="96"/>
+            </w:pPr>
+            <w:r>
+              <w:t>n2o</w:t>
+            </w:r>
           </w:p>
         </w:tc>
         <w:tc>
@@ -841,12 +1077,13 @@
           </w:tcPr>
           <w:p>
             <w:pPr>
-              <w:keepNext/>
-              <w:keepLines/>
-              <w:spacing w:beforeLines="40" w:before="96" w:afterLines="40" w:after="96"/>
-            </w:pPr>
-            <w:r>
-              <w:t>forward</w:t>
+              <w:spacing w:beforeLines="40" w:before="96" w:afterLines="40" w:after="96"/>
+            </w:pPr>
+            <w:r>
+              <w:t>n</w:t>
+            </w:r>
+            <w:r>
+              <w:t>itrous oxide</w:t>
             </w:r>
           </w:p>
         </w:tc>
@@ -858,23 +1095,8 @@
           </w:tcPr>
           <w:p>
             <w:pPr>
-              <w:keepNext/>
-              <w:keepLines/>
-              <w:spacing w:beforeLines="40" w:before="96" w:afterLines="40" w:after="96"/>
-            </w:pPr>
-            <w:proofErr w:type="spellStart"/>
-            <w:r>
-              <w:t>grow_dds</w:t>
-            </w:r>
-            <w:proofErr w:type="spellEnd"/>
-            <w:r>
-              <w:t xml:space="preserve">   </w:t>
-            </w:r>
-            <w:proofErr w:type="spellStart"/>
-            <w:r>
-              <w:t>gdds</w:t>
-            </w:r>
-            <w:proofErr w:type="spellEnd"/>
+              <w:spacing w:beforeLines="40" w:before="96" w:afterLines="40" w:after="96"/>
+            </w:pPr>
           </w:p>
         </w:tc>
         <w:tc>
@@ -883,16 +1105,8 @@
           </w:tcPr>
           <w:p>
             <w:pPr>
-              <w:keepNext/>
-              <w:keepLines/>
-              <w:spacing w:beforeLines="40" w:before="96" w:afterLines="40" w:after="96"/>
-            </w:pPr>
-            <w:r>
-              <w:t>growing degree day</w:t>
-            </w:r>
-            <w:r>
-              <w:t>s</w:t>
-            </w:r>
+              <w:spacing w:beforeLines="40" w:before="96" w:afterLines="40" w:after="96"/>
+            </w:pPr>
           </w:p>
         </w:tc>
       </w:tr>
@@ -903,260 +1117,12 @@
           </w:tcPr>
           <w:p>
             <w:pPr>
-              <w:keepNext/>
-              <w:keepLines/>
-              <w:spacing w:beforeLines="40" w:before="96" w:afterLines="40" w:after="96"/>
-            </w:pPr>
-            <w:proofErr w:type="spellStart"/>
-            <w:r>
-              <w:t>harv</w:t>
-            </w:r>
-            <w:proofErr w:type="spellEnd"/>
-            <w:r>
-              <w:t>_</w:t>
-            </w:r>
-          </w:p>
-        </w:tc>
-        <w:tc>
-          <w:tcPr>
-            <w:tcW w:w="4819" w:type="dxa"/>
-          </w:tcPr>
-          <w:p>
-            <w:pPr>
-              <w:keepNext/>
-              <w:keepLines/>
-              <w:spacing w:beforeLines="40" w:before="96" w:afterLines="40" w:after="96"/>
-            </w:pPr>
-            <w:r>
-              <w:t>harves</w:t>
-            </w:r>
-            <w:r>
-              <w:t>t</w:t>
-            </w:r>
-          </w:p>
-        </w:tc>
-      </w:tr>
-      <w:tr>
-        <w:tc>
-          <w:tcPr>
-            <w:tcW w:w="2268" w:type="dxa"/>
-          </w:tcPr>
-          <w:p>
-            <w:pPr>
-              <w:spacing w:beforeLines="40" w:before="96" w:afterLines="40" w:after="96"/>
-            </w:pPr>
-            <w:proofErr w:type="spellStart"/>
-            <w:r>
-              <w:t>indx</w:t>
-            </w:r>
-            <w:proofErr w:type="spellEnd"/>
-          </w:p>
-        </w:tc>
-        <w:tc>
-          <w:tcPr>
-            <w:tcW w:w="4819" w:type="dxa"/>
-          </w:tcPr>
-          <w:p>
-            <w:pPr>
-              <w:spacing w:beforeLines="40" w:before="96" w:afterLines="40" w:after="96"/>
-            </w:pPr>
-            <w:r>
-              <w:t>index</w:t>
-            </w:r>
-          </w:p>
-        </w:tc>
-      </w:tr>
-      <w:tr>
-        <w:tc>
-          <w:tcPr>
-            <w:tcW w:w="2268" w:type="dxa"/>
-          </w:tcPr>
-          <w:p>
-            <w:pPr>
-              <w:spacing w:beforeLines="40" w:before="96" w:afterLines="40" w:after="96"/>
-            </w:pPr>
-            <w:proofErr w:type="spellStart"/>
-            <w:r>
-              <w:t>inorg</w:t>
-            </w:r>
-            <w:proofErr w:type="spellEnd"/>
-          </w:p>
-        </w:tc>
-        <w:tc>
-          <w:tcPr>
-            <w:tcW w:w="4819" w:type="dxa"/>
-          </w:tcPr>
-          <w:p>
-            <w:pPr>
-              <w:spacing w:beforeLines="40" w:before="96" w:afterLines="40" w:after="96"/>
-            </w:pPr>
-            <w:r>
-              <w:t>i</w:t>
-            </w:r>
-            <w:r>
-              <w:t>norganic</w:t>
-            </w:r>
-          </w:p>
-        </w:tc>
-      </w:tr>
-      <w:tr>
-        <w:tc>
-          <w:tcPr>
-            <w:tcW w:w="2268" w:type="dxa"/>
-          </w:tcPr>
-          <w:p>
-            <w:pPr>
-              <w:spacing w:beforeLines="40" w:before="96" w:afterLines="40" w:after="96"/>
-            </w:pPr>
-            <w:proofErr w:type="spellStart"/>
-            <w:r>
-              <w:t>inrt</w:t>
-            </w:r>
-            <w:proofErr w:type="spellEnd"/>
-          </w:p>
-        </w:tc>
-        <w:tc>
-          <w:tcPr>
-            <w:tcW w:w="4819" w:type="dxa"/>
-          </w:tcPr>
-          <w:p>
-            <w:pPr>
-              <w:spacing w:beforeLines="40" w:before="96" w:afterLines="40" w:after="96"/>
-            </w:pPr>
-            <w:r>
-              <w:t>inert</w:t>
-            </w:r>
-          </w:p>
-        </w:tc>
-      </w:tr>
-      <w:tr>
-        <w:tc>
-          <w:tcPr>
-            <w:tcW w:w="2268" w:type="dxa"/>
-          </w:tcPr>
-          <w:p>
-            <w:pPr>
-              <w:spacing w:beforeLines="40" w:before="96" w:afterLines="40" w:after="96"/>
-            </w:pPr>
-            <w:proofErr w:type="spellStart"/>
-            <w:r>
-              <w:t>mgmt</w:t>
-            </w:r>
-            <w:proofErr w:type="spellEnd"/>
-          </w:p>
-        </w:tc>
-        <w:tc>
-          <w:tcPr>
-            <w:tcW w:w="4819" w:type="dxa"/>
-          </w:tcPr>
-          <w:p>
-            <w:pPr>
-              <w:spacing w:beforeLines="40" w:before="96" w:afterLines="40" w:after="96"/>
-            </w:pPr>
-            <w:r>
-              <w:t>management</w:t>
-            </w:r>
-          </w:p>
-        </w:tc>
-      </w:tr>
-      <w:tr>
-        <w:tc>
-          <w:tcPr>
-            <w:tcW w:w="2268" w:type="dxa"/>
-          </w:tcPr>
-          <w:p>
-            <w:pPr>
-              <w:spacing w:beforeLines="40" w:before="96" w:afterLines="40" w:after="96"/>
-            </w:pPr>
-            <w:r>
-              <w:t>n2</w:t>
-            </w:r>
-          </w:p>
-        </w:tc>
-        <w:tc>
-          <w:tcPr>
-            <w:tcW w:w="4819" w:type="dxa"/>
-          </w:tcPr>
-          <w:p>
-            <w:pPr>
-              <w:spacing w:beforeLines="40" w:before="96" w:afterLines="40" w:after="96"/>
-            </w:pPr>
-            <w:r>
-              <w:t>nitrogen</w:t>
-            </w:r>
-          </w:p>
-        </w:tc>
-      </w:tr>
-      <w:tr>
-        <w:tc>
-          <w:tcPr>
-            <w:tcW w:w="2268" w:type="dxa"/>
-          </w:tcPr>
-          <w:p>
-            <w:pPr>
-              <w:spacing w:beforeLines="40" w:before="96" w:afterLines="40" w:after="96"/>
-            </w:pPr>
-            <w:r>
-              <w:t>n2o</w:t>
-            </w:r>
-          </w:p>
-        </w:tc>
-        <w:tc>
-          <w:tcPr>
-            <w:tcW w:w="4819" w:type="dxa"/>
-          </w:tcPr>
-          <w:p>
-            <w:pPr>
-              <w:spacing w:beforeLines="40" w:before="96" w:afterLines="40" w:after="96"/>
-            </w:pPr>
-            <w:r>
-              <w:t>n</w:t>
-            </w:r>
-            <w:r>
-              <w:t>itrous oxide</w:t>
-            </w:r>
-          </w:p>
-        </w:tc>
-      </w:tr>
-      <w:tr>
-        <w:tc>
-          <w:tcPr>
-            <w:tcW w:w="2268" w:type="dxa"/>
-          </w:tcPr>
-          <w:p>
-            <w:pPr>
-              <w:spacing w:beforeLines="40" w:before="96" w:afterLines="40" w:after="96"/>
-            </w:pPr>
-          </w:p>
-        </w:tc>
-        <w:tc>
-          <w:tcPr>
-            <w:tcW w:w="4819" w:type="dxa"/>
-          </w:tcPr>
-          <w:p>
-            <w:pPr>
-              <w:spacing w:beforeLines="40" w:before="96" w:afterLines="40" w:after="96"/>
-            </w:pPr>
-          </w:p>
-        </w:tc>
-      </w:tr>
-      <w:tr>
-        <w:tc>
-          <w:tcPr>
-            <w:tcW w:w="2268" w:type="dxa"/>
-          </w:tcPr>
-          <w:p>
-            <w:pPr>
-              <w:spacing w:beforeLines="40" w:before="96" w:afterLines="40" w:after="96"/>
-            </w:pPr>
-            <w:r>
-              <w:t>_</w:t>
-            </w:r>
-            <w:proofErr w:type="spellStart"/>
-            <w:r>
-              <w:t>nitrif</w:t>
-            </w:r>
-            <w:proofErr w:type="spellEnd"/>
+              <w:spacing w:beforeLines="40" w:before="96" w:afterLines="40" w:after="96"/>
+            </w:pPr>
+            <w:r>
+              <w:lastRenderedPageBreak/>
+              <w:t>_nitrif</w:t>
+            </w:r>
           </w:p>
         </w:tc>
         <w:tc>
@@ -1202,7 +1168,6 @@
               <w:spacing w:beforeLines="40" w:before="96" w:afterLines="40" w:after="96"/>
             </w:pPr>
             <w:r>
-              <w:lastRenderedPageBreak/>
               <w:t>_no</w:t>
             </w:r>
           </w:p>
@@ -1302,11 +1267,9 @@
               </w:tabs>
               <w:spacing w:beforeLines="40" w:before="96" w:afterLines="40" w:after="96"/>
             </w:pPr>
-            <w:proofErr w:type="spellStart"/>
             <w:r>
               <w:t>npp</w:t>
             </w:r>
-            <w:proofErr w:type="spellEnd"/>
           </w:p>
         </w:tc>
         <w:tc>
@@ -1445,15 +1408,7 @@
               <w:t>_</w:t>
             </w:r>
             <w:r>
-              <w:t xml:space="preserve">    </w:t>
-            </w:r>
-            <w:proofErr w:type="spellStart"/>
-            <w:r>
-              <w:t>inorg</w:t>
-            </w:r>
-            <w:proofErr w:type="spellEnd"/>
-            <w:r>
-              <w:t>_</w:t>
+              <w:t xml:space="preserve">    inorg_</w:t>
             </w:r>
           </w:p>
         </w:tc>
@@ -1483,13 +1438,8 @@
             <w:pPr>
               <w:spacing w:beforeLines="40" w:before="96" w:afterLines="40" w:after="96"/>
             </w:pPr>
-            <w:proofErr w:type="spellStart"/>
-            <w:r>
-              <w:t>pcnt</w:t>
-            </w:r>
-            <w:proofErr w:type="spellEnd"/>
-            <w:r>
-              <w:t>_</w:t>
+            <w:r>
+              <w:t>pcnt_</w:t>
             </w:r>
           </w:p>
         </w:tc>
@@ -1548,15 +1498,7 @@
               <w:spacing w:beforeLines="40" w:before="96" w:afterLines="40" w:after="96"/>
             </w:pPr>
             <w:r>
-              <w:t>_</w:t>
-            </w:r>
-            <w:proofErr w:type="spellStart"/>
-            <w:r>
-              <w:t>rcoef</w:t>
-            </w:r>
-            <w:proofErr w:type="spellEnd"/>
-            <w:r>
-              <w:t>_</w:t>
+              <w:t>_rcoef_</w:t>
             </w:r>
             <w:r>
               <w:t xml:space="preserve"> </w:t>
@@ -1636,11 +1578,9 @@
             <w:pPr>
               <w:spacing w:beforeLines="40" w:before="96" w:afterLines="40" w:after="96"/>
             </w:pPr>
-            <w:proofErr w:type="spellStart"/>
             <w:r>
               <w:t>precip</w:t>
             </w:r>
-            <w:proofErr w:type="spellEnd"/>
           </w:p>
         </w:tc>
         <w:tc>
@@ -1666,11 +1606,9 @@
             <w:pPr>
               <w:spacing w:beforeLines="40" w:before="96" w:afterLines="40" w:after="96"/>
             </w:pPr>
-            <w:proofErr w:type="spellStart"/>
             <w:r>
               <w:t>prodn</w:t>
             </w:r>
-            <w:proofErr w:type="spellEnd"/>
           </w:p>
         </w:tc>
         <w:tc>
@@ -1753,16 +1691,51 @@
               <w:spacing w:beforeLines="40" w:before="96" w:afterLines="40" w:after="96"/>
             </w:pPr>
             <w:r>
-              <w:t>_</w:t>
-            </w:r>
-            <w:proofErr w:type="spellStart"/>
+              <w:t>_r</w:t>
+            </w:r>
+            <w:r>
+              <w:t>else</w:t>
+            </w:r>
+          </w:p>
+        </w:tc>
+        <w:tc>
+          <w:tcPr>
+            <w:tcW w:w="4819" w:type="dxa"/>
+          </w:tcPr>
+          <w:p>
+            <w:pPr>
+              <w:spacing w:beforeLines="40" w:before="96" w:afterLines="40" w:after="96"/>
+            </w:pPr>
             <w:r>
               <w:t>r</w:t>
             </w:r>
             <w:r>
-              <w:t>else</w:t>
-            </w:r>
-            <w:proofErr w:type="spellEnd"/>
+              <w:t>elease</w:t>
+            </w:r>
+          </w:p>
+        </w:tc>
+      </w:tr>
+      <w:tr>
+        <w:tc>
+          <w:tcPr>
+            <w:tcW w:w="2268" w:type="dxa"/>
+          </w:tcPr>
+          <w:p>
+            <w:pPr>
+              <w:spacing w:beforeLines="40" w:before="96" w:afterLines="40" w:after="96"/>
+            </w:pPr>
+            <w:r>
+              <w:t>s</w:t>
+            </w:r>
+            <w:r>
+              <w:t>cl</w:t>
+            </w:r>
+            <w:r>
+              <w:t>e_</w:t>
+            </w:r>
+            <w:r>
+              <w:t>factr</w:t>
+            </w:r>
           </w:p>
         </w:tc>
         <w:tc>
@@ -1774,10 +1747,16 @@
               <w:spacing w:beforeLines="40" w:before="96" w:afterLines="40" w:after="96"/>
             </w:pPr>
             <w:r>
-              <w:t>r</w:t>
-            </w:r>
-            <w:r>
-              <w:t>elease</w:t>
+              <w:t>S</w:t>
+            </w:r>
+            <w:r>
+              <w:t>caling</w:t>
+            </w:r>
+            <w:r>
+              <w:t xml:space="preserve"> </w:t>
+            </w:r>
+            <w:r>
+              <w:t>factor</w:t>
             </w:r>
           </w:p>
         </w:tc>
@@ -1791,20 +1770,9 @@
             <w:pPr>
               <w:spacing w:beforeLines="40" w:before="96" w:afterLines="40" w:after="96"/>
             </w:pPr>
-            <w:proofErr w:type="spellStart"/>
-            <w:r>
-              <w:t>s</w:t>
-            </w:r>
-            <w:r>
-              <w:t>cl</w:t>
-            </w:r>
-            <w:r>
-              <w:t>e_</w:t>
-            </w:r>
-            <w:r>
-              <w:t>factr</w:t>
-            </w:r>
-            <w:proofErr w:type="spellEnd"/>
+            <w:r>
+              <w:t>_sply</w:t>
+            </w:r>
           </w:p>
         </w:tc>
         <w:tc>
@@ -1816,16 +1784,7 @@
               <w:spacing w:beforeLines="40" w:before="96" w:afterLines="40" w:after="96"/>
             </w:pPr>
             <w:r>
-              <w:t>S</w:t>
-            </w:r>
-            <w:r>
-              <w:t>caling</w:t>
-            </w:r>
-            <w:r>
-              <w:t xml:space="preserve"> </w:t>
-            </w:r>
-            <w:r>
-              <w:t>factor</w:t>
+              <w:t>supply</w:t>
             </w:r>
           </w:p>
         </w:tc>
@@ -1840,13 +1799,8 @@
               <w:spacing w:beforeLines="40" w:before="96" w:afterLines="40" w:after="96"/>
             </w:pPr>
             <w:r>
-              <w:t>_</w:t>
-            </w:r>
-            <w:proofErr w:type="spellStart"/>
-            <w:r>
-              <w:t>sply</w:t>
-            </w:r>
-            <w:proofErr w:type="spellEnd"/>
+              <w:t>strss</w:t>
+            </w:r>
           </w:p>
         </w:tc>
         <w:tc>
@@ -1858,7 +1812,7 @@
               <w:spacing w:beforeLines="40" w:before="96" w:afterLines="40" w:after="96"/>
             </w:pPr>
             <w:r>
-              <w:t>supply</w:t>
+              <w:t>stress</w:t>
             </w:r>
           </w:p>
         </w:tc>
@@ -1872,11 +1826,9 @@
             <w:pPr>
               <w:spacing w:beforeLines="40" w:before="96" w:afterLines="40" w:after="96"/>
             </w:pPr>
-            <w:proofErr w:type="spellStart"/>
-            <w:r>
-              <w:t>strss</w:t>
-            </w:r>
-            <w:proofErr w:type="spellEnd"/>
+            <w:r>
+              <w:t>_ss</w:t>
+            </w:r>
           </w:p>
         </w:tc>
         <w:tc>
@@ -1888,7 +1840,7 @@
               <w:spacing w:beforeLines="40" w:before="96" w:afterLines="40" w:after="96"/>
             </w:pPr>
             <w:r>
-              <w:t>stress</w:t>
+              <w:t>steady state</w:t>
             </w:r>
           </w:p>
         </w:tc>
@@ -1903,7 +1855,7 @@
               <w:spacing w:beforeLines="40" w:before="96" w:afterLines="40" w:after="96"/>
             </w:pPr>
             <w:r>
-              <w:t>_ss</w:t>
+              <w:t>t_</w:t>
             </w:r>
           </w:p>
         </w:tc>
@@ -1916,7 +1868,7 @@
               <w:spacing w:beforeLines="40" w:before="96" w:afterLines="40" w:after="96"/>
             </w:pPr>
             <w:r>
-              <w:t>steady state</w:t>
+              <w:t>top soil</w:t>
             </w:r>
           </w:p>
         </w:tc>
@@ -1931,7 +1883,7 @@
               <w:spacing w:beforeLines="40" w:before="96" w:afterLines="40" w:after="96"/>
             </w:pPr>
             <w:r>
-              <w:t>t_</w:t>
+              <w:t>tair</w:t>
             </w:r>
           </w:p>
         </w:tc>
@@ -1943,11 +1895,9 @@
             <w:pPr>
               <w:spacing w:beforeLines="40" w:before="96" w:afterLines="40" w:after="96"/>
             </w:pPr>
-            <w:proofErr w:type="gramStart"/>
-            <w:r>
-              <w:t>top soil</w:t>
-            </w:r>
-            <w:proofErr w:type="gramEnd"/>
+            <w:r>
+              <w:t>temperature</w:t>
+            </w:r>
           </w:p>
         </w:tc>
       </w:tr>
@@ -1960,11 +1910,10 @@
             <w:pPr>
               <w:spacing w:beforeLines="40" w:before="96" w:afterLines="40" w:after="96"/>
             </w:pPr>
-            <w:proofErr w:type="spellStart"/>
-            <w:r>
-              <w:t>tair</w:t>
-            </w:r>
-            <w:proofErr w:type="spellEnd"/>
+            <w:bookmarkStart w:id="2" w:name="_Hlk48291546"/>
+            <w:r>
+              <w:t>_typ,   _atyp</w:t>
+            </w:r>
           </w:p>
         </w:tc>
         <w:tc>
@@ -1976,7 +1925,10 @@
               <w:spacing w:beforeLines="40" w:before="96" w:afterLines="40" w:after="96"/>
             </w:pPr>
             <w:r>
-              <w:t>temperature</w:t>
+              <w:t>typical,  at</w:t>
+            </w:r>
+            <w:r>
+              <w:t>ypical</w:t>
             </w:r>
           </w:p>
         </w:tc>
@@ -1990,28 +1942,12 @@
             <w:pPr>
               <w:spacing w:beforeLines="40" w:before="96" w:afterLines="40" w:after="96"/>
             </w:pPr>
-            <w:bookmarkStart w:id="1" w:name="_Hlk48291546"/>
-            <w:r>
-              <w:t>_</w:t>
-            </w:r>
-            <w:proofErr w:type="spellStart"/>
-            <w:proofErr w:type="gramStart"/>
-            <w:r>
-              <w:t>typ</w:t>
-            </w:r>
-            <w:proofErr w:type="spellEnd"/>
-            <w:r>
-              <w:t xml:space="preserve">,   </w:t>
-            </w:r>
-            <w:proofErr w:type="gramEnd"/>
-            <w:r>
-              <w:t>_</w:t>
-            </w:r>
-            <w:proofErr w:type="spellStart"/>
-            <w:r>
-              <w:t>atyp</w:t>
-            </w:r>
-            <w:proofErr w:type="spellEnd"/>
+            <w:r>
+              <w:t>upt</w:t>
+            </w:r>
+            <w:r>
+              <w:t>k</w:t>
+            </w:r>
           </w:p>
         </w:tc>
         <w:tc>
@@ -2022,14 +1958,12 @@
             <w:pPr>
               <w:spacing w:beforeLines="40" w:before="96" w:afterLines="40" w:after="96"/>
             </w:pPr>
-            <w:proofErr w:type="gramStart"/>
-            <w:r>
-              <w:t>typical,  at</w:t>
-            </w:r>
-            <w:r>
-              <w:t>ypical</w:t>
-            </w:r>
-            <w:proofErr w:type="gramEnd"/>
+            <w:r>
+              <w:t>upt</w:t>
+            </w:r>
+            <w:r>
+              <w:t>ake</w:t>
+            </w:r>
           </w:p>
         </w:tc>
       </w:tr>
@@ -2042,14 +1976,9 @@
             <w:pPr>
               <w:spacing w:beforeLines="40" w:before="96" w:afterLines="40" w:after="96"/>
             </w:pPr>
-            <w:proofErr w:type="spellStart"/>
-            <w:r>
-              <w:t>upt</w:t>
-            </w:r>
-            <w:r>
-              <w:t>k</w:t>
-            </w:r>
-            <w:proofErr w:type="spellEnd"/>
+            <w:r>
+              <w:t>volat</w:t>
+            </w:r>
           </w:p>
         </w:tc>
         <w:tc>
@@ -2061,10 +1990,7 @@
               <w:spacing w:beforeLines="40" w:before="96" w:afterLines="40" w:after="96"/>
             </w:pPr>
             <w:r>
-              <w:t>upt</w:t>
-            </w:r>
-            <w:r>
-              <w:t>ake</w:t>
+              <w:t>volatilisation</w:t>
             </w:r>
           </w:p>
         </w:tc>
@@ -2078,11 +2004,9 @@
             <w:pPr>
               <w:spacing w:beforeLines="40" w:before="96" w:afterLines="40" w:after="96"/>
             </w:pPr>
-            <w:proofErr w:type="spellStart"/>
-            <w:r>
-              <w:t>volat</w:t>
-            </w:r>
-            <w:proofErr w:type="spellEnd"/>
+            <w:r>
+              <w:t>wc_</w:t>
+            </w:r>
           </w:p>
         </w:tc>
         <w:tc>
@@ -2094,7 +2018,7 @@
               <w:spacing w:beforeLines="40" w:before="96" w:afterLines="40" w:after="96"/>
             </w:pPr>
             <w:r>
-              <w:t>volatilisation</w:t>
+              <w:t>water content</w:t>
             </w:r>
           </w:p>
         </w:tc>
@@ -2108,13 +2032,9 @@
             <w:pPr>
               <w:spacing w:beforeLines="40" w:before="96" w:afterLines="40" w:after="96"/>
             </w:pPr>
-            <w:proofErr w:type="spellStart"/>
-            <w:r>
-              <w:t>wc</w:t>
-            </w:r>
-            <w:proofErr w:type="spellEnd"/>
-            <w:r>
-              <w:t>_</w:t>
+            <w:r>
+              <w:lastRenderedPageBreak/>
+              <w:t>iws_</w:t>
             </w:r>
           </w:p>
         </w:tc>
@@ -2127,7 +2047,10 @@
               <w:spacing w:beforeLines="40" w:before="96" w:afterLines="40" w:after="96"/>
             </w:pPr>
             <w:r>
-              <w:t>water content</w:t>
+              <w:t>w</w:t>
+            </w:r>
+            <w:r>
+              <w:t>ater stress index</w:t>
             </w:r>
           </w:p>
         </w:tc>
@@ -2141,13 +2064,8 @@
             <w:pPr>
               <w:spacing w:beforeLines="40" w:before="96" w:afterLines="40" w:after="96"/>
             </w:pPr>
-            <w:proofErr w:type="spellStart"/>
-            <w:r>
-              <w:t>iws</w:t>
-            </w:r>
-            <w:proofErr w:type="spellEnd"/>
-            <w:r>
-              <w:t>_</w:t>
+            <w:r>
+              <w:t>_yld_</w:t>
             </w:r>
           </w:p>
         </w:tc>
@@ -2160,10 +2078,7 @@
               <w:spacing w:beforeLines="40" w:before="96" w:afterLines="40" w:after="96"/>
             </w:pPr>
             <w:r>
-              <w:t>w</w:t>
-            </w:r>
-            <w:r>
-              <w:t>ater stress index</w:t>
+              <w:t>yield</w:t>
             </w:r>
           </w:p>
         </w:tc>
@@ -2175,20 +2090,8 @@
           </w:tcPr>
           <w:p>
             <w:pPr>
-              <w:spacing w:beforeLines="40" w:before="96" w:afterLines="40" w:after="96"/>
-            </w:pPr>
-            <w:r>
-              <w:lastRenderedPageBreak/>
-              <w:t>_</w:t>
-            </w:r>
-            <w:proofErr w:type="spellStart"/>
-            <w:r>
-              <w:t>yld</w:t>
-            </w:r>
-            <w:proofErr w:type="spellEnd"/>
-            <w:r>
-              <w:t>_</w:t>
-            </w:r>
+              <w:spacing w:before="40" w:after="40"/>
+            </w:pPr>
           </w:p>
         </w:tc>
         <w:tc>
@@ -2197,37 +2100,12 @@
           </w:tcPr>
           <w:p>
             <w:pPr>
-              <w:spacing w:beforeLines="40" w:before="96" w:afterLines="40" w:after="96"/>
-            </w:pPr>
-            <w:r>
-              <w:t>yield</w:t>
-            </w:r>
-          </w:p>
-        </w:tc>
-      </w:tr>
-      <w:tr>
-        <w:tc>
-          <w:tcPr>
-            <w:tcW w:w="2268" w:type="dxa"/>
-          </w:tcPr>
-          <w:p>
-            <w:pPr>
               <w:spacing w:before="40" w:after="40"/>
             </w:pPr>
           </w:p>
         </w:tc>
-        <w:tc>
-          <w:tcPr>
-            <w:tcW w:w="4819" w:type="dxa"/>
-          </w:tcPr>
-          <w:p>
-            <w:pPr>
-              <w:spacing w:before="40" w:after="40"/>
-            </w:pPr>
-          </w:p>
-        </w:tc>
-      </w:tr>
-      <w:bookmarkEnd w:id="1"/>
+      </w:tr>
+      <w:bookmarkEnd w:id="2"/>
     </w:tbl>
     <w:p/>
     <w:bookmarkEnd w:id="0"/>
@@ -2267,11 +2145,9 @@
               <w:keepNext/>
               <w:spacing w:beforeLines="40" w:before="96" w:afterLines="40" w:after="96"/>
             </w:pPr>
-            <w:proofErr w:type="spellStart"/>
             <w:r>
               <w:t>hydrol_eff</w:t>
             </w:r>
-            <w:proofErr w:type="spellEnd"/>
           </w:p>
         </w:tc>
         <w:tc>
@@ -2300,13 +2176,8 @@
               <w:spacing w:beforeLines="40" w:before="96" w:afterLines="40" w:after="96"/>
             </w:pPr>
             <w:r>
-              <w:t>_</w:t>
-            </w:r>
-            <w:proofErr w:type="spellStart"/>
-            <w:r>
-              <w:t>fwd</w:t>
-            </w:r>
-            <w:proofErr w:type="spellEnd"/>
+              <w:t>_fwd</w:t>
+            </w:r>
           </w:p>
         </w:tc>
         <w:tc>
@@ -2364,11 +2235,9 @@
               <w:keepNext/>
               <w:spacing w:beforeLines="40" w:before="96" w:afterLines="40" w:after="96"/>
             </w:pPr>
-            <w:proofErr w:type="spellStart"/>
             <w:r>
               <w:t>pettmp</w:t>
             </w:r>
-            <w:proofErr w:type="spellEnd"/>
           </w:p>
         </w:tc>
         <w:tc>
@@ -2445,194 +2314,38 @@
           <w:sz w:val="20"/>
           <w:szCs w:val="20"/>
         </w:rPr>
-        <w:t xml:space="preserve">from </w:t>
-      </w:r>
-      <w:proofErr w:type="spellStart"/>
-      <w:r>
+        <w:t>from numpy import arange</w:t>
+      </w:r>
+    </w:p>
+    <w:p>
+      <w:pPr>
+        <w:spacing w:after="0"/>
         <w:rPr>
           <w:rFonts w:ascii="Courier New" w:hAnsi="Courier New" w:cs="Courier New"/>
           <w:sz w:val="20"/>
           <w:szCs w:val="20"/>
         </w:rPr>
-        <w:t>numpy</w:t>
-      </w:r>
-      <w:proofErr w:type="spellEnd"/>
+      </w:pPr>
       <w:r>
         <w:rPr>
           <w:rFonts w:ascii="Courier New" w:hAnsi="Courier New" w:cs="Courier New"/>
           <w:sz w:val="20"/>
           <w:szCs w:val="20"/>
         </w:rPr>
-        <w:t xml:space="preserve"> import </w:t>
-      </w:r>
-      <w:proofErr w:type="spellStart"/>
+        <w:t>for yld in arange(0.3, 0.9, 0.15):</w:t>
+      </w:r>
+    </w:p>
+    <w:p>
+      <w:pPr>
+        <w:spacing w:after="0"/>
+      </w:pPr>
       <w:r>
         <w:rPr>
           <w:rFonts w:ascii="Courier New" w:hAnsi="Courier New" w:cs="Courier New"/>
           <w:sz w:val="20"/>
           <w:szCs w:val="20"/>
         </w:rPr>
-        <w:t>arange</w:t>
-      </w:r>
-      <w:proofErr w:type="spellEnd"/>
-    </w:p>
-    <w:p>
-      <w:pPr>
-        <w:spacing w:after="0"/>
-        <w:rPr>
-          <w:rFonts w:ascii="Courier New" w:hAnsi="Courier New" w:cs="Courier New"/>
-          <w:sz w:val="20"/>
-          <w:szCs w:val="20"/>
-        </w:rPr>
-      </w:pPr>
-      <w:r>
-        <w:rPr>
-          <w:rFonts w:ascii="Courier New" w:hAnsi="Courier New" w:cs="Courier New"/>
-          <w:sz w:val="20"/>
-          <w:szCs w:val="20"/>
-        </w:rPr>
-        <w:t xml:space="preserve">for </w:t>
-      </w:r>
-      <w:proofErr w:type="spellStart"/>
-      <w:r>
-        <w:rPr>
-          <w:rFonts w:ascii="Courier New" w:hAnsi="Courier New" w:cs="Courier New"/>
-          <w:sz w:val="20"/>
-          <w:szCs w:val="20"/>
-        </w:rPr>
-        <w:t>yld</w:t>
-      </w:r>
-      <w:proofErr w:type="spellEnd"/>
-      <w:r>
-        <w:rPr>
-          <w:rFonts w:ascii="Courier New" w:hAnsi="Courier New" w:cs="Courier New"/>
-          <w:sz w:val="20"/>
-          <w:szCs w:val="20"/>
-        </w:rPr>
-        <w:t xml:space="preserve"> in </w:t>
-      </w:r>
-      <w:proofErr w:type="spellStart"/>
-      <w:proofErr w:type="gramStart"/>
-      <w:r>
-        <w:rPr>
-          <w:rFonts w:ascii="Courier New" w:hAnsi="Courier New" w:cs="Courier New"/>
-          <w:sz w:val="20"/>
-          <w:szCs w:val="20"/>
-        </w:rPr>
-        <w:t>arange</w:t>
-      </w:r>
-      <w:proofErr w:type="spellEnd"/>
-      <w:r>
-        <w:rPr>
-          <w:rFonts w:ascii="Courier New" w:hAnsi="Courier New" w:cs="Courier New"/>
-          <w:sz w:val="20"/>
-          <w:szCs w:val="20"/>
-        </w:rPr>
-        <w:t>(</w:t>
-      </w:r>
-      <w:proofErr w:type="gramEnd"/>
-      <w:r>
-        <w:rPr>
-          <w:rFonts w:ascii="Courier New" w:hAnsi="Courier New" w:cs="Courier New"/>
-          <w:sz w:val="20"/>
-          <w:szCs w:val="20"/>
-        </w:rPr>
-        <w:t>0.3, 0.9, 0.15):</w:t>
-      </w:r>
-    </w:p>
-    <w:p>
-      <w:pPr>
-        <w:spacing w:after="0"/>
-      </w:pPr>
-      <w:r>
-        <w:rPr>
-          <w:rFonts w:ascii="Courier New" w:hAnsi="Courier New" w:cs="Courier New"/>
-          <w:sz w:val="20"/>
-          <w:szCs w:val="20"/>
-        </w:rPr>
-        <w:t xml:space="preserve">     prop_n_opt2 = </w:t>
-      </w:r>
-      <w:proofErr w:type="spellStart"/>
-      <w:r>
-        <w:rPr>
-          <w:rFonts w:ascii="Courier New" w:hAnsi="Courier New" w:cs="Courier New"/>
-          <w:sz w:val="20"/>
-          <w:szCs w:val="20"/>
-        </w:rPr>
-        <w:t>prop_n_optimal_from_</w:t>
-      </w:r>
-      <w:proofErr w:type="gramStart"/>
-      <w:r>
-        <w:rPr>
-          <w:rFonts w:ascii="Courier New" w:hAnsi="Courier New" w:cs="Courier New"/>
-          <w:sz w:val="20"/>
-          <w:szCs w:val="20"/>
-        </w:rPr>
-        <w:t>yield</w:t>
-      </w:r>
-      <w:proofErr w:type="spellEnd"/>
-      <w:r>
-        <w:rPr>
-          <w:rFonts w:ascii="Courier New" w:hAnsi="Courier New" w:cs="Courier New"/>
-          <w:sz w:val="20"/>
-          <w:szCs w:val="20"/>
-        </w:rPr>
-        <w:t>(</w:t>
-      </w:r>
-      <w:proofErr w:type="spellStart"/>
-      <w:proofErr w:type="gramEnd"/>
-      <w:r>
-        <w:rPr>
-          <w:rFonts w:ascii="Courier New" w:hAnsi="Courier New" w:cs="Courier New"/>
-          <w:sz w:val="20"/>
-          <w:szCs w:val="20"/>
-        </w:rPr>
-        <w:t>yld</w:t>
-      </w:r>
-      <w:proofErr w:type="spellEnd"/>
-      <w:r>
-        <w:rPr>
-          <w:rFonts w:ascii="Courier New" w:hAnsi="Courier New" w:cs="Courier New"/>
-          <w:sz w:val="20"/>
-          <w:szCs w:val="20"/>
-        </w:rPr>
-        <w:t xml:space="preserve">, </w:t>
-      </w:r>
-      <w:proofErr w:type="spellStart"/>
-      <w:r>
-        <w:rPr>
-          <w:rFonts w:ascii="Courier New" w:hAnsi="Courier New" w:cs="Courier New"/>
-          <w:sz w:val="20"/>
-          <w:szCs w:val="20"/>
-        </w:rPr>
-        <w:t>crop_vars</w:t>
-      </w:r>
-      <w:proofErr w:type="spellEnd"/>
-      <w:r>
-        <w:rPr>
-          <w:rFonts w:ascii="Courier New" w:hAnsi="Courier New" w:cs="Courier New"/>
-          <w:sz w:val="20"/>
-          <w:szCs w:val="20"/>
-        </w:rPr>
-        <w:t>[</w:t>
-      </w:r>
-      <w:proofErr w:type="spellStart"/>
-      <w:r>
-        <w:rPr>
-          <w:rFonts w:ascii="Courier New" w:hAnsi="Courier New" w:cs="Courier New"/>
-          <w:sz w:val="20"/>
-          <w:szCs w:val="20"/>
-        </w:rPr>
-        <w:t>crop_curr</w:t>
-      </w:r>
-      <w:proofErr w:type="spellEnd"/>
-      <w:r>
-        <w:rPr>
-          <w:rFonts w:ascii="Courier New" w:hAnsi="Courier New" w:cs="Courier New"/>
-          <w:sz w:val="20"/>
-          <w:szCs w:val="20"/>
-        </w:rPr>
-        <w:t>])</w:t>
+        <w:t xml:space="preserve">     prop_n_opt2 = prop_n_optimal_from_yield(yld, crop_vars[crop_curr])</w:t>
       </w:r>
     </w:p>
     <w:p>
@@ -2669,8 +2382,6 @@
           <w:bCs/>
         </w:rPr>
       </w:pPr>
-      <w:bookmarkStart w:id="2" w:name="_GoBack"/>
-      <w:bookmarkEnd w:id="2"/>
       <w:r>
         <w:rPr>
           <w:rFonts w:cstheme="minorHAnsi"/>
@@ -3112,11 +2823,9 @@
               <w:keepNext/>
               <w:spacing w:before="60" w:after="60"/>
             </w:pPr>
-            <w:proofErr w:type="spellStart"/>
             <w:r>
               <w:t>pool_c_dpm</w:t>
             </w:r>
-            <w:proofErr w:type="spellEnd"/>
           </w:p>
         </w:tc>
         <w:tc>
@@ -3128,11 +2837,9 @@
               <w:keepNext/>
               <w:spacing w:before="60" w:after="60"/>
             </w:pPr>
-            <w:proofErr w:type="spellStart"/>
             <w:r>
               <w:t>pi_to_dpm</w:t>
             </w:r>
-            <w:proofErr w:type="spellEnd"/>
           </w:p>
         </w:tc>
         <w:tc>
@@ -3144,11 +2851,9 @@
               <w:keepNext/>
               <w:spacing w:before="60" w:after="60"/>
             </w:pPr>
-            <w:proofErr w:type="spellStart"/>
             <w:r>
               <w:t>cow_to_dpm</w:t>
             </w:r>
-            <w:proofErr w:type="spellEnd"/>
           </w:p>
         </w:tc>
         <w:tc>
@@ -3160,11 +2865,9 @@
               <w:keepNext/>
               <w:spacing w:before="60" w:after="60"/>
             </w:pPr>
-            <w:proofErr w:type="spellStart"/>
             <w:r>
               <w:t>c_loss_dpm</w:t>
             </w:r>
-            <w:proofErr w:type="spellEnd"/>
           </w:p>
         </w:tc>
       </w:tr>
@@ -3192,11 +2895,9 @@
               <w:keepNext/>
               <w:spacing w:before="60" w:after="60"/>
             </w:pPr>
-            <w:proofErr w:type="spellStart"/>
             <w:r>
               <w:t>pool_c_rpm</w:t>
             </w:r>
-            <w:proofErr w:type="spellEnd"/>
           </w:p>
         </w:tc>
         <w:tc>
@@ -3208,11 +2909,9 @@
               <w:keepNext/>
               <w:spacing w:before="60" w:after="60"/>
             </w:pPr>
-            <w:proofErr w:type="spellStart"/>
             <w:r>
               <w:t>pi_to_rpm</w:t>
             </w:r>
-            <w:proofErr w:type="spellEnd"/>
           </w:p>
         </w:tc>
         <w:tc>
@@ -3238,11 +2937,9 @@
               <w:keepNext/>
               <w:spacing w:before="60" w:after="60"/>
             </w:pPr>
-            <w:proofErr w:type="spellStart"/>
             <w:r>
               <w:t>c_loss_rpm</w:t>
             </w:r>
-            <w:proofErr w:type="spellEnd"/>
           </w:p>
         </w:tc>
       </w:tr>
@@ -3271,11 +2968,9 @@
               <w:keepNext/>
               <w:spacing w:before="60" w:after="60"/>
             </w:pPr>
-            <w:proofErr w:type="spellStart"/>
             <w:r>
               <w:t>pool_c_hum</w:t>
             </w:r>
-            <w:proofErr w:type="spellEnd"/>
           </w:p>
         </w:tc>
         <w:tc>
@@ -3287,11 +2982,9 @@
               <w:keepNext/>
               <w:spacing w:before="60" w:after="60"/>
             </w:pPr>
-            <w:proofErr w:type="spellStart"/>
             <w:r>
               <w:t>c_input_hum</w:t>
             </w:r>
-            <w:proofErr w:type="spellEnd"/>
           </w:p>
         </w:tc>
         <w:tc>
@@ -3303,11 +2996,9 @@
               <w:keepNext/>
               <w:spacing w:before="60" w:after="60"/>
             </w:pPr>
-            <w:proofErr w:type="spellStart"/>
             <w:r>
               <w:t>cow_to_hum</w:t>
             </w:r>
-            <w:proofErr w:type="spellEnd"/>
           </w:p>
         </w:tc>
         <w:tc>
@@ -3319,11 +3010,9 @@
               <w:keepNext/>
               <w:spacing w:before="60" w:after="60"/>
             </w:pPr>
-            <w:proofErr w:type="spellStart"/>
             <w:r>
               <w:t>c_loss_hum</w:t>
             </w:r>
-            <w:proofErr w:type="spellEnd"/>
           </w:p>
         </w:tc>
       </w:tr>
@@ -3351,11 +3040,9 @@
               <w:keepNext/>
               <w:spacing w:before="60" w:after="60"/>
             </w:pPr>
-            <w:proofErr w:type="spellStart"/>
             <w:r>
               <w:t>pool_c_bio</w:t>
             </w:r>
-            <w:proofErr w:type="spellEnd"/>
           </w:p>
         </w:tc>
         <w:tc>
@@ -3367,11 +3054,9 @@
               <w:keepNext/>
               <w:spacing w:before="60" w:after="60"/>
             </w:pPr>
-            <w:proofErr w:type="spellStart"/>
             <w:r>
               <w:t>c_input_bio</w:t>
             </w:r>
-            <w:proofErr w:type="spellEnd"/>
           </w:p>
         </w:tc>
         <w:tc>
@@ -3394,11 +3079,9 @@
               <w:keepNext/>
               <w:spacing w:before="60" w:after="60"/>
             </w:pPr>
-            <w:proofErr w:type="spellStart"/>
             <w:r>
               <w:t>c_loss_bio</w:t>
             </w:r>
-            <w:proofErr w:type="spellEnd"/>
           </w:p>
         </w:tc>
       </w:tr>
@@ -3426,14 +3109,12 @@
               <w:keepNext/>
               <w:spacing w:before="60" w:after="60"/>
             </w:pPr>
-            <w:proofErr w:type="spellStart"/>
             <w:r>
               <w:t>pool_c_io</w:t>
             </w:r>
             <w:r>
               <w:t>m</w:t>
             </w:r>
-            <w:proofErr w:type="spellEnd"/>
           </w:p>
         </w:tc>
         <w:tc>
@@ -3456,7 +3137,6 @@
               <w:keepNext/>
               <w:spacing w:before="60" w:after="60"/>
             </w:pPr>
-            <w:proofErr w:type="spellStart"/>
             <w:r>
               <w:t>cow_to_</w:t>
             </w:r>
@@ -3466,7 +3146,6 @@
             <w:r>
               <w:t>m</w:t>
             </w:r>
-            <w:proofErr w:type="spellEnd"/>
           </w:p>
         </w:tc>
         <w:tc>
@@ -3776,7 +3455,7 @@
         <v:path o:extrusionok="f" gradientshapeok="t" o:connecttype="rect"/>
         <o:lock v:ext="edit" aspectratio="t"/>
       </v:shapetype>
-      <v:shape id="_x0000_i1030" type="#_x0000_t75" style="width:11.25pt;height:11.25pt" o:bullet="t">
+      <v:shape id="_x0000_i1027" type="#_x0000_t75" style="width:11.25pt;height:11.25pt" o:bullet="t">
         <v:imagedata r:id="rId1" o:title="mso5B25"/>
       </v:shape>
     </w:pict>
@@ -5303,6 +4982,7 @@
     <w:rsid w:val="003B5A61"/>
     <w:rsid w:val="005042ED"/>
     <w:rsid w:val="005054D7"/>
+    <w:rsid w:val="005120D3"/>
     <w:rsid w:val="00593436"/>
     <w:rsid w:val="0071430E"/>
     <w:rsid w:val="008C559C"/>
@@ -6107,7 +5787,7 @@
 </file>
 
 <file path=customXml/itemProps2.xml><?xml version="1.0" encoding="utf-8"?>
-<ds:datastoreItem xmlns:ds="http://schemas.openxmlformats.org/officeDocument/2006/customXml" ds:itemID="{BF026BE4-F3DE-4E9B-B090-F24947B28073}">
+<ds:datastoreItem xmlns:ds="http://schemas.openxmlformats.org/officeDocument/2006/customXml" ds:itemID="{17AB4EAA-2994-45A6-A7C6-CAF56DECCF8D}">
   <ds:schemaRefs>
     <ds:schemaRef ds:uri="http://schemas.openxmlformats.org/officeDocument/2006/bibliography"/>
   </ds:schemaRefs>

</xml_diff>

<commit_message>
improvements to Excel output files and experiments with fonts
</commit_message>
<xml_diff>
--- a/OratorRun/Docs/PyOrator program guidance.docx
+++ b/OratorRun/Docs/PyOrator program guidance.docx
@@ -98,9 +98,11 @@
         <w:ind w:left="2154" w:hanging="357"/>
         <w:contextualSpacing w:val="0"/>
       </w:pPr>
+      <w:proofErr w:type="spellStart"/>
       <w:r>
         <w:t>openpyxl</w:t>
       </w:r>
+      <w:proofErr w:type="spellEnd"/>
     </w:p>
     <w:p>
       <w:pPr>
@@ -285,7 +287,20 @@
               <w:spacing w:beforeLines="40" w:before="96" w:afterLines="40" w:after="96"/>
             </w:pPr>
             <w:r>
-              <w:t>_adjust  _adj_</w:t>
+              <w:t>_</w:t>
+            </w:r>
+            <w:proofErr w:type="gramStart"/>
+            <w:r>
+              <w:t>adjust  _</w:t>
+            </w:r>
+            <w:proofErr w:type="spellStart"/>
+            <w:proofErr w:type="gramEnd"/>
+            <w:r>
+              <w:t>adj</w:t>
+            </w:r>
+            <w:proofErr w:type="spellEnd"/>
+            <w:r>
+              <w:t>_</w:t>
             </w:r>
           </w:p>
         </w:tc>
@@ -316,9 +331,11 @@
               <w:keepLines/>
               <w:spacing w:beforeLines="40" w:before="96" w:afterLines="40" w:after="96"/>
             </w:pPr>
+            <w:proofErr w:type="spellStart"/>
             <w:r>
               <w:t>appld</w:t>
             </w:r>
+            <w:proofErr w:type="spellEnd"/>
           </w:p>
         </w:tc>
         <w:tc>
@@ -348,8 +365,13 @@
               <w:keepLines/>
               <w:spacing w:beforeLines="40" w:before="96" w:afterLines="40" w:after="96"/>
             </w:pPr>
-            <w:r>
-              <w:t>atmos_</w:t>
+            <w:proofErr w:type="spellStart"/>
+            <w:r>
+              <w:t>atmos</w:t>
+            </w:r>
+            <w:proofErr w:type="spellEnd"/>
+            <w:r>
+              <w:t>_</w:t>
             </w:r>
           </w:p>
         </w:tc>
@@ -413,8 +435,13 @@
               <w:spacing w:beforeLines="40" w:before="96" w:afterLines="40" w:after="96"/>
             </w:pPr>
             <w:r>
-              <w:t>_coef</w:t>
-            </w:r>
+              <w:t>_</w:t>
+            </w:r>
+            <w:proofErr w:type="spellStart"/>
+            <w:r>
+              <w:t>coef</w:t>
+            </w:r>
+            <w:proofErr w:type="spellEnd"/>
           </w:p>
         </w:tc>
         <w:tc>
@@ -445,7 +472,7 @@
               <w:spacing w:beforeLines="40" w:before="96" w:afterLines="40" w:after="96"/>
             </w:pPr>
             <w:r>
-              <w:t>const</w:t>
+              <w:t>k</w:t>
             </w:r>
           </w:p>
         </w:tc>
@@ -461,6 +488,397 @@
             </w:pPr>
             <w:r>
               <w:t>constant</w:t>
+            </w:r>
+          </w:p>
+        </w:tc>
+      </w:tr>
+      <w:tr>
+        <w:tc>
+          <w:tcPr>
+            <w:tcW w:w="2268" w:type="dxa"/>
+          </w:tcPr>
+          <w:p>
+            <w:pPr>
+              <w:keepNext/>
+              <w:keepLines/>
+              <w:spacing w:beforeLines="40" w:before="96" w:afterLines="40" w:after="96"/>
+            </w:pPr>
+            <w:r>
+              <w:t>c</w:t>
+            </w:r>
+            <w:r>
+              <w:t>ow</w:t>
+            </w:r>
+            <w:r>
+              <w:t>_</w:t>
+            </w:r>
+          </w:p>
+        </w:tc>
+        <w:tc>
+          <w:tcPr>
+            <w:tcW w:w="4819" w:type="dxa"/>
+          </w:tcPr>
+          <w:p>
+            <w:pPr>
+              <w:keepNext/>
+              <w:keepLines/>
+              <w:spacing w:beforeLines="40" w:before="96" w:afterLines="40" w:after="96"/>
+            </w:pPr>
+            <w:r>
+              <w:t>input of ca</w:t>
+            </w:r>
+            <w:r>
+              <w:t>rbon</w:t>
+            </w:r>
+            <w:r>
+              <w:t xml:space="preserve"> from </w:t>
+            </w:r>
+            <w:r>
+              <w:t>organic waste</w:t>
+            </w:r>
+          </w:p>
+        </w:tc>
+      </w:tr>
+      <w:tr>
+        <w:tc>
+          <w:tcPr>
+            <w:tcW w:w="2268" w:type="dxa"/>
+          </w:tcPr>
+          <w:p>
+            <w:pPr>
+              <w:keepNext/>
+              <w:keepLines/>
+              <w:spacing w:beforeLines="40" w:before="96" w:afterLines="40" w:after="96"/>
+            </w:pPr>
+            <w:proofErr w:type="spellStart"/>
+            <w:r>
+              <w:t>cumul</w:t>
+            </w:r>
+            <w:proofErr w:type="spellEnd"/>
+          </w:p>
+        </w:tc>
+        <w:tc>
+          <w:tcPr>
+            <w:tcW w:w="4819" w:type="dxa"/>
+          </w:tcPr>
+          <w:p>
+            <w:pPr>
+              <w:keepNext/>
+              <w:keepLines/>
+              <w:spacing w:beforeLines="40" w:before="96" w:afterLines="40" w:after="96"/>
+            </w:pPr>
+            <w:r>
+              <w:t>c</w:t>
+            </w:r>
+            <w:r>
+              <w:t>umulative</w:t>
+            </w:r>
+          </w:p>
+        </w:tc>
+      </w:tr>
+      <w:tr>
+        <w:tc>
+          <w:tcPr>
+            <w:tcW w:w="2268" w:type="dxa"/>
+          </w:tcPr>
+          <w:p>
+            <w:pPr>
+              <w:keepNext/>
+              <w:keepLines/>
+              <w:spacing w:beforeLines="40" w:before="96" w:afterLines="40" w:after="96"/>
+            </w:pPr>
+            <w:r>
+              <w:t>_</w:t>
+            </w:r>
+            <w:proofErr w:type="spellStart"/>
+            <w:r>
+              <w:t>dem</w:t>
+            </w:r>
+            <w:proofErr w:type="spellEnd"/>
+          </w:p>
+        </w:tc>
+        <w:tc>
+          <w:tcPr>
+            <w:tcW w:w="4819" w:type="dxa"/>
+          </w:tcPr>
+          <w:p>
+            <w:pPr>
+              <w:keepNext/>
+              <w:keepLines/>
+              <w:spacing w:beforeLines="40" w:before="96" w:afterLines="40" w:after="96"/>
+            </w:pPr>
+            <w:r>
+              <w:t>demand</w:t>
+            </w:r>
+          </w:p>
+        </w:tc>
+      </w:tr>
+      <w:tr>
+        <w:tc>
+          <w:tcPr>
+            <w:tcW w:w="2268" w:type="dxa"/>
+          </w:tcPr>
+          <w:p>
+            <w:pPr>
+              <w:keepNext/>
+              <w:keepLines/>
+              <w:spacing w:beforeLines="40" w:before="96" w:afterLines="40" w:after="96"/>
+            </w:pPr>
+            <w:r>
+              <w:t>_</w:t>
+            </w:r>
+            <w:proofErr w:type="spellStart"/>
+            <w:r>
+              <w:t>de</w:t>
+            </w:r>
+            <w:r>
+              <w:t>nit</w:t>
+            </w:r>
+            <w:proofErr w:type="spellEnd"/>
+            <w:r>
+              <w:t xml:space="preserve"> </w:t>
+            </w:r>
+          </w:p>
+        </w:tc>
+        <w:tc>
+          <w:tcPr>
+            <w:tcW w:w="4819" w:type="dxa"/>
+          </w:tcPr>
+          <w:p>
+            <w:pPr>
+              <w:keepNext/>
+              <w:keepLines/>
+              <w:spacing w:beforeLines="40" w:before="96" w:afterLines="40" w:after="96"/>
+            </w:pPr>
+            <w:r>
+              <w:t>de</w:t>
+            </w:r>
+            <w:r>
+              <w:t>nitrif</w:t>
+            </w:r>
+            <w:r>
+              <w:t>y</w:t>
+            </w:r>
+          </w:p>
+        </w:tc>
+      </w:tr>
+      <w:tr>
+        <w:tc>
+          <w:tcPr>
+            <w:tcW w:w="2268" w:type="dxa"/>
+          </w:tcPr>
+          <w:p>
+            <w:pPr>
+              <w:keepNext/>
+              <w:keepLines/>
+              <w:spacing w:beforeLines="40" w:before="96" w:afterLines="40" w:after="96"/>
+            </w:pPr>
+            <w:proofErr w:type="spellStart"/>
+            <w:r>
+              <w:t>dpth</w:t>
+            </w:r>
+            <w:proofErr w:type="spellEnd"/>
+            <w:r>
+              <w:t>_</w:t>
+            </w:r>
+          </w:p>
+        </w:tc>
+        <w:tc>
+          <w:tcPr>
+            <w:tcW w:w="4819" w:type="dxa"/>
+          </w:tcPr>
+          <w:p>
+            <w:pPr>
+              <w:keepNext/>
+              <w:keepLines/>
+              <w:spacing w:beforeLines="40" w:before="96" w:afterLines="40" w:after="96"/>
+            </w:pPr>
+            <w:r>
+              <w:t>d</w:t>
+            </w:r>
+            <w:r>
+              <w:t>e</w:t>
+            </w:r>
+            <w:r>
+              <w:t>pth</w:t>
+            </w:r>
+          </w:p>
+        </w:tc>
+      </w:tr>
+      <w:tr>
+        <w:tc>
+          <w:tcPr>
+            <w:tcW w:w="2268" w:type="dxa"/>
+          </w:tcPr>
+          <w:p>
+            <w:pPr>
+              <w:keepNext/>
+              <w:keepLines/>
+              <w:spacing w:beforeLines="40" w:before="96" w:afterLines="40" w:after="96"/>
+            </w:pPr>
+            <w:r>
+              <w:t>ex_</w:t>
+            </w:r>
+          </w:p>
+        </w:tc>
+        <w:tc>
+          <w:tcPr>
+            <w:tcW w:w="4819" w:type="dxa"/>
+          </w:tcPr>
+          <w:p>
+            <w:pPr>
+              <w:keepNext/>
+              <w:keepLines/>
+              <w:spacing w:beforeLines="40" w:before="96" w:afterLines="40" w:after="96"/>
+            </w:pPr>
+            <w:r>
+              <w:t>e</w:t>
+            </w:r>
+            <w:r>
+              <w:t xml:space="preserve">xtra </w:t>
+            </w:r>
+            <w:r>
+              <w:t xml:space="preserve">as in extra </w:t>
+            </w:r>
+            <w:r>
+              <w:t>organic waste</w:t>
+            </w:r>
+          </w:p>
+        </w:tc>
+      </w:tr>
+      <w:tr>
+        <w:tc>
+          <w:tcPr>
+            <w:tcW w:w="2268" w:type="dxa"/>
+          </w:tcPr>
+          <w:p>
+            <w:pPr>
+              <w:keepNext/>
+              <w:keepLines/>
+              <w:spacing w:beforeLines="40" w:before="96" w:afterLines="40" w:after="96"/>
+            </w:pPr>
+            <w:proofErr w:type="spellStart"/>
+            <w:r>
+              <w:t>factr</w:t>
+            </w:r>
+            <w:proofErr w:type="spellEnd"/>
+          </w:p>
+        </w:tc>
+        <w:tc>
+          <w:tcPr>
+            <w:tcW w:w="4819" w:type="dxa"/>
+          </w:tcPr>
+          <w:p>
+            <w:pPr>
+              <w:keepNext/>
+              <w:keepLines/>
+              <w:spacing w:beforeLines="40" w:before="96" w:afterLines="40" w:after="96"/>
+            </w:pPr>
+            <w:r>
+              <w:t>factor</w:t>
+            </w:r>
+          </w:p>
+        </w:tc>
+      </w:tr>
+      <w:tr>
+        <w:tc>
+          <w:tcPr>
+            <w:tcW w:w="2268" w:type="dxa"/>
+          </w:tcPr>
+          <w:p>
+            <w:pPr>
+              <w:keepNext/>
+              <w:keepLines/>
+              <w:spacing w:beforeLines="40" w:before="96" w:afterLines="40" w:after="96"/>
+            </w:pPr>
+            <w:r>
+              <w:t>_fc</w:t>
+            </w:r>
+          </w:p>
+        </w:tc>
+        <w:tc>
+          <w:tcPr>
+            <w:tcW w:w="4819" w:type="dxa"/>
+          </w:tcPr>
+          <w:p>
+            <w:pPr>
+              <w:keepNext/>
+              <w:keepLines/>
+              <w:spacing w:beforeLines="40" w:before="96" w:afterLines="40" w:after="96"/>
+            </w:pPr>
+            <w:r>
+              <w:t>field capacit</w:t>
+            </w:r>
+            <w:r>
+              <w:t>y</w:t>
+            </w:r>
+          </w:p>
+        </w:tc>
+      </w:tr>
+      <w:tr>
+        <w:tc>
+          <w:tcPr>
+            <w:tcW w:w="2268" w:type="dxa"/>
+          </w:tcPr>
+          <w:p>
+            <w:pPr>
+              <w:keepNext/>
+              <w:keepLines/>
+              <w:spacing w:beforeLines="40" w:before="96" w:afterLines="40" w:after="96"/>
+            </w:pPr>
+            <w:proofErr w:type="spellStart"/>
+            <w:r>
+              <w:t>fert</w:t>
+            </w:r>
+            <w:proofErr w:type="spellEnd"/>
+          </w:p>
+        </w:tc>
+        <w:tc>
+          <w:tcPr>
+            <w:tcW w:w="4819" w:type="dxa"/>
+          </w:tcPr>
+          <w:p>
+            <w:pPr>
+              <w:keepNext/>
+              <w:keepLines/>
+              <w:spacing w:beforeLines="40" w:before="96" w:afterLines="40" w:after="96"/>
+            </w:pPr>
+            <w:r>
+              <w:t>fertiliser</w:t>
+            </w:r>
+          </w:p>
+        </w:tc>
+      </w:tr>
+      <w:tr>
+        <w:tc>
+          <w:tcPr>
+            <w:tcW w:w="2268" w:type="dxa"/>
+          </w:tcPr>
+          <w:p>
+            <w:pPr>
+              <w:keepNext/>
+              <w:keepLines/>
+              <w:spacing w:beforeLines="40" w:before="96" w:afterLines="40" w:after="96"/>
+            </w:pPr>
+            <w:proofErr w:type="spellStart"/>
+            <w:r>
+              <w:t>fwd</w:t>
+            </w:r>
+            <w:proofErr w:type="spellEnd"/>
+          </w:p>
+        </w:tc>
+        <w:tc>
+          <w:tcPr>
+            <w:tcW w:w="4819" w:type="dxa"/>
+          </w:tcPr>
+          <w:p>
+            <w:pPr>
+              <w:keepNext/>
+              <w:keepLines/>
+              <w:spacing w:beforeLines="40" w:before="96" w:afterLines="40" w:after="96"/>
+            </w:pPr>
+            <w:r>
+              <w:t>forward</w:t>
             </w:r>
             <w:bookmarkStart w:id="1" w:name="_GoBack"/>
             <w:bookmarkEnd w:id="1"/>
@@ -479,11 +897,90 @@
               <w:spacing w:beforeLines="40" w:before="96" w:afterLines="40" w:after="96"/>
             </w:pPr>
             <w:r>
-              <w:t>c</w:t>
-            </w:r>
-            <w:r>
-              <w:t>ow</w:t>
-            </w:r>
+              <w:t>grow</w:t>
+            </w:r>
+          </w:p>
+        </w:tc>
+        <w:tc>
+          <w:tcPr>
+            <w:tcW w:w="4819" w:type="dxa"/>
+          </w:tcPr>
+          <w:p>
+            <w:pPr>
+              <w:keepNext/>
+              <w:keepLines/>
+              <w:spacing w:beforeLines="40" w:before="96" w:afterLines="40" w:after="96"/>
+            </w:pPr>
+            <w:r>
+              <w:t xml:space="preserve">growing </w:t>
+            </w:r>
+            <w:r>
+              <w:t>season</w:t>
+            </w:r>
+          </w:p>
+        </w:tc>
+      </w:tr>
+      <w:tr>
+        <w:tc>
+          <w:tcPr>
+            <w:tcW w:w="2268" w:type="dxa"/>
+          </w:tcPr>
+          <w:p>
+            <w:pPr>
+              <w:keepNext/>
+              <w:keepLines/>
+              <w:spacing w:beforeLines="40" w:before="96" w:afterLines="40" w:after="96"/>
+            </w:pPr>
+            <w:proofErr w:type="spellStart"/>
+            <w:r>
+              <w:t>grow_dds</w:t>
+            </w:r>
+            <w:proofErr w:type="spellEnd"/>
+            <w:r>
+              <w:t xml:space="preserve">   </w:t>
+            </w:r>
+            <w:proofErr w:type="spellStart"/>
+            <w:r>
+              <w:t>gdds</w:t>
+            </w:r>
+            <w:proofErr w:type="spellEnd"/>
+          </w:p>
+        </w:tc>
+        <w:tc>
+          <w:tcPr>
+            <w:tcW w:w="4819" w:type="dxa"/>
+          </w:tcPr>
+          <w:p>
+            <w:pPr>
+              <w:keepNext/>
+              <w:keepLines/>
+              <w:spacing w:beforeLines="40" w:before="96" w:afterLines="40" w:after="96"/>
+            </w:pPr>
+            <w:r>
+              <w:t>growing degree day</w:t>
+            </w:r>
+            <w:r>
+              <w:t>s</w:t>
+            </w:r>
+          </w:p>
+        </w:tc>
+      </w:tr>
+      <w:tr>
+        <w:tc>
+          <w:tcPr>
+            <w:tcW w:w="2268" w:type="dxa"/>
+          </w:tcPr>
+          <w:p>
+            <w:pPr>
+              <w:keepNext/>
+              <w:keepLines/>
+              <w:spacing w:beforeLines="40" w:before="96" w:afterLines="40" w:after="96"/>
+            </w:pPr>
+            <w:proofErr w:type="spellStart"/>
+            <w:r>
+              <w:t>harv</w:t>
+            </w:r>
+            <w:proofErr w:type="spellEnd"/>
             <w:r>
               <w:t>_</w:t>
             </w:r>
@@ -500,16 +997,10 @@
               <w:spacing w:beforeLines="40" w:before="96" w:afterLines="40" w:after="96"/>
             </w:pPr>
             <w:r>
-              <w:t>input of ca</w:t>
-            </w:r>
-            <w:r>
-              <w:t>rbon</w:t>
-            </w:r>
-            <w:r>
-              <w:t xml:space="preserve"> from </w:t>
-            </w:r>
-            <w:r>
-              <w:t>organic waste</w:t>
+              <w:t>harves</w:t>
+            </w:r>
+            <w:r>
+              <w:t>t</w:t>
             </w:r>
           </w:p>
         </w:tc>
@@ -521,13 +1012,13 @@
           </w:tcPr>
           <w:p>
             <w:pPr>
-              <w:keepNext/>
-              <w:keepLines/>
-              <w:spacing w:beforeLines="40" w:before="96" w:afterLines="40" w:after="96"/>
-            </w:pPr>
-            <w:r>
-              <w:t>cumul</w:t>
-            </w:r>
+              <w:spacing w:beforeLines="40" w:before="96" w:afterLines="40" w:after="96"/>
+            </w:pPr>
+            <w:proofErr w:type="spellStart"/>
+            <w:r>
+              <w:t>indx</w:t>
+            </w:r>
+            <w:proofErr w:type="spellEnd"/>
           </w:p>
         </w:tc>
         <w:tc>
@@ -536,15 +1027,10 @@
           </w:tcPr>
           <w:p>
             <w:pPr>
-              <w:keepNext/>
-              <w:keepLines/>
-              <w:spacing w:beforeLines="40" w:before="96" w:afterLines="40" w:after="96"/>
-            </w:pPr>
-            <w:r>
-              <w:t>c</w:t>
-            </w:r>
-            <w:r>
-              <w:t>umulative</w:t>
+              <w:spacing w:beforeLines="40" w:before="96" w:afterLines="40" w:after="96"/>
+            </w:pPr>
+            <w:r>
+              <w:t>index</w:t>
             </w:r>
           </w:p>
         </w:tc>
@@ -556,13 +1042,13 @@
           </w:tcPr>
           <w:p>
             <w:pPr>
-              <w:keepNext/>
-              <w:keepLines/>
-              <w:spacing w:beforeLines="40" w:before="96" w:afterLines="40" w:after="96"/>
-            </w:pPr>
-            <w:r>
-              <w:t>_dem</w:t>
-            </w:r>
+              <w:spacing w:beforeLines="40" w:before="96" w:afterLines="40" w:after="96"/>
+            </w:pPr>
+            <w:proofErr w:type="spellStart"/>
+            <w:r>
+              <w:t>inorg</w:t>
+            </w:r>
+            <w:proofErr w:type="spellEnd"/>
           </w:p>
         </w:tc>
         <w:tc>
@@ -571,12 +1057,13 @@
           </w:tcPr>
           <w:p>
             <w:pPr>
-              <w:keepNext/>
-              <w:keepLines/>
-              <w:spacing w:beforeLines="40" w:before="96" w:afterLines="40" w:after="96"/>
-            </w:pPr>
-            <w:r>
-              <w:t>demand</w:t>
+              <w:spacing w:beforeLines="40" w:before="96" w:afterLines="40" w:after="96"/>
+            </w:pPr>
+            <w:r>
+              <w:t>i</w:t>
+            </w:r>
+            <w:r>
+              <w:t>norganic</w:t>
             </w:r>
           </w:p>
         </w:tc>
@@ -588,541 +1075,157 @@
           </w:tcPr>
           <w:p>
             <w:pPr>
-              <w:keepNext/>
-              <w:keepLines/>
+              <w:spacing w:beforeLines="40" w:before="96" w:afterLines="40" w:after="96"/>
+            </w:pPr>
+            <w:proofErr w:type="spellStart"/>
+            <w:r>
+              <w:t>inrt</w:t>
+            </w:r>
+            <w:proofErr w:type="spellEnd"/>
+          </w:p>
+        </w:tc>
+        <w:tc>
+          <w:tcPr>
+            <w:tcW w:w="4819" w:type="dxa"/>
+          </w:tcPr>
+          <w:p>
+            <w:pPr>
+              <w:spacing w:beforeLines="40" w:before="96" w:afterLines="40" w:after="96"/>
+            </w:pPr>
+            <w:r>
+              <w:t>inert</w:t>
+            </w:r>
+          </w:p>
+        </w:tc>
+      </w:tr>
+      <w:tr>
+        <w:tc>
+          <w:tcPr>
+            <w:tcW w:w="2268" w:type="dxa"/>
+          </w:tcPr>
+          <w:p>
+            <w:pPr>
+              <w:spacing w:beforeLines="40" w:before="96" w:afterLines="40" w:after="96"/>
+            </w:pPr>
+            <w:proofErr w:type="spellStart"/>
+            <w:r>
+              <w:t>mgmt</w:t>
+            </w:r>
+            <w:proofErr w:type="spellEnd"/>
+          </w:p>
+        </w:tc>
+        <w:tc>
+          <w:tcPr>
+            <w:tcW w:w="4819" w:type="dxa"/>
+          </w:tcPr>
+          <w:p>
+            <w:pPr>
+              <w:spacing w:beforeLines="40" w:before="96" w:afterLines="40" w:after="96"/>
+            </w:pPr>
+            <w:r>
+              <w:t>management</w:t>
+            </w:r>
+          </w:p>
+        </w:tc>
+      </w:tr>
+      <w:tr>
+        <w:tc>
+          <w:tcPr>
+            <w:tcW w:w="2268" w:type="dxa"/>
+          </w:tcPr>
+          <w:p>
+            <w:pPr>
+              <w:spacing w:beforeLines="40" w:before="96" w:afterLines="40" w:after="96"/>
+            </w:pPr>
+            <w:r>
+              <w:t>n2</w:t>
+            </w:r>
+          </w:p>
+        </w:tc>
+        <w:tc>
+          <w:tcPr>
+            <w:tcW w:w="4819" w:type="dxa"/>
+          </w:tcPr>
+          <w:p>
+            <w:pPr>
+              <w:spacing w:beforeLines="40" w:before="96" w:afterLines="40" w:after="96"/>
+            </w:pPr>
+            <w:r>
+              <w:t>nitrogen</w:t>
+            </w:r>
+          </w:p>
+        </w:tc>
+      </w:tr>
+      <w:tr>
+        <w:tc>
+          <w:tcPr>
+            <w:tcW w:w="2268" w:type="dxa"/>
+          </w:tcPr>
+          <w:p>
+            <w:pPr>
+              <w:spacing w:beforeLines="40" w:before="96" w:afterLines="40" w:after="96"/>
+            </w:pPr>
+            <w:r>
+              <w:t>n2o</w:t>
+            </w:r>
+          </w:p>
+        </w:tc>
+        <w:tc>
+          <w:tcPr>
+            <w:tcW w:w="4819" w:type="dxa"/>
+          </w:tcPr>
+          <w:p>
+            <w:pPr>
+              <w:spacing w:beforeLines="40" w:before="96" w:afterLines="40" w:after="96"/>
+            </w:pPr>
+            <w:r>
+              <w:t>n</w:t>
+            </w:r>
+            <w:r>
+              <w:t>itrous oxide</w:t>
+            </w:r>
+          </w:p>
+        </w:tc>
+      </w:tr>
+      <w:tr>
+        <w:tc>
+          <w:tcPr>
+            <w:tcW w:w="2268" w:type="dxa"/>
+          </w:tcPr>
+          <w:p>
+            <w:pPr>
+              <w:spacing w:beforeLines="40" w:before="96" w:afterLines="40" w:after="96"/>
+            </w:pPr>
+          </w:p>
+        </w:tc>
+        <w:tc>
+          <w:tcPr>
+            <w:tcW w:w="4819" w:type="dxa"/>
+          </w:tcPr>
+          <w:p>
+            <w:pPr>
+              <w:spacing w:beforeLines="40" w:before="96" w:afterLines="40" w:after="96"/>
+            </w:pPr>
+          </w:p>
+        </w:tc>
+      </w:tr>
+      <w:tr>
+        <w:tc>
+          <w:tcPr>
+            <w:tcW w:w="2268" w:type="dxa"/>
+          </w:tcPr>
+          <w:p>
+            <w:pPr>
               <w:spacing w:beforeLines="40" w:before="96" w:afterLines="40" w:after="96"/>
             </w:pPr>
             <w:r>
               <w:t>_</w:t>
             </w:r>
-            <w:r>
-              <w:t>de</w:t>
-            </w:r>
-            <w:r>
-              <w:t>nit</w:t>
-            </w:r>
-            <w:r>
-              <w:t xml:space="preserve"> </w:t>
-            </w:r>
-          </w:p>
-        </w:tc>
-        <w:tc>
-          <w:tcPr>
-            <w:tcW w:w="4819" w:type="dxa"/>
-          </w:tcPr>
-          <w:p>
-            <w:pPr>
-              <w:keepNext/>
-              <w:keepLines/>
-              <w:spacing w:beforeLines="40" w:before="96" w:afterLines="40" w:after="96"/>
-            </w:pPr>
-            <w:r>
-              <w:t>de</w:t>
-            </w:r>
+            <w:proofErr w:type="spellStart"/>
             <w:r>
               <w:t>nitrif</w:t>
             </w:r>
-            <w:r>
-              <w:t>y</w:t>
-            </w:r>
-          </w:p>
-        </w:tc>
-      </w:tr>
-      <w:tr>
-        <w:tc>
-          <w:tcPr>
-            <w:tcW w:w="2268" w:type="dxa"/>
-          </w:tcPr>
-          <w:p>
-            <w:pPr>
-              <w:keepNext/>
-              <w:keepLines/>
-              <w:spacing w:beforeLines="40" w:before="96" w:afterLines="40" w:after="96"/>
-            </w:pPr>
-            <w:r>
-              <w:t>dpth_</w:t>
-            </w:r>
-          </w:p>
-        </w:tc>
-        <w:tc>
-          <w:tcPr>
-            <w:tcW w:w="4819" w:type="dxa"/>
-          </w:tcPr>
-          <w:p>
-            <w:pPr>
-              <w:keepNext/>
-              <w:keepLines/>
-              <w:spacing w:beforeLines="40" w:before="96" w:afterLines="40" w:after="96"/>
-            </w:pPr>
-            <w:r>
-              <w:t>d</w:t>
-            </w:r>
-            <w:r>
-              <w:t>e</w:t>
-            </w:r>
-            <w:r>
-              <w:t>pth</w:t>
-            </w:r>
-          </w:p>
-        </w:tc>
-      </w:tr>
-      <w:tr>
-        <w:tc>
-          <w:tcPr>
-            <w:tcW w:w="2268" w:type="dxa"/>
-          </w:tcPr>
-          <w:p>
-            <w:pPr>
-              <w:keepNext/>
-              <w:keepLines/>
-              <w:spacing w:beforeLines="40" w:before="96" w:afterLines="40" w:after="96"/>
-            </w:pPr>
-            <w:r>
-              <w:t>ex_</w:t>
-            </w:r>
-          </w:p>
-        </w:tc>
-        <w:tc>
-          <w:tcPr>
-            <w:tcW w:w="4819" w:type="dxa"/>
-          </w:tcPr>
-          <w:p>
-            <w:pPr>
-              <w:keepNext/>
-              <w:keepLines/>
-              <w:spacing w:beforeLines="40" w:before="96" w:afterLines="40" w:after="96"/>
-            </w:pPr>
-            <w:r>
-              <w:t>e</w:t>
-            </w:r>
-            <w:r>
-              <w:t xml:space="preserve">xtra </w:t>
-            </w:r>
-            <w:r>
-              <w:t xml:space="preserve">as in extra </w:t>
-            </w:r>
-            <w:r>
-              <w:t>organic waste</w:t>
-            </w:r>
-          </w:p>
-        </w:tc>
-      </w:tr>
-      <w:tr>
-        <w:tc>
-          <w:tcPr>
-            <w:tcW w:w="2268" w:type="dxa"/>
-          </w:tcPr>
-          <w:p>
-            <w:pPr>
-              <w:keepNext/>
-              <w:keepLines/>
-              <w:spacing w:beforeLines="40" w:before="96" w:afterLines="40" w:after="96"/>
-            </w:pPr>
-            <w:r>
-              <w:t>factr</w:t>
-            </w:r>
-          </w:p>
-        </w:tc>
-        <w:tc>
-          <w:tcPr>
-            <w:tcW w:w="4819" w:type="dxa"/>
-          </w:tcPr>
-          <w:p>
-            <w:pPr>
-              <w:keepNext/>
-              <w:keepLines/>
-              <w:spacing w:beforeLines="40" w:before="96" w:afterLines="40" w:after="96"/>
-            </w:pPr>
-            <w:r>
-              <w:t>factor</w:t>
-            </w:r>
-          </w:p>
-        </w:tc>
-      </w:tr>
-      <w:tr>
-        <w:tc>
-          <w:tcPr>
-            <w:tcW w:w="2268" w:type="dxa"/>
-          </w:tcPr>
-          <w:p>
-            <w:pPr>
-              <w:keepNext/>
-              <w:keepLines/>
-              <w:spacing w:beforeLines="40" w:before="96" w:afterLines="40" w:after="96"/>
-            </w:pPr>
-            <w:r>
-              <w:t>_fc</w:t>
-            </w:r>
-          </w:p>
-        </w:tc>
-        <w:tc>
-          <w:tcPr>
-            <w:tcW w:w="4819" w:type="dxa"/>
-          </w:tcPr>
-          <w:p>
-            <w:pPr>
-              <w:keepNext/>
-              <w:keepLines/>
-              <w:spacing w:beforeLines="40" w:before="96" w:afterLines="40" w:after="96"/>
-            </w:pPr>
-            <w:r>
-              <w:t>field capacit</w:t>
-            </w:r>
-            <w:r>
-              <w:t>y</w:t>
-            </w:r>
-          </w:p>
-        </w:tc>
-      </w:tr>
-      <w:tr>
-        <w:tc>
-          <w:tcPr>
-            <w:tcW w:w="2268" w:type="dxa"/>
-          </w:tcPr>
-          <w:p>
-            <w:pPr>
-              <w:keepNext/>
-              <w:keepLines/>
-              <w:spacing w:beforeLines="40" w:before="96" w:afterLines="40" w:after="96"/>
-            </w:pPr>
-            <w:r>
-              <w:t>fert</w:t>
-            </w:r>
-          </w:p>
-        </w:tc>
-        <w:tc>
-          <w:tcPr>
-            <w:tcW w:w="4819" w:type="dxa"/>
-          </w:tcPr>
-          <w:p>
-            <w:pPr>
-              <w:keepNext/>
-              <w:keepLines/>
-              <w:spacing w:beforeLines="40" w:before="96" w:afterLines="40" w:after="96"/>
-            </w:pPr>
-            <w:r>
-              <w:t>fertiliser</w:t>
-            </w:r>
-          </w:p>
-        </w:tc>
-      </w:tr>
-      <w:tr>
-        <w:tc>
-          <w:tcPr>
-            <w:tcW w:w="2268" w:type="dxa"/>
-          </w:tcPr>
-          <w:p>
-            <w:pPr>
-              <w:keepNext/>
-              <w:keepLines/>
-              <w:spacing w:beforeLines="40" w:before="96" w:afterLines="40" w:after="96"/>
-            </w:pPr>
-            <w:r>
-              <w:t>fwd</w:t>
-            </w:r>
-          </w:p>
-        </w:tc>
-        <w:tc>
-          <w:tcPr>
-            <w:tcW w:w="4819" w:type="dxa"/>
-          </w:tcPr>
-          <w:p>
-            <w:pPr>
-              <w:keepNext/>
-              <w:keepLines/>
-              <w:spacing w:beforeLines="40" w:before="96" w:afterLines="40" w:after="96"/>
-            </w:pPr>
-            <w:r>
-              <w:t>forward</w:t>
-            </w:r>
-          </w:p>
-        </w:tc>
-      </w:tr>
-      <w:tr>
-        <w:tc>
-          <w:tcPr>
-            <w:tcW w:w="2268" w:type="dxa"/>
-          </w:tcPr>
-          <w:p>
-            <w:pPr>
-              <w:keepNext/>
-              <w:keepLines/>
-              <w:spacing w:beforeLines="40" w:before="96" w:afterLines="40" w:after="96"/>
-            </w:pPr>
-            <w:r>
-              <w:t>grow_dds</w:t>
-            </w:r>
-            <w:r>
-              <w:t xml:space="preserve">   </w:t>
-            </w:r>
-            <w:r>
-              <w:t>gdds</w:t>
-            </w:r>
-          </w:p>
-        </w:tc>
-        <w:tc>
-          <w:tcPr>
-            <w:tcW w:w="4819" w:type="dxa"/>
-          </w:tcPr>
-          <w:p>
-            <w:pPr>
-              <w:keepNext/>
-              <w:keepLines/>
-              <w:spacing w:beforeLines="40" w:before="96" w:afterLines="40" w:after="96"/>
-            </w:pPr>
-            <w:r>
-              <w:t>growing degree day</w:t>
-            </w:r>
-            <w:r>
-              <w:t>s</w:t>
-            </w:r>
-          </w:p>
-        </w:tc>
-      </w:tr>
-      <w:tr>
-        <w:tc>
-          <w:tcPr>
-            <w:tcW w:w="2268" w:type="dxa"/>
-          </w:tcPr>
-          <w:p>
-            <w:pPr>
-              <w:keepNext/>
-              <w:keepLines/>
-              <w:spacing w:beforeLines="40" w:before="96" w:afterLines="40" w:after="96"/>
-            </w:pPr>
-            <w:r>
-              <w:t>harv_</w:t>
-            </w:r>
-          </w:p>
-        </w:tc>
-        <w:tc>
-          <w:tcPr>
-            <w:tcW w:w="4819" w:type="dxa"/>
-          </w:tcPr>
-          <w:p>
-            <w:pPr>
-              <w:keepNext/>
-              <w:keepLines/>
-              <w:spacing w:beforeLines="40" w:before="96" w:afterLines="40" w:after="96"/>
-            </w:pPr>
-            <w:r>
-              <w:t>harves</w:t>
-            </w:r>
-            <w:r>
-              <w:t>t</w:t>
-            </w:r>
-          </w:p>
-        </w:tc>
-      </w:tr>
-      <w:tr>
-        <w:tc>
-          <w:tcPr>
-            <w:tcW w:w="2268" w:type="dxa"/>
-          </w:tcPr>
-          <w:p>
-            <w:pPr>
-              <w:spacing w:beforeLines="40" w:before="96" w:afterLines="40" w:after="96"/>
-            </w:pPr>
-            <w:r>
-              <w:t>indx</w:t>
-            </w:r>
-          </w:p>
-        </w:tc>
-        <w:tc>
-          <w:tcPr>
-            <w:tcW w:w="4819" w:type="dxa"/>
-          </w:tcPr>
-          <w:p>
-            <w:pPr>
-              <w:spacing w:beforeLines="40" w:before="96" w:afterLines="40" w:after="96"/>
-            </w:pPr>
-            <w:r>
-              <w:t>index</w:t>
-            </w:r>
-          </w:p>
-        </w:tc>
-      </w:tr>
-      <w:tr>
-        <w:tc>
-          <w:tcPr>
-            <w:tcW w:w="2268" w:type="dxa"/>
-          </w:tcPr>
-          <w:p>
-            <w:pPr>
-              <w:spacing w:beforeLines="40" w:before="96" w:afterLines="40" w:after="96"/>
-            </w:pPr>
-            <w:r>
-              <w:t>inorg</w:t>
-            </w:r>
-          </w:p>
-        </w:tc>
-        <w:tc>
-          <w:tcPr>
-            <w:tcW w:w="4819" w:type="dxa"/>
-          </w:tcPr>
-          <w:p>
-            <w:pPr>
-              <w:spacing w:beforeLines="40" w:before="96" w:afterLines="40" w:after="96"/>
-            </w:pPr>
-            <w:r>
-              <w:t>i</w:t>
-            </w:r>
-            <w:r>
-              <w:t>norganic</w:t>
-            </w:r>
-          </w:p>
-        </w:tc>
-      </w:tr>
-      <w:tr>
-        <w:tc>
-          <w:tcPr>
-            <w:tcW w:w="2268" w:type="dxa"/>
-          </w:tcPr>
-          <w:p>
-            <w:pPr>
-              <w:spacing w:beforeLines="40" w:before="96" w:afterLines="40" w:after="96"/>
-            </w:pPr>
-            <w:r>
-              <w:t>inrt</w:t>
-            </w:r>
-          </w:p>
-        </w:tc>
-        <w:tc>
-          <w:tcPr>
-            <w:tcW w:w="4819" w:type="dxa"/>
-          </w:tcPr>
-          <w:p>
-            <w:pPr>
-              <w:spacing w:beforeLines="40" w:before="96" w:afterLines="40" w:after="96"/>
-            </w:pPr>
-            <w:r>
-              <w:t>inert</w:t>
-            </w:r>
-          </w:p>
-        </w:tc>
-      </w:tr>
-      <w:tr>
-        <w:tc>
-          <w:tcPr>
-            <w:tcW w:w="2268" w:type="dxa"/>
-          </w:tcPr>
-          <w:p>
-            <w:pPr>
-              <w:spacing w:beforeLines="40" w:before="96" w:afterLines="40" w:after="96"/>
-            </w:pPr>
-            <w:r>
-              <w:t>mgmt</w:t>
-            </w:r>
-          </w:p>
-        </w:tc>
-        <w:tc>
-          <w:tcPr>
-            <w:tcW w:w="4819" w:type="dxa"/>
-          </w:tcPr>
-          <w:p>
-            <w:pPr>
-              <w:spacing w:beforeLines="40" w:before="96" w:afterLines="40" w:after="96"/>
-            </w:pPr>
-            <w:r>
-              <w:t>management</w:t>
-            </w:r>
-          </w:p>
-        </w:tc>
-      </w:tr>
-      <w:tr>
-        <w:tc>
-          <w:tcPr>
-            <w:tcW w:w="2268" w:type="dxa"/>
-          </w:tcPr>
-          <w:p>
-            <w:pPr>
-              <w:spacing w:beforeLines="40" w:before="96" w:afterLines="40" w:after="96"/>
-            </w:pPr>
-            <w:r>
-              <w:t>n2</w:t>
-            </w:r>
-          </w:p>
-        </w:tc>
-        <w:tc>
-          <w:tcPr>
-            <w:tcW w:w="4819" w:type="dxa"/>
-          </w:tcPr>
-          <w:p>
-            <w:pPr>
-              <w:spacing w:beforeLines="40" w:before="96" w:afterLines="40" w:after="96"/>
-            </w:pPr>
-            <w:r>
-              <w:t>nitrogen</w:t>
-            </w:r>
-          </w:p>
-        </w:tc>
-      </w:tr>
-      <w:tr>
-        <w:tc>
-          <w:tcPr>
-            <w:tcW w:w="2268" w:type="dxa"/>
-          </w:tcPr>
-          <w:p>
-            <w:pPr>
-              <w:spacing w:beforeLines="40" w:before="96" w:afterLines="40" w:after="96"/>
-            </w:pPr>
-            <w:r>
-              <w:t>n2o</w:t>
-            </w:r>
-          </w:p>
-        </w:tc>
-        <w:tc>
-          <w:tcPr>
-            <w:tcW w:w="4819" w:type="dxa"/>
-          </w:tcPr>
-          <w:p>
-            <w:pPr>
-              <w:spacing w:beforeLines="40" w:before="96" w:afterLines="40" w:after="96"/>
-            </w:pPr>
-            <w:r>
-              <w:t>n</w:t>
-            </w:r>
-            <w:r>
-              <w:t>itrous oxide</w:t>
-            </w:r>
-          </w:p>
-        </w:tc>
-      </w:tr>
-      <w:tr>
-        <w:tc>
-          <w:tcPr>
-            <w:tcW w:w="2268" w:type="dxa"/>
-          </w:tcPr>
-          <w:p>
-            <w:pPr>
-              <w:spacing w:beforeLines="40" w:before="96" w:afterLines="40" w:after="96"/>
-            </w:pPr>
-          </w:p>
-        </w:tc>
-        <w:tc>
-          <w:tcPr>
-            <w:tcW w:w="4819" w:type="dxa"/>
-          </w:tcPr>
-          <w:p>
-            <w:pPr>
-              <w:spacing w:beforeLines="40" w:before="96" w:afterLines="40" w:after="96"/>
-            </w:pPr>
-          </w:p>
-        </w:tc>
-      </w:tr>
-      <w:tr>
-        <w:tc>
-          <w:tcPr>
-            <w:tcW w:w="2268" w:type="dxa"/>
-          </w:tcPr>
-          <w:p>
-            <w:pPr>
-              <w:spacing w:beforeLines="40" w:before="96" w:afterLines="40" w:after="96"/>
-            </w:pPr>
-            <w:r>
-              <w:lastRenderedPageBreak/>
-              <w:t>_nitrif</w:t>
-            </w:r>
+            <w:proofErr w:type="spellEnd"/>
           </w:p>
         </w:tc>
         <w:tc>
@@ -1267,9 +1370,11 @@
               </w:tabs>
               <w:spacing w:beforeLines="40" w:before="96" w:afterLines="40" w:after="96"/>
             </w:pPr>
+            <w:proofErr w:type="spellStart"/>
             <w:r>
               <w:t>npp</w:t>
             </w:r>
+            <w:proofErr w:type="spellEnd"/>
           </w:p>
         </w:tc>
         <w:tc>
@@ -1408,7 +1513,15 @@
               <w:t>_</w:t>
             </w:r>
             <w:r>
-              <w:t xml:space="preserve">    inorg_</w:t>
+              <w:t xml:space="preserve">    </w:t>
+            </w:r>
+            <w:proofErr w:type="spellStart"/>
+            <w:r>
+              <w:t>inorg</w:t>
+            </w:r>
+            <w:proofErr w:type="spellEnd"/>
+            <w:r>
+              <w:t>_</w:t>
             </w:r>
           </w:p>
         </w:tc>
@@ -1438,8 +1551,13 @@
             <w:pPr>
               <w:spacing w:beforeLines="40" w:before="96" w:afterLines="40" w:after="96"/>
             </w:pPr>
-            <w:r>
-              <w:t>pcnt_</w:t>
+            <w:proofErr w:type="spellStart"/>
+            <w:r>
+              <w:t>pcnt</w:t>
+            </w:r>
+            <w:proofErr w:type="spellEnd"/>
+            <w:r>
+              <w:t>_</w:t>
             </w:r>
           </w:p>
         </w:tc>
@@ -1498,7 +1616,15 @@
               <w:spacing w:beforeLines="40" w:before="96" w:afterLines="40" w:after="96"/>
             </w:pPr>
             <w:r>
-              <w:t>_rcoef_</w:t>
+              <w:t>_</w:t>
+            </w:r>
+            <w:proofErr w:type="spellStart"/>
+            <w:r>
+              <w:t>rcoef</w:t>
+            </w:r>
+            <w:proofErr w:type="spellEnd"/>
+            <w:r>
+              <w:t>_</w:t>
             </w:r>
             <w:r>
               <w:t xml:space="preserve"> </w:t>
@@ -1578,9 +1704,11 @@
             <w:pPr>
               <w:spacing w:beforeLines="40" w:before="96" w:afterLines="40" w:after="96"/>
             </w:pPr>
+            <w:proofErr w:type="spellStart"/>
             <w:r>
               <w:t>precip</w:t>
             </w:r>
+            <w:proofErr w:type="spellEnd"/>
           </w:p>
         </w:tc>
         <w:tc>
@@ -1606,9 +1734,11 @@
             <w:pPr>
               <w:spacing w:beforeLines="40" w:before="96" w:afterLines="40" w:after="96"/>
             </w:pPr>
+            <w:proofErr w:type="spellStart"/>
             <w:r>
               <w:t>prodn</w:t>
             </w:r>
+            <w:proofErr w:type="spellEnd"/>
           </w:p>
         </w:tc>
         <w:tc>
@@ -1691,11 +1821,16 @@
               <w:spacing w:beforeLines="40" w:before="96" w:afterLines="40" w:after="96"/>
             </w:pPr>
             <w:r>
-              <w:t>_r</w:t>
+              <w:t>_</w:t>
+            </w:r>
+            <w:proofErr w:type="spellStart"/>
+            <w:r>
+              <w:t>r</w:t>
             </w:r>
             <w:r>
               <w:t>else</w:t>
             </w:r>
+            <w:proofErr w:type="spellEnd"/>
           </w:p>
         </w:tc>
         <w:tc>
@@ -1724,18 +1859,14 @@
             <w:pPr>
               <w:spacing w:beforeLines="40" w:before="96" w:afterLines="40" w:after="96"/>
             </w:pPr>
-            <w:r>
-              <w:t>s</w:t>
-            </w:r>
-            <w:r>
-              <w:t>cl</w:t>
-            </w:r>
-            <w:r>
-              <w:t>e_</w:t>
+            <w:proofErr w:type="spellStart"/>
+            <w:r>
+              <w:t>scle_</w:t>
             </w:r>
             <w:r>
               <w:t>factr</w:t>
             </w:r>
+            <w:proofErr w:type="spellEnd"/>
           </w:p>
         </w:tc>
         <w:tc>
@@ -1747,13 +1878,7 @@
               <w:spacing w:beforeLines="40" w:before="96" w:afterLines="40" w:after="96"/>
             </w:pPr>
             <w:r>
-              <w:t>S</w:t>
-            </w:r>
-            <w:r>
-              <w:t>caling</w:t>
-            </w:r>
-            <w:r>
-              <w:t xml:space="preserve"> </w:t>
+              <w:t xml:space="preserve">Scaling </w:t>
             </w:r>
             <w:r>
               <w:t>factor</w:t>
@@ -1771,8 +1896,13 @@
               <w:spacing w:beforeLines="40" w:before="96" w:afterLines="40" w:after="96"/>
             </w:pPr>
             <w:r>
-              <w:t>_sply</w:t>
-            </w:r>
+              <w:t>_</w:t>
+            </w:r>
+            <w:proofErr w:type="spellStart"/>
+            <w:r>
+              <w:t>sply</w:t>
+            </w:r>
+            <w:proofErr w:type="spellEnd"/>
           </w:p>
         </w:tc>
         <w:tc>
@@ -1798,9 +1928,11 @@
             <w:pPr>
               <w:spacing w:beforeLines="40" w:before="96" w:afterLines="40" w:after="96"/>
             </w:pPr>
+            <w:proofErr w:type="spellStart"/>
             <w:r>
               <w:t>strss</w:t>
             </w:r>
+            <w:proofErr w:type="spellEnd"/>
           </w:p>
         </w:tc>
         <w:tc>
@@ -1867,9 +1999,11 @@
             <w:pPr>
               <w:spacing w:beforeLines="40" w:before="96" w:afterLines="40" w:after="96"/>
             </w:pPr>
+            <w:proofErr w:type="gramStart"/>
             <w:r>
               <w:t>top soil</w:t>
             </w:r>
+            <w:proofErr w:type="gramEnd"/>
           </w:p>
         </w:tc>
       </w:tr>
@@ -1882,9 +2016,11 @@
             <w:pPr>
               <w:spacing w:beforeLines="40" w:before="96" w:afterLines="40" w:after="96"/>
             </w:pPr>
+            <w:proofErr w:type="spellStart"/>
             <w:r>
               <w:t>tair</w:t>
             </w:r>
+            <w:proofErr w:type="spellEnd"/>
           </w:p>
         </w:tc>
         <w:tc>
@@ -1912,8 +2048,26 @@
             </w:pPr>
             <w:bookmarkStart w:id="2" w:name="_Hlk48291546"/>
             <w:r>
-              <w:t>_typ,   _atyp</w:t>
-            </w:r>
+              <w:t>_</w:t>
+            </w:r>
+            <w:proofErr w:type="spellStart"/>
+            <w:proofErr w:type="gramStart"/>
+            <w:r>
+              <w:t>typ</w:t>
+            </w:r>
+            <w:proofErr w:type="spellEnd"/>
+            <w:r>
+              <w:t xml:space="preserve">,   </w:t>
+            </w:r>
+            <w:proofErr w:type="gramEnd"/>
+            <w:r>
+              <w:t>_</w:t>
+            </w:r>
+            <w:proofErr w:type="spellStart"/>
+            <w:r>
+              <w:t>atyp</w:t>
+            </w:r>
+            <w:proofErr w:type="spellEnd"/>
           </w:p>
         </w:tc>
         <w:tc>
@@ -1924,12 +2078,14 @@
             <w:pPr>
               <w:spacing w:beforeLines="40" w:before="96" w:afterLines="40" w:after="96"/>
             </w:pPr>
+            <w:proofErr w:type="gramStart"/>
             <w:r>
               <w:t>typical,  at</w:t>
             </w:r>
             <w:r>
               <w:t>ypical</w:t>
             </w:r>
+            <w:proofErr w:type="gramEnd"/>
           </w:p>
         </w:tc>
       </w:tr>
@@ -1942,12 +2098,14 @@
             <w:pPr>
               <w:spacing w:beforeLines="40" w:before="96" w:afterLines="40" w:after="96"/>
             </w:pPr>
+            <w:proofErr w:type="spellStart"/>
             <w:r>
               <w:t>upt</w:t>
             </w:r>
             <w:r>
               <w:t>k</w:t>
             </w:r>
+            <w:proofErr w:type="spellEnd"/>
           </w:p>
         </w:tc>
         <w:tc>
@@ -1976,9 +2134,11 @@
             <w:pPr>
               <w:spacing w:beforeLines="40" w:before="96" w:afterLines="40" w:after="96"/>
             </w:pPr>
+            <w:proofErr w:type="spellStart"/>
             <w:r>
               <w:t>volat</w:t>
             </w:r>
+            <w:proofErr w:type="spellEnd"/>
           </w:p>
         </w:tc>
         <w:tc>
@@ -2004,8 +2164,14 @@
             <w:pPr>
               <w:spacing w:beforeLines="40" w:before="96" w:afterLines="40" w:after="96"/>
             </w:pPr>
-            <w:r>
-              <w:t>wc_</w:t>
+            <w:proofErr w:type="spellStart"/>
+            <w:r>
+              <w:lastRenderedPageBreak/>
+              <w:t>wc</w:t>
+            </w:r>
+            <w:proofErr w:type="spellEnd"/>
+            <w:r>
+              <w:t>_</w:t>
             </w:r>
           </w:p>
         </w:tc>
@@ -2032,9 +2198,13 @@
             <w:pPr>
               <w:spacing w:beforeLines="40" w:before="96" w:afterLines="40" w:after="96"/>
             </w:pPr>
-            <w:r>
-              <w:lastRenderedPageBreak/>
-              <w:t>iws_</w:t>
+            <w:proofErr w:type="spellStart"/>
+            <w:r>
+              <w:t>iws</w:t>
+            </w:r>
+            <w:proofErr w:type="spellEnd"/>
+            <w:r>
+              <w:t>_</w:t>
             </w:r>
           </w:p>
         </w:tc>
@@ -2065,7 +2235,15 @@
               <w:spacing w:beforeLines="40" w:before="96" w:afterLines="40" w:after="96"/>
             </w:pPr>
             <w:r>
-              <w:t>_yld_</w:t>
+              <w:t>_</w:t>
+            </w:r>
+            <w:proofErr w:type="spellStart"/>
+            <w:r>
+              <w:t>yld</w:t>
+            </w:r>
+            <w:proofErr w:type="spellEnd"/>
+            <w:r>
+              <w:t>_</w:t>
             </w:r>
           </w:p>
         </w:tc>
@@ -2145,9 +2323,11 @@
               <w:keepNext/>
               <w:spacing w:beforeLines="40" w:before="96" w:afterLines="40" w:after="96"/>
             </w:pPr>
+            <w:proofErr w:type="spellStart"/>
             <w:r>
               <w:t>hydrol_eff</w:t>
             </w:r>
+            <w:proofErr w:type="spellEnd"/>
           </w:p>
         </w:tc>
         <w:tc>
@@ -2176,8 +2356,13 @@
               <w:spacing w:beforeLines="40" w:before="96" w:afterLines="40" w:after="96"/>
             </w:pPr>
             <w:r>
-              <w:t>_fwd</w:t>
-            </w:r>
+              <w:t>_</w:t>
+            </w:r>
+            <w:proofErr w:type="spellStart"/>
+            <w:r>
+              <w:t>fwd</w:t>
+            </w:r>
+            <w:proofErr w:type="spellEnd"/>
           </w:p>
         </w:tc>
         <w:tc>
@@ -2235,9 +2420,11 @@
               <w:keepNext/>
               <w:spacing w:beforeLines="40" w:before="96" w:afterLines="40" w:after="96"/>
             </w:pPr>
+            <w:proofErr w:type="spellStart"/>
             <w:r>
               <w:t>pettmp</w:t>
             </w:r>
+            <w:proofErr w:type="spellEnd"/>
           </w:p>
         </w:tc>
         <w:tc>
@@ -2314,38 +2501,194 @@
           <w:sz w:val="20"/>
           <w:szCs w:val="20"/>
         </w:rPr>
-        <w:t>from numpy import arange</w:t>
-      </w:r>
-    </w:p>
-    <w:p>
-      <w:pPr>
-        <w:spacing w:after="0"/>
+        <w:t xml:space="preserve">from </w:t>
+      </w:r>
+      <w:proofErr w:type="spellStart"/>
+      <w:r>
         <w:rPr>
           <w:rFonts w:ascii="Courier New" w:hAnsi="Courier New" w:cs="Courier New"/>
           <w:sz w:val="20"/>
           <w:szCs w:val="20"/>
         </w:rPr>
-      </w:pPr>
+        <w:t>numpy</w:t>
+      </w:r>
+      <w:proofErr w:type="spellEnd"/>
       <w:r>
         <w:rPr>
           <w:rFonts w:ascii="Courier New" w:hAnsi="Courier New" w:cs="Courier New"/>
           <w:sz w:val="20"/>
           <w:szCs w:val="20"/>
         </w:rPr>
-        <w:t>for yld in arange(0.3, 0.9, 0.15):</w:t>
-      </w:r>
-    </w:p>
-    <w:p>
-      <w:pPr>
-        <w:spacing w:after="0"/>
-      </w:pPr>
+        <w:t xml:space="preserve"> import </w:t>
+      </w:r>
+      <w:proofErr w:type="spellStart"/>
       <w:r>
         <w:rPr>
           <w:rFonts w:ascii="Courier New" w:hAnsi="Courier New" w:cs="Courier New"/>
           <w:sz w:val="20"/>
           <w:szCs w:val="20"/>
         </w:rPr>
-        <w:t xml:space="preserve">     prop_n_opt2 = prop_n_optimal_from_yield(yld, crop_vars[crop_curr])</w:t>
+        <w:t>arange</w:t>
+      </w:r>
+      <w:proofErr w:type="spellEnd"/>
+    </w:p>
+    <w:p>
+      <w:pPr>
+        <w:spacing w:after="0"/>
+        <w:rPr>
+          <w:rFonts w:ascii="Courier New" w:hAnsi="Courier New" w:cs="Courier New"/>
+          <w:sz w:val="20"/>
+          <w:szCs w:val="20"/>
+        </w:rPr>
+      </w:pPr>
+      <w:r>
+        <w:rPr>
+          <w:rFonts w:ascii="Courier New" w:hAnsi="Courier New" w:cs="Courier New"/>
+          <w:sz w:val="20"/>
+          <w:szCs w:val="20"/>
+        </w:rPr>
+        <w:t xml:space="preserve">for </w:t>
+      </w:r>
+      <w:proofErr w:type="spellStart"/>
+      <w:r>
+        <w:rPr>
+          <w:rFonts w:ascii="Courier New" w:hAnsi="Courier New" w:cs="Courier New"/>
+          <w:sz w:val="20"/>
+          <w:szCs w:val="20"/>
+        </w:rPr>
+        <w:t>yld</w:t>
+      </w:r>
+      <w:proofErr w:type="spellEnd"/>
+      <w:r>
+        <w:rPr>
+          <w:rFonts w:ascii="Courier New" w:hAnsi="Courier New" w:cs="Courier New"/>
+          <w:sz w:val="20"/>
+          <w:szCs w:val="20"/>
+        </w:rPr>
+        <w:t xml:space="preserve"> in </w:t>
+      </w:r>
+      <w:proofErr w:type="spellStart"/>
+      <w:proofErr w:type="gramStart"/>
+      <w:r>
+        <w:rPr>
+          <w:rFonts w:ascii="Courier New" w:hAnsi="Courier New" w:cs="Courier New"/>
+          <w:sz w:val="20"/>
+          <w:szCs w:val="20"/>
+        </w:rPr>
+        <w:t>arange</w:t>
+      </w:r>
+      <w:proofErr w:type="spellEnd"/>
+      <w:r>
+        <w:rPr>
+          <w:rFonts w:ascii="Courier New" w:hAnsi="Courier New" w:cs="Courier New"/>
+          <w:sz w:val="20"/>
+          <w:szCs w:val="20"/>
+        </w:rPr>
+        <w:t>(</w:t>
+      </w:r>
+      <w:proofErr w:type="gramEnd"/>
+      <w:r>
+        <w:rPr>
+          <w:rFonts w:ascii="Courier New" w:hAnsi="Courier New" w:cs="Courier New"/>
+          <w:sz w:val="20"/>
+          <w:szCs w:val="20"/>
+        </w:rPr>
+        <w:t>0.3, 0.9, 0.15):</w:t>
+      </w:r>
+    </w:p>
+    <w:p>
+      <w:pPr>
+        <w:spacing w:after="0"/>
+      </w:pPr>
+      <w:r>
+        <w:rPr>
+          <w:rFonts w:ascii="Courier New" w:hAnsi="Courier New" w:cs="Courier New"/>
+          <w:sz w:val="20"/>
+          <w:szCs w:val="20"/>
+        </w:rPr>
+        <w:t xml:space="preserve">     prop_n_opt2 = </w:t>
+      </w:r>
+      <w:proofErr w:type="spellStart"/>
+      <w:r>
+        <w:rPr>
+          <w:rFonts w:ascii="Courier New" w:hAnsi="Courier New" w:cs="Courier New"/>
+          <w:sz w:val="20"/>
+          <w:szCs w:val="20"/>
+        </w:rPr>
+        <w:t>prop_n_optimal_from_</w:t>
+      </w:r>
+      <w:proofErr w:type="gramStart"/>
+      <w:r>
+        <w:rPr>
+          <w:rFonts w:ascii="Courier New" w:hAnsi="Courier New" w:cs="Courier New"/>
+          <w:sz w:val="20"/>
+          <w:szCs w:val="20"/>
+        </w:rPr>
+        <w:t>yield</w:t>
+      </w:r>
+      <w:proofErr w:type="spellEnd"/>
+      <w:r>
+        <w:rPr>
+          <w:rFonts w:ascii="Courier New" w:hAnsi="Courier New" w:cs="Courier New"/>
+          <w:sz w:val="20"/>
+          <w:szCs w:val="20"/>
+        </w:rPr>
+        <w:t>(</w:t>
+      </w:r>
+      <w:proofErr w:type="spellStart"/>
+      <w:proofErr w:type="gramEnd"/>
+      <w:r>
+        <w:rPr>
+          <w:rFonts w:ascii="Courier New" w:hAnsi="Courier New" w:cs="Courier New"/>
+          <w:sz w:val="20"/>
+          <w:szCs w:val="20"/>
+        </w:rPr>
+        <w:t>yld</w:t>
+      </w:r>
+      <w:proofErr w:type="spellEnd"/>
+      <w:r>
+        <w:rPr>
+          <w:rFonts w:ascii="Courier New" w:hAnsi="Courier New" w:cs="Courier New"/>
+          <w:sz w:val="20"/>
+          <w:szCs w:val="20"/>
+        </w:rPr>
+        <w:t xml:space="preserve">, </w:t>
+      </w:r>
+      <w:proofErr w:type="spellStart"/>
+      <w:r>
+        <w:rPr>
+          <w:rFonts w:ascii="Courier New" w:hAnsi="Courier New" w:cs="Courier New"/>
+          <w:sz w:val="20"/>
+          <w:szCs w:val="20"/>
+        </w:rPr>
+        <w:t>crop_vars</w:t>
+      </w:r>
+      <w:proofErr w:type="spellEnd"/>
+      <w:r>
+        <w:rPr>
+          <w:rFonts w:ascii="Courier New" w:hAnsi="Courier New" w:cs="Courier New"/>
+          <w:sz w:val="20"/>
+          <w:szCs w:val="20"/>
+        </w:rPr>
+        <w:t>[</w:t>
+      </w:r>
+      <w:proofErr w:type="spellStart"/>
+      <w:r>
+        <w:rPr>
+          <w:rFonts w:ascii="Courier New" w:hAnsi="Courier New" w:cs="Courier New"/>
+          <w:sz w:val="20"/>
+          <w:szCs w:val="20"/>
+        </w:rPr>
+        <w:t>crop_curr</w:t>
+      </w:r>
+      <w:proofErr w:type="spellEnd"/>
+      <w:r>
+        <w:rPr>
+          <w:rFonts w:ascii="Courier New" w:hAnsi="Courier New" w:cs="Courier New"/>
+          <w:sz w:val="20"/>
+          <w:szCs w:val="20"/>
+        </w:rPr>
+        <w:t>])</w:t>
       </w:r>
     </w:p>
     <w:p>
@@ -2823,9 +3166,11 @@
               <w:keepNext/>
               <w:spacing w:before="60" w:after="60"/>
             </w:pPr>
+            <w:proofErr w:type="spellStart"/>
             <w:r>
               <w:t>pool_c_dpm</w:t>
             </w:r>
+            <w:proofErr w:type="spellEnd"/>
           </w:p>
         </w:tc>
         <w:tc>
@@ -2837,9 +3182,11 @@
               <w:keepNext/>
               <w:spacing w:before="60" w:after="60"/>
             </w:pPr>
+            <w:proofErr w:type="spellStart"/>
             <w:r>
               <w:t>pi_to_dpm</w:t>
             </w:r>
+            <w:proofErr w:type="spellEnd"/>
           </w:p>
         </w:tc>
         <w:tc>
@@ -2851,9 +3198,11 @@
               <w:keepNext/>
               <w:spacing w:before="60" w:after="60"/>
             </w:pPr>
+            <w:proofErr w:type="spellStart"/>
             <w:r>
               <w:t>cow_to_dpm</w:t>
             </w:r>
+            <w:proofErr w:type="spellEnd"/>
           </w:p>
         </w:tc>
         <w:tc>
@@ -2865,9 +3214,11 @@
               <w:keepNext/>
               <w:spacing w:before="60" w:after="60"/>
             </w:pPr>
+            <w:proofErr w:type="spellStart"/>
             <w:r>
               <w:t>c_loss_dpm</w:t>
             </w:r>
+            <w:proofErr w:type="spellEnd"/>
           </w:p>
         </w:tc>
       </w:tr>
@@ -2895,9 +3246,11 @@
               <w:keepNext/>
               <w:spacing w:before="60" w:after="60"/>
             </w:pPr>
+            <w:proofErr w:type="spellStart"/>
             <w:r>
               <w:t>pool_c_rpm</w:t>
             </w:r>
+            <w:proofErr w:type="spellEnd"/>
           </w:p>
         </w:tc>
         <w:tc>
@@ -2909,9 +3262,11 @@
               <w:keepNext/>
               <w:spacing w:before="60" w:after="60"/>
             </w:pPr>
+            <w:proofErr w:type="spellStart"/>
             <w:r>
               <w:t>pi_to_rpm</w:t>
             </w:r>
+            <w:proofErr w:type="spellEnd"/>
           </w:p>
         </w:tc>
         <w:tc>
@@ -2937,9 +3292,11 @@
               <w:keepNext/>
               <w:spacing w:before="60" w:after="60"/>
             </w:pPr>
+            <w:proofErr w:type="spellStart"/>
             <w:r>
               <w:t>c_loss_rpm</w:t>
             </w:r>
+            <w:proofErr w:type="spellEnd"/>
           </w:p>
         </w:tc>
       </w:tr>
@@ -2968,9 +3325,11 @@
               <w:keepNext/>
               <w:spacing w:before="60" w:after="60"/>
             </w:pPr>
+            <w:proofErr w:type="spellStart"/>
             <w:r>
               <w:t>pool_c_hum</w:t>
             </w:r>
+            <w:proofErr w:type="spellEnd"/>
           </w:p>
         </w:tc>
         <w:tc>
@@ -2982,9 +3341,11 @@
               <w:keepNext/>
               <w:spacing w:before="60" w:after="60"/>
             </w:pPr>
+            <w:proofErr w:type="spellStart"/>
             <w:r>
               <w:t>c_input_hum</w:t>
             </w:r>
+            <w:proofErr w:type="spellEnd"/>
           </w:p>
         </w:tc>
         <w:tc>
@@ -2996,9 +3357,11 @@
               <w:keepNext/>
               <w:spacing w:before="60" w:after="60"/>
             </w:pPr>
+            <w:proofErr w:type="spellStart"/>
             <w:r>
               <w:t>cow_to_hum</w:t>
             </w:r>
+            <w:proofErr w:type="spellEnd"/>
           </w:p>
         </w:tc>
         <w:tc>
@@ -3010,9 +3373,11 @@
               <w:keepNext/>
               <w:spacing w:before="60" w:after="60"/>
             </w:pPr>
+            <w:proofErr w:type="spellStart"/>
             <w:r>
               <w:t>c_loss_hum</w:t>
             </w:r>
+            <w:proofErr w:type="spellEnd"/>
           </w:p>
         </w:tc>
       </w:tr>
@@ -3040,9 +3405,11 @@
               <w:keepNext/>
               <w:spacing w:before="60" w:after="60"/>
             </w:pPr>
+            <w:proofErr w:type="spellStart"/>
             <w:r>
               <w:t>pool_c_bio</w:t>
             </w:r>
+            <w:proofErr w:type="spellEnd"/>
           </w:p>
         </w:tc>
         <w:tc>
@@ -3054,9 +3421,11 @@
               <w:keepNext/>
               <w:spacing w:before="60" w:after="60"/>
             </w:pPr>
+            <w:proofErr w:type="spellStart"/>
             <w:r>
               <w:t>c_input_bio</w:t>
             </w:r>
+            <w:proofErr w:type="spellEnd"/>
           </w:p>
         </w:tc>
         <w:tc>
@@ -3079,9 +3448,11 @@
               <w:keepNext/>
               <w:spacing w:before="60" w:after="60"/>
             </w:pPr>
+            <w:proofErr w:type="spellStart"/>
             <w:r>
               <w:t>c_loss_bio</w:t>
             </w:r>
+            <w:proofErr w:type="spellEnd"/>
           </w:p>
         </w:tc>
       </w:tr>
@@ -3109,12 +3480,14 @@
               <w:keepNext/>
               <w:spacing w:before="60" w:after="60"/>
             </w:pPr>
+            <w:proofErr w:type="spellStart"/>
             <w:r>
               <w:t>pool_c_io</w:t>
             </w:r>
             <w:r>
               <w:t>m</w:t>
             </w:r>
+            <w:proofErr w:type="spellEnd"/>
           </w:p>
         </w:tc>
         <w:tc>
@@ -3137,6 +3510,7 @@
               <w:keepNext/>
               <w:spacing w:before="60" w:after="60"/>
             </w:pPr>
+            <w:proofErr w:type="spellStart"/>
             <w:r>
               <w:t>cow_to_</w:t>
             </w:r>
@@ -3146,6 +3520,7 @@
             <w:r>
               <w:t>m</w:t>
             </w:r>
+            <w:proofErr w:type="spellEnd"/>
           </w:p>
         </w:tc>
         <w:tc>
@@ -3455,7 +3830,7 @@
         <v:path o:extrusionok="f" gradientshapeok="t" o:connecttype="rect"/>
         <o:lock v:ext="edit" aspectratio="t"/>
       </v:shapetype>
-      <v:shape id="_x0000_i1027" type="#_x0000_t75" style="width:11.25pt;height:11.25pt" o:bullet="t">
+      <v:shape id="_x0000_i1030" type="#_x0000_t75" style="width:11.25pt;height:11.25pt" o:bullet="t">
         <v:imagedata r:id="rId1" o:title="mso5B25"/>
       </v:shape>
     </w:pict>
@@ -4982,8 +5357,8 @@
     <w:rsid w:val="003B5A61"/>
     <w:rsid w:val="005042ED"/>
     <w:rsid w:val="005054D7"/>
-    <w:rsid w:val="005120D3"/>
     <w:rsid w:val="00593436"/>
+    <w:rsid w:val="00663D12"/>
     <w:rsid w:val="0071430E"/>
     <w:rsid w:val="008C559C"/>
     <w:rsid w:val="00945434"/>
@@ -4992,6 +5367,7 @@
     <w:rsid w:val="00A5497B"/>
     <w:rsid w:val="00A679D9"/>
     <w:rsid w:val="00AE6B83"/>
+    <w:rsid w:val="00B20646"/>
     <w:rsid w:val="00D0043F"/>
     <w:rsid w:val="00D267F6"/>
     <w:rsid w:val="00DC2326"/>
@@ -5787,7 +6163,7 @@
 </file>
 
 <file path=customXml/itemProps2.xml><?xml version="1.0" encoding="utf-8"?>
-<ds:datastoreItem xmlns:ds="http://schemas.openxmlformats.org/officeDocument/2006/customXml" ds:itemID="{17AB4EAA-2994-45A6-A7C6-CAF56DECCF8D}">
+<ds:datastoreItem xmlns:ds="http://schemas.openxmlformats.org/officeDocument/2006/customXml" ds:itemID="{CF1DCF53-D0D0-4B31-90B6-B56C028DD269}">
   <ds:schemaRefs>
     <ds:schemaRef ds:uri="http://schemas.openxmlformats.org/officeDocument/2006/bibliography"/>
   </ds:schemaRefs>

</xml_diff>

<commit_message>
extensive edits relating to Jo's email of 25 Jan 2020
</commit_message>
<xml_diff>
--- a/OratorRun/Docs/PyOrator program guidance.docx
+++ b/OratorRun/Docs/PyOrator program guidance.docx
@@ -1,6 +1,6 @@
 
 <file path=word/document.xml><?xml version="1.0" encoding="utf-8"?>
-<w:document xmlns:wpc="http://schemas.microsoft.com/office/word/2010/wordprocessingCanvas" xmlns:cx="http://schemas.microsoft.com/office/drawing/2014/chartex" xmlns:cx1="http://schemas.microsoft.com/office/drawing/2015/9/8/chartex" xmlns:cx2="http://schemas.microsoft.com/office/drawing/2015/10/21/chartex" xmlns:cx3="http://schemas.microsoft.com/office/drawing/2016/5/9/chartex" xmlns:cx4="http://schemas.microsoft.com/office/drawing/2016/5/10/chartex" xmlns:cx5="http://schemas.microsoft.com/office/drawing/2016/5/11/chartex" xmlns:cx6="http://schemas.microsoft.com/office/drawing/2016/5/12/chartex" xmlns:cx7="http://schemas.microsoft.com/office/drawing/2016/5/13/chartex" xmlns:cx8="http://schemas.microsoft.com/office/drawing/2016/5/14/chartex" xmlns:mc="http://schemas.openxmlformats.org/markup-compatibility/2006" xmlns:aink="http://schemas.microsoft.com/office/drawing/2016/ink" xmlns:am3d="http://schemas.microsoft.com/office/drawing/2017/model3d" xmlns:o="urn:schemas-microsoft-com:office:office" xmlns:r="http://schemas.openxmlformats.org/officeDocument/2006/relationships" xmlns:m="http://schemas.openxmlformats.org/officeDocument/2006/math" xmlns:v="urn:schemas-microsoft-com:vml" xmlns:wp14="http://schemas.microsoft.com/office/word/2010/wordprocessingDrawing" xmlns:wp="http://schemas.openxmlformats.org/drawingml/2006/wordprocessingDrawing" xmlns:w10="urn:schemas-microsoft-com:office:word" xmlns:w="http://schemas.openxmlformats.org/wordprocessingml/2006/main" xmlns:w14="http://schemas.microsoft.com/office/word/2010/wordml" xmlns:w15="http://schemas.microsoft.com/office/word/2012/wordml" xmlns:w16cid="http://schemas.microsoft.com/office/word/2016/wordml/cid" xmlns:w16se="http://schemas.microsoft.com/office/word/2015/wordml/symex" xmlns:wpg="http://schemas.microsoft.com/office/word/2010/wordprocessingGroup" xmlns:wpi="http://schemas.microsoft.com/office/word/2010/wordprocessingInk" xmlns:wne="http://schemas.microsoft.com/office/word/2006/wordml" xmlns:wps="http://schemas.microsoft.com/office/word/2010/wordprocessingShape" mc:Ignorable="w14 w15 w16se w16cid wp14">
+<w:document xmlns:wpc="http://schemas.microsoft.com/office/word/2010/wordprocessingCanvas" xmlns:cx="http://schemas.microsoft.com/office/drawing/2014/chartex" xmlns:cx1="http://schemas.microsoft.com/office/drawing/2015/9/8/chartex" xmlns:cx2="http://schemas.microsoft.com/office/drawing/2015/10/21/chartex" xmlns:cx3="http://schemas.microsoft.com/office/drawing/2016/5/9/chartex" xmlns:cx4="http://schemas.microsoft.com/office/drawing/2016/5/10/chartex" xmlns:cx5="http://schemas.microsoft.com/office/drawing/2016/5/11/chartex" xmlns:cx6="http://schemas.microsoft.com/office/drawing/2016/5/12/chartex" xmlns:cx7="http://schemas.microsoft.com/office/drawing/2016/5/13/chartex" xmlns:cx8="http://schemas.microsoft.com/office/drawing/2016/5/14/chartex" xmlns:mc="http://schemas.openxmlformats.org/markup-compatibility/2006" xmlns:aink="http://schemas.microsoft.com/office/drawing/2016/ink" xmlns:am3d="http://schemas.microsoft.com/office/drawing/2017/model3d" xmlns:o="urn:schemas-microsoft-com:office:office" xmlns:r="http://schemas.openxmlformats.org/officeDocument/2006/relationships" xmlns:m="http://schemas.openxmlformats.org/officeDocument/2006/math" xmlns:v="urn:schemas-microsoft-com:vml" xmlns:wp14="http://schemas.microsoft.com/office/word/2010/wordprocessingDrawing" xmlns:wp="http://schemas.openxmlformats.org/drawingml/2006/wordprocessingDrawing" xmlns:w10="urn:schemas-microsoft-com:office:word" xmlns:w="http://schemas.openxmlformats.org/wordprocessingml/2006/main" xmlns:w14="http://schemas.microsoft.com/office/word/2010/wordml" xmlns:w15="http://schemas.microsoft.com/office/word/2012/wordml" xmlns:w16cex="http://schemas.microsoft.com/office/word/2018/wordml/cex" xmlns:w16cid="http://schemas.microsoft.com/office/word/2016/wordml/cid" xmlns:w16="http://schemas.microsoft.com/office/word/2018/wordml" xmlns:w16se="http://schemas.microsoft.com/office/word/2015/wordml/symex" xmlns:wpg="http://schemas.microsoft.com/office/word/2010/wordprocessingGroup" xmlns:wpi="http://schemas.microsoft.com/office/word/2010/wordprocessingInk" xmlns:wne="http://schemas.microsoft.com/office/word/2006/wordml" xmlns:wps="http://schemas.microsoft.com/office/word/2010/wordprocessingShape" mc:Ignorable="w14 w15 w16se w16cid w16 w16cex wp14">
   <w:body>
     <w:p>
       <w:pPr>
@@ -98,11 +98,9 @@
         <w:ind w:left="2154" w:hanging="357"/>
         <w:contextualSpacing w:val="0"/>
       </w:pPr>
-      <w:proofErr w:type="spellStart"/>
       <w:r>
         <w:t>openpyxl</w:t>
       </w:r>
-      <w:proofErr w:type="spellEnd"/>
     </w:p>
     <w:p>
       <w:pPr>
@@ -172,12 +170,6 @@
         <w:t>However, some code stanzas may not yet conform to PEP 8</w:t>
       </w:r>
     </w:p>
-    <w:p>
-      <w:pPr>
-        <w:spacing w:after="60"/>
-      </w:pPr>
-    </w:p>
-    <w:p/>
     <w:p>
       <w:pPr>
         <w:keepNext/>
@@ -287,21 +279,323 @@
               <w:spacing w:beforeLines="40" w:before="96" w:afterLines="40" w:after="96"/>
             </w:pPr>
             <w:r>
+              <w:t>_adjust  _adj_</w:t>
+            </w:r>
+          </w:p>
+        </w:tc>
+        <w:tc>
+          <w:tcPr>
+            <w:tcW w:w="4819" w:type="dxa"/>
+          </w:tcPr>
+          <w:p>
+            <w:pPr>
+              <w:keepNext/>
+              <w:keepLines/>
+              <w:spacing w:beforeLines="40" w:before="96" w:afterLines="40" w:after="96"/>
+            </w:pPr>
+            <w:r>
+              <w:t>adjusted</w:t>
+            </w:r>
+          </w:p>
+        </w:tc>
+      </w:tr>
+      <w:tr>
+        <w:tc>
+          <w:tcPr>
+            <w:tcW w:w="2268" w:type="dxa"/>
+          </w:tcPr>
+          <w:p>
+            <w:pPr>
+              <w:keepNext/>
+              <w:keepLines/>
+              <w:spacing w:beforeLines="40" w:before="96" w:afterLines="40" w:after="96"/>
+            </w:pPr>
+            <w:r>
+              <w:t>appld</w:t>
+            </w:r>
+          </w:p>
+        </w:tc>
+        <w:tc>
+          <w:tcPr>
+            <w:tcW w:w="4819" w:type="dxa"/>
+          </w:tcPr>
+          <w:p>
+            <w:pPr>
+              <w:keepNext/>
+              <w:keepLines/>
+              <w:spacing w:beforeLines="40" w:before="96" w:afterLines="40" w:after="96"/>
+            </w:pPr>
+            <w:r>
+              <w:t>applied</w:t>
+            </w:r>
+          </w:p>
+        </w:tc>
+      </w:tr>
+      <w:tr>
+        <w:tc>
+          <w:tcPr>
+            <w:tcW w:w="2268" w:type="dxa"/>
+          </w:tcPr>
+          <w:p>
+            <w:pPr>
+              <w:keepNext/>
+              <w:keepLines/>
+              <w:spacing w:beforeLines="40" w:before="96" w:afterLines="40" w:after="96"/>
+            </w:pPr>
+            <w:r>
+              <w:t>atmos_</w:t>
+            </w:r>
+          </w:p>
+        </w:tc>
+        <w:tc>
+          <w:tcPr>
+            <w:tcW w:w="4819" w:type="dxa"/>
+          </w:tcPr>
+          <w:p>
+            <w:pPr>
+              <w:keepNext/>
+              <w:keepLines/>
+              <w:spacing w:beforeLines="40" w:before="96" w:afterLines="40" w:after="96"/>
+            </w:pPr>
+            <w:r>
+              <w:t>atmospheric</w:t>
+            </w:r>
+          </w:p>
+        </w:tc>
+      </w:tr>
+      <w:tr>
+        <w:tc>
+          <w:tcPr>
+            <w:tcW w:w="2268" w:type="dxa"/>
+          </w:tcPr>
+          <w:p>
+            <w:pPr>
+              <w:keepNext/>
+              <w:keepLines/>
+              <w:spacing w:beforeLines="40" w:before="96" w:afterLines="40" w:after="96"/>
+            </w:pPr>
+            <w:r>
+              <w:t>c_</w:t>
+            </w:r>
+          </w:p>
+        </w:tc>
+        <w:tc>
+          <w:tcPr>
+            <w:tcW w:w="4819" w:type="dxa"/>
+          </w:tcPr>
+          <w:p>
+            <w:pPr>
+              <w:keepNext/>
+              <w:keepLines/>
+              <w:spacing w:beforeLines="40" w:before="96" w:afterLines="40" w:after="96"/>
+            </w:pPr>
+            <w:r>
+              <w:t>carbon</w:t>
+            </w:r>
+          </w:p>
+        </w:tc>
+      </w:tr>
+      <w:tr>
+        <w:tc>
+          <w:tcPr>
+            <w:tcW w:w="2268" w:type="dxa"/>
+          </w:tcPr>
+          <w:p>
+            <w:pPr>
+              <w:keepNext/>
+              <w:keepLines/>
+              <w:spacing w:beforeLines="40" w:before="96" w:afterLines="40" w:after="96"/>
+            </w:pPr>
+            <w:r>
+              <w:t>_coef</w:t>
+            </w:r>
+          </w:p>
+        </w:tc>
+        <w:tc>
+          <w:tcPr>
+            <w:tcW w:w="4819" w:type="dxa"/>
+          </w:tcPr>
+          <w:p>
+            <w:pPr>
+              <w:keepNext/>
+              <w:keepLines/>
+              <w:spacing w:beforeLines="40" w:before="96" w:afterLines="40" w:after="96"/>
+            </w:pPr>
+            <w:r>
+              <w:t>coefficient</w:t>
+            </w:r>
+          </w:p>
+        </w:tc>
+      </w:tr>
+      <w:tr>
+        <w:tc>
+          <w:tcPr>
+            <w:tcW w:w="2268" w:type="dxa"/>
+          </w:tcPr>
+          <w:p>
+            <w:pPr>
+              <w:keepNext/>
+              <w:keepLines/>
+              <w:spacing w:beforeLines="40" w:before="96" w:afterLines="40" w:after="96"/>
+            </w:pPr>
+            <w:r>
+              <w:t>k</w:t>
+            </w:r>
+          </w:p>
+        </w:tc>
+        <w:tc>
+          <w:tcPr>
+            <w:tcW w:w="4819" w:type="dxa"/>
+          </w:tcPr>
+          <w:p>
+            <w:pPr>
+              <w:keepNext/>
+              <w:keepLines/>
+              <w:spacing w:beforeLines="40" w:before="96" w:afterLines="40" w:after="96"/>
+            </w:pPr>
+            <w:r>
+              <w:t>constant</w:t>
+            </w:r>
+          </w:p>
+        </w:tc>
+      </w:tr>
+      <w:tr>
+        <w:tc>
+          <w:tcPr>
+            <w:tcW w:w="2268" w:type="dxa"/>
+          </w:tcPr>
+          <w:p>
+            <w:pPr>
+              <w:keepNext/>
+              <w:keepLines/>
+              <w:spacing w:beforeLines="40" w:before="96" w:afterLines="40" w:after="96"/>
+            </w:pPr>
+            <w:r>
+              <w:t>c</w:t>
+            </w:r>
+            <w:r>
+              <w:t>ow</w:t>
+            </w:r>
+            <w:r>
               <w:t>_</w:t>
             </w:r>
-            <w:proofErr w:type="gramStart"/>
-            <w:r>
-              <w:t>adjust  _</w:t>
-            </w:r>
-            <w:proofErr w:type="spellStart"/>
-            <w:proofErr w:type="gramEnd"/>
-            <w:r>
-              <w:t>adj</w:t>
-            </w:r>
-            <w:proofErr w:type="spellEnd"/>
+          </w:p>
+        </w:tc>
+        <w:tc>
+          <w:tcPr>
+            <w:tcW w:w="4819" w:type="dxa"/>
+          </w:tcPr>
+          <w:p>
+            <w:pPr>
+              <w:keepNext/>
+              <w:keepLines/>
+              <w:spacing w:beforeLines="40" w:before="96" w:afterLines="40" w:after="96"/>
+            </w:pPr>
+            <w:r>
+              <w:t>input of ca</w:t>
+            </w:r>
+            <w:r>
+              <w:t>rbon</w:t>
+            </w:r>
+            <w:r>
+              <w:t xml:space="preserve"> from </w:t>
+            </w:r>
+            <w:r>
+              <w:t>organic waste</w:t>
+            </w:r>
+          </w:p>
+        </w:tc>
+      </w:tr>
+      <w:tr>
+        <w:tc>
+          <w:tcPr>
+            <w:tcW w:w="2268" w:type="dxa"/>
+          </w:tcPr>
+          <w:p>
+            <w:pPr>
+              <w:keepNext/>
+              <w:keepLines/>
+              <w:spacing w:beforeLines="40" w:before="96" w:afterLines="40" w:after="96"/>
+            </w:pPr>
+            <w:r>
+              <w:t>cumul</w:t>
+            </w:r>
+          </w:p>
+        </w:tc>
+        <w:tc>
+          <w:tcPr>
+            <w:tcW w:w="4819" w:type="dxa"/>
+          </w:tcPr>
+          <w:p>
+            <w:pPr>
+              <w:keepNext/>
+              <w:keepLines/>
+              <w:spacing w:beforeLines="40" w:before="96" w:afterLines="40" w:after="96"/>
+            </w:pPr>
+            <w:r>
+              <w:t>c</w:t>
+            </w:r>
+            <w:r>
+              <w:t>umulative</w:t>
+            </w:r>
+          </w:p>
+        </w:tc>
+      </w:tr>
+      <w:tr>
+        <w:tc>
+          <w:tcPr>
+            <w:tcW w:w="2268" w:type="dxa"/>
+          </w:tcPr>
+          <w:p>
+            <w:pPr>
+              <w:keepNext/>
+              <w:keepLines/>
+              <w:spacing w:beforeLines="40" w:before="96" w:afterLines="40" w:after="96"/>
+            </w:pPr>
+            <w:r>
+              <w:t>_dem</w:t>
+            </w:r>
+          </w:p>
+        </w:tc>
+        <w:tc>
+          <w:tcPr>
+            <w:tcW w:w="4819" w:type="dxa"/>
+          </w:tcPr>
+          <w:p>
+            <w:pPr>
+              <w:keepNext/>
+              <w:keepLines/>
+              <w:spacing w:beforeLines="40" w:before="96" w:afterLines="40" w:after="96"/>
+            </w:pPr>
+            <w:r>
+              <w:t>demand</w:t>
+            </w:r>
+          </w:p>
+        </w:tc>
+      </w:tr>
+      <w:tr>
+        <w:tc>
+          <w:tcPr>
+            <w:tcW w:w="2268" w:type="dxa"/>
+          </w:tcPr>
+          <w:p>
+            <w:pPr>
+              <w:keepNext/>
+              <w:keepLines/>
+              <w:spacing w:beforeLines="40" w:before="96" w:afterLines="40" w:after="96"/>
+            </w:pPr>
             <w:r>
               <w:t>_</w:t>
             </w:r>
+            <w:r>
+              <w:t>de</w:t>
+            </w:r>
+            <w:r>
+              <w:t>nit</w:t>
+            </w:r>
+            <w:r>
+              <w:t xml:space="preserve"> </w:t>
+            </w:r>
           </w:p>
         </w:tc>
         <w:tc>
@@ -315,7 +609,13 @@
               <w:spacing w:beforeLines="40" w:before="96" w:afterLines="40" w:after="96"/>
             </w:pPr>
             <w:r>
-              <w:t>adjusted</w:t>
+              <w:t>de</w:t>
+            </w:r>
+            <w:r>
+              <w:t>nitrif</w:t>
+            </w:r>
+            <w:r>
+              <w:t>y</w:t>
             </w:r>
           </w:p>
         </w:tc>
@@ -331,11 +631,9 @@
               <w:keepLines/>
               <w:spacing w:beforeLines="40" w:before="96" w:afterLines="40" w:after="96"/>
             </w:pPr>
-            <w:proofErr w:type="spellStart"/>
-            <w:r>
-              <w:t>appld</w:t>
-            </w:r>
-            <w:proofErr w:type="spellEnd"/>
+            <w:r>
+              <w:t>disp</w:t>
+            </w:r>
           </w:p>
         </w:tc>
         <w:tc>
@@ -349,7 +647,7 @@
               <w:spacing w:beforeLines="40" w:before="96" w:afterLines="40" w:after="96"/>
             </w:pPr>
             <w:r>
-              <w:t>applied</w:t>
+              <w:t>display</w:t>
             </w:r>
           </w:p>
         </w:tc>
@@ -365,13 +663,8 @@
               <w:keepLines/>
               <w:spacing w:beforeLines="40" w:before="96" w:afterLines="40" w:after="96"/>
             </w:pPr>
-            <w:proofErr w:type="spellStart"/>
-            <w:r>
-              <w:t>atmos</w:t>
-            </w:r>
-            <w:proofErr w:type="spellEnd"/>
-            <w:r>
-              <w:t>_</w:t>
+            <w:r>
+              <w:t>dpth_</w:t>
             </w:r>
           </w:p>
         </w:tc>
@@ -386,7 +679,13 @@
               <w:spacing w:beforeLines="40" w:before="96" w:afterLines="40" w:after="96"/>
             </w:pPr>
             <w:r>
-              <w:t>atmospheric</w:t>
+              <w:t>d</w:t>
+            </w:r>
+            <w:r>
+              <w:t>e</w:t>
+            </w:r>
+            <w:r>
+              <w:t>pth</w:t>
             </w:r>
           </w:p>
         </w:tc>
@@ -403,7 +702,7 @@
               <w:spacing w:beforeLines="40" w:before="96" w:afterLines="40" w:after="96"/>
             </w:pPr>
             <w:r>
-              <w:t>c_</w:t>
+              <w:t>emiss</w:t>
             </w:r>
           </w:p>
         </w:tc>
@@ -418,7 +717,10 @@
               <w:spacing w:beforeLines="40" w:before="96" w:afterLines="40" w:after="96"/>
             </w:pPr>
             <w:r>
-              <w:t>carbon</w:t>
+              <w:t>e</w:t>
+            </w:r>
+            <w:r>
+              <w:t>mission</w:t>
             </w:r>
           </w:p>
         </w:tc>
@@ -435,13 +737,8 @@
               <w:spacing w:beforeLines="40" w:before="96" w:afterLines="40" w:after="96"/>
             </w:pPr>
             <w:r>
-              <w:t>_</w:t>
-            </w:r>
-            <w:proofErr w:type="spellStart"/>
-            <w:r>
-              <w:t>coef</w:t>
-            </w:r>
-            <w:proofErr w:type="spellEnd"/>
+              <w:t>ex_</w:t>
+            </w:r>
           </w:p>
         </w:tc>
         <w:tc>
@@ -455,7 +752,16 @@
               <w:spacing w:beforeLines="40" w:before="96" w:afterLines="40" w:after="96"/>
             </w:pPr>
             <w:r>
-              <w:t>coefficient</w:t>
+              <w:t>e</w:t>
+            </w:r>
+            <w:r>
+              <w:t xml:space="preserve">xtra </w:t>
+            </w:r>
+            <w:r>
+              <w:t xml:space="preserve">as in extra </w:t>
+            </w:r>
+            <w:r>
+              <w:t>organic waste</w:t>
             </w:r>
           </w:p>
         </w:tc>
@@ -472,7 +778,7 @@
               <w:spacing w:beforeLines="40" w:before="96" w:afterLines="40" w:after="96"/>
             </w:pPr>
             <w:r>
-              <w:t>k</w:t>
+              <w:t>factr</w:t>
             </w:r>
           </w:p>
         </w:tc>
@@ -487,7 +793,7 @@
               <w:spacing w:beforeLines="40" w:before="96" w:afterLines="40" w:after="96"/>
             </w:pPr>
             <w:r>
-              <w:t>constant</w:t>
+              <w:t>factor</w:t>
             </w:r>
           </w:p>
         </w:tc>
@@ -504,13 +810,7 @@
               <w:spacing w:beforeLines="40" w:before="96" w:afterLines="40" w:after="96"/>
             </w:pPr>
             <w:r>
-              <w:t>c</w:t>
-            </w:r>
-            <w:r>
-              <w:t>ow</w:t>
-            </w:r>
-            <w:r>
-              <w:t>_</w:t>
+              <w:t>_fc</w:t>
             </w:r>
           </w:p>
         </w:tc>
@@ -525,16 +825,10 @@
               <w:spacing w:beforeLines="40" w:before="96" w:afterLines="40" w:after="96"/>
             </w:pPr>
             <w:r>
-              <w:t>input of ca</w:t>
-            </w:r>
-            <w:r>
-              <w:t>rbon</w:t>
-            </w:r>
-            <w:r>
-              <w:t xml:space="preserve"> from </w:t>
-            </w:r>
-            <w:r>
-              <w:t>organic waste</w:t>
+              <w:t>field capacit</w:t>
+            </w:r>
+            <w:r>
+              <w:t>y</w:t>
             </w:r>
           </w:p>
         </w:tc>
@@ -550,11 +844,9 @@
               <w:keepLines/>
               <w:spacing w:beforeLines="40" w:before="96" w:afterLines="40" w:after="96"/>
             </w:pPr>
-            <w:proofErr w:type="spellStart"/>
-            <w:r>
-              <w:t>cumul</w:t>
-            </w:r>
-            <w:proofErr w:type="spellEnd"/>
+            <w:r>
+              <w:t>fert</w:t>
+            </w:r>
           </w:p>
         </w:tc>
         <w:tc>
@@ -568,10 +860,7 @@
               <w:spacing w:beforeLines="40" w:before="96" w:afterLines="40" w:after="96"/>
             </w:pPr>
             <w:r>
-              <w:t>c</w:t>
-            </w:r>
-            <w:r>
-              <w:t>umulative</w:t>
+              <w:t>fertiliser</w:t>
             </w:r>
           </w:p>
         </w:tc>
@@ -588,13 +877,8 @@
               <w:spacing w:beforeLines="40" w:before="96" w:afterLines="40" w:after="96"/>
             </w:pPr>
             <w:r>
-              <w:t>_</w:t>
-            </w:r>
-            <w:proofErr w:type="spellStart"/>
-            <w:r>
-              <w:t>dem</w:t>
-            </w:r>
-            <w:proofErr w:type="spellEnd"/>
+              <w:t>fwd</w:t>
+            </w:r>
           </w:p>
         </w:tc>
         <w:tc>
@@ -608,7 +892,7 @@
               <w:spacing w:beforeLines="40" w:before="96" w:afterLines="40" w:after="96"/>
             </w:pPr>
             <w:r>
-              <w:t>demand</w:t>
+              <w:t>forward</w:t>
             </w:r>
           </w:p>
         </w:tc>
@@ -625,18 +909,7 @@
               <w:spacing w:beforeLines="40" w:before="96" w:afterLines="40" w:after="96"/>
             </w:pPr>
             <w:r>
-              <w:t>_</w:t>
-            </w:r>
-            <w:proofErr w:type="spellStart"/>
-            <w:r>
-              <w:t>de</w:t>
-            </w:r>
-            <w:r>
-              <w:t>nit</w:t>
-            </w:r>
-            <w:proofErr w:type="spellEnd"/>
-            <w:r>
-              <w:t xml:space="preserve"> </w:t>
+              <w:t>grow</w:t>
             </w:r>
           </w:p>
         </w:tc>
@@ -651,13 +924,10 @@
               <w:spacing w:beforeLines="40" w:before="96" w:afterLines="40" w:after="96"/>
             </w:pPr>
             <w:r>
-              <w:t>de</w:t>
-            </w:r>
-            <w:r>
-              <w:t>nitrif</w:t>
-            </w:r>
-            <w:r>
-              <w:t>y</w:t>
+              <w:t xml:space="preserve">growing </w:t>
+            </w:r>
+            <w:r>
+              <w:t>season</w:t>
             </w:r>
           </w:p>
         </w:tc>
@@ -673,13 +943,11 @@
               <w:keepLines/>
               <w:spacing w:beforeLines="40" w:before="96" w:afterLines="40" w:after="96"/>
             </w:pPr>
-            <w:proofErr w:type="spellStart"/>
-            <w:r>
-              <w:t>dpth</w:t>
-            </w:r>
-            <w:proofErr w:type="spellEnd"/>
-            <w:r>
-              <w:t>_</w:t>
+            <w:r>
+              <w:t>grow_dds</w:t>
+            </w:r>
+            <w:r>
+              <w:t xml:space="preserve">   gdds</w:t>
             </w:r>
           </w:p>
         </w:tc>
@@ -694,13 +962,10 @@
               <w:spacing w:beforeLines="40" w:before="96" w:afterLines="40" w:after="96"/>
             </w:pPr>
             <w:r>
-              <w:t>d</w:t>
-            </w:r>
-            <w:r>
-              <w:t>e</w:t>
-            </w:r>
-            <w:r>
-              <w:t>pth</w:t>
+              <w:t>growing degree day</w:t>
+            </w:r>
+            <w:r>
+              <w:t>s</w:t>
             </w:r>
           </w:p>
         </w:tc>
@@ -717,7 +982,7 @@
               <w:spacing w:beforeLines="40" w:before="96" w:afterLines="40" w:after="96"/>
             </w:pPr>
             <w:r>
-              <w:t>ex_</w:t>
+              <w:t>harv_</w:t>
             </w:r>
           </w:p>
         </w:tc>
@@ -732,271 +997,6 @@
               <w:spacing w:beforeLines="40" w:before="96" w:afterLines="40" w:after="96"/>
             </w:pPr>
             <w:r>
-              <w:t>e</w:t>
-            </w:r>
-            <w:r>
-              <w:t xml:space="preserve">xtra </w:t>
-            </w:r>
-            <w:r>
-              <w:t xml:space="preserve">as in extra </w:t>
-            </w:r>
-            <w:r>
-              <w:t>organic waste</w:t>
-            </w:r>
-          </w:p>
-        </w:tc>
-      </w:tr>
-      <w:tr>
-        <w:tc>
-          <w:tcPr>
-            <w:tcW w:w="2268" w:type="dxa"/>
-          </w:tcPr>
-          <w:p>
-            <w:pPr>
-              <w:keepNext/>
-              <w:keepLines/>
-              <w:spacing w:beforeLines="40" w:before="96" w:afterLines="40" w:after="96"/>
-            </w:pPr>
-            <w:proofErr w:type="spellStart"/>
-            <w:r>
-              <w:t>factr</w:t>
-            </w:r>
-            <w:proofErr w:type="spellEnd"/>
-          </w:p>
-        </w:tc>
-        <w:tc>
-          <w:tcPr>
-            <w:tcW w:w="4819" w:type="dxa"/>
-          </w:tcPr>
-          <w:p>
-            <w:pPr>
-              <w:keepNext/>
-              <w:keepLines/>
-              <w:spacing w:beforeLines="40" w:before="96" w:afterLines="40" w:after="96"/>
-            </w:pPr>
-            <w:r>
-              <w:t>factor</w:t>
-            </w:r>
-          </w:p>
-        </w:tc>
-      </w:tr>
-      <w:tr>
-        <w:tc>
-          <w:tcPr>
-            <w:tcW w:w="2268" w:type="dxa"/>
-          </w:tcPr>
-          <w:p>
-            <w:pPr>
-              <w:keepNext/>
-              <w:keepLines/>
-              <w:spacing w:beforeLines="40" w:before="96" w:afterLines="40" w:after="96"/>
-            </w:pPr>
-            <w:r>
-              <w:t>_fc</w:t>
-            </w:r>
-          </w:p>
-        </w:tc>
-        <w:tc>
-          <w:tcPr>
-            <w:tcW w:w="4819" w:type="dxa"/>
-          </w:tcPr>
-          <w:p>
-            <w:pPr>
-              <w:keepNext/>
-              <w:keepLines/>
-              <w:spacing w:beforeLines="40" w:before="96" w:afterLines="40" w:after="96"/>
-            </w:pPr>
-            <w:r>
-              <w:t>field capacit</w:t>
-            </w:r>
-            <w:r>
-              <w:t>y</w:t>
-            </w:r>
-          </w:p>
-        </w:tc>
-      </w:tr>
-      <w:tr>
-        <w:tc>
-          <w:tcPr>
-            <w:tcW w:w="2268" w:type="dxa"/>
-          </w:tcPr>
-          <w:p>
-            <w:pPr>
-              <w:keepNext/>
-              <w:keepLines/>
-              <w:spacing w:beforeLines="40" w:before="96" w:afterLines="40" w:after="96"/>
-            </w:pPr>
-            <w:proofErr w:type="spellStart"/>
-            <w:r>
-              <w:t>fert</w:t>
-            </w:r>
-            <w:proofErr w:type="spellEnd"/>
-          </w:p>
-        </w:tc>
-        <w:tc>
-          <w:tcPr>
-            <w:tcW w:w="4819" w:type="dxa"/>
-          </w:tcPr>
-          <w:p>
-            <w:pPr>
-              <w:keepNext/>
-              <w:keepLines/>
-              <w:spacing w:beforeLines="40" w:before="96" w:afterLines="40" w:after="96"/>
-            </w:pPr>
-            <w:r>
-              <w:t>fertiliser</w:t>
-            </w:r>
-          </w:p>
-        </w:tc>
-      </w:tr>
-      <w:tr>
-        <w:tc>
-          <w:tcPr>
-            <w:tcW w:w="2268" w:type="dxa"/>
-          </w:tcPr>
-          <w:p>
-            <w:pPr>
-              <w:keepNext/>
-              <w:keepLines/>
-              <w:spacing w:beforeLines="40" w:before="96" w:afterLines="40" w:after="96"/>
-            </w:pPr>
-            <w:proofErr w:type="spellStart"/>
-            <w:r>
-              <w:t>fwd</w:t>
-            </w:r>
-            <w:proofErr w:type="spellEnd"/>
-          </w:p>
-        </w:tc>
-        <w:tc>
-          <w:tcPr>
-            <w:tcW w:w="4819" w:type="dxa"/>
-          </w:tcPr>
-          <w:p>
-            <w:pPr>
-              <w:keepNext/>
-              <w:keepLines/>
-              <w:spacing w:beforeLines="40" w:before="96" w:afterLines="40" w:after="96"/>
-            </w:pPr>
-            <w:r>
-              <w:t>forward</w:t>
-            </w:r>
-            <w:bookmarkStart w:id="1" w:name="_GoBack"/>
-            <w:bookmarkEnd w:id="1"/>
-          </w:p>
-        </w:tc>
-      </w:tr>
-      <w:tr>
-        <w:tc>
-          <w:tcPr>
-            <w:tcW w:w="2268" w:type="dxa"/>
-          </w:tcPr>
-          <w:p>
-            <w:pPr>
-              <w:keepNext/>
-              <w:keepLines/>
-              <w:spacing w:beforeLines="40" w:before="96" w:afterLines="40" w:after="96"/>
-            </w:pPr>
-            <w:r>
-              <w:t>grow</w:t>
-            </w:r>
-          </w:p>
-        </w:tc>
-        <w:tc>
-          <w:tcPr>
-            <w:tcW w:w="4819" w:type="dxa"/>
-          </w:tcPr>
-          <w:p>
-            <w:pPr>
-              <w:keepNext/>
-              <w:keepLines/>
-              <w:spacing w:beforeLines="40" w:before="96" w:afterLines="40" w:after="96"/>
-            </w:pPr>
-            <w:r>
-              <w:t xml:space="preserve">growing </w:t>
-            </w:r>
-            <w:r>
-              <w:t>season</w:t>
-            </w:r>
-          </w:p>
-        </w:tc>
-      </w:tr>
-      <w:tr>
-        <w:tc>
-          <w:tcPr>
-            <w:tcW w:w="2268" w:type="dxa"/>
-          </w:tcPr>
-          <w:p>
-            <w:pPr>
-              <w:keepNext/>
-              <w:keepLines/>
-              <w:spacing w:beforeLines="40" w:before="96" w:afterLines="40" w:after="96"/>
-            </w:pPr>
-            <w:proofErr w:type="spellStart"/>
-            <w:r>
-              <w:t>grow_dds</w:t>
-            </w:r>
-            <w:proofErr w:type="spellEnd"/>
-            <w:r>
-              <w:t xml:space="preserve">   </w:t>
-            </w:r>
-            <w:proofErr w:type="spellStart"/>
-            <w:r>
-              <w:t>gdds</w:t>
-            </w:r>
-            <w:proofErr w:type="spellEnd"/>
-          </w:p>
-        </w:tc>
-        <w:tc>
-          <w:tcPr>
-            <w:tcW w:w="4819" w:type="dxa"/>
-          </w:tcPr>
-          <w:p>
-            <w:pPr>
-              <w:keepNext/>
-              <w:keepLines/>
-              <w:spacing w:beforeLines="40" w:before="96" w:afterLines="40" w:after="96"/>
-            </w:pPr>
-            <w:r>
-              <w:t>growing degree day</w:t>
-            </w:r>
-            <w:r>
-              <w:t>s</w:t>
-            </w:r>
-          </w:p>
-        </w:tc>
-      </w:tr>
-      <w:tr>
-        <w:tc>
-          <w:tcPr>
-            <w:tcW w:w="2268" w:type="dxa"/>
-          </w:tcPr>
-          <w:p>
-            <w:pPr>
-              <w:keepNext/>
-              <w:keepLines/>
-              <w:spacing w:beforeLines="40" w:before="96" w:afterLines="40" w:after="96"/>
-            </w:pPr>
-            <w:proofErr w:type="spellStart"/>
-            <w:r>
-              <w:t>harv</w:t>
-            </w:r>
-            <w:proofErr w:type="spellEnd"/>
-            <w:r>
-              <w:t>_</w:t>
-            </w:r>
-          </w:p>
-        </w:tc>
-        <w:tc>
-          <w:tcPr>
-            <w:tcW w:w="4819" w:type="dxa"/>
-          </w:tcPr>
-          <w:p>
-            <w:pPr>
-              <w:keepNext/>
-              <w:keepLines/>
-              <w:spacing w:beforeLines="40" w:before="96" w:afterLines="40" w:after="96"/>
-            </w:pPr>
-            <w:r>
               <w:t>harves</w:t>
             </w:r>
             <w:r>
@@ -1014,11 +1014,9 @@
             <w:pPr>
               <w:spacing w:beforeLines="40" w:before="96" w:afterLines="40" w:after="96"/>
             </w:pPr>
-            <w:proofErr w:type="spellStart"/>
             <w:r>
               <w:t>indx</w:t>
             </w:r>
-            <w:proofErr w:type="spellEnd"/>
           </w:p>
         </w:tc>
         <w:tc>
@@ -1044,11 +1042,9 @@
             <w:pPr>
               <w:spacing w:beforeLines="40" w:before="96" w:afterLines="40" w:after="96"/>
             </w:pPr>
-            <w:proofErr w:type="spellStart"/>
             <w:r>
               <w:t>inorg</w:t>
             </w:r>
-            <w:proofErr w:type="spellEnd"/>
           </w:p>
         </w:tc>
         <w:tc>
@@ -1077,11 +1073,9 @@
             <w:pPr>
               <w:spacing w:beforeLines="40" w:before="96" w:afterLines="40" w:after="96"/>
             </w:pPr>
-            <w:proofErr w:type="spellStart"/>
             <w:r>
               <w:t>inrt</w:t>
             </w:r>
-            <w:proofErr w:type="spellEnd"/>
           </w:p>
         </w:tc>
         <w:tc>
@@ -1107,11 +1101,9 @@
             <w:pPr>
               <w:spacing w:beforeLines="40" w:before="96" w:afterLines="40" w:after="96"/>
             </w:pPr>
-            <w:proofErr w:type="spellStart"/>
             <w:r>
               <w:t>mgmt</w:t>
             </w:r>
-            <w:proofErr w:type="spellEnd"/>
           </w:p>
         </w:tc>
         <w:tc>
@@ -1138,6 +1130,7 @@
               <w:spacing w:beforeLines="40" w:before="96" w:afterLines="40" w:after="96"/>
             </w:pPr>
             <w:r>
+              <w:lastRenderedPageBreak/>
               <w:t>n2</w:t>
             </w:r>
           </w:p>
@@ -1219,13 +1212,8 @@
               <w:spacing w:beforeLines="40" w:before="96" w:afterLines="40" w:after="96"/>
             </w:pPr>
             <w:r>
-              <w:t>_</w:t>
-            </w:r>
-            <w:proofErr w:type="spellStart"/>
-            <w:r>
-              <w:t>nitrif</w:t>
-            </w:r>
-            <w:proofErr w:type="spellEnd"/>
+              <w:t>_nitrif</w:t>
+            </w:r>
           </w:p>
         </w:tc>
         <w:tc>
@@ -1370,11 +1358,9 @@
               </w:tabs>
               <w:spacing w:beforeLines="40" w:before="96" w:afterLines="40" w:after="96"/>
             </w:pPr>
-            <w:proofErr w:type="spellStart"/>
             <w:r>
               <w:t>npp</w:t>
             </w:r>
-            <w:proofErr w:type="spellEnd"/>
           </w:p>
         </w:tc>
         <w:tc>
@@ -1513,15 +1499,7 @@
               <w:t>_</w:t>
             </w:r>
             <w:r>
-              <w:t xml:space="preserve">    </w:t>
-            </w:r>
-            <w:proofErr w:type="spellStart"/>
-            <w:r>
-              <w:t>inorg</w:t>
-            </w:r>
-            <w:proofErr w:type="spellEnd"/>
-            <w:r>
-              <w:t>_</w:t>
+              <w:t xml:space="preserve">    inorg_</w:t>
             </w:r>
           </w:p>
         </w:tc>
@@ -1551,13 +1529,8 @@
             <w:pPr>
               <w:spacing w:beforeLines="40" w:before="96" w:afterLines="40" w:after="96"/>
             </w:pPr>
-            <w:proofErr w:type="spellStart"/>
-            <w:r>
-              <w:t>pcnt</w:t>
-            </w:r>
-            <w:proofErr w:type="spellEnd"/>
-            <w:r>
-              <w:t>_</w:t>
+            <w:r>
+              <w:t>pcnt_</w:t>
             </w:r>
           </w:p>
         </w:tc>
@@ -1616,15 +1589,7 @@
               <w:spacing w:beforeLines="40" w:before="96" w:afterLines="40" w:after="96"/>
             </w:pPr>
             <w:r>
-              <w:t>_</w:t>
-            </w:r>
-            <w:proofErr w:type="spellStart"/>
-            <w:r>
-              <w:t>rcoef</w:t>
-            </w:r>
-            <w:proofErr w:type="spellEnd"/>
-            <w:r>
-              <w:t>_</w:t>
+              <w:t>_rcoef_</w:t>
             </w:r>
             <w:r>
               <w:t xml:space="preserve"> </w:t>
@@ -1704,11 +1669,9 @@
             <w:pPr>
               <w:spacing w:beforeLines="40" w:before="96" w:afterLines="40" w:after="96"/>
             </w:pPr>
-            <w:proofErr w:type="spellStart"/>
             <w:r>
               <w:t>precip</w:t>
             </w:r>
-            <w:proofErr w:type="spellEnd"/>
           </w:p>
         </w:tc>
         <w:tc>
@@ -1734,11 +1697,9 @@
             <w:pPr>
               <w:spacing w:beforeLines="40" w:before="96" w:afterLines="40" w:after="96"/>
             </w:pPr>
-            <w:proofErr w:type="spellStart"/>
             <w:r>
               <w:t>prodn</w:t>
             </w:r>
-            <w:proofErr w:type="spellEnd"/>
           </w:p>
         </w:tc>
         <w:tc>
@@ -1821,30 +1782,25 @@
               <w:spacing w:beforeLines="40" w:before="96" w:afterLines="40" w:after="96"/>
             </w:pPr>
             <w:r>
-              <w:t>_</w:t>
-            </w:r>
-            <w:proofErr w:type="spellStart"/>
+              <w:t>_r</w:t>
+            </w:r>
+            <w:r>
+              <w:t>else</w:t>
+            </w:r>
+          </w:p>
+        </w:tc>
+        <w:tc>
+          <w:tcPr>
+            <w:tcW w:w="4819" w:type="dxa"/>
+          </w:tcPr>
+          <w:p>
+            <w:pPr>
+              <w:spacing w:beforeLines="40" w:before="96" w:afterLines="40" w:after="96"/>
+            </w:pPr>
             <w:r>
               <w:t>r</w:t>
             </w:r>
             <w:r>
-              <w:t>else</w:t>
-            </w:r>
-            <w:proofErr w:type="spellEnd"/>
-          </w:p>
-        </w:tc>
-        <w:tc>
-          <w:tcPr>
-            <w:tcW w:w="4819" w:type="dxa"/>
-          </w:tcPr>
-          <w:p>
-            <w:pPr>
-              <w:spacing w:beforeLines="40" w:before="96" w:afterLines="40" w:after="96"/>
-            </w:pPr>
-            <w:r>
-              <w:t>r</w:t>
-            </w:r>
-            <w:r>
               <w:t>elease</w:t>
             </w:r>
           </w:p>
@@ -1859,14 +1815,12 @@
             <w:pPr>
               <w:spacing w:beforeLines="40" w:before="96" w:afterLines="40" w:after="96"/>
             </w:pPr>
-            <w:proofErr w:type="spellStart"/>
             <w:r>
               <w:t>scle_</w:t>
             </w:r>
             <w:r>
               <w:t>factr</w:t>
             </w:r>
-            <w:proofErr w:type="spellEnd"/>
           </w:p>
         </w:tc>
         <w:tc>
@@ -1896,13 +1850,8 @@
               <w:spacing w:beforeLines="40" w:before="96" w:afterLines="40" w:after="96"/>
             </w:pPr>
             <w:r>
-              <w:t>_</w:t>
-            </w:r>
-            <w:proofErr w:type="spellStart"/>
-            <w:r>
-              <w:t>sply</w:t>
-            </w:r>
-            <w:proofErr w:type="spellEnd"/>
+              <w:t>_sply</w:t>
+            </w:r>
           </w:p>
         </w:tc>
         <w:tc>
@@ -1928,11 +1877,9 @@
             <w:pPr>
               <w:spacing w:beforeLines="40" w:before="96" w:afterLines="40" w:after="96"/>
             </w:pPr>
-            <w:proofErr w:type="spellStart"/>
             <w:r>
               <w:t>strss</w:t>
             </w:r>
-            <w:proofErr w:type="spellEnd"/>
           </w:p>
         </w:tc>
         <w:tc>
@@ -1999,28 +1946,24 @@
             <w:pPr>
               <w:spacing w:beforeLines="40" w:before="96" w:afterLines="40" w:after="96"/>
             </w:pPr>
-            <w:proofErr w:type="gramStart"/>
             <w:r>
               <w:t>top soil</w:t>
             </w:r>
-            <w:proofErr w:type="gramEnd"/>
-          </w:p>
-        </w:tc>
-      </w:tr>
-      <w:tr>
-        <w:tc>
-          <w:tcPr>
-            <w:tcW w:w="2268" w:type="dxa"/>
-          </w:tcPr>
-          <w:p>
-            <w:pPr>
-              <w:spacing w:beforeLines="40" w:before="96" w:afterLines="40" w:after="96"/>
-            </w:pPr>
-            <w:proofErr w:type="spellStart"/>
+          </w:p>
+        </w:tc>
+      </w:tr>
+      <w:tr>
+        <w:tc>
+          <w:tcPr>
+            <w:tcW w:w="2268" w:type="dxa"/>
+          </w:tcPr>
+          <w:p>
+            <w:pPr>
+              <w:spacing w:beforeLines="40" w:before="96" w:afterLines="40" w:after="96"/>
+            </w:pPr>
             <w:r>
               <w:t>tair</w:t>
             </w:r>
-            <w:proofErr w:type="spellEnd"/>
           </w:p>
         </w:tc>
         <w:tc>
@@ -2046,66 +1989,45 @@
             <w:pPr>
               <w:spacing w:beforeLines="40" w:before="96" w:afterLines="40" w:after="96"/>
             </w:pPr>
-            <w:bookmarkStart w:id="2" w:name="_Hlk48291546"/>
-            <w:r>
-              <w:t>_</w:t>
-            </w:r>
-            <w:proofErr w:type="spellStart"/>
-            <w:proofErr w:type="gramStart"/>
-            <w:r>
-              <w:t>typ</w:t>
-            </w:r>
-            <w:proofErr w:type="spellEnd"/>
-            <w:r>
-              <w:t xml:space="preserve">,   </w:t>
-            </w:r>
-            <w:proofErr w:type="gramEnd"/>
-            <w:r>
-              <w:t>_</w:t>
-            </w:r>
-            <w:proofErr w:type="spellStart"/>
-            <w:r>
-              <w:t>atyp</w:t>
-            </w:r>
-            <w:proofErr w:type="spellEnd"/>
-          </w:p>
-        </w:tc>
-        <w:tc>
-          <w:tcPr>
-            <w:tcW w:w="4819" w:type="dxa"/>
-          </w:tcPr>
-          <w:p>
-            <w:pPr>
-              <w:spacing w:beforeLines="40" w:before="96" w:afterLines="40" w:after="96"/>
-            </w:pPr>
-            <w:proofErr w:type="gramStart"/>
+            <w:bookmarkStart w:id="1" w:name="_Hlk48291546"/>
+            <w:r>
+              <w:t>_typ,   _atyp</w:t>
+            </w:r>
+          </w:p>
+        </w:tc>
+        <w:tc>
+          <w:tcPr>
+            <w:tcW w:w="4819" w:type="dxa"/>
+          </w:tcPr>
+          <w:p>
+            <w:pPr>
+              <w:spacing w:beforeLines="40" w:before="96" w:afterLines="40" w:after="96"/>
+            </w:pPr>
             <w:r>
               <w:t>typical,  at</w:t>
             </w:r>
             <w:r>
               <w:t>ypical</w:t>
             </w:r>
-            <w:proofErr w:type="gramEnd"/>
-          </w:p>
-        </w:tc>
-      </w:tr>
-      <w:tr>
-        <w:tc>
-          <w:tcPr>
-            <w:tcW w:w="2268" w:type="dxa"/>
-          </w:tcPr>
-          <w:p>
-            <w:pPr>
-              <w:spacing w:beforeLines="40" w:before="96" w:afterLines="40" w:after="96"/>
-            </w:pPr>
-            <w:proofErr w:type="spellStart"/>
-            <w:r>
+          </w:p>
+        </w:tc>
+      </w:tr>
+      <w:tr>
+        <w:tc>
+          <w:tcPr>
+            <w:tcW w:w="2268" w:type="dxa"/>
+          </w:tcPr>
+          <w:p>
+            <w:pPr>
+              <w:spacing w:beforeLines="40" w:before="96" w:afterLines="40" w:after="96"/>
+            </w:pPr>
+            <w:r>
+              <w:lastRenderedPageBreak/>
               <w:t>upt</w:t>
             </w:r>
             <w:r>
               <w:t>k</w:t>
             </w:r>
-            <w:proofErr w:type="spellEnd"/>
           </w:p>
         </w:tc>
         <w:tc>
@@ -2134,11 +2056,9 @@
             <w:pPr>
               <w:spacing w:beforeLines="40" w:before="96" w:afterLines="40" w:after="96"/>
             </w:pPr>
-            <w:proofErr w:type="spellStart"/>
             <w:r>
               <w:t>volat</w:t>
             </w:r>
-            <w:proofErr w:type="spellEnd"/>
           </w:p>
         </w:tc>
         <w:tc>
@@ -2164,14 +2084,8 @@
             <w:pPr>
               <w:spacing w:beforeLines="40" w:before="96" w:afterLines="40" w:after="96"/>
             </w:pPr>
-            <w:proofErr w:type="spellStart"/>
-            <w:r>
-              <w:lastRenderedPageBreak/>
-              <w:t>wc</w:t>
-            </w:r>
-            <w:proofErr w:type="spellEnd"/>
-            <w:r>
-              <w:t>_</w:t>
+            <w:r>
+              <w:t>wc_</w:t>
             </w:r>
           </w:p>
         </w:tc>
@@ -2198,13 +2112,8 @@
             <w:pPr>
               <w:spacing w:beforeLines="40" w:before="96" w:afterLines="40" w:after="96"/>
             </w:pPr>
-            <w:proofErr w:type="spellStart"/>
-            <w:r>
-              <w:t>iws</w:t>
-            </w:r>
-            <w:proofErr w:type="spellEnd"/>
-            <w:r>
-              <w:t>_</w:t>
+            <w:r>
+              <w:t>iws_</w:t>
             </w:r>
           </w:p>
         </w:tc>
@@ -2235,15 +2144,7 @@
               <w:spacing w:beforeLines="40" w:before="96" w:afterLines="40" w:after="96"/>
             </w:pPr>
             <w:r>
-              <w:t>_</w:t>
-            </w:r>
-            <w:proofErr w:type="spellStart"/>
-            <w:r>
-              <w:t>yld</w:t>
-            </w:r>
-            <w:proofErr w:type="spellEnd"/>
-            <w:r>
-              <w:t>_</w:t>
+              <w:t>_yld_</w:t>
             </w:r>
           </w:p>
         </w:tc>
@@ -2283,7 +2184,7 @@
           </w:p>
         </w:tc>
       </w:tr>
-      <w:bookmarkEnd w:id="2"/>
+      <w:bookmarkEnd w:id="1"/>
     </w:tbl>
     <w:p/>
     <w:bookmarkEnd w:id="0"/>
@@ -2323,11 +2224,9 @@
               <w:keepNext/>
               <w:spacing w:beforeLines="40" w:before="96" w:afterLines="40" w:after="96"/>
             </w:pPr>
-            <w:proofErr w:type="spellStart"/>
             <w:r>
               <w:t>hydrol_eff</w:t>
             </w:r>
-            <w:proofErr w:type="spellEnd"/>
           </w:p>
         </w:tc>
         <w:tc>
@@ -2356,13 +2255,8 @@
               <w:spacing w:beforeLines="40" w:before="96" w:afterLines="40" w:after="96"/>
             </w:pPr>
             <w:r>
-              <w:t>_</w:t>
-            </w:r>
-            <w:proofErr w:type="spellStart"/>
-            <w:r>
-              <w:t>fwd</w:t>
-            </w:r>
-            <w:proofErr w:type="spellEnd"/>
+              <w:t>_fwd</w:t>
+            </w:r>
           </w:p>
         </w:tc>
         <w:tc>
@@ -2420,11 +2314,9 @@
               <w:keepNext/>
               <w:spacing w:beforeLines="40" w:before="96" w:afterLines="40" w:after="96"/>
             </w:pPr>
-            <w:proofErr w:type="spellStart"/>
             <w:r>
               <w:t>pettmp</w:t>
             </w:r>
-            <w:proofErr w:type="spellEnd"/>
           </w:p>
         </w:tc>
         <w:tc>
@@ -2501,194 +2393,38 @@
           <w:sz w:val="20"/>
           <w:szCs w:val="20"/>
         </w:rPr>
-        <w:t xml:space="preserve">from </w:t>
-      </w:r>
-      <w:proofErr w:type="spellStart"/>
-      <w:r>
+        <w:t>from numpy import arange</w:t>
+      </w:r>
+    </w:p>
+    <w:p>
+      <w:pPr>
+        <w:spacing w:after="0"/>
         <w:rPr>
           <w:rFonts w:ascii="Courier New" w:hAnsi="Courier New" w:cs="Courier New"/>
           <w:sz w:val="20"/>
           <w:szCs w:val="20"/>
         </w:rPr>
-        <w:t>numpy</w:t>
-      </w:r>
-      <w:proofErr w:type="spellEnd"/>
+      </w:pPr>
       <w:r>
         <w:rPr>
           <w:rFonts w:ascii="Courier New" w:hAnsi="Courier New" w:cs="Courier New"/>
           <w:sz w:val="20"/>
           <w:szCs w:val="20"/>
         </w:rPr>
-        <w:t xml:space="preserve"> import </w:t>
-      </w:r>
-      <w:proofErr w:type="spellStart"/>
+        <w:t>for yld in arange(0.3, 0.9, 0.15):</w:t>
+      </w:r>
+    </w:p>
+    <w:p>
+      <w:pPr>
+        <w:spacing w:after="0"/>
+      </w:pPr>
       <w:r>
         <w:rPr>
           <w:rFonts w:ascii="Courier New" w:hAnsi="Courier New" w:cs="Courier New"/>
           <w:sz w:val="20"/>
           <w:szCs w:val="20"/>
         </w:rPr>
-        <w:t>arange</w:t>
-      </w:r>
-      <w:proofErr w:type="spellEnd"/>
-    </w:p>
-    <w:p>
-      <w:pPr>
-        <w:spacing w:after="0"/>
-        <w:rPr>
-          <w:rFonts w:ascii="Courier New" w:hAnsi="Courier New" w:cs="Courier New"/>
-          <w:sz w:val="20"/>
-          <w:szCs w:val="20"/>
-        </w:rPr>
-      </w:pPr>
-      <w:r>
-        <w:rPr>
-          <w:rFonts w:ascii="Courier New" w:hAnsi="Courier New" w:cs="Courier New"/>
-          <w:sz w:val="20"/>
-          <w:szCs w:val="20"/>
-        </w:rPr>
-        <w:t xml:space="preserve">for </w:t>
-      </w:r>
-      <w:proofErr w:type="spellStart"/>
-      <w:r>
-        <w:rPr>
-          <w:rFonts w:ascii="Courier New" w:hAnsi="Courier New" w:cs="Courier New"/>
-          <w:sz w:val="20"/>
-          <w:szCs w:val="20"/>
-        </w:rPr>
-        <w:t>yld</w:t>
-      </w:r>
-      <w:proofErr w:type="spellEnd"/>
-      <w:r>
-        <w:rPr>
-          <w:rFonts w:ascii="Courier New" w:hAnsi="Courier New" w:cs="Courier New"/>
-          <w:sz w:val="20"/>
-          <w:szCs w:val="20"/>
-        </w:rPr>
-        <w:t xml:space="preserve"> in </w:t>
-      </w:r>
-      <w:proofErr w:type="spellStart"/>
-      <w:proofErr w:type="gramStart"/>
-      <w:r>
-        <w:rPr>
-          <w:rFonts w:ascii="Courier New" w:hAnsi="Courier New" w:cs="Courier New"/>
-          <w:sz w:val="20"/>
-          <w:szCs w:val="20"/>
-        </w:rPr>
-        <w:t>arange</w:t>
-      </w:r>
-      <w:proofErr w:type="spellEnd"/>
-      <w:r>
-        <w:rPr>
-          <w:rFonts w:ascii="Courier New" w:hAnsi="Courier New" w:cs="Courier New"/>
-          <w:sz w:val="20"/>
-          <w:szCs w:val="20"/>
-        </w:rPr>
-        <w:t>(</w:t>
-      </w:r>
-      <w:proofErr w:type="gramEnd"/>
-      <w:r>
-        <w:rPr>
-          <w:rFonts w:ascii="Courier New" w:hAnsi="Courier New" w:cs="Courier New"/>
-          <w:sz w:val="20"/>
-          <w:szCs w:val="20"/>
-        </w:rPr>
-        <w:t>0.3, 0.9, 0.15):</w:t>
-      </w:r>
-    </w:p>
-    <w:p>
-      <w:pPr>
-        <w:spacing w:after="0"/>
-      </w:pPr>
-      <w:r>
-        <w:rPr>
-          <w:rFonts w:ascii="Courier New" w:hAnsi="Courier New" w:cs="Courier New"/>
-          <w:sz w:val="20"/>
-          <w:szCs w:val="20"/>
-        </w:rPr>
-        <w:t xml:space="preserve">     prop_n_opt2 = </w:t>
-      </w:r>
-      <w:proofErr w:type="spellStart"/>
-      <w:r>
-        <w:rPr>
-          <w:rFonts w:ascii="Courier New" w:hAnsi="Courier New" w:cs="Courier New"/>
-          <w:sz w:val="20"/>
-          <w:szCs w:val="20"/>
-        </w:rPr>
-        <w:t>prop_n_optimal_from_</w:t>
-      </w:r>
-      <w:proofErr w:type="gramStart"/>
-      <w:r>
-        <w:rPr>
-          <w:rFonts w:ascii="Courier New" w:hAnsi="Courier New" w:cs="Courier New"/>
-          <w:sz w:val="20"/>
-          <w:szCs w:val="20"/>
-        </w:rPr>
-        <w:t>yield</w:t>
-      </w:r>
-      <w:proofErr w:type="spellEnd"/>
-      <w:r>
-        <w:rPr>
-          <w:rFonts w:ascii="Courier New" w:hAnsi="Courier New" w:cs="Courier New"/>
-          <w:sz w:val="20"/>
-          <w:szCs w:val="20"/>
-        </w:rPr>
-        <w:t>(</w:t>
-      </w:r>
-      <w:proofErr w:type="spellStart"/>
-      <w:proofErr w:type="gramEnd"/>
-      <w:r>
-        <w:rPr>
-          <w:rFonts w:ascii="Courier New" w:hAnsi="Courier New" w:cs="Courier New"/>
-          <w:sz w:val="20"/>
-          <w:szCs w:val="20"/>
-        </w:rPr>
-        <w:t>yld</w:t>
-      </w:r>
-      <w:proofErr w:type="spellEnd"/>
-      <w:r>
-        <w:rPr>
-          <w:rFonts w:ascii="Courier New" w:hAnsi="Courier New" w:cs="Courier New"/>
-          <w:sz w:val="20"/>
-          <w:szCs w:val="20"/>
-        </w:rPr>
-        <w:t xml:space="preserve">, </w:t>
-      </w:r>
-      <w:proofErr w:type="spellStart"/>
-      <w:r>
-        <w:rPr>
-          <w:rFonts w:ascii="Courier New" w:hAnsi="Courier New" w:cs="Courier New"/>
-          <w:sz w:val="20"/>
-          <w:szCs w:val="20"/>
-        </w:rPr>
-        <w:t>crop_vars</w:t>
-      </w:r>
-      <w:proofErr w:type="spellEnd"/>
-      <w:r>
-        <w:rPr>
-          <w:rFonts w:ascii="Courier New" w:hAnsi="Courier New" w:cs="Courier New"/>
-          <w:sz w:val="20"/>
-          <w:szCs w:val="20"/>
-        </w:rPr>
-        <w:t>[</w:t>
-      </w:r>
-      <w:proofErr w:type="spellStart"/>
-      <w:r>
-        <w:rPr>
-          <w:rFonts w:ascii="Courier New" w:hAnsi="Courier New" w:cs="Courier New"/>
-          <w:sz w:val="20"/>
-          <w:szCs w:val="20"/>
-        </w:rPr>
-        <w:t>crop_curr</w:t>
-      </w:r>
-      <w:proofErr w:type="spellEnd"/>
-      <w:r>
-        <w:rPr>
-          <w:rFonts w:ascii="Courier New" w:hAnsi="Courier New" w:cs="Courier New"/>
-          <w:sz w:val="20"/>
-          <w:szCs w:val="20"/>
-        </w:rPr>
-        <w:t>])</w:t>
+        <w:t xml:space="preserve">     prop_n_opt2 = prop_n_optimal_from_yield(yld, crop_vars[crop_curr])</w:t>
       </w:r>
     </w:p>
     <w:p>
@@ -3115,7 +2851,7 @@
         </w:rPr>
         <w:t>carbon pools</w:t>
       </w:r>
-      <w:bookmarkStart w:id="3" w:name="_Hlk55220018"/>
+      <w:bookmarkStart w:id="2" w:name="_Hlk55220018"/>
     </w:p>
     <w:tbl>
       <w:tblPr>
@@ -3149,12 +2885,12 @@
               <w:keepNext/>
               <w:spacing w:before="60" w:after="60"/>
             </w:pPr>
-            <w:bookmarkStart w:id="4" w:name="_Hlk59007070"/>
-            <w:bookmarkEnd w:id="3"/>
+            <w:bookmarkStart w:id="3" w:name="_Hlk59007070"/>
+            <w:bookmarkEnd w:id="2"/>
             <w:r>
               <w:t xml:space="preserve">DPM </w:t>
             </w:r>
-            <w:bookmarkStart w:id="5" w:name="_Hlk55221284"/>
+            <w:bookmarkStart w:id="4" w:name="_Hlk55221284"/>
           </w:p>
         </w:tc>
         <w:tc>
@@ -3166,11 +2902,9 @@
               <w:keepNext/>
               <w:spacing w:before="60" w:after="60"/>
             </w:pPr>
-            <w:proofErr w:type="spellStart"/>
             <w:r>
               <w:t>pool_c_dpm</w:t>
             </w:r>
-            <w:proofErr w:type="spellEnd"/>
           </w:p>
         </w:tc>
         <w:tc>
@@ -3182,11 +2916,9 @@
               <w:keepNext/>
               <w:spacing w:before="60" w:after="60"/>
             </w:pPr>
-            <w:proofErr w:type="spellStart"/>
             <w:r>
               <w:t>pi_to_dpm</w:t>
             </w:r>
-            <w:proofErr w:type="spellEnd"/>
           </w:p>
         </w:tc>
         <w:tc>
@@ -3198,11 +2930,9 @@
               <w:keepNext/>
               <w:spacing w:before="60" w:after="60"/>
             </w:pPr>
-            <w:proofErr w:type="spellStart"/>
             <w:r>
               <w:t>cow_to_dpm</w:t>
             </w:r>
-            <w:proofErr w:type="spellEnd"/>
           </w:p>
         </w:tc>
         <w:tc>
@@ -3214,11 +2944,9 @@
               <w:keepNext/>
               <w:spacing w:before="60" w:after="60"/>
             </w:pPr>
-            <w:proofErr w:type="spellStart"/>
             <w:r>
               <w:t>c_loss_dpm</w:t>
             </w:r>
-            <w:proofErr w:type="spellEnd"/>
           </w:p>
         </w:tc>
       </w:tr>
@@ -3246,11 +2974,9 @@
               <w:keepNext/>
               <w:spacing w:before="60" w:after="60"/>
             </w:pPr>
-            <w:proofErr w:type="spellStart"/>
             <w:r>
               <w:t>pool_c_rpm</w:t>
             </w:r>
-            <w:proofErr w:type="spellEnd"/>
           </w:p>
         </w:tc>
         <w:tc>
@@ -3262,11 +2988,9 @@
               <w:keepNext/>
               <w:spacing w:before="60" w:after="60"/>
             </w:pPr>
-            <w:proofErr w:type="spellStart"/>
             <w:r>
               <w:t>pi_to_rpm</w:t>
             </w:r>
-            <w:proofErr w:type="spellEnd"/>
           </w:p>
         </w:tc>
         <w:tc>
@@ -3292,250 +3016,230 @@
               <w:keepNext/>
               <w:spacing w:before="60" w:after="60"/>
             </w:pPr>
-            <w:proofErr w:type="spellStart"/>
             <w:r>
               <w:t>c_loss_rpm</w:t>
             </w:r>
-            <w:proofErr w:type="spellEnd"/>
+          </w:p>
+        </w:tc>
+      </w:tr>
+      <w:bookmarkEnd w:id="3"/>
+      <w:tr>
+        <w:tc>
+          <w:tcPr>
+            <w:tcW w:w="1125" w:type="dxa"/>
+          </w:tcPr>
+          <w:p>
+            <w:pPr>
+              <w:keepNext/>
+              <w:spacing w:before="60" w:after="60"/>
+            </w:pPr>
+            <w:r>
+              <w:t xml:space="preserve">HUM </w:t>
+            </w:r>
+          </w:p>
+        </w:tc>
+        <w:tc>
+          <w:tcPr>
+            <w:tcW w:w="1838" w:type="dxa"/>
+          </w:tcPr>
+          <w:p>
+            <w:pPr>
+              <w:keepNext/>
+              <w:spacing w:before="60" w:after="60"/>
+            </w:pPr>
+            <w:r>
+              <w:t>pool_c_hum</w:t>
+            </w:r>
+          </w:p>
+        </w:tc>
+        <w:tc>
+          <w:tcPr>
+            <w:tcW w:w="1592" w:type="dxa"/>
+          </w:tcPr>
+          <w:p>
+            <w:pPr>
+              <w:keepNext/>
+              <w:spacing w:before="60" w:after="60"/>
+            </w:pPr>
+            <w:r>
+              <w:t>c_input_hum</w:t>
+            </w:r>
+          </w:p>
+        </w:tc>
+        <w:tc>
+          <w:tcPr>
+            <w:tcW w:w="1704" w:type="dxa"/>
+          </w:tcPr>
+          <w:p>
+            <w:pPr>
+              <w:keepNext/>
+              <w:spacing w:before="60" w:after="60"/>
+            </w:pPr>
+            <w:r>
+              <w:t>cow_to_hum</w:t>
+            </w:r>
+          </w:p>
+        </w:tc>
+        <w:tc>
+          <w:tcPr>
+            <w:tcW w:w="1486" w:type="dxa"/>
+          </w:tcPr>
+          <w:p>
+            <w:pPr>
+              <w:keepNext/>
+              <w:spacing w:before="60" w:after="60"/>
+            </w:pPr>
+            <w:r>
+              <w:t>c_loss_hum</w:t>
+            </w:r>
+          </w:p>
+        </w:tc>
+      </w:tr>
+      <w:tr>
+        <w:tc>
+          <w:tcPr>
+            <w:tcW w:w="1125" w:type="dxa"/>
+          </w:tcPr>
+          <w:p>
+            <w:pPr>
+              <w:keepNext/>
+              <w:spacing w:before="60" w:after="60"/>
+            </w:pPr>
+            <w:r>
+              <w:t xml:space="preserve">BIO </w:t>
+            </w:r>
+          </w:p>
+        </w:tc>
+        <w:tc>
+          <w:tcPr>
+            <w:tcW w:w="1838" w:type="dxa"/>
+          </w:tcPr>
+          <w:p>
+            <w:pPr>
+              <w:keepNext/>
+              <w:spacing w:before="60" w:after="60"/>
+            </w:pPr>
+            <w:r>
+              <w:t>pool_c_bio</w:t>
+            </w:r>
+          </w:p>
+        </w:tc>
+        <w:tc>
+          <w:tcPr>
+            <w:tcW w:w="1592" w:type="dxa"/>
+          </w:tcPr>
+          <w:p>
+            <w:pPr>
+              <w:keepNext/>
+              <w:spacing w:before="60" w:after="60"/>
+            </w:pPr>
+            <w:r>
+              <w:t>c_input_bio</w:t>
+            </w:r>
+          </w:p>
+        </w:tc>
+        <w:tc>
+          <w:tcPr>
+            <w:tcW w:w="1704" w:type="dxa"/>
+          </w:tcPr>
+          <w:p>
+            <w:pPr>
+              <w:keepNext/>
+              <w:spacing w:before="60" w:after="60"/>
+            </w:pPr>
+          </w:p>
+        </w:tc>
+        <w:tc>
+          <w:tcPr>
+            <w:tcW w:w="1486" w:type="dxa"/>
+          </w:tcPr>
+          <w:p>
+            <w:pPr>
+              <w:keepNext/>
+              <w:spacing w:before="60" w:after="60"/>
+            </w:pPr>
+            <w:r>
+              <w:t>c_loss_bio</w:t>
+            </w:r>
+          </w:p>
+        </w:tc>
+      </w:tr>
+      <w:tr>
+        <w:tc>
+          <w:tcPr>
+            <w:tcW w:w="1125" w:type="dxa"/>
+          </w:tcPr>
+          <w:p>
+            <w:pPr>
+              <w:keepNext/>
+              <w:spacing w:before="60" w:after="60"/>
+            </w:pPr>
+            <w:r>
+              <w:t>IOM</w:t>
+            </w:r>
+          </w:p>
+        </w:tc>
+        <w:tc>
+          <w:tcPr>
+            <w:tcW w:w="1838" w:type="dxa"/>
+          </w:tcPr>
+          <w:p>
+            <w:pPr>
+              <w:keepNext/>
+              <w:spacing w:before="60" w:after="60"/>
+            </w:pPr>
+            <w:r>
+              <w:t>pool_c_io</w:t>
+            </w:r>
+            <w:r>
+              <w:t>m</w:t>
+            </w:r>
+          </w:p>
+        </w:tc>
+        <w:tc>
+          <w:tcPr>
+            <w:tcW w:w="1592" w:type="dxa"/>
+          </w:tcPr>
+          <w:p>
+            <w:pPr>
+              <w:keepNext/>
+              <w:spacing w:before="60" w:after="60"/>
+            </w:pPr>
+          </w:p>
+        </w:tc>
+        <w:tc>
+          <w:tcPr>
+            <w:tcW w:w="1704" w:type="dxa"/>
+          </w:tcPr>
+          <w:p>
+            <w:pPr>
+              <w:keepNext/>
+              <w:spacing w:before="60" w:after="60"/>
+            </w:pPr>
+            <w:r>
+              <w:t>cow_to_</w:t>
+            </w:r>
+            <w:r>
+              <w:t>io</w:t>
+            </w:r>
+            <w:r>
+              <w:t>m</w:t>
+            </w:r>
+          </w:p>
+        </w:tc>
+        <w:tc>
+          <w:tcPr>
+            <w:tcW w:w="1486" w:type="dxa"/>
+          </w:tcPr>
+          <w:p>
+            <w:pPr>
+              <w:keepNext/>
+              <w:spacing w:before="60" w:after="60"/>
+            </w:pPr>
           </w:p>
         </w:tc>
       </w:tr>
       <w:bookmarkEnd w:id="4"/>
-      <w:tr>
-        <w:tc>
-          <w:tcPr>
-            <w:tcW w:w="1125" w:type="dxa"/>
-          </w:tcPr>
-          <w:p>
-            <w:pPr>
-              <w:keepNext/>
-              <w:spacing w:before="60" w:after="60"/>
-            </w:pPr>
-            <w:r>
-              <w:t xml:space="preserve">HUM </w:t>
-            </w:r>
-          </w:p>
-        </w:tc>
-        <w:tc>
-          <w:tcPr>
-            <w:tcW w:w="1838" w:type="dxa"/>
-          </w:tcPr>
-          <w:p>
-            <w:pPr>
-              <w:keepNext/>
-              <w:spacing w:before="60" w:after="60"/>
-            </w:pPr>
-            <w:proofErr w:type="spellStart"/>
-            <w:r>
-              <w:t>pool_c_hum</w:t>
-            </w:r>
-            <w:proofErr w:type="spellEnd"/>
-          </w:p>
-        </w:tc>
-        <w:tc>
-          <w:tcPr>
-            <w:tcW w:w="1592" w:type="dxa"/>
-          </w:tcPr>
-          <w:p>
-            <w:pPr>
-              <w:keepNext/>
-              <w:spacing w:before="60" w:after="60"/>
-            </w:pPr>
-            <w:proofErr w:type="spellStart"/>
-            <w:r>
-              <w:t>c_input_hum</w:t>
-            </w:r>
-            <w:proofErr w:type="spellEnd"/>
-          </w:p>
-        </w:tc>
-        <w:tc>
-          <w:tcPr>
-            <w:tcW w:w="1704" w:type="dxa"/>
-          </w:tcPr>
-          <w:p>
-            <w:pPr>
-              <w:keepNext/>
-              <w:spacing w:before="60" w:after="60"/>
-            </w:pPr>
-            <w:proofErr w:type="spellStart"/>
-            <w:r>
-              <w:t>cow_to_hum</w:t>
-            </w:r>
-            <w:proofErr w:type="spellEnd"/>
-          </w:p>
-        </w:tc>
-        <w:tc>
-          <w:tcPr>
-            <w:tcW w:w="1486" w:type="dxa"/>
-          </w:tcPr>
-          <w:p>
-            <w:pPr>
-              <w:keepNext/>
-              <w:spacing w:before="60" w:after="60"/>
-            </w:pPr>
-            <w:proofErr w:type="spellStart"/>
-            <w:r>
-              <w:t>c_loss_hum</w:t>
-            </w:r>
-            <w:proofErr w:type="spellEnd"/>
-          </w:p>
-        </w:tc>
-      </w:tr>
-      <w:tr>
-        <w:tc>
-          <w:tcPr>
-            <w:tcW w:w="1125" w:type="dxa"/>
-          </w:tcPr>
-          <w:p>
-            <w:pPr>
-              <w:keepNext/>
-              <w:spacing w:before="60" w:after="60"/>
-            </w:pPr>
-            <w:r>
-              <w:t xml:space="preserve">BIO </w:t>
-            </w:r>
-          </w:p>
-        </w:tc>
-        <w:tc>
-          <w:tcPr>
-            <w:tcW w:w="1838" w:type="dxa"/>
-          </w:tcPr>
-          <w:p>
-            <w:pPr>
-              <w:keepNext/>
-              <w:spacing w:before="60" w:after="60"/>
-            </w:pPr>
-            <w:proofErr w:type="spellStart"/>
-            <w:r>
-              <w:t>pool_c_bio</w:t>
-            </w:r>
-            <w:proofErr w:type="spellEnd"/>
-          </w:p>
-        </w:tc>
-        <w:tc>
-          <w:tcPr>
-            <w:tcW w:w="1592" w:type="dxa"/>
-          </w:tcPr>
-          <w:p>
-            <w:pPr>
-              <w:keepNext/>
-              <w:spacing w:before="60" w:after="60"/>
-            </w:pPr>
-            <w:proofErr w:type="spellStart"/>
-            <w:r>
-              <w:t>c_input_bio</w:t>
-            </w:r>
-            <w:proofErr w:type="spellEnd"/>
-          </w:p>
-        </w:tc>
-        <w:tc>
-          <w:tcPr>
-            <w:tcW w:w="1704" w:type="dxa"/>
-          </w:tcPr>
-          <w:p>
-            <w:pPr>
-              <w:keepNext/>
-              <w:spacing w:before="60" w:after="60"/>
-            </w:pPr>
-          </w:p>
-        </w:tc>
-        <w:tc>
-          <w:tcPr>
-            <w:tcW w:w="1486" w:type="dxa"/>
-          </w:tcPr>
-          <w:p>
-            <w:pPr>
-              <w:keepNext/>
-              <w:spacing w:before="60" w:after="60"/>
-            </w:pPr>
-            <w:proofErr w:type="spellStart"/>
-            <w:r>
-              <w:t>c_loss_bio</w:t>
-            </w:r>
-            <w:proofErr w:type="spellEnd"/>
-          </w:p>
-        </w:tc>
-      </w:tr>
-      <w:tr>
-        <w:tc>
-          <w:tcPr>
-            <w:tcW w:w="1125" w:type="dxa"/>
-          </w:tcPr>
-          <w:p>
-            <w:pPr>
-              <w:keepNext/>
-              <w:spacing w:before="60" w:after="60"/>
-            </w:pPr>
-            <w:r>
-              <w:t>IOM</w:t>
-            </w:r>
-          </w:p>
-        </w:tc>
-        <w:tc>
-          <w:tcPr>
-            <w:tcW w:w="1838" w:type="dxa"/>
-          </w:tcPr>
-          <w:p>
-            <w:pPr>
-              <w:keepNext/>
-              <w:spacing w:before="60" w:after="60"/>
-            </w:pPr>
-            <w:proofErr w:type="spellStart"/>
-            <w:r>
-              <w:t>pool_c_io</w:t>
-            </w:r>
-            <w:r>
-              <w:t>m</w:t>
-            </w:r>
-            <w:proofErr w:type="spellEnd"/>
-          </w:p>
-        </w:tc>
-        <w:tc>
-          <w:tcPr>
-            <w:tcW w:w="1592" w:type="dxa"/>
-          </w:tcPr>
-          <w:p>
-            <w:pPr>
-              <w:keepNext/>
-              <w:spacing w:before="60" w:after="60"/>
-            </w:pPr>
-          </w:p>
-        </w:tc>
-        <w:tc>
-          <w:tcPr>
-            <w:tcW w:w="1704" w:type="dxa"/>
-          </w:tcPr>
-          <w:p>
-            <w:pPr>
-              <w:keepNext/>
-              <w:spacing w:before="60" w:after="60"/>
-            </w:pPr>
-            <w:proofErr w:type="spellStart"/>
-            <w:r>
-              <w:t>cow_to_</w:t>
-            </w:r>
-            <w:r>
-              <w:t>io</w:t>
-            </w:r>
-            <w:r>
-              <w:t>m</w:t>
-            </w:r>
-            <w:proofErr w:type="spellEnd"/>
-          </w:p>
-        </w:tc>
-        <w:tc>
-          <w:tcPr>
-            <w:tcW w:w="1486" w:type="dxa"/>
-          </w:tcPr>
-          <w:p>
-            <w:pPr>
-              <w:keepNext/>
-              <w:spacing w:before="60" w:after="60"/>
-            </w:pPr>
-          </w:p>
-        </w:tc>
-      </w:tr>
-      <w:bookmarkEnd w:id="5"/>
     </w:tbl>
     <w:p>
       <w:pPr>
@@ -3705,7 +3409,7 @@
 </file>
 
 <file path=word/endnotes.xml><?xml version="1.0" encoding="utf-8"?>
-<w:endnotes xmlns:wpc="http://schemas.microsoft.com/office/word/2010/wordprocessingCanvas" xmlns:cx="http://schemas.microsoft.com/office/drawing/2014/chartex" xmlns:cx1="http://schemas.microsoft.com/office/drawing/2015/9/8/chartex" xmlns:cx2="http://schemas.microsoft.com/office/drawing/2015/10/21/chartex" xmlns:cx3="http://schemas.microsoft.com/office/drawing/2016/5/9/chartex" xmlns:cx4="http://schemas.microsoft.com/office/drawing/2016/5/10/chartex" xmlns:cx5="http://schemas.microsoft.com/office/drawing/2016/5/11/chartex" xmlns:cx6="http://schemas.microsoft.com/office/drawing/2016/5/12/chartex" xmlns:cx7="http://schemas.microsoft.com/office/drawing/2016/5/13/chartex" xmlns:cx8="http://schemas.microsoft.com/office/drawing/2016/5/14/chartex" xmlns:mc="http://schemas.openxmlformats.org/markup-compatibility/2006" xmlns:aink="http://schemas.microsoft.com/office/drawing/2016/ink" xmlns:am3d="http://schemas.microsoft.com/office/drawing/2017/model3d" xmlns:o="urn:schemas-microsoft-com:office:office" xmlns:r="http://schemas.openxmlformats.org/officeDocument/2006/relationships" xmlns:m="http://schemas.openxmlformats.org/officeDocument/2006/math" xmlns:v="urn:schemas-microsoft-com:vml" xmlns:wp14="http://schemas.microsoft.com/office/word/2010/wordprocessingDrawing" xmlns:wp="http://schemas.openxmlformats.org/drawingml/2006/wordprocessingDrawing" xmlns:w10="urn:schemas-microsoft-com:office:word" xmlns:w="http://schemas.openxmlformats.org/wordprocessingml/2006/main" xmlns:w14="http://schemas.microsoft.com/office/word/2010/wordml" xmlns:w15="http://schemas.microsoft.com/office/word/2012/wordml" xmlns:w16cid="http://schemas.microsoft.com/office/word/2016/wordml/cid" xmlns:w16se="http://schemas.microsoft.com/office/word/2015/wordml/symex" xmlns:wpg="http://schemas.microsoft.com/office/word/2010/wordprocessingGroup" xmlns:wpi="http://schemas.microsoft.com/office/word/2010/wordprocessingInk" xmlns:wne="http://schemas.microsoft.com/office/word/2006/wordml" xmlns:wps="http://schemas.microsoft.com/office/word/2010/wordprocessingShape" mc:Ignorable="w14 w15 w16se w16cid wp14">
+<w:endnotes xmlns:wpc="http://schemas.microsoft.com/office/word/2010/wordprocessingCanvas" xmlns:cx="http://schemas.microsoft.com/office/drawing/2014/chartex" xmlns:cx1="http://schemas.microsoft.com/office/drawing/2015/9/8/chartex" xmlns:cx2="http://schemas.microsoft.com/office/drawing/2015/10/21/chartex" xmlns:cx3="http://schemas.microsoft.com/office/drawing/2016/5/9/chartex" xmlns:cx4="http://schemas.microsoft.com/office/drawing/2016/5/10/chartex" xmlns:cx5="http://schemas.microsoft.com/office/drawing/2016/5/11/chartex" xmlns:cx6="http://schemas.microsoft.com/office/drawing/2016/5/12/chartex" xmlns:cx7="http://schemas.microsoft.com/office/drawing/2016/5/13/chartex" xmlns:cx8="http://schemas.microsoft.com/office/drawing/2016/5/14/chartex" xmlns:mc="http://schemas.openxmlformats.org/markup-compatibility/2006" xmlns:aink="http://schemas.microsoft.com/office/drawing/2016/ink" xmlns:am3d="http://schemas.microsoft.com/office/drawing/2017/model3d" xmlns:o="urn:schemas-microsoft-com:office:office" xmlns:r="http://schemas.openxmlformats.org/officeDocument/2006/relationships" xmlns:m="http://schemas.openxmlformats.org/officeDocument/2006/math" xmlns:v="urn:schemas-microsoft-com:vml" xmlns:wp14="http://schemas.microsoft.com/office/word/2010/wordprocessingDrawing" xmlns:wp="http://schemas.openxmlformats.org/drawingml/2006/wordprocessingDrawing" xmlns:w10="urn:schemas-microsoft-com:office:word" xmlns:w="http://schemas.openxmlformats.org/wordprocessingml/2006/main" xmlns:w14="http://schemas.microsoft.com/office/word/2010/wordml" xmlns:w15="http://schemas.microsoft.com/office/word/2012/wordml" xmlns:w16cex="http://schemas.microsoft.com/office/word/2018/wordml/cex" xmlns:w16cid="http://schemas.microsoft.com/office/word/2016/wordml/cid" xmlns:w16="http://schemas.microsoft.com/office/word/2018/wordml" xmlns:w16se="http://schemas.microsoft.com/office/word/2015/wordml/symex" xmlns:wpg="http://schemas.microsoft.com/office/word/2010/wordprocessingGroup" xmlns:wpi="http://schemas.microsoft.com/office/word/2010/wordprocessingInk" xmlns:wne="http://schemas.microsoft.com/office/word/2006/wordml" xmlns:wps="http://schemas.microsoft.com/office/word/2010/wordprocessingShape" mc:Ignorable="w14 w15 w16se w16cid w16 w16cex wp14">
   <w:endnote w:type="separator" w:id="-1">
     <w:p>
       <w:pPr>
@@ -3730,7 +3434,7 @@
 </file>
 
 <file path=word/footnotes.xml><?xml version="1.0" encoding="utf-8"?>
-<w:footnotes xmlns:wpc="http://schemas.microsoft.com/office/word/2010/wordprocessingCanvas" xmlns:cx="http://schemas.microsoft.com/office/drawing/2014/chartex" xmlns:cx1="http://schemas.microsoft.com/office/drawing/2015/9/8/chartex" xmlns:cx2="http://schemas.microsoft.com/office/drawing/2015/10/21/chartex" xmlns:cx3="http://schemas.microsoft.com/office/drawing/2016/5/9/chartex" xmlns:cx4="http://schemas.microsoft.com/office/drawing/2016/5/10/chartex" xmlns:cx5="http://schemas.microsoft.com/office/drawing/2016/5/11/chartex" xmlns:cx6="http://schemas.microsoft.com/office/drawing/2016/5/12/chartex" xmlns:cx7="http://schemas.microsoft.com/office/drawing/2016/5/13/chartex" xmlns:cx8="http://schemas.microsoft.com/office/drawing/2016/5/14/chartex" xmlns:mc="http://schemas.openxmlformats.org/markup-compatibility/2006" xmlns:aink="http://schemas.microsoft.com/office/drawing/2016/ink" xmlns:am3d="http://schemas.microsoft.com/office/drawing/2017/model3d" xmlns:o="urn:schemas-microsoft-com:office:office" xmlns:r="http://schemas.openxmlformats.org/officeDocument/2006/relationships" xmlns:m="http://schemas.openxmlformats.org/officeDocument/2006/math" xmlns:v="urn:schemas-microsoft-com:vml" xmlns:wp14="http://schemas.microsoft.com/office/word/2010/wordprocessingDrawing" xmlns:wp="http://schemas.openxmlformats.org/drawingml/2006/wordprocessingDrawing" xmlns:w10="urn:schemas-microsoft-com:office:word" xmlns:w="http://schemas.openxmlformats.org/wordprocessingml/2006/main" xmlns:w14="http://schemas.microsoft.com/office/word/2010/wordml" xmlns:w15="http://schemas.microsoft.com/office/word/2012/wordml" xmlns:w16cid="http://schemas.microsoft.com/office/word/2016/wordml/cid" xmlns:w16se="http://schemas.microsoft.com/office/word/2015/wordml/symex" xmlns:wpg="http://schemas.microsoft.com/office/word/2010/wordprocessingGroup" xmlns:wpi="http://schemas.microsoft.com/office/word/2010/wordprocessingInk" xmlns:wne="http://schemas.microsoft.com/office/word/2006/wordml" xmlns:wps="http://schemas.microsoft.com/office/word/2010/wordprocessingShape" mc:Ignorable="w14 w15 w16se w16cid wp14">
+<w:footnotes xmlns:wpc="http://schemas.microsoft.com/office/word/2010/wordprocessingCanvas" xmlns:cx="http://schemas.microsoft.com/office/drawing/2014/chartex" xmlns:cx1="http://schemas.microsoft.com/office/drawing/2015/9/8/chartex" xmlns:cx2="http://schemas.microsoft.com/office/drawing/2015/10/21/chartex" xmlns:cx3="http://schemas.microsoft.com/office/drawing/2016/5/9/chartex" xmlns:cx4="http://schemas.microsoft.com/office/drawing/2016/5/10/chartex" xmlns:cx5="http://schemas.microsoft.com/office/drawing/2016/5/11/chartex" xmlns:cx6="http://schemas.microsoft.com/office/drawing/2016/5/12/chartex" xmlns:cx7="http://schemas.microsoft.com/office/drawing/2016/5/13/chartex" xmlns:cx8="http://schemas.microsoft.com/office/drawing/2016/5/14/chartex" xmlns:mc="http://schemas.openxmlformats.org/markup-compatibility/2006" xmlns:aink="http://schemas.microsoft.com/office/drawing/2016/ink" xmlns:am3d="http://schemas.microsoft.com/office/drawing/2017/model3d" xmlns:o="urn:schemas-microsoft-com:office:office" xmlns:r="http://schemas.openxmlformats.org/officeDocument/2006/relationships" xmlns:m="http://schemas.openxmlformats.org/officeDocument/2006/math" xmlns:v="urn:schemas-microsoft-com:vml" xmlns:wp14="http://schemas.microsoft.com/office/word/2010/wordprocessingDrawing" xmlns:wp="http://schemas.openxmlformats.org/drawingml/2006/wordprocessingDrawing" xmlns:w10="urn:schemas-microsoft-com:office:word" xmlns:w="http://schemas.openxmlformats.org/wordprocessingml/2006/main" xmlns:w14="http://schemas.microsoft.com/office/word/2010/wordml" xmlns:w15="http://schemas.microsoft.com/office/word/2012/wordml" xmlns:w16cex="http://schemas.microsoft.com/office/word/2018/wordml/cex" xmlns:w16cid="http://schemas.microsoft.com/office/word/2016/wordml/cid" xmlns:w16="http://schemas.microsoft.com/office/word/2018/wordml" xmlns:w16se="http://schemas.microsoft.com/office/word/2015/wordml/symex" xmlns:wpg="http://schemas.microsoft.com/office/word/2010/wordprocessingGroup" xmlns:wpi="http://schemas.microsoft.com/office/word/2010/wordprocessingInk" xmlns:wne="http://schemas.microsoft.com/office/word/2006/wordml" xmlns:wps="http://schemas.microsoft.com/office/word/2010/wordprocessingShape" mc:Ignorable="w14 w15 w16se w16cid w16 w16cex wp14">
   <w:footnote w:type="separator" w:id="-1">
     <w:p>
       <w:pPr>
@@ -3755,7 +3459,7 @@
 </file>
 
 <file path=word/header1.xml><?xml version="1.0" encoding="utf-8"?>
-<w:hdr xmlns:wpc="http://schemas.microsoft.com/office/word/2010/wordprocessingCanvas" xmlns:cx="http://schemas.microsoft.com/office/drawing/2014/chartex" xmlns:cx1="http://schemas.microsoft.com/office/drawing/2015/9/8/chartex" xmlns:cx2="http://schemas.microsoft.com/office/drawing/2015/10/21/chartex" xmlns:cx3="http://schemas.microsoft.com/office/drawing/2016/5/9/chartex" xmlns:cx4="http://schemas.microsoft.com/office/drawing/2016/5/10/chartex" xmlns:cx5="http://schemas.microsoft.com/office/drawing/2016/5/11/chartex" xmlns:cx6="http://schemas.microsoft.com/office/drawing/2016/5/12/chartex" xmlns:cx7="http://schemas.microsoft.com/office/drawing/2016/5/13/chartex" xmlns:cx8="http://schemas.microsoft.com/office/drawing/2016/5/14/chartex" xmlns:mc="http://schemas.openxmlformats.org/markup-compatibility/2006" xmlns:aink="http://schemas.microsoft.com/office/drawing/2016/ink" xmlns:am3d="http://schemas.microsoft.com/office/drawing/2017/model3d" xmlns:o="urn:schemas-microsoft-com:office:office" xmlns:r="http://schemas.openxmlformats.org/officeDocument/2006/relationships" xmlns:m="http://schemas.openxmlformats.org/officeDocument/2006/math" xmlns:v="urn:schemas-microsoft-com:vml" xmlns:wp14="http://schemas.microsoft.com/office/word/2010/wordprocessingDrawing" xmlns:wp="http://schemas.openxmlformats.org/drawingml/2006/wordprocessingDrawing" xmlns:w10="urn:schemas-microsoft-com:office:word" xmlns:w="http://schemas.openxmlformats.org/wordprocessingml/2006/main" xmlns:w14="http://schemas.microsoft.com/office/word/2010/wordml" xmlns:w15="http://schemas.microsoft.com/office/word/2012/wordml" xmlns:w16cid="http://schemas.microsoft.com/office/word/2016/wordml/cid" xmlns:w16se="http://schemas.microsoft.com/office/word/2015/wordml/symex" xmlns:wpg="http://schemas.microsoft.com/office/word/2010/wordprocessingGroup" xmlns:wpi="http://schemas.microsoft.com/office/word/2010/wordprocessingInk" xmlns:wne="http://schemas.microsoft.com/office/word/2006/wordml" xmlns:wps="http://schemas.microsoft.com/office/word/2010/wordprocessingShape" mc:Ignorable="w14 w15 w16se w16cid wp14">
+<w:hdr xmlns:wpc="http://schemas.microsoft.com/office/word/2010/wordprocessingCanvas" xmlns:cx="http://schemas.microsoft.com/office/drawing/2014/chartex" xmlns:cx1="http://schemas.microsoft.com/office/drawing/2015/9/8/chartex" xmlns:cx2="http://schemas.microsoft.com/office/drawing/2015/10/21/chartex" xmlns:cx3="http://schemas.microsoft.com/office/drawing/2016/5/9/chartex" xmlns:cx4="http://schemas.microsoft.com/office/drawing/2016/5/10/chartex" xmlns:cx5="http://schemas.microsoft.com/office/drawing/2016/5/11/chartex" xmlns:cx6="http://schemas.microsoft.com/office/drawing/2016/5/12/chartex" xmlns:cx7="http://schemas.microsoft.com/office/drawing/2016/5/13/chartex" xmlns:cx8="http://schemas.microsoft.com/office/drawing/2016/5/14/chartex" xmlns:mc="http://schemas.openxmlformats.org/markup-compatibility/2006" xmlns:aink="http://schemas.microsoft.com/office/drawing/2016/ink" xmlns:am3d="http://schemas.microsoft.com/office/drawing/2017/model3d" xmlns:o="urn:schemas-microsoft-com:office:office" xmlns:r="http://schemas.openxmlformats.org/officeDocument/2006/relationships" xmlns:m="http://schemas.openxmlformats.org/officeDocument/2006/math" xmlns:v="urn:schemas-microsoft-com:vml" xmlns:wp14="http://schemas.microsoft.com/office/word/2010/wordprocessingDrawing" xmlns:wp="http://schemas.openxmlformats.org/drawingml/2006/wordprocessingDrawing" xmlns:w10="urn:schemas-microsoft-com:office:word" xmlns:w="http://schemas.openxmlformats.org/wordprocessingml/2006/main" xmlns:w14="http://schemas.microsoft.com/office/word/2010/wordml" xmlns:w15="http://schemas.microsoft.com/office/word/2012/wordml" xmlns:w16cex="http://schemas.microsoft.com/office/word/2018/wordml/cex" xmlns:w16cid="http://schemas.microsoft.com/office/word/2016/wordml/cid" xmlns:w16="http://schemas.microsoft.com/office/word/2018/wordml" xmlns:w16se="http://schemas.microsoft.com/office/word/2015/wordml/symex" xmlns:wpg="http://schemas.microsoft.com/office/word/2010/wordprocessingGroup" xmlns:wpi="http://schemas.microsoft.com/office/word/2010/wordprocessingInk" xmlns:wne="http://schemas.microsoft.com/office/word/2006/wordml" xmlns:wps="http://schemas.microsoft.com/office/word/2010/wordprocessingShape" mc:Ignorable="w14 w15 w16se w16cid w16 w16cex wp14">
   <w:p>
     <w:pPr>
       <w:pStyle w:val="Header"/>
@@ -3808,7 +3512,7 @@
 </file>
 
 <file path=word/numbering.xml><?xml version="1.0" encoding="utf-8"?>
-<w:numbering xmlns:wpc="http://schemas.microsoft.com/office/word/2010/wordprocessingCanvas" xmlns:cx="http://schemas.microsoft.com/office/drawing/2014/chartex" xmlns:cx1="http://schemas.microsoft.com/office/drawing/2015/9/8/chartex" xmlns:cx2="http://schemas.microsoft.com/office/drawing/2015/10/21/chartex" xmlns:cx3="http://schemas.microsoft.com/office/drawing/2016/5/9/chartex" xmlns:cx4="http://schemas.microsoft.com/office/drawing/2016/5/10/chartex" xmlns:cx5="http://schemas.microsoft.com/office/drawing/2016/5/11/chartex" xmlns:cx6="http://schemas.microsoft.com/office/drawing/2016/5/12/chartex" xmlns:cx7="http://schemas.microsoft.com/office/drawing/2016/5/13/chartex" xmlns:cx8="http://schemas.microsoft.com/office/drawing/2016/5/14/chartex" xmlns:mc="http://schemas.openxmlformats.org/markup-compatibility/2006" xmlns:aink="http://schemas.microsoft.com/office/drawing/2016/ink" xmlns:am3d="http://schemas.microsoft.com/office/drawing/2017/model3d" xmlns:o="urn:schemas-microsoft-com:office:office" xmlns:r="http://schemas.openxmlformats.org/officeDocument/2006/relationships" xmlns:m="http://schemas.openxmlformats.org/officeDocument/2006/math" xmlns:v="urn:schemas-microsoft-com:vml" xmlns:wp14="http://schemas.microsoft.com/office/word/2010/wordprocessingDrawing" xmlns:wp="http://schemas.openxmlformats.org/drawingml/2006/wordprocessingDrawing" xmlns:w10="urn:schemas-microsoft-com:office:word" xmlns:w="http://schemas.openxmlformats.org/wordprocessingml/2006/main" xmlns:w14="http://schemas.microsoft.com/office/word/2010/wordml" xmlns:w15="http://schemas.microsoft.com/office/word/2012/wordml" xmlns:w16cid="http://schemas.microsoft.com/office/word/2016/wordml/cid" xmlns:w16se="http://schemas.microsoft.com/office/word/2015/wordml/symex" xmlns:wpg="http://schemas.microsoft.com/office/word/2010/wordprocessingGroup" xmlns:wpi="http://schemas.microsoft.com/office/word/2010/wordprocessingInk" xmlns:wne="http://schemas.microsoft.com/office/word/2006/wordml" xmlns:wps="http://schemas.microsoft.com/office/word/2010/wordprocessingShape" mc:Ignorable="w14 w15 w16se w16cid wp14">
+<w:numbering xmlns:wpc="http://schemas.microsoft.com/office/word/2010/wordprocessingCanvas" xmlns:cx="http://schemas.microsoft.com/office/drawing/2014/chartex" xmlns:cx1="http://schemas.microsoft.com/office/drawing/2015/9/8/chartex" xmlns:cx2="http://schemas.microsoft.com/office/drawing/2015/10/21/chartex" xmlns:cx3="http://schemas.microsoft.com/office/drawing/2016/5/9/chartex" xmlns:cx4="http://schemas.microsoft.com/office/drawing/2016/5/10/chartex" xmlns:cx5="http://schemas.microsoft.com/office/drawing/2016/5/11/chartex" xmlns:cx6="http://schemas.microsoft.com/office/drawing/2016/5/12/chartex" xmlns:cx7="http://schemas.microsoft.com/office/drawing/2016/5/13/chartex" xmlns:cx8="http://schemas.microsoft.com/office/drawing/2016/5/14/chartex" xmlns:mc="http://schemas.openxmlformats.org/markup-compatibility/2006" xmlns:aink="http://schemas.microsoft.com/office/drawing/2016/ink" xmlns:am3d="http://schemas.microsoft.com/office/drawing/2017/model3d" xmlns:o="urn:schemas-microsoft-com:office:office" xmlns:r="http://schemas.openxmlformats.org/officeDocument/2006/relationships" xmlns:m="http://schemas.openxmlformats.org/officeDocument/2006/math" xmlns:v="urn:schemas-microsoft-com:vml" xmlns:wp14="http://schemas.microsoft.com/office/word/2010/wordprocessingDrawing" xmlns:wp="http://schemas.openxmlformats.org/drawingml/2006/wordprocessingDrawing" xmlns:w10="urn:schemas-microsoft-com:office:word" xmlns:w="http://schemas.openxmlformats.org/wordprocessingml/2006/main" xmlns:w14="http://schemas.microsoft.com/office/word/2010/wordml" xmlns:w15="http://schemas.microsoft.com/office/word/2012/wordml" xmlns:w16cex="http://schemas.microsoft.com/office/word/2018/wordml/cex" xmlns:w16cid="http://schemas.microsoft.com/office/word/2016/wordml/cid" xmlns:w16="http://schemas.microsoft.com/office/word/2018/wordml" xmlns:w16se="http://schemas.microsoft.com/office/word/2015/wordml/symex" xmlns:wpg="http://schemas.microsoft.com/office/word/2010/wordprocessingGroup" xmlns:wpi="http://schemas.microsoft.com/office/word/2010/wordprocessingInk" xmlns:wne="http://schemas.microsoft.com/office/word/2006/wordml" xmlns:wps="http://schemas.microsoft.com/office/word/2010/wordprocessingShape" mc:Ignorable="w14 w15 w16se w16cid w16 w16cex wp14">
   <w:numPicBullet w:numPicBulletId="0">
     <w:pict>
       <v:shapetype id="_x0000_t75" coordsize="21600,21600" o:spt="75" o:preferrelative="t" path="m@4@5l@4@11@9@11@9@5xe" filled="f" stroked="f">
@@ -3830,7 +3534,7 @@
         <v:path o:extrusionok="f" gradientshapeok="t" o:connecttype="rect"/>
         <o:lock v:ext="edit" aspectratio="t"/>
       </v:shapetype>
-      <v:shape id="_x0000_i1030" type="#_x0000_t75" style="width:11.25pt;height:11.25pt" o:bullet="t">
+      <v:shape id="_x0000_i1053" type="#_x0000_t75" style="width:11.25pt;height:11.25pt" o:bullet="t">
         <v:imagedata r:id="rId1" o:title="mso5B25"/>
       </v:shape>
     </w:pict>
@@ -4632,7 +4336,7 @@
 </file>
 
 <file path=word/styles.xml><?xml version="1.0" encoding="utf-8"?>
-<w:styles xmlns:mc="http://schemas.openxmlformats.org/markup-compatibility/2006" xmlns:r="http://schemas.openxmlformats.org/officeDocument/2006/relationships" xmlns:w="http://schemas.openxmlformats.org/wordprocessingml/2006/main" xmlns:w14="http://schemas.microsoft.com/office/word/2010/wordml" xmlns:w15="http://schemas.microsoft.com/office/word/2012/wordml" xmlns:w16cid="http://schemas.microsoft.com/office/word/2016/wordml/cid" xmlns:w16se="http://schemas.microsoft.com/office/word/2015/wordml/symex" mc:Ignorable="w14 w15 w16se w16cid">
+<w:styles xmlns:mc="http://schemas.openxmlformats.org/markup-compatibility/2006" xmlns:r="http://schemas.openxmlformats.org/officeDocument/2006/relationships" xmlns:w="http://schemas.openxmlformats.org/wordprocessingml/2006/main" xmlns:w14="http://schemas.microsoft.com/office/word/2010/wordml" xmlns:w15="http://schemas.microsoft.com/office/word/2012/wordml" xmlns:w16cex="http://schemas.microsoft.com/office/word/2018/wordml/cex" xmlns:w16cid="http://schemas.microsoft.com/office/word/2016/wordml/cid" xmlns:w16="http://schemas.microsoft.com/office/word/2018/wordml" xmlns:w16se="http://schemas.microsoft.com/office/word/2015/wordml/symex" mc:Ignorable="w14 w15 w16se w16cid w16 w16cex">
   <w:docDefaults>
     <w:rPrDefault>
       <w:rPr>
@@ -5239,7 +4943,7 @@
 </file>
 
 <file path=word/glossary/document.xml><?xml version="1.0" encoding="utf-8"?>
-<w:glossaryDocument xmlns:wpc="http://schemas.microsoft.com/office/word/2010/wordprocessingCanvas" xmlns:cx="http://schemas.microsoft.com/office/drawing/2014/chartex" xmlns:cx1="http://schemas.microsoft.com/office/drawing/2015/9/8/chartex" xmlns:cx2="http://schemas.microsoft.com/office/drawing/2015/10/21/chartex" xmlns:cx3="http://schemas.microsoft.com/office/drawing/2016/5/9/chartex" xmlns:cx4="http://schemas.microsoft.com/office/drawing/2016/5/10/chartex" xmlns:cx5="http://schemas.microsoft.com/office/drawing/2016/5/11/chartex" xmlns:cx6="http://schemas.microsoft.com/office/drawing/2016/5/12/chartex" xmlns:cx7="http://schemas.microsoft.com/office/drawing/2016/5/13/chartex" xmlns:cx8="http://schemas.microsoft.com/office/drawing/2016/5/14/chartex" xmlns:mc="http://schemas.openxmlformats.org/markup-compatibility/2006" xmlns:aink="http://schemas.microsoft.com/office/drawing/2016/ink" xmlns:am3d="http://schemas.microsoft.com/office/drawing/2017/model3d" xmlns:o="urn:schemas-microsoft-com:office:office" xmlns:r="http://schemas.openxmlformats.org/officeDocument/2006/relationships" xmlns:m="http://schemas.openxmlformats.org/officeDocument/2006/math" xmlns:v="urn:schemas-microsoft-com:vml" xmlns:wp14="http://schemas.microsoft.com/office/word/2010/wordprocessingDrawing" xmlns:wp="http://schemas.openxmlformats.org/drawingml/2006/wordprocessingDrawing" xmlns:w10="urn:schemas-microsoft-com:office:word" xmlns:w="http://schemas.openxmlformats.org/wordprocessingml/2006/main" xmlns:w14="http://schemas.microsoft.com/office/word/2010/wordml" xmlns:w15="http://schemas.microsoft.com/office/word/2012/wordml" xmlns:w16cid="http://schemas.microsoft.com/office/word/2016/wordml/cid" xmlns:w16se="http://schemas.microsoft.com/office/word/2015/wordml/symex" xmlns:wpg="http://schemas.microsoft.com/office/word/2010/wordprocessingGroup" xmlns:wpi="http://schemas.microsoft.com/office/word/2010/wordprocessingInk" xmlns:wne="http://schemas.microsoft.com/office/word/2006/wordml" xmlns:wps="http://schemas.microsoft.com/office/word/2010/wordprocessingShape" mc:Ignorable="w14 w15 w16se w16cid wp14">
+<w:glossaryDocument xmlns:wpc="http://schemas.microsoft.com/office/word/2010/wordprocessingCanvas" xmlns:cx="http://schemas.microsoft.com/office/drawing/2014/chartex" xmlns:cx1="http://schemas.microsoft.com/office/drawing/2015/9/8/chartex" xmlns:cx2="http://schemas.microsoft.com/office/drawing/2015/10/21/chartex" xmlns:cx3="http://schemas.microsoft.com/office/drawing/2016/5/9/chartex" xmlns:cx4="http://schemas.microsoft.com/office/drawing/2016/5/10/chartex" xmlns:cx5="http://schemas.microsoft.com/office/drawing/2016/5/11/chartex" xmlns:cx6="http://schemas.microsoft.com/office/drawing/2016/5/12/chartex" xmlns:cx7="http://schemas.microsoft.com/office/drawing/2016/5/13/chartex" xmlns:cx8="http://schemas.microsoft.com/office/drawing/2016/5/14/chartex" xmlns:mc="http://schemas.openxmlformats.org/markup-compatibility/2006" xmlns:aink="http://schemas.microsoft.com/office/drawing/2016/ink" xmlns:am3d="http://schemas.microsoft.com/office/drawing/2017/model3d" xmlns:o="urn:schemas-microsoft-com:office:office" xmlns:r="http://schemas.openxmlformats.org/officeDocument/2006/relationships" xmlns:m="http://schemas.openxmlformats.org/officeDocument/2006/math" xmlns:v="urn:schemas-microsoft-com:vml" xmlns:wp14="http://schemas.microsoft.com/office/word/2010/wordprocessingDrawing" xmlns:wp="http://schemas.openxmlformats.org/drawingml/2006/wordprocessingDrawing" xmlns:w10="urn:schemas-microsoft-com:office:word" xmlns:w="http://schemas.openxmlformats.org/wordprocessingml/2006/main" xmlns:w14="http://schemas.microsoft.com/office/word/2010/wordml" xmlns:w15="http://schemas.microsoft.com/office/word/2012/wordml" xmlns:w16cex="http://schemas.microsoft.com/office/word/2018/wordml/cex" xmlns:w16cid="http://schemas.microsoft.com/office/word/2016/wordml/cid" xmlns:w16="http://schemas.microsoft.com/office/word/2018/wordml" xmlns:w16se="http://schemas.microsoft.com/office/word/2015/wordml/symex" xmlns:wpg="http://schemas.microsoft.com/office/word/2010/wordprocessingGroup" xmlns:wpi="http://schemas.microsoft.com/office/word/2010/wordprocessingInk" xmlns:wne="http://schemas.microsoft.com/office/word/2006/wordml" xmlns:wps="http://schemas.microsoft.com/office/word/2010/wordprocessingShape" mc:Ignorable="w14 w15 w16se w16cid w16 w16cex wp14">
   <w:docParts>
     <w:docPart>
       <w:docPartPr>
@@ -5278,7 +4982,7 @@
 </file>
 
 <file path=word/glossary/fontTable.xml><?xml version="1.0" encoding="utf-8"?>
-<w:fonts xmlns:mc="http://schemas.openxmlformats.org/markup-compatibility/2006" xmlns:r="http://schemas.openxmlformats.org/officeDocument/2006/relationships" xmlns:w="http://schemas.openxmlformats.org/wordprocessingml/2006/main" xmlns:w14="http://schemas.microsoft.com/office/word/2010/wordml" xmlns:w15="http://schemas.microsoft.com/office/word/2012/wordml" xmlns:w16cid="http://schemas.microsoft.com/office/word/2016/wordml/cid" xmlns:w16se="http://schemas.microsoft.com/office/word/2015/wordml/symex" mc:Ignorable="w14 w15 w16se w16cid">
+<w:fonts xmlns:mc="http://schemas.openxmlformats.org/markup-compatibility/2006" xmlns:r="http://schemas.openxmlformats.org/officeDocument/2006/relationships" xmlns:w="http://schemas.openxmlformats.org/wordprocessingml/2006/main" xmlns:w14="http://schemas.microsoft.com/office/word/2010/wordml" xmlns:w15="http://schemas.microsoft.com/office/word/2012/wordml" xmlns:w16cex="http://schemas.microsoft.com/office/word/2018/wordml/cex" xmlns:w16cid="http://schemas.microsoft.com/office/word/2016/wordml/cid" xmlns:w16="http://schemas.microsoft.com/office/word/2018/wordml" xmlns:w16se="http://schemas.microsoft.com/office/word/2015/wordml/symex" mc:Ignorable="w14 w15 w16se w16cid w16 w16cex">
   <w:font w:name="Symbol">
     <w:panose1 w:val="05050102010706020507"/>
     <w:charset w:val="02"/>
@@ -5332,7 +5036,7 @@
 </file>
 
 <file path=word/glossary/settings.xml><?xml version="1.0" encoding="utf-8"?>
-<w:settings xmlns:mc="http://schemas.openxmlformats.org/markup-compatibility/2006" xmlns:o="urn:schemas-microsoft-com:office:office" xmlns:r="http://schemas.openxmlformats.org/officeDocument/2006/relationships" xmlns:m="http://schemas.openxmlformats.org/officeDocument/2006/math" xmlns:v="urn:schemas-microsoft-com:vml" xmlns:w10="urn:schemas-microsoft-com:office:word" xmlns:w="http://schemas.openxmlformats.org/wordprocessingml/2006/main" xmlns:w14="http://schemas.microsoft.com/office/word/2010/wordml" xmlns:w15="http://schemas.microsoft.com/office/word/2012/wordml" xmlns:w16cid="http://schemas.microsoft.com/office/word/2016/wordml/cid" xmlns:w16se="http://schemas.microsoft.com/office/word/2015/wordml/symex" xmlns:sl="http://schemas.openxmlformats.org/schemaLibrary/2006/main" mc:Ignorable="w14 w15 w16se w16cid">
+<w:settings xmlns:mc="http://schemas.openxmlformats.org/markup-compatibility/2006" xmlns:o="urn:schemas-microsoft-com:office:office" xmlns:r="http://schemas.openxmlformats.org/officeDocument/2006/relationships" xmlns:m="http://schemas.openxmlformats.org/officeDocument/2006/math" xmlns:v="urn:schemas-microsoft-com:vml" xmlns:w10="urn:schemas-microsoft-com:office:word" xmlns:w="http://schemas.openxmlformats.org/wordprocessingml/2006/main" xmlns:w14="http://schemas.microsoft.com/office/word/2010/wordml" xmlns:w15="http://schemas.microsoft.com/office/word/2012/wordml" xmlns:w16cex="http://schemas.microsoft.com/office/word/2018/wordml/cex" xmlns:w16cid="http://schemas.microsoft.com/office/word/2016/wordml/cid" xmlns:w16="http://schemas.microsoft.com/office/word/2018/wordml" xmlns:w16se="http://schemas.microsoft.com/office/word/2015/wordml/symex" xmlns:sl="http://schemas.openxmlformats.org/schemaLibrary/2006/main" mc:Ignorable="w14 w15 w16se w16cid w16 w16cex">
   <w:view w:val="normal"/>
   <w:defaultTabStop w:val="720"/>
   <w:characterSpacingControl w:val="doNotCompress"/>
@@ -5359,6 +5063,7 @@
     <w:rsid w:val="005054D7"/>
     <w:rsid w:val="00593436"/>
     <w:rsid w:val="00663D12"/>
+    <w:rsid w:val="0068094E"/>
     <w:rsid w:val="0071430E"/>
     <w:rsid w:val="008C559C"/>
     <w:rsid w:val="00945434"/>
@@ -5372,6 +5077,7 @@
     <w:rsid w:val="00D267F6"/>
     <w:rsid w:val="00DC2326"/>
     <w:rsid w:val="00DD41CF"/>
+    <w:rsid w:val="00E24B54"/>
     <w:rsid w:val="00E52554"/>
     <w:rsid w:val="00F8010E"/>
   </w:rsids>
@@ -5397,7 +5103,7 @@
 </file>
 
 <file path=word/glossary/styles.xml><?xml version="1.0" encoding="utf-8"?>
-<w:styles xmlns:mc="http://schemas.openxmlformats.org/markup-compatibility/2006" xmlns:r="http://schemas.openxmlformats.org/officeDocument/2006/relationships" xmlns:w="http://schemas.openxmlformats.org/wordprocessingml/2006/main" xmlns:w14="http://schemas.microsoft.com/office/word/2010/wordml" xmlns:w15="http://schemas.microsoft.com/office/word/2012/wordml" xmlns:w16cid="http://schemas.microsoft.com/office/word/2016/wordml/cid" xmlns:w16se="http://schemas.microsoft.com/office/word/2015/wordml/symex" mc:Ignorable="w14 w15 w16se w16cid">
+<w:styles xmlns:mc="http://schemas.openxmlformats.org/markup-compatibility/2006" xmlns:r="http://schemas.openxmlformats.org/officeDocument/2006/relationships" xmlns:w="http://schemas.openxmlformats.org/wordprocessingml/2006/main" xmlns:w14="http://schemas.microsoft.com/office/word/2010/wordml" xmlns:w15="http://schemas.microsoft.com/office/word/2012/wordml" xmlns:w16cex="http://schemas.microsoft.com/office/word/2018/wordml/cex" xmlns:w16cid="http://schemas.microsoft.com/office/word/2016/wordml/cid" xmlns:w16="http://schemas.microsoft.com/office/word/2018/wordml" xmlns:w16se="http://schemas.microsoft.com/office/word/2015/wordml/symex" mc:Ignorable="w14 w15 w16se w16cid w16 w16cex">
   <w:docDefaults>
     <w:rPrDefault>
       <w:rPr>
@@ -5838,7 +5544,7 @@
 </file>
 
 <file path=word/glossary/webSettings.xml><?xml version="1.0" encoding="utf-8"?>
-<w:webSettings xmlns:mc="http://schemas.openxmlformats.org/markup-compatibility/2006" xmlns:r="http://schemas.openxmlformats.org/officeDocument/2006/relationships" xmlns:w="http://schemas.openxmlformats.org/wordprocessingml/2006/main" xmlns:w14="http://schemas.microsoft.com/office/word/2010/wordml" xmlns:w15="http://schemas.microsoft.com/office/word/2012/wordml" xmlns:w16cid="http://schemas.microsoft.com/office/word/2016/wordml/cid" xmlns:w16se="http://schemas.microsoft.com/office/word/2015/wordml/symex" mc:Ignorable="w14 w15 w16se w16cid">
+<w:webSettings xmlns:mc="http://schemas.openxmlformats.org/markup-compatibility/2006" xmlns:r="http://schemas.openxmlformats.org/officeDocument/2006/relationships" xmlns:w="http://schemas.openxmlformats.org/wordprocessingml/2006/main" xmlns:w14="http://schemas.microsoft.com/office/word/2010/wordml" xmlns:w15="http://schemas.microsoft.com/office/word/2012/wordml" xmlns:w16cex="http://schemas.microsoft.com/office/word/2018/wordml/cex" xmlns:w16cid="http://schemas.microsoft.com/office/word/2016/wordml/cid" xmlns:w16="http://schemas.microsoft.com/office/word/2018/wordml" xmlns:w16se="http://schemas.microsoft.com/office/word/2015/wordml/symex" mc:Ignorable="w14 w15 w16se w16cid w16 w16cex">
   <w:optimizeForBrowser/>
   <w:allowPNG/>
 </w:webSettings>

</xml_diff>

<commit_message>
introduced CropModel object to enable transfer of crop yields for use in Livestock module
</commit_message>
<xml_diff>
--- a/OratorRun/Docs/PyOrator program guidance.docx
+++ b/OratorRun/Docs/PyOrator program guidance.docx
@@ -98,9 +98,11 @@
         <w:ind w:left="2154" w:hanging="357"/>
         <w:contextualSpacing w:val="0"/>
       </w:pPr>
+      <w:proofErr w:type="spellStart"/>
       <w:r>
         <w:t>openpyxl</w:t>
       </w:r>
+      <w:proofErr w:type="spellEnd"/>
     </w:p>
     <w:p>
       <w:pPr>
@@ -279,7 +281,20 @@
               <w:spacing w:beforeLines="40" w:before="96" w:afterLines="40" w:after="96"/>
             </w:pPr>
             <w:r>
-              <w:t>_adjust  _adj_</w:t>
+              <w:t>_</w:t>
+            </w:r>
+            <w:proofErr w:type="gramStart"/>
+            <w:r>
+              <w:t>adjust  _</w:t>
+            </w:r>
+            <w:proofErr w:type="spellStart"/>
+            <w:proofErr w:type="gramEnd"/>
+            <w:r>
+              <w:t>adj</w:t>
+            </w:r>
+            <w:proofErr w:type="spellEnd"/>
+            <w:r>
+              <w:t>_</w:t>
             </w:r>
           </w:p>
         </w:tc>
@@ -310,9 +325,45 @@
               <w:keepLines/>
               <w:spacing w:beforeLines="40" w:before="96" w:afterLines="40" w:after="96"/>
             </w:pPr>
+            <w:proofErr w:type="spellStart"/>
+            <w:r>
+              <w:t>anml</w:t>
+            </w:r>
+            <w:proofErr w:type="spellEnd"/>
+          </w:p>
+        </w:tc>
+        <w:tc>
+          <w:tcPr>
+            <w:tcW w:w="4819" w:type="dxa"/>
+          </w:tcPr>
+          <w:p>
+            <w:pPr>
+              <w:keepNext/>
+              <w:keepLines/>
+              <w:spacing w:beforeLines="40" w:before="96" w:afterLines="40" w:after="96"/>
+            </w:pPr>
+            <w:r>
+              <w:t>animal</w:t>
+            </w:r>
+          </w:p>
+        </w:tc>
+      </w:tr>
+      <w:tr>
+        <w:tc>
+          <w:tcPr>
+            <w:tcW w:w="2268" w:type="dxa"/>
+          </w:tcPr>
+          <w:p>
+            <w:pPr>
+              <w:keepNext/>
+              <w:keepLines/>
+              <w:spacing w:beforeLines="40" w:before="96" w:afterLines="40" w:after="96"/>
+            </w:pPr>
+            <w:proofErr w:type="spellStart"/>
             <w:r>
               <w:t>appld</w:t>
             </w:r>
+            <w:proofErr w:type="spellEnd"/>
           </w:p>
         </w:tc>
         <w:tc>
@@ -342,8 +393,13 @@
               <w:keepLines/>
               <w:spacing w:beforeLines="40" w:before="96" w:afterLines="40" w:after="96"/>
             </w:pPr>
-            <w:r>
-              <w:t>atmos_</w:t>
+            <w:proofErr w:type="spellStart"/>
+            <w:r>
+              <w:t>atmos</w:t>
+            </w:r>
+            <w:proofErr w:type="spellEnd"/>
+            <w:r>
+              <w:t>_</w:t>
             </w:r>
           </w:p>
         </w:tc>
@@ -407,8 +463,13 @@
               <w:spacing w:beforeLines="40" w:before="96" w:afterLines="40" w:after="96"/>
             </w:pPr>
             <w:r>
-              <w:t>_coef</w:t>
-            </w:r>
+              <w:t>_</w:t>
+            </w:r>
+            <w:proofErr w:type="spellStart"/>
+            <w:r>
+              <w:t>coef</w:t>
+            </w:r>
+            <w:proofErr w:type="spellEnd"/>
           </w:p>
         </w:tc>
         <w:tc>
@@ -517,9 +578,11 @@
               <w:keepLines/>
               <w:spacing w:beforeLines="40" w:before="96" w:afterLines="40" w:after="96"/>
             </w:pPr>
+            <w:proofErr w:type="spellStart"/>
             <w:r>
               <w:t>cumul</w:t>
             </w:r>
+            <w:proofErr w:type="spellEnd"/>
           </w:p>
         </w:tc>
         <w:tc>
@@ -553,8 +616,13 @@
               <w:spacing w:beforeLines="40" w:before="96" w:afterLines="40" w:after="96"/>
             </w:pPr>
             <w:r>
-              <w:t>_dem</w:t>
-            </w:r>
+              <w:t>_</w:t>
+            </w:r>
+            <w:proofErr w:type="spellStart"/>
+            <w:r>
+              <w:t>dem</w:t>
+            </w:r>
+            <w:proofErr w:type="spellEnd"/>
           </w:p>
         </w:tc>
         <w:tc>
@@ -587,12 +655,14 @@
             <w:r>
               <w:t>_</w:t>
             </w:r>
+            <w:proofErr w:type="spellStart"/>
             <w:r>
               <w:t>de</w:t>
             </w:r>
             <w:r>
               <w:t>nit</w:t>
             </w:r>
+            <w:proofErr w:type="spellEnd"/>
             <w:r>
               <w:t xml:space="preserve"> </w:t>
             </w:r>
@@ -631,9 +701,11 @@
               <w:keepLines/>
               <w:spacing w:beforeLines="40" w:before="96" w:afterLines="40" w:after="96"/>
             </w:pPr>
+            <w:proofErr w:type="spellStart"/>
             <w:r>
               <w:t>disp</w:t>
             </w:r>
+            <w:proofErr w:type="spellEnd"/>
           </w:p>
         </w:tc>
         <w:tc>
@@ -663,8 +735,13 @@
               <w:keepLines/>
               <w:spacing w:beforeLines="40" w:before="96" w:afterLines="40" w:after="96"/>
             </w:pPr>
-            <w:r>
-              <w:t>dpth_</w:t>
+            <w:proofErr w:type="spellStart"/>
+            <w:r>
+              <w:t>dpth</w:t>
+            </w:r>
+            <w:proofErr w:type="spellEnd"/>
+            <w:r>
+              <w:t>_</w:t>
             </w:r>
           </w:p>
         </w:tc>
@@ -701,9 +778,11 @@
               <w:keepLines/>
               <w:spacing w:beforeLines="40" w:before="96" w:afterLines="40" w:after="96"/>
             </w:pPr>
+            <w:proofErr w:type="spellStart"/>
             <w:r>
               <w:t>emiss</w:t>
             </w:r>
+            <w:proofErr w:type="spellEnd"/>
           </w:p>
         </w:tc>
         <w:tc>
@@ -777,9 +856,11 @@
               <w:keepLines/>
               <w:spacing w:beforeLines="40" w:before="96" w:afterLines="40" w:after="96"/>
             </w:pPr>
+            <w:proofErr w:type="spellStart"/>
             <w:r>
               <w:t>factr</w:t>
             </w:r>
+            <w:proofErr w:type="spellEnd"/>
           </w:p>
         </w:tc>
         <w:tc>
@@ -844,9 +925,11 @@
               <w:keepLines/>
               <w:spacing w:beforeLines="40" w:before="96" w:afterLines="40" w:after="96"/>
             </w:pPr>
+            <w:proofErr w:type="spellStart"/>
             <w:r>
               <w:t>fert</w:t>
             </w:r>
+            <w:proofErr w:type="spellEnd"/>
           </w:p>
         </w:tc>
         <w:tc>
@@ -876,9 +959,11 @@
               <w:keepLines/>
               <w:spacing w:beforeLines="40" w:before="96" w:afterLines="40" w:after="96"/>
             </w:pPr>
+            <w:proofErr w:type="spellStart"/>
             <w:r>
               <w:t>fwd</w:t>
             </w:r>
+            <w:proofErr w:type="spellEnd"/>
           </w:p>
         </w:tc>
         <w:tc>
@@ -909,6 +994,38 @@
               <w:spacing w:beforeLines="40" w:before="96" w:afterLines="40" w:after="96"/>
             </w:pPr>
             <w:r>
+              <w:t>grp</w:t>
+            </w:r>
+          </w:p>
+        </w:tc>
+        <w:tc>
+          <w:tcPr>
+            <w:tcW w:w="4819" w:type="dxa"/>
+          </w:tcPr>
+          <w:p>
+            <w:pPr>
+              <w:keepNext/>
+              <w:keepLines/>
+              <w:spacing w:beforeLines="40" w:before="96" w:afterLines="40" w:after="96"/>
+            </w:pPr>
+            <w:r>
+              <w:t>group</w:t>
+            </w:r>
+          </w:p>
+        </w:tc>
+      </w:tr>
+      <w:tr>
+        <w:tc>
+          <w:tcPr>
+            <w:tcW w:w="2268" w:type="dxa"/>
+          </w:tcPr>
+          <w:p>
+            <w:pPr>
+              <w:keepNext/>
+              <w:keepLines/>
+              <w:spacing w:beforeLines="40" w:before="96" w:afterLines="40" w:after="96"/>
+            </w:pPr>
+            <w:r>
               <w:t>grow</w:t>
             </w:r>
           </w:p>
@@ -943,12 +1060,19 @@
               <w:keepLines/>
               <w:spacing w:beforeLines="40" w:before="96" w:afterLines="40" w:after="96"/>
             </w:pPr>
+            <w:proofErr w:type="spellStart"/>
             <w:r>
               <w:t>grow_dds</w:t>
             </w:r>
-            <w:r>
-              <w:t xml:space="preserve">   gdds</w:t>
-            </w:r>
+            <w:proofErr w:type="spellEnd"/>
+            <w:r>
+              <w:t xml:space="preserve">   </w:t>
+            </w:r>
+            <w:proofErr w:type="spellStart"/>
+            <w:r>
+              <w:t>gdds</w:t>
+            </w:r>
+            <w:proofErr w:type="spellEnd"/>
           </w:p>
         </w:tc>
         <w:tc>
@@ -981,8 +1105,13 @@
               <w:keepLines/>
               <w:spacing w:beforeLines="40" w:before="96" w:afterLines="40" w:after="96"/>
             </w:pPr>
-            <w:r>
-              <w:t>harv_</w:t>
+            <w:proofErr w:type="spellStart"/>
+            <w:r>
+              <w:t>harv</w:t>
+            </w:r>
+            <w:proofErr w:type="spellEnd"/>
+            <w:r>
+              <w:t>_</w:t>
             </w:r>
           </w:p>
         </w:tc>
@@ -1014,9 +1143,11 @@
             <w:pPr>
               <w:spacing w:beforeLines="40" w:before="96" w:afterLines="40" w:after="96"/>
             </w:pPr>
+            <w:proofErr w:type="spellStart"/>
             <w:r>
               <w:t>indx</w:t>
             </w:r>
+            <w:proofErr w:type="spellEnd"/>
           </w:p>
         </w:tc>
         <w:tc>
@@ -1042,9 +1173,11 @@
             <w:pPr>
               <w:spacing w:beforeLines="40" w:before="96" w:afterLines="40" w:after="96"/>
             </w:pPr>
+            <w:proofErr w:type="spellStart"/>
             <w:r>
               <w:t>inorg</w:t>
             </w:r>
+            <w:proofErr w:type="spellEnd"/>
           </w:p>
         </w:tc>
         <w:tc>
@@ -1073,9 +1206,12 @@
             <w:pPr>
               <w:spacing w:beforeLines="40" w:before="96" w:afterLines="40" w:after="96"/>
             </w:pPr>
-            <w:r>
+            <w:proofErr w:type="spellStart"/>
+            <w:r>
+              <w:lastRenderedPageBreak/>
               <w:t>inrt</w:t>
             </w:r>
+            <w:proofErr w:type="spellEnd"/>
           </w:p>
         </w:tc>
         <w:tc>
@@ -1101,9 +1237,41 @@
             <w:pPr>
               <w:spacing w:beforeLines="40" w:before="96" w:afterLines="40" w:after="96"/>
             </w:pPr>
+            <w:proofErr w:type="spellStart"/>
+            <w:r>
+              <w:t>lvstck</w:t>
+            </w:r>
+            <w:proofErr w:type="spellEnd"/>
+          </w:p>
+        </w:tc>
+        <w:tc>
+          <w:tcPr>
+            <w:tcW w:w="4819" w:type="dxa"/>
+          </w:tcPr>
+          <w:p>
+            <w:pPr>
+              <w:spacing w:beforeLines="40" w:before="96" w:afterLines="40" w:after="96"/>
+            </w:pPr>
+            <w:r>
+              <w:t>livestock</w:t>
+            </w:r>
+          </w:p>
+        </w:tc>
+      </w:tr>
+      <w:tr>
+        <w:tc>
+          <w:tcPr>
+            <w:tcW w:w="2268" w:type="dxa"/>
+          </w:tcPr>
+          <w:p>
+            <w:pPr>
+              <w:spacing w:beforeLines="40" w:before="96" w:afterLines="40" w:after="96"/>
+            </w:pPr>
+            <w:proofErr w:type="spellStart"/>
             <w:r>
               <w:t>mgmt</w:t>
             </w:r>
+            <w:proofErr w:type="spellEnd"/>
           </w:p>
         </w:tc>
         <w:tc>
@@ -1130,7 +1298,6 @@
               <w:spacing w:beforeLines="40" w:before="96" w:afterLines="40" w:after="96"/>
             </w:pPr>
             <w:r>
-              <w:lastRenderedPageBreak/>
               <w:t>n2</w:t>
             </w:r>
           </w:p>
@@ -1212,8 +1379,13 @@
               <w:spacing w:beforeLines="40" w:before="96" w:afterLines="40" w:after="96"/>
             </w:pPr>
             <w:r>
-              <w:t>_nitrif</w:t>
-            </w:r>
+              <w:t>_</w:t>
+            </w:r>
+            <w:proofErr w:type="spellStart"/>
+            <w:r>
+              <w:t>nitrif</w:t>
+            </w:r>
+            <w:proofErr w:type="spellEnd"/>
           </w:p>
         </w:tc>
         <w:tc>
@@ -1358,9 +1530,11 @@
               </w:tabs>
               <w:spacing w:beforeLines="40" w:before="96" w:afterLines="40" w:after="96"/>
             </w:pPr>
+            <w:proofErr w:type="spellStart"/>
             <w:r>
               <w:t>npp</w:t>
             </w:r>
+            <w:proofErr w:type="spellEnd"/>
           </w:p>
         </w:tc>
         <w:tc>
@@ -1499,7 +1673,15 @@
               <w:t>_</w:t>
             </w:r>
             <w:r>
-              <w:t xml:space="preserve">    inorg_</w:t>
+              <w:t xml:space="preserve">    </w:t>
+            </w:r>
+            <w:proofErr w:type="spellStart"/>
+            <w:r>
+              <w:t>inorg</w:t>
+            </w:r>
+            <w:proofErr w:type="spellEnd"/>
+            <w:r>
+              <w:t>_</w:t>
             </w:r>
           </w:p>
         </w:tc>
@@ -1529,8 +1711,13 @@
             <w:pPr>
               <w:spacing w:beforeLines="40" w:before="96" w:afterLines="40" w:after="96"/>
             </w:pPr>
-            <w:r>
-              <w:t>pcnt_</w:t>
+            <w:proofErr w:type="spellStart"/>
+            <w:r>
+              <w:t>pcnt</w:t>
+            </w:r>
+            <w:proofErr w:type="spellEnd"/>
+            <w:r>
+              <w:t>_</w:t>
             </w:r>
           </w:p>
         </w:tc>
@@ -1588,8 +1775,221 @@
             <w:pPr>
               <w:spacing w:beforeLines="40" w:before="96" w:afterLines="40" w:after="96"/>
             </w:pPr>
-            <w:r>
-              <w:t>_rcoef_</w:t>
+          </w:p>
+        </w:tc>
+        <w:tc>
+          <w:tcPr>
+            <w:tcW w:w="4819" w:type="dxa"/>
+          </w:tcPr>
+          <w:p>
+            <w:pPr>
+              <w:spacing w:beforeLines="40" w:before="96" w:afterLines="40" w:after="96"/>
+            </w:pPr>
+          </w:p>
+        </w:tc>
+      </w:tr>
+      <w:tr>
+        <w:tc>
+          <w:tcPr>
+            <w:tcW w:w="2268" w:type="dxa"/>
+          </w:tcPr>
+          <w:p>
+            <w:pPr>
+              <w:spacing w:beforeLines="40" w:before="96" w:afterLines="40" w:after="96"/>
+            </w:pPr>
+            <w:r>
+              <w:t>pi_</w:t>
+            </w:r>
+          </w:p>
+        </w:tc>
+        <w:tc>
+          <w:tcPr>
+            <w:tcW w:w="4819" w:type="dxa"/>
+          </w:tcPr>
+          <w:p>
+            <w:pPr>
+              <w:spacing w:beforeLines="40" w:before="96" w:afterLines="40" w:after="96"/>
+            </w:pPr>
+            <w:r>
+              <w:t>plant input</w:t>
+            </w:r>
+          </w:p>
+        </w:tc>
+      </w:tr>
+      <w:tr>
+        <w:tc>
+          <w:tcPr>
+            <w:tcW w:w="2268" w:type="dxa"/>
+          </w:tcPr>
+          <w:p>
+            <w:pPr>
+              <w:spacing w:beforeLines="40" w:before="96" w:afterLines="40" w:after="96"/>
+            </w:pPr>
+            <w:proofErr w:type="spellStart"/>
+            <w:r>
+              <w:t>precip</w:t>
+            </w:r>
+            <w:proofErr w:type="spellEnd"/>
+          </w:p>
+        </w:tc>
+        <w:tc>
+          <w:tcPr>
+            <w:tcW w:w="4819" w:type="dxa"/>
+          </w:tcPr>
+          <w:p>
+            <w:pPr>
+              <w:spacing w:beforeLines="40" w:before="96" w:afterLines="40" w:after="96"/>
+            </w:pPr>
+            <w:r>
+              <w:t>precipitation</w:t>
+            </w:r>
+          </w:p>
+        </w:tc>
+      </w:tr>
+      <w:tr>
+        <w:tc>
+          <w:tcPr>
+            <w:tcW w:w="2268" w:type="dxa"/>
+          </w:tcPr>
+          <w:p>
+            <w:pPr>
+              <w:spacing w:beforeLines="40" w:before="96" w:afterLines="40" w:after="96"/>
+            </w:pPr>
+            <w:proofErr w:type="spellStart"/>
+            <w:r>
+              <w:t>prodn</w:t>
+            </w:r>
+            <w:proofErr w:type="spellEnd"/>
+          </w:p>
+        </w:tc>
+        <w:tc>
+          <w:tcPr>
+            <w:tcW w:w="4819" w:type="dxa"/>
+          </w:tcPr>
+          <w:p>
+            <w:pPr>
+              <w:spacing w:beforeLines="40" w:before="96" w:afterLines="40" w:after="96"/>
+            </w:pPr>
+            <w:r>
+              <w:t>production</w:t>
+            </w:r>
+          </w:p>
+        </w:tc>
+      </w:tr>
+      <w:tr>
+        <w:tc>
+          <w:tcPr>
+            <w:tcW w:w="2268" w:type="dxa"/>
+          </w:tcPr>
+          <w:p>
+            <w:pPr>
+              <w:spacing w:beforeLines="40" w:before="96" w:afterLines="40" w:after="96"/>
+            </w:pPr>
+            <w:r>
+              <w:t>prop_</w:t>
+            </w:r>
+          </w:p>
+        </w:tc>
+        <w:tc>
+          <w:tcPr>
+            <w:tcW w:w="4819" w:type="dxa"/>
+          </w:tcPr>
+          <w:p>
+            <w:pPr>
+              <w:spacing w:beforeLines="40" w:before="96" w:afterLines="40" w:after="96"/>
+            </w:pPr>
+            <w:r>
+              <w:t>proportion</w:t>
+            </w:r>
+          </w:p>
+        </w:tc>
+      </w:tr>
+      <w:tr>
+        <w:tc>
+          <w:tcPr>
+            <w:tcW w:w="2268" w:type="dxa"/>
+          </w:tcPr>
+          <w:p>
+            <w:pPr>
+              <w:spacing w:beforeLines="40" w:before="96" w:afterLines="40" w:after="96"/>
+            </w:pPr>
+            <w:r>
+              <w:t>rat_</w:t>
+            </w:r>
+          </w:p>
+        </w:tc>
+        <w:tc>
+          <w:tcPr>
+            <w:tcW w:w="4819" w:type="dxa"/>
+          </w:tcPr>
+          <w:p>
+            <w:pPr>
+              <w:spacing w:beforeLines="40" w:before="96" w:afterLines="40" w:after="96"/>
+            </w:pPr>
+            <w:r>
+              <w:t>ratio</w:t>
+            </w:r>
+          </w:p>
+        </w:tc>
+      </w:tr>
+      <w:tr>
+        <w:tc>
+          <w:tcPr>
+            <w:tcW w:w="2268" w:type="dxa"/>
+          </w:tcPr>
+          <w:p>
+            <w:pPr>
+              <w:spacing w:beforeLines="40" w:before="96" w:afterLines="40" w:after="96"/>
+            </w:pPr>
+            <w:r>
+              <w:t>_</w:t>
+            </w:r>
+            <w:proofErr w:type="spellStart"/>
+            <w:r>
+              <w:t>r</w:t>
+            </w:r>
+            <w:r>
+              <w:t>else</w:t>
+            </w:r>
+            <w:proofErr w:type="spellEnd"/>
+          </w:p>
+        </w:tc>
+        <w:tc>
+          <w:tcPr>
+            <w:tcW w:w="4819" w:type="dxa"/>
+          </w:tcPr>
+          <w:p>
+            <w:pPr>
+              <w:spacing w:beforeLines="40" w:before="96" w:afterLines="40" w:after="96"/>
+            </w:pPr>
+            <w:r>
+              <w:t>r</w:t>
+            </w:r>
+            <w:r>
+              <w:t>elease</w:t>
+            </w:r>
+          </w:p>
+        </w:tc>
+      </w:tr>
+      <w:tr>
+        <w:tc>
+          <w:tcPr>
+            <w:tcW w:w="2268" w:type="dxa"/>
+          </w:tcPr>
+          <w:p>
+            <w:pPr>
+              <w:spacing w:beforeLines="40" w:before="96" w:afterLines="40" w:after="96"/>
+            </w:pPr>
+            <w:r>
+              <w:t>_</w:t>
+            </w:r>
+            <w:proofErr w:type="spellStart"/>
+            <w:r>
+              <w:t>rcoef</w:t>
+            </w:r>
+            <w:proofErr w:type="spellEnd"/>
+            <w:r>
+              <w:t>_</w:t>
             </w:r>
             <w:r>
               <w:t xml:space="preserve"> </w:t>
@@ -1619,6 +2019,14 @@
             <w:pPr>
               <w:spacing w:beforeLines="40" w:before="96" w:afterLines="40" w:after="96"/>
             </w:pPr>
+            <w:proofErr w:type="spellStart"/>
+            <w:r>
+              <w:t>scle_</w:t>
+            </w:r>
+            <w:r>
+              <w:t>factr</w:t>
+            </w:r>
+            <w:proofErr w:type="spellEnd"/>
           </w:p>
         </w:tc>
         <w:tc>
@@ -1629,6 +2037,12 @@
             <w:pPr>
               <w:spacing w:beforeLines="40" w:before="96" w:afterLines="40" w:after="96"/>
             </w:pPr>
+            <w:r>
+              <w:t xml:space="preserve">Scaling </w:t>
+            </w:r>
+            <w:r>
+              <w:t>factor</w:t>
+            </w:r>
           </w:p>
         </w:tc>
       </w:tr>
@@ -1642,8 +2056,13 @@
               <w:spacing w:beforeLines="40" w:before="96" w:afterLines="40" w:after="96"/>
             </w:pPr>
             <w:r>
-              <w:t>pi_</w:t>
-            </w:r>
+              <w:t>_</w:t>
+            </w:r>
+            <w:proofErr w:type="spellStart"/>
+            <w:r>
+              <w:t>sply</w:t>
+            </w:r>
+            <w:proofErr w:type="spellEnd"/>
           </w:p>
         </w:tc>
         <w:tc>
@@ -1655,7 +2074,7 @@
               <w:spacing w:beforeLines="40" w:before="96" w:afterLines="40" w:after="96"/>
             </w:pPr>
             <w:r>
-              <w:t>plant input</w:t>
+              <w:t>supply</w:t>
             </w:r>
           </w:p>
         </w:tc>
@@ -1669,9 +2088,11 @@
             <w:pPr>
               <w:spacing w:beforeLines="40" w:before="96" w:afterLines="40" w:after="96"/>
             </w:pPr>
-            <w:r>
-              <w:t>precip</w:t>
-            </w:r>
+            <w:proofErr w:type="spellStart"/>
+            <w:r>
+              <w:t>strss</w:t>
+            </w:r>
+            <w:proofErr w:type="spellEnd"/>
           </w:p>
         </w:tc>
         <w:tc>
@@ -1683,7 +2104,7 @@
               <w:spacing w:beforeLines="40" w:before="96" w:afterLines="40" w:after="96"/>
             </w:pPr>
             <w:r>
-              <w:t>precipitation</w:t>
+              <w:t>stress</w:t>
             </w:r>
           </w:p>
         </w:tc>
@@ -1698,7 +2119,7 @@
               <w:spacing w:beforeLines="40" w:before="96" w:afterLines="40" w:after="96"/>
             </w:pPr>
             <w:r>
-              <w:t>prodn</w:t>
+              <w:t>_ss</w:t>
             </w:r>
           </w:p>
         </w:tc>
@@ -1711,7 +2132,7 @@
               <w:spacing w:beforeLines="40" w:before="96" w:afterLines="40" w:after="96"/>
             </w:pPr>
             <w:r>
-              <w:t>production</w:t>
+              <w:t>steady state</w:t>
             </w:r>
           </w:p>
         </w:tc>
@@ -1725,9 +2146,15 @@
             <w:pPr>
               <w:spacing w:beforeLines="40" w:before="96" w:afterLines="40" w:after="96"/>
             </w:pPr>
-            <w:r>
-              <w:t>prop_</w:t>
-            </w:r>
+            <w:proofErr w:type="spellStart"/>
+            <w:r>
+              <w:lastRenderedPageBreak/>
+              <w:t>syst</w:t>
+            </w:r>
+            <w:r>
+              <w:t>m</w:t>
+            </w:r>
+            <w:proofErr w:type="spellEnd"/>
           </w:p>
         </w:tc>
         <w:tc>
@@ -1739,7 +2166,7 @@
               <w:spacing w:beforeLines="40" w:before="96" w:afterLines="40" w:after="96"/>
             </w:pPr>
             <w:r>
-              <w:t>proportion</w:t>
+              <w:t>system</w:t>
             </w:r>
           </w:p>
         </w:tc>
@@ -1754,7 +2181,7 @@
               <w:spacing w:beforeLines="40" w:before="96" w:afterLines="40" w:after="96"/>
             </w:pPr>
             <w:r>
-              <w:t>rat_</w:t>
+              <w:t>t_</w:t>
             </w:r>
           </w:p>
         </w:tc>
@@ -1766,9 +2193,11 @@
             <w:pPr>
               <w:spacing w:beforeLines="40" w:before="96" w:afterLines="40" w:after="96"/>
             </w:pPr>
-            <w:r>
-              <w:t>ratio</w:t>
-            </w:r>
+            <w:proofErr w:type="gramStart"/>
+            <w:r>
+              <w:t>top soil</w:t>
+            </w:r>
+            <w:proofErr w:type="gramEnd"/>
           </w:p>
         </w:tc>
       </w:tr>
@@ -1781,12 +2210,11 @@
             <w:pPr>
               <w:spacing w:beforeLines="40" w:before="96" w:afterLines="40" w:after="96"/>
             </w:pPr>
-            <w:r>
-              <w:t>_r</w:t>
-            </w:r>
-            <w:r>
-              <w:t>else</w:t>
-            </w:r>
+            <w:proofErr w:type="spellStart"/>
+            <w:r>
+              <w:t>tair</w:t>
+            </w:r>
+            <w:proofErr w:type="spellEnd"/>
           </w:p>
         </w:tc>
         <w:tc>
@@ -1798,10 +2226,7 @@
               <w:spacing w:beforeLines="40" w:before="96" w:afterLines="40" w:after="96"/>
             </w:pPr>
             <w:r>
-              <w:t>r</w:t>
-            </w:r>
-            <w:r>
-              <w:t>elease</w:t>
+              <w:t>temperature</w:t>
             </w:r>
           </w:p>
         </w:tc>
@@ -1815,12 +2240,28 @@
             <w:pPr>
               <w:spacing w:beforeLines="40" w:before="96" w:afterLines="40" w:after="96"/>
             </w:pPr>
-            <w:r>
-              <w:t>scle_</w:t>
-            </w:r>
-            <w:r>
-              <w:t>factr</w:t>
-            </w:r>
+            <w:bookmarkStart w:id="1" w:name="_Hlk48291546"/>
+            <w:r>
+              <w:t>_</w:t>
+            </w:r>
+            <w:proofErr w:type="spellStart"/>
+            <w:proofErr w:type="gramStart"/>
+            <w:r>
+              <w:t>typ</w:t>
+            </w:r>
+            <w:proofErr w:type="spellEnd"/>
+            <w:r>
+              <w:t xml:space="preserve">,   </w:t>
+            </w:r>
+            <w:proofErr w:type="gramEnd"/>
+            <w:r>
+              <w:t>_</w:t>
+            </w:r>
+            <w:proofErr w:type="spellStart"/>
+            <w:r>
+              <w:t>atyp</w:t>
+            </w:r>
+            <w:proofErr w:type="spellEnd"/>
           </w:p>
         </w:tc>
         <w:tc>
@@ -1831,12 +2272,14 @@
             <w:pPr>
               <w:spacing w:beforeLines="40" w:before="96" w:afterLines="40" w:after="96"/>
             </w:pPr>
-            <w:r>
-              <w:t xml:space="preserve">Scaling </w:t>
-            </w:r>
-            <w:r>
-              <w:t>factor</w:t>
-            </w:r>
+            <w:proofErr w:type="gramStart"/>
+            <w:r>
+              <w:t>typical,  at</w:t>
+            </w:r>
+            <w:r>
+              <w:t>ypical</w:t>
+            </w:r>
+            <w:proofErr w:type="gramEnd"/>
           </w:p>
         </w:tc>
       </w:tr>
@@ -1849,9 +2292,14 @@
             <w:pPr>
               <w:spacing w:beforeLines="40" w:before="96" w:afterLines="40" w:after="96"/>
             </w:pPr>
-            <w:r>
-              <w:t>_sply</w:t>
-            </w:r>
+            <w:proofErr w:type="spellStart"/>
+            <w:r>
+              <w:t>upt</w:t>
+            </w:r>
+            <w:r>
+              <w:t>k</w:t>
+            </w:r>
+            <w:proofErr w:type="spellEnd"/>
           </w:p>
         </w:tc>
         <w:tc>
@@ -1863,7 +2311,10 @@
               <w:spacing w:beforeLines="40" w:before="96" w:afterLines="40" w:after="96"/>
             </w:pPr>
             <w:r>
-              <w:t>supply</w:t>
+              <w:t>upt</w:t>
+            </w:r>
+            <w:r>
+              <w:t>ake</w:t>
             </w:r>
           </w:p>
         </w:tc>
@@ -1877,9 +2328,11 @@
             <w:pPr>
               <w:spacing w:beforeLines="40" w:before="96" w:afterLines="40" w:after="96"/>
             </w:pPr>
-            <w:r>
-              <w:t>strss</w:t>
-            </w:r>
+            <w:proofErr w:type="spellStart"/>
+            <w:r>
+              <w:t>volat</w:t>
+            </w:r>
+            <w:proofErr w:type="spellEnd"/>
           </w:p>
         </w:tc>
         <w:tc>
@@ -1891,7 +2344,7 @@
               <w:spacing w:beforeLines="40" w:before="96" w:afterLines="40" w:after="96"/>
             </w:pPr>
             <w:r>
-              <w:t>stress</w:t>
+              <w:t>volatilisation</w:t>
             </w:r>
           </w:p>
         </w:tc>
@@ -1905,8 +2358,13 @@
             <w:pPr>
               <w:spacing w:beforeLines="40" w:before="96" w:afterLines="40" w:after="96"/>
             </w:pPr>
-            <w:r>
-              <w:t>_ss</w:t>
+            <w:proofErr w:type="spellStart"/>
+            <w:r>
+              <w:t>wc</w:t>
+            </w:r>
+            <w:proofErr w:type="spellEnd"/>
+            <w:r>
+              <w:t>_</w:t>
             </w:r>
           </w:p>
         </w:tc>
@@ -1919,7 +2377,7 @@
               <w:spacing w:beforeLines="40" w:before="96" w:afterLines="40" w:after="96"/>
             </w:pPr>
             <w:r>
-              <w:t>steady state</w:t>
+              <w:t>water content</w:t>
             </w:r>
           </w:p>
         </w:tc>
@@ -1933,8 +2391,13 @@
             <w:pPr>
               <w:spacing w:beforeLines="40" w:before="96" w:afterLines="40" w:after="96"/>
             </w:pPr>
-            <w:r>
-              <w:t>t_</w:t>
+            <w:proofErr w:type="spellStart"/>
+            <w:r>
+              <w:t>iws</w:t>
+            </w:r>
+            <w:proofErr w:type="spellEnd"/>
+            <w:r>
+              <w:t>_</w:t>
             </w:r>
           </w:p>
         </w:tc>
@@ -1947,7 +2410,10 @@
               <w:spacing w:beforeLines="40" w:before="96" w:afterLines="40" w:after="96"/>
             </w:pPr>
             <w:r>
-              <w:t>top soil</w:t>
+              <w:t>w</w:t>
+            </w:r>
+            <w:r>
+              <w:t>ater stress index</w:t>
             </w:r>
           </w:p>
         </w:tc>
@@ -1962,189 +2428,15 @@
               <w:spacing w:beforeLines="40" w:before="96" w:afterLines="40" w:after="96"/>
             </w:pPr>
             <w:r>
-              <w:t>tair</w:t>
-            </w:r>
-          </w:p>
-        </w:tc>
-        <w:tc>
-          <w:tcPr>
-            <w:tcW w:w="4819" w:type="dxa"/>
-          </w:tcPr>
-          <w:p>
-            <w:pPr>
-              <w:spacing w:beforeLines="40" w:before="96" w:afterLines="40" w:after="96"/>
-            </w:pPr>
-            <w:r>
-              <w:t>temperature</w:t>
-            </w:r>
-          </w:p>
-        </w:tc>
-      </w:tr>
-      <w:tr>
-        <w:tc>
-          <w:tcPr>
-            <w:tcW w:w="2268" w:type="dxa"/>
-          </w:tcPr>
-          <w:p>
-            <w:pPr>
-              <w:spacing w:beforeLines="40" w:before="96" w:afterLines="40" w:after="96"/>
-            </w:pPr>
-            <w:bookmarkStart w:id="1" w:name="_Hlk48291546"/>
-            <w:r>
-              <w:t>_typ,   _atyp</w:t>
-            </w:r>
-          </w:p>
-        </w:tc>
-        <w:tc>
-          <w:tcPr>
-            <w:tcW w:w="4819" w:type="dxa"/>
-          </w:tcPr>
-          <w:p>
-            <w:pPr>
-              <w:spacing w:beforeLines="40" w:before="96" w:afterLines="40" w:after="96"/>
-            </w:pPr>
-            <w:r>
-              <w:t>typical,  at</w:t>
-            </w:r>
-            <w:r>
-              <w:t>ypical</w:t>
-            </w:r>
-          </w:p>
-        </w:tc>
-      </w:tr>
-      <w:tr>
-        <w:tc>
-          <w:tcPr>
-            <w:tcW w:w="2268" w:type="dxa"/>
-          </w:tcPr>
-          <w:p>
-            <w:pPr>
-              <w:spacing w:beforeLines="40" w:before="96" w:afterLines="40" w:after="96"/>
-            </w:pPr>
-            <w:r>
-              <w:lastRenderedPageBreak/>
-              <w:t>upt</w:t>
-            </w:r>
-            <w:r>
-              <w:t>k</w:t>
-            </w:r>
-          </w:p>
-        </w:tc>
-        <w:tc>
-          <w:tcPr>
-            <w:tcW w:w="4819" w:type="dxa"/>
-          </w:tcPr>
-          <w:p>
-            <w:pPr>
-              <w:spacing w:beforeLines="40" w:before="96" w:afterLines="40" w:after="96"/>
-            </w:pPr>
-            <w:r>
-              <w:t>upt</w:t>
-            </w:r>
-            <w:r>
-              <w:t>ake</w:t>
-            </w:r>
-          </w:p>
-        </w:tc>
-      </w:tr>
-      <w:tr>
-        <w:tc>
-          <w:tcPr>
-            <w:tcW w:w="2268" w:type="dxa"/>
-          </w:tcPr>
-          <w:p>
-            <w:pPr>
-              <w:spacing w:beforeLines="40" w:before="96" w:afterLines="40" w:after="96"/>
-            </w:pPr>
-            <w:r>
-              <w:t>volat</w:t>
-            </w:r>
-          </w:p>
-        </w:tc>
-        <w:tc>
-          <w:tcPr>
-            <w:tcW w:w="4819" w:type="dxa"/>
-          </w:tcPr>
-          <w:p>
-            <w:pPr>
-              <w:spacing w:beforeLines="40" w:before="96" w:afterLines="40" w:after="96"/>
-            </w:pPr>
-            <w:r>
-              <w:t>volatilisation</w:t>
-            </w:r>
-          </w:p>
-        </w:tc>
-      </w:tr>
-      <w:tr>
-        <w:tc>
-          <w:tcPr>
-            <w:tcW w:w="2268" w:type="dxa"/>
-          </w:tcPr>
-          <w:p>
-            <w:pPr>
-              <w:spacing w:beforeLines="40" w:before="96" w:afterLines="40" w:after="96"/>
-            </w:pPr>
-            <w:r>
-              <w:t>wc_</w:t>
-            </w:r>
-          </w:p>
-        </w:tc>
-        <w:tc>
-          <w:tcPr>
-            <w:tcW w:w="4819" w:type="dxa"/>
-          </w:tcPr>
-          <w:p>
-            <w:pPr>
-              <w:spacing w:beforeLines="40" w:before="96" w:afterLines="40" w:after="96"/>
-            </w:pPr>
-            <w:r>
-              <w:t>water content</w:t>
-            </w:r>
-          </w:p>
-        </w:tc>
-      </w:tr>
-      <w:tr>
-        <w:tc>
-          <w:tcPr>
-            <w:tcW w:w="2268" w:type="dxa"/>
-          </w:tcPr>
-          <w:p>
-            <w:pPr>
-              <w:spacing w:beforeLines="40" w:before="96" w:afterLines="40" w:after="96"/>
-            </w:pPr>
-            <w:r>
-              <w:t>iws_</w:t>
-            </w:r>
-          </w:p>
-        </w:tc>
-        <w:tc>
-          <w:tcPr>
-            <w:tcW w:w="4819" w:type="dxa"/>
-          </w:tcPr>
-          <w:p>
-            <w:pPr>
-              <w:spacing w:beforeLines="40" w:before="96" w:afterLines="40" w:after="96"/>
-            </w:pPr>
-            <w:r>
-              <w:t>w</w:t>
-            </w:r>
-            <w:r>
-              <w:t>ater stress index</w:t>
-            </w:r>
-          </w:p>
-        </w:tc>
-      </w:tr>
-      <w:tr>
-        <w:tc>
-          <w:tcPr>
-            <w:tcW w:w="2268" w:type="dxa"/>
-          </w:tcPr>
-          <w:p>
-            <w:pPr>
-              <w:spacing w:beforeLines="40" w:before="96" w:afterLines="40" w:after="96"/>
-            </w:pPr>
-            <w:r>
-              <w:t>_yld_</w:t>
+              <w:t>_</w:t>
+            </w:r>
+            <w:proofErr w:type="spellStart"/>
+            <w:r>
+              <w:t>yld</w:t>
+            </w:r>
+            <w:proofErr w:type="spellEnd"/>
+            <w:r>
+              <w:t>_</w:t>
             </w:r>
           </w:p>
         </w:tc>
@@ -2224,9 +2516,11 @@
               <w:keepNext/>
               <w:spacing w:beforeLines="40" w:before="96" w:afterLines="40" w:after="96"/>
             </w:pPr>
+            <w:proofErr w:type="spellStart"/>
             <w:r>
               <w:t>hydrol_eff</w:t>
             </w:r>
+            <w:proofErr w:type="spellEnd"/>
           </w:p>
         </w:tc>
         <w:tc>
@@ -2255,8 +2549,13 @@
               <w:spacing w:beforeLines="40" w:before="96" w:afterLines="40" w:after="96"/>
             </w:pPr>
             <w:r>
-              <w:t>_fwd</w:t>
-            </w:r>
+              <w:t>_</w:t>
+            </w:r>
+            <w:proofErr w:type="spellStart"/>
+            <w:r>
+              <w:t>fwd</w:t>
+            </w:r>
+            <w:proofErr w:type="spellEnd"/>
           </w:p>
         </w:tc>
         <w:tc>
@@ -2314,9 +2613,11 @@
               <w:keepNext/>
               <w:spacing w:beforeLines="40" w:before="96" w:afterLines="40" w:after="96"/>
             </w:pPr>
+            <w:proofErr w:type="spellStart"/>
             <w:r>
               <w:t>pettmp</w:t>
             </w:r>
+            <w:proofErr w:type="spellEnd"/>
           </w:p>
         </w:tc>
         <w:tc>
@@ -2393,38 +2694,194 @@
           <w:sz w:val="20"/>
           <w:szCs w:val="20"/>
         </w:rPr>
-        <w:t>from numpy import arange</w:t>
-      </w:r>
-    </w:p>
-    <w:p>
-      <w:pPr>
-        <w:spacing w:after="0"/>
+        <w:t xml:space="preserve">from </w:t>
+      </w:r>
+      <w:proofErr w:type="spellStart"/>
+      <w:r>
         <w:rPr>
           <w:rFonts w:ascii="Courier New" w:hAnsi="Courier New" w:cs="Courier New"/>
           <w:sz w:val="20"/>
           <w:szCs w:val="20"/>
         </w:rPr>
-      </w:pPr>
+        <w:t>numpy</w:t>
+      </w:r>
+      <w:proofErr w:type="spellEnd"/>
       <w:r>
         <w:rPr>
           <w:rFonts w:ascii="Courier New" w:hAnsi="Courier New" w:cs="Courier New"/>
           <w:sz w:val="20"/>
           <w:szCs w:val="20"/>
         </w:rPr>
-        <w:t>for yld in arange(0.3, 0.9, 0.15):</w:t>
-      </w:r>
-    </w:p>
-    <w:p>
-      <w:pPr>
-        <w:spacing w:after="0"/>
-      </w:pPr>
+        <w:t xml:space="preserve"> import </w:t>
+      </w:r>
+      <w:proofErr w:type="spellStart"/>
       <w:r>
         <w:rPr>
           <w:rFonts w:ascii="Courier New" w:hAnsi="Courier New" w:cs="Courier New"/>
           <w:sz w:val="20"/>
           <w:szCs w:val="20"/>
         </w:rPr>
-        <w:t xml:space="preserve">     prop_n_opt2 = prop_n_optimal_from_yield(yld, crop_vars[crop_curr])</w:t>
+        <w:t>arange</w:t>
+      </w:r>
+      <w:proofErr w:type="spellEnd"/>
+    </w:p>
+    <w:p>
+      <w:pPr>
+        <w:spacing w:after="0"/>
+        <w:rPr>
+          <w:rFonts w:ascii="Courier New" w:hAnsi="Courier New" w:cs="Courier New"/>
+          <w:sz w:val="20"/>
+          <w:szCs w:val="20"/>
+        </w:rPr>
+      </w:pPr>
+      <w:r>
+        <w:rPr>
+          <w:rFonts w:ascii="Courier New" w:hAnsi="Courier New" w:cs="Courier New"/>
+          <w:sz w:val="20"/>
+          <w:szCs w:val="20"/>
+        </w:rPr>
+        <w:t xml:space="preserve">for </w:t>
+      </w:r>
+      <w:proofErr w:type="spellStart"/>
+      <w:r>
+        <w:rPr>
+          <w:rFonts w:ascii="Courier New" w:hAnsi="Courier New" w:cs="Courier New"/>
+          <w:sz w:val="20"/>
+          <w:szCs w:val="20"/>
+        </w:rPr>
+        <w:t>yld</w:t>
+      </w:r>
+      <w:proofErr w:type="spellEnd"/>
+      <w:r>
+        <w:rPr>
+          <w:rFonts w:ascii="Courier New" w:hAnsi="Courier New" w:cs="Courier New"/>
+          <w:sz w:val="20"/>
+          <w:szCs w:val="20"/>
+        </w:rPr>
+        <w:t xml:space="preserve"> in </w:t>
+      </w:r>
+      <w:proofErr w:type="spellStart"/>
+      <w:proofErr w:type="gramStart"/>
+      <w:r>
+        <w:rPr>
+          <w:rFonts w:ascii="Courier New" w:hAnsi="Courier New" w:cs="Courier New"/>
+          <w:sz w:val="20"/>
+          <w:szCs w:val="20"/>
+        </w:rPr>
+        <w:t>arange</w:t>
+      </w:r>
+      <w:proofErr w:type="spellEnd"/>
+      <w:r>
+        <w:rPr>
+          <w:rFonts w:ascii="Courier New" w:hAnsi="Courier New" w:cs="Courier New"/>
+          <w:sz w:val="20"/>
+          <w:szCs w:val="20"/>
+        </w:rPr>
+        <w:t>(</w:t>
+      </w:r>
+      <w:proofErr w:type="gramEnd"/>
+      <w:r>
+        <w:rPr>
+          <w:rFonts w:ascii="Courier New" w:hAnsi="Courier New" w:cs="Courier New"/>
+          <w:sz w:val="20"/>
+          <w:szCs w:val="20"/>
+        </w:rPr>
+        <w:t>0.3, 0.9, 0.15):</w:t>
+      </w:r>
+    </w:p>
+    <w:p>
+      <w:pPr>
+        <w:spacing w:after="0"/>
+      </w:pPr>
+      <w:r>
+        <w:rPr>
+          <w:rFonts w:ascii="Courier New" w:hAnsi="Courier New" w:cs="Courier New"/>
+          <w:sz w:val="20"/>
+          <w:szCs w:val="20"/>
+        </w:rPr>
+        <w:t xml:space="preserve">     prop_n_opt2 = </w:t>
+      </w:r>
+      <w:proofErr w:type="spellStart"/>
+      <w:r>
+        <w:rPr>
+          <w:rFonts w:ascii="Courier New" w:hAnsi="Courier New" w:cs="Courier New"/>
+          <w:sz w:val="20"/>
+          <w:szCs w:val="20"/>
+        </w:rPr>
+        <w:t>prop_n_optimal_from_</w:t>
+      </w:r>
+      <w:proofErr w:type="gramStart"/>
+      <w:r>
+        <w:rPr>
+          <w:rFonts w:ascii="Courier New" w:hAnsi="Courier New" w:cs="Courier New"/>
+          <w:sz w:val="20"/>
+          <w:szCs w:val="20"/>
+        </w:rPr>
+        <w:t>yield</w:t>
+      </w:r>
+      <w:proofErr w:type="spellEnd"/>
+      <w:r>
+        <w:rPr>
+          <w:rFonts w:ascii="Courier New" w:hAnsi="Courier New" w:cs="Courier New"/>
+          <w:sz w:val="20"/>
+          <w:szCs w:val="20"/>
+        </w:rPr>
+        <w:t>(</w:t>
+      </w:r>
+      <w:proofErr w:type="spellStart"/>
+      <w:proofErr w:type="gramEnd"/>
+      <w:r>
+        <w:rPr>
+          <w:rFonts w:ascii="Courier New" w:hAnsi="Courier New" w:cs="Courier New"/>
+          <w:sz w:val="20"/>
+          <w:szCs w:val="20"/>
+        </w:rPr>
+        <w:t>yld</w:t>
+      </w:r>
+      <w:proofErr w:type="spellEnd"/>
+      <w:r>
+        <w:rPr>
+          <w:rFonts w:ascii="Courier New" w:hAnsi="Courier New" w:cs="Courier New"/>
+          <w:sz w:val="20"/>
+          <w:szCs w:val="20"/>
+        </w:rPr>
+        <w:t xml:space="preserve">, </w:t>
+      </w:r>
+      <w:proofErr w:type="spellStart"/>
+      <w:r>
+        <w:rPr>
+          <w:rFonts w:ascii="Courier New" w:hAnsi="Courier New" w:cs="Courier New"/>
+          <w:sz w:val="20"/>
+          <w:szCs w:val="20"/>
+        </w:rPr>
+        <w:t>crop_vars</w:t>
+      </w:r>
+      <w:proofErr w:type="spellEnd"/>
+      <w:r>
+        <w:rPr>
+          <w:rFonts w:ascii="Courier New" w:hAnsi="Courier New" w:cs="Courier New"/>
+          <w:sz w:val="20"/>
+          <w:szCs w:val="20"/>
+        </w:rPr>
+        <w:t>[</w:t>
+      </w:r>
+      <w:proofErr w:type="spellStart"/>
+      <w:r>
+        <w:rPr>
+          <w:rFonts w:ascii="Courier New" w:hAnsi="Courier New" w:cs="Courier New"/>
+          <w:sz w:val="20"/>
+          <w:szCs w:val="20"/>
+        </w:rPr>
+        <w:t>crop_curr</w:t>
+      </w:r>
+      <w:proofErr w:type="spellEnd"/>
+      <w:r>
+        <w:rPr>
+          <w:rFonts w:ascii="Courier New" w:hAnsi="Courier New" w:cs="Courier New"/>
+          <w:sz w:val="20"/>
+          <w:szCs w:val="20"/>
+        </w:rPr>
+        <w:t>])</w:t>
       </w:r>
     </w:p>
     <w:p>
@@ -2495,7 +2952,21 @@
         <w:rPr>
           <w:rFonts w:cstheme="minorHAnsi"/>
         </w:rPr>
-        <w:t>6 pools in the soil; mineral N (nitrate and ammonium) and organic N (DPM, RPM, BIO and</w:t>
+        <w:t xml:space="preserve">6 pools in the </w:t>
+      </w:r>
+      <w:proofErr w:type="gramStart"/>
+      <w:r>
+        <w:rPr>
+          <w:rFonts w:cstheme="minorHAnsi"/>
+        </w:rPr>
+        <w:t>soil;</w:t>
+      </w:r>
+      <w:proofErr w:type="gramEnd"/>
+      <w:r>
+        <w:rPr>
+          <w:rFonts w:cstheme="minorHAnsi"/>
+        </w:rPr>
+        <w:t xml:space="preserve"> mineral N (nitrate and ammonium) and organic N (DPM, RPM, BIO and</w:t>
       </w:r>
       <w:r>
         <w:rPr>
@@ -2902,9 +3373,11 @@
               <w:keepNext/>
               <w:spacing w:before="60" w:after="60"/>
             </w:pPr>
+            <w:proofErr w:type="spellStart"/>
             <w:r>
               <w:t>pool_c_dpm</w:t>
             </w:r>
+            <w:proofErr w:type="spellEnd"/>
           </w:p>
         </w:tc>
         <w:tc>
@@ -2916,9 +3389,11 @@
               <w:keepNext/>
               <w:spacing w:before="60" w:after="60"/>
             </w:pPr>
+            <w:proofErr w:type="spellStart"/>
             <w:r>
               <w:t>pi_to_dpm</w:t>
             </w:r>
+            <w:proofErr w:type="spellEnd"/>
           </w:p>
         </w:tc>
         <w:tc>
@@ -2930,9 +3405,11 @@
               <w:keepNext/>
               <w:spacing w:before="60" w:after="60"/>
             </w:pPr>
+            <w:proofErr w:type="spellStart"/>
             <w:r>
               <w:t>cow_to_dpm</w:t>
             </w:r>
+            <w:proofErr w:type="spellEnd"/>
           </w:p>
         </w:tc>
         <w:tc>
@@ -2944,9 +3421,11 @@
               <w:keepNext/>
               <w:spacing w:before="60" w:after="60"/>
             </w:pPr>
+            <w:proofErr w:type="spellStart"/>
             <w:r>
               <w:t>c_loss_dpm</w:t>
             </w:r>
+            <w:proofErr w:type="spellEnd"/>
           </w:p>
         </w:tc>
       </w:tr>
@@ -2974,9 +3453,11 @@
               <w:keepNext/>
               <w:spacing w:before="60" w:after="60"/>
             </w:pPr>
+            <w:proofErr w:type="spellStart"/>
             <w:r>
               <w:t>pool_c_rpm</w:t>
             </w:r>
+            <w:proofErr w:type="spellEnd"/>
           </w:p>
         </w:tc>
         <w:tc>
@@ -2988,9 +3469,11 @@
               <w:keepNext/>
               <w:spacing w:before="60" w:after="60"/>
             </w:pPr>
+            <w:proofErr w:type="spellStart"/>
             <w:r>
               <w:t>pi_to_rpm</w:t>
             </w:r>
+            <w:proofErr w:type="spellEnd"/>
           </w:p>
         </w:tc>
         <w:tc>
@@ -3016,9 +3499,11 @@
               <w:keepNext/>
               <w:spacing w:before="60" w:after="60"/>
             </w:pPr>
+            <w:proofErr w:type="spellStart"/>
             <w:r>
               <w:t>c_loss_rpm</w:t>
             </w:r>
+            <w:proofErr w:type="spellEnd"/>
           </w:p>
         </w:tc>
       </w:tr>
@@ -3047,9 +3532,11 @@
               <w:keepNext/>
               <w:spacing w:before="60" w:after="60"/>
             </w:pPr>
+            <w:proofErr w:type="spellStart"/>
             <w:r>
               <w:t>pool_c_hum</w:t>
             </w:r>
+            <w:proofErr w:type="spellEnd"/>
           </w:p>
         </w:tc>
         <w:tc>
@@ -3061,9 +3548,11 @@
               <w:keepNext/>
               <w:spacing w:before="60" w:after="60"/>
             </w:pPr>
+            <w:proofErr w:type="spellStart"/>
             <w:r>
               <w:t>c_input_hum</w:t>
             </w:r>
+            <w:proofErr w:type="spellEnd"/>
           </w:p>
         </w:tc>
         <w:tc>
@@ -3075,9 +3564,11 @@
               <w:keepNext/>
               <w:spacing w:before="60" w:after="60"/>
             </w:pPr>
+            <w:proofErr w:type="spellStart"/>
             <w:r>
               <w:t>cow_to_hum</w:t>
             </w:r>
+            <w:proofErr w:type="spellEnd"/>
           </w:p>
         </w:tc>
         <w:tc>
@@ -3089,9 +3580,11 @@
               <w:keepNext/>
               <w:spacing w:before="60" w:after="60"/>
             </w:pPr>
+            <w:proofErr w:type="spellStart"/>
             <w:r>
               <w:t>c_loss_hum</w:t>
             </w:r>
+            <w:proofErr w:type="spellEnd"/>
           </w:p>
         </w:tc>
       </w:tr>
@@ -3119,9 +3612,11 @@
               <w:keepNext/>
               <w:spacing w:before="60" w:after="60"/>
             </w:pPr>
+            <w:proofErr w:type="spellStart"/>
             <w:r>
               <w:t>pool_c_bio</w:t>
             </w:r>
+            <w:proofErr w:type="spellEnd"/>
           </w:p>
         </w:tc>
         <w:tc>
@@ -3133,9 +3628,11 @@
               <w:keepNext/>
               <w:spacing w:before="60" w:after="60"/>
             </w:pPr>
+            <w:proofErr w:type="spellStart"/>
             <w:r>
               <w:t>c_input_bio</w:t>
             </w:r>
+            <w:proofErr w:type="spellEnd"/>
           </w:p>
         </w:tc>
         <w:tc>
@@ -3158,9 +3655,11 @@
               <w:keepNext/>
               <w:spacing w:before="60" w:after="60"/>
             </w:pPr>
+            <w:proofErr w:type="spellStart"/>
             <w:r>
               <w:t>c_loss_bio</w:t>
             </w:r>
+            <w:proofErr w:type="spellEnd"/>
           </w:p>
         </w:tc>
       </w:tr>
@@ -3188,12 +3687,14 @@
               <w:keepNext/>
               <w:spacing w:before="60" w:after="60"/>
             </w:pPr>
+            <w:proofErr w:type="spellStart"/>
             <w:r>
               <w:t>pool_c_io</w:t>
             </w:r>
             <w:r>
               <w:t>m</w:t>
             </w:r>
+            <w:proofErr w:type="spellEnd"/>
           </w:p>
         </w:tc>
         <w:tc>
@@ -3216,6 +3717,7 @@
               <w:keepNext/>
               <w:spacing w:before="60" w:after="60"/>
             </w:pPr>
+            <w:proofErr w:type="spellStart"/>
             <w:r>
               <w:t>cow_to_</w:t>
             </w:r>
@@ -3225,6 +3727,7 @@
             <w:r>
               <w:t>m</w:t>
             </w:r>
+            <w:proofErr w:type="spellEnd"/>
           </w:p>
         </w:tc>
         <w:tc>
@@ -3534,7 +4037,7 @@
         <v:path o:extrusionok="f" gradientshapeok="t" o:connecttype="rect"/>
         <o:lock v:ext="edit" aspectratio="t"/>
       </v:shapetype>
-      <v:shape id="_x0000_i1053" type="#_x0000_t75" style="width:11.25pt;height:11.25pt" o:bullet="t">
+      <v:shape id="_x0000_i1043" type="#_x0000_t75" style="width:11.25pt;height:11.25pt" o:bullet="t">
         <v:imagedata r:id="rId1" o:title="mso5B25"/>
       </v:shape>
     </w:pict>
@@ -5062,6 +5565,7 @@
     <w:rsid w:val="005042ED"/>
     <w:rsid w:val="005054D7"/>
     <w:rsid w:val="00593436"/>
+    <w:rsid w:val="005E7434"/>
     <w:rsid w:val="00663D12"/>
     <w:rsid w:val="0068094E"/>
     <w:rsid w:val="0071430E"/>
@@ -5075,10 +5579,12 @@
     <w:rsid w:val="00B20646"/>
     <w:rsid w:val="00D0043F"/>
     <w:rsid w:val="00D267F6"/>
+    <w:rsid w:val="00D625BF"/>
     <w:rsid w:val="00DC2326"/>
     <w:rsid w:val="00DD41CF"/>
     <w:rsid w:val="00E24B54"/>
     <w:rsid w:val="00E52554"/>
+    <w:rsid w:val="00E65330"/>
     <w:rsid w:val="00F8010E"/>
   </w:rsids>
   <m:mathPr>

</xml_diff>

<commit_message>
added annul yields to crop model object, numerous variable name shortenings
</commit_message>
<xml_diff>
--- a/OratorRun/Docs/PyOrator program guidance.docx
+++ b/OratorRun/Docs/PyOrator program guidance.docx
@@ -361,6 +361,40 @@
             </w:pPr>
             <w:proofErr w:type="spellStart"/>
             <w:r>
+              <w:t>ann</w:t>
+            </w:r>
+            <w:proofErr w:type="spellEnd"/>
+          </w:p>
+        </w:tc>
+        <w:tc>
+          <w:tcPr>
+            <w:tcW w:w="4819" w:type="dxa"/>
+          </w:tcPr>
+          <w:p>
+            <w:pPr>
+              <w:keepNext/>
+              <w:keepLines/>
+              <w:spacing w:beforeLines="40" w:before="96" w:afterLines="40" w:after="96"/>
+            </w:pPr>
+            <w:r>
+              <w:t>annual</w:t>
+            </w:r>
+          </w:p>
+        </w:tc>
+      </w:tr>
+      <w:tr>
+        <w:tc>
+          <w:tcPr>
+            <w:tcW w:w="2268" w:type="dxa"/>
+          </w:tcPr>
+          <w:p>
+            <w:pPr>
+              <w:keepNext/>
+              <w:keepLines/>
+              <w:spacing w:beforeLines="40" w:before="96" w:afterLines="40" w:after="96"/>
+            </w:pPr>
+            <w:proofErr w:type="spellStart"/>
+            <w:r>
               <w:t>appld</w:t>
             </w:r>
             <w:proofErr w:type="spellEnd"/>
@@ -580,9 +614,15 @@
             </w:pPr>
             <w:proofErr w:type="spellStart"/>
             <w:r>
-              <w:t>cumul</w:t>
+              <w:t>c</w:t>
+            </w:r>
+            <w:r>
+              <w:t>umul</w:t>
             </w:r>
             <w:proofErr w:type="spellEnd"/>
+            <w:r>
+              <w:t>, cml</w:t>
+            </w:r>
           </w:p>
         </w:tc>
         <w:tc>
@@ -1175,6 +1215,7 @@
             </w:pPr>
             <w:proofErr w:type="spellStart"/>
             <w:r>
+              <w:lastRenderedPageBreak/>
               <w:t>inorg</w:t>
             </w:r>
             <w:proofErr w:type="spellEnd"/>
@@ -1208,7 +1249,6 @@
             </w:pPr>
             <w:proofErr w:type="spellStart"/>
             <w:r>
-              <w:lastRenderedPageBreak/>
               <w:t>inrt</w:t>
             </w:r>
             <w:proofErr w:type="spellEnd"/>
@@ -1269,7 +1309,45 @@
             </w:pPr>
             <w:proofErr w:type="spellStart"/>
             <w:r>
+              <w:t>lctn</w:t>
+            </w:r>
+            <w:proofErr w:type="spellEnd"/>
+          </w:p>
+        </w:tc>
+        <w:tc>
+          <w:tcPr>
+            <w:tcW w:w="4819" w:type="dxa"/>
+          </w:tcPr>
+          <w:p>
+            <w:pPr>
+              <w:spacing w:beforeLines="40" w:before="96" w:afterLines="40" w:after="96"/>
+            </w:pPr>
+            <w:r>
+              <w:t>location</w:t>
+            </w:r>
+          </w:p>
+        </w:tc>
+      </w:tr>
+      <w:tr>
+        <w:tc>
+          <w:tcPr>
+            <w:tcW w:w="2268" w:type="dxa"/>
+          </w:tcPr>
+          <w:p>
+            <w:pPr>
+              <w:spacing w:beforeLines="40" w:before="96" w:afterLines="40" w:after="96"/>
+            </w:pPr>
+            <w:proofErr w:type="spellStart"/>
+            <w:r>
               <w:t>mgmt</w:t>
+            </w:r>
+            <w:proofErr w:type="spellEnd"/>
+            <w:r>
+              <w:t xml:space="preserve">, </w:t>
+            </w:r>
+            <w:proofErr w:type="spellStart"/>
+            <w:r>
+              <w:t>mngmnt</w:t>
             </w:r>
             <w:proofErr w:type="spellEnd"/>
           </w:p>
@@ -1713,6 +1791,42 @@
             </w:pPr>
             <w:proofErr w:type="spellStart"/>
             <w:r>
+              <w:t>p</w:t>
+            </w:r>
+            <w:r>
+              <w:t>arm</w:t>
+            </w:r>
+            <w:proofErr w:type="spellEnd"/>
+            <w:r>
+              <w:t>, param</w:t>
+            </w:r>
+          </w:p>
+        </w:tc>
+        <w:tc>
+          <w:tcPr>
+            <w:tcW w:w="4819" w:type="dxa"/>
+          </w:tcPr>
+          <w:p>
+            <w:pPr>
+              <w:spacing w:beforeLines="40" w:before="96" w:afterLines="40" w:after="96"/>
+            </w:pPr>
+            <w:r>
+              <w:t>parameter</w:t>
+            </w:r>
+          </w:p>
+        </w:tc>
+      </w:tr>
+      <w:tr>
+        <w:tc>
+          <w:tcPr>
+            <w:tcW w:w="2268" w:type="dxa"/>
+          </w:tcPr>
+          <w:p>
+            <w:pPr>
+              <w:spacing w:beforeLines="40" w:before="96" w:afterLines="40" w:after="96"/>
+            </w:pPr>
+            <w:proofErr w:type="spellStart"/>
+            <w:r>
               <w:t>pcnt</w:t>
             </w:r>
             <w:proofErr w:type="spellEnd"/>
@@ -2056,6 +2170,7 @@
               <w:spacing w:beforeLines="40" w:before="96" w:afterLines="40" w:after="96"/>
             </w:pPr>
             <w:r>
+              <w:lastRenderedPageBreak/>
               <w:t>_</w:t>
             </w:r>
             <w:proofErr w:type="spellStart"/>
@@ -2148,7 +2263,6 @@
             </w:pPr>
             <w:proofErr w:type="spellStart"/>
             <w:r>
-              <w:lastRenderedPageBreak/>
               <w:t>syst</w:t>
             </w:r>
             <w:r>
@@ -4037,7 +4151,7 @@
         <v:path o:extrusionok="f" gradientshapeok="t" o:connecttype="rect"/>
         <o:lock v:ext="edit" aspectratio="t"/>
       </v:shapetype>
-      <v:shape id="_x0000_i1043" type="#_x0000_t75" style="width:11.25pt;height:11.25pt" o:bullet="t">
+      <v:shape id="_x0000_i1039" type="#_x0000_t75" style="width:11.25pt;height:11.25pt" o:bullet="t">
         <v:imagedata r:id="rId1" o:title="mso5B25"/>
       </v:shape>
     </w:pict>
@@ -5554,6 +5668,7 @@
   </w:compat>
   <w:rsids>
     <w:rsidRoot w:val="003153F6"/>
+    <w:rsid w:val="000A7040"/>
     <w:rsid w:val="000C0F57"/>
     <w:rsid w:val="001C56A0"/>
     <w:rsid w:val="00242D1F"/>
@@ -5564,6 +5679,7 @@
     <w:rsid w:val="003B5A61"/>
     <w:rsid w:val="005042ED"/>
     <w:rsid w:val="005054D7"/>
+    <w:rsid w:val="005568C2"/>
     <w:rsid w:val="00593436"/>
     <w:rsid w:val="005E7434"/>
     <w:rsid w:val="00663D12"/>
@@ -5575,6 +5691,7 @@
     <w:rsid w:val="00A06605"/>
     <w:rsid w:val="00A5497B"/>
     <w:rsid w:val="00A679D9"/>
+    <w:rsid w:val="00AD1E89"/>
     <w:rsid w:val="00AE6B83"/>
     <w:rsid w:val="00B20646"/>
     <w:rsid w:val="00D0043F"/>

</xml_diff>

<commit_message>
major upgrade to include constructor section
</commit_message>
<xml_diff>
--- a/OratorRun/Docs/PyOrator program guidance.docx
+++ b/OratorRun/Docs/PyOrator program guidance.docx
@@ -1,6 +1,6 @@
 
 <file path=word/document.xml><?xml version="1.0" encoding="utf-8"?>
-<w:document xmlns:wpc="http://schemas.microsoft.com/office/word/2010/wordprocessingCanvas" xmlns:cx="http://schemas.microsoft.com/office/drawing/2014/chartex" xmlns:cx1="http://schemas.microsoft.com/office/drawing/2015/9/8/chartex" xmlns:cx2="http://schemas.microsoft.com/office/drawing/2015/10/21/chartex" xmlns:cx3="http://schemas.microsoft.com/office/drawing/2016/5/9/chartex" xmlns:cx4="http://schemas.microsoft.com/office/drawing/2016/5/10/chartex" xmlns:cx5="http://schemas.microsoft.com/office/drawing/2016/5/11/chartex" xmlns:cx6="http://schemas.microsoft.com/office/drawing/2016/5/12/chartex" xmlns:cx7="http://schemas.microsoft.com/office/drawing/2016/5/13/chartex" xmlns:cx8="http://schemas.microsoft.com/office/drawing/2016/5/14/chartex" xmlns:mc="http://schemas.openxmlformats.org/markup-compatibility/2006" xmlns:aink="http://schemas.microsoft.com/office/drawing/2016/ink" xmlns:am3d="http://schemas.microsoft.com/office/drawing/2017/model3d" xmlns:o="urn:schemas-microsoft-com:office:office" xmlns:r="http://schemas.openxmlformats.org/officeDocument/2006/relationships" xmlns:m="http://schemas.openxmlformats.org/officeDocument/2006/math" xmlns:v="urn:schemas-microsoft-com:vml" xmlns:wp14="http://schemas.microsoft.com/office/word/2010/wordprocessingDrawing" xmlns:wp="http://schemas.openxmlformats.org/drawingml/2006/wordprocessingDrawing" xmlns:w10="urn:schemas-microsoft-com:office:word" xmlns:w="http://schemas.openxmlformats.org/wordprocessingml/2006/main" xmlns:w14="http://schemas.microsoft.com/office/word/2010/wordml" xmlns:w15="http://schemas.microsoft.com/office/word/2012/wordml" xmlns:w16cex="http://schemas.microsoft.com/office/word/2018/wordml/cex" xmlns:w16cid="http://schemas.microsoft.com/office/word/2016/wordml/cid" xmlns:w16="http://schemas.microsoft.com/office/word/2018/wordml" xmlns:w16se="http://schemas.microsoft.com/office/word/2015/wordml/symex" xmlns:wpg="http://schemas.microsoft.com/office/word/2010/wordprocessingGroup" xmlns:wpi="http://schemas.microsoft.com/office/word/2010/wordprocessingInk" xmlns:wne="http://schemas.microsoft.com/office/word/2006/wordml" xmlns:wps="http://schemas.microsoft.com/office/word/2010/wordprocessingShape" mc:Ignorable="w14 w15 w16se w16cid w16 w16cex wp14">
+<w:document xmlns:wpc="http://schemas.microsoft.com/office/word/2010/wordprocessingCanvas" xmlns:cx="http://schemas.microsoft.com/office/drawing/2014/chartex" xmlns:cx1="http://schemas.microsoft.com/office/drawing/2015/9/8/chartex" xmlns:cx2="http://schemas.microsoft.com/office/drawing/2015/10/21/chartex" xmlns:cx3="http://schemas.microsoft.com/office/drawing/2016/5/9/chartex" xmlns:cx4="http://schemas.microsoft.com/office/drawing/2016/5/10/chartex" xmlns:cx5="http://schemas.microsoft.com/office/drawing/2016/5/11/chartex" xmlns:cx6="http://schemas.microsoft.com/office/drawing/2016/5/12/chartex" xmlns:cx7="http://schemas.microsoft.com/office/drawing/2016/5/13/chartex" xmlns:cx8="http://schemas.microsoft.com/office/drawing/2016/5/14/chartex" xmlns:mc="http://schemas.openxmlformats.org/markup-compatibility/2006" xmlns:aink="http://schemas.microsoft.com/office/drawing/2016/ink" xmlns:am3d="http://schemas.microsoft.com/office/drawing/2017/model3d" xmlns:o="urn:schemas-microsoft-com:office:office" xmlns:r="http://schemas.openxmlformats.org/officeDocument/2006/relationships" xmlns:m="http://schemas.openxmlformats.org/officeDocument/2006/math" xmlns:v="urn:schemas-microsoft-com:vml" xmlns:wp14="http://schemas.microsoft.com/office/word/2010/wordprocessingDrawing" xmlns:wp="http://schemas.openxmlformats.org/drawingml/2006/wordprocessingDrawing" xmlns:w10="urn:schemas-microsoft-com:office:word" xmlns:w="http://schemas.openxmlformats.org/wordprocessingml/2006/main" xmlns:w14="http://schemas.microsoft.com/office/word/2010/wordml" xmlns:w15="http://schemas.microsoft.com/office/word/2012/wordml" xmlns:w16cex="http://schemas.microsoft.com/office/word/2018/wordml/cex" xmlns:w16cid="http://schemas.microsoft.com/office/word/2016/wordml/cid" xmlns:w16="http://schemas.microsoft.com/office/word/2018/wordml" xmlns:w16sdtdh="http://schemas.microsoft.com/office/word/2020/wordml/sdtdatahash" xmlns:w16se="http://schemas.microsoft.com/office/word/2015/wordml/symex" xmlns:wpg="http://schemas.microsoft.com/office/word/2010/wordprocessingGroup" xmlns:wpi="http://schemas.microsoft.com/office/word/2010/wordprocessingInk" xmlns:wne="http://schemas.microsoft.com/office/word/2006/wordml" xmlns:wps="http://schemas.microsoft.com/office/word/2010/wordprocessingShape" mc:Ignorable="w14 w15 w16se w16cid w16 w16cex w16sdtdh wp14">
   <w:body>
     <w:p>
       <w:pPr>
@@ -176,6 +176,7 @@
       <w:pPr>
         <w:keepNext/>
         <w:keepLines/>
+        <w:spacing w:after="120"/>
         <w:rPr>
           <w:b/>
           <w:bCs/>
@@ -220,6 +221,9 @@
         <w:gridCol w:w="4819"/>
       </w:tblGrid>
       <w:tr>
+        <w:trPr>
+          <w:trHeight w:hRule="exact" w:val="397"/>
+        </w:trPr>
         <w:tc>
           <w:tcPr>
             <w:tcW w:w="2268" w:type="dxa"/>
@@ -270,6 +274,9 @@
         </w:tc>
       </w:tr>
       <w:tr>
+        <w:trPr>
+          <w:trHeight w:hRule="exact" w:val="397"/>
+        </w:trPr>
         <w:tc>
           <w:tcPr>
             <w:tcW w:w="2268" w:type="dxa"/>
@@ -281,18 +288,164 @@
               <w:spacing w:beforeLines="40" w:before="96" w:afterLines="40" w:after="96"/>
             </w:pPr>
             <w:r>
+              <w:t>_adjust  _</w:t>
+            </w:r>
+            <w:proofErr w:type="spellStart"/>
+            <w:r>
+              <w:t>adj</w:t>
+            </w:r>
+            <w:proofErr w:type="spellEnd"/>
+            <w:r>
               <w:t>_</w:t>
             </w:r>
-            <w:proofErr w:type="gramStart"/>
-            <w:r>
-              <w:t>adjust  _</w:t>
-            </w:r>
+          </w:p>
+        </w:tc>
+        <w:tc>
+          <w:tcPr>
+            <w:tcW w:w="4819" w:type="dxa"/>
+          </w:tcPr>
+          <w:p>
+            <w:pPr>
+              <w:keepNext/>
+              <w:keepLines/>
+              <w:spacing w:beforeLines="40" w:before="96" w:afterLines="40" w:after="96"/>
+            </w:pPr>
+            <w:r>
+              <w:t>adjusted</w:t>
+            </w:r>
+          </w:p>
+        </w:tc>
+      </w:tr>
+      <w:tr>
+        <w:trPr>
+          <w:trHeight w:hRule="exact" w:val="397"/>
+        </w:trPr>
+        <w:tc>
+          <w:tcPr>
+            <w:tcW w:w="2268" w:type="dxa"/>
+          </w:tcPr>
+          <w:p>
+            <w:pPr>
+              <w:keepNext/>
+              <w:keepLines/>
+              <w:spacing w:beforeLines="40" w:before="96" w:afterLines="40" w:after="96"/>
+            </w:pPr>
             <w:proofErr w:type="spellStart"/>
-            <w:proofErr w:type="gramEnd"/>
-            <w:r>
-              <w:t>adj</w:t>
+            <w:r>
+              <w:t>anml</w:t>
             </w:r>
             <w:proofErr w:type="spellEnd"/>
+          </w:p>
+        </w:tc>
+        <w:tc>
+          <w:tcPr>
+            <w:tcW w:w="4819" w:type="dxa"/>
+          </w:tcPr>
+          <w:p>
+            <w:pPr>
+              <w:keepNext/>
+              <w:keepLines/>
+              <w:spacing w:beforeLines="40" w:before="96" w:afterLines="40" w:after="96"/>
+            </w:pPr>
+            <w:r>
+              <w:t>animal</w:t>
+            </w:r>
+          </w:p>
+        </w:tc>
+      </w:tr>
+      <w:tr>
+        <w:trPr>
+          <w:trHeight w:hRule="exact" w:val="397"/>
+        </w:trPr>
+        <w:tc>
+          <w:tcPr>
+            <w:tcW w:w="2268" w:type="dxa"/>
+          </w:tcPr>
+          <w:p>
+            <w:pPr>
+              <w:keepNext/>
+              <w:keepLines/>
+              <w:spacing w:beforeLines="40" w:before="96" w:afterLines="40" w:after="96"/>
+            </w:pPr>
+            <w:proofErr w:type="spellStart"/>
+            <w:r>
+              <w:t>ann</w:t>
+            </w:r>
+            <w:proofErr w:type="spellEnd"/>
+          </w:p>
+        </w:tc>
+        <w:tc>
+          <w:tcPr>
+            <w:tcW w:w="4819" w:type="dxa"/>
+          </w:tcPr>
+          <w:p>
+            <w:pPr>
+              <w:keepNext/>
+              <w:keepLines/>
+              <w:spacing w:beforeLines="40" w:before="96" w:afterLines="40" w:after="96"/>
+            </w:pPr>
+            <w:r>
+              <w:t>annual</w:t>
+            </w:r>
+          </w:p>
+        </w:tc>
+      </w:tr>
+      <w:tr>
+        <w:trPr>
+          <w:trHeight w:hRule="exact" w:val="397"/>
+        </w:trPr>
+        <w:tc>
+          <w:tcPr>
+            <w:tcW w:w="2268" w:type="dxa"/>
+          </w:tcPr>
+          <w:p>
+            <w:pPr>
+              <w:keepNext/>
+              <w:keepLines/>
+              <w:spacing w:beforeLines="40" w:before="96" w:afterLines="40" w:after="96"/>
+            </w:pPr>
+            <w:proofErr w:type="spellStart"/>
+            <w:r>
+              <w:t>appld</w:t>
+            </w:r>
+            <w:proofErr w:type="spellEnd"/>
+          </w:p>
+        </w:tc>
+        <w:tc>
+          <w:tcPr>
+            <w:tcW w:w="4819" w:type="dxa"/>
+          </w:tcPr>
+          <w:p>
+            <w:pPr>
+              <w:keepNext/>
+              <w:keepLines/>
+              <w:spacing w:beforeLines="40" w:before="96" w:afterLines="40" w:after="96"/>
+            </w:pPr>
+            <w:r>
+              <w:t>applied</w:t>
+            </w:r>
+          </w:p>
+        </w:tc>
+      </w:tr>
+      <w:tr>
+        <w:trPr>
+          <w:trHeight w:hRule="exact" w:val="397"/>
+        </w:trPr>
+        <w:tc>
+          <w:tcPr>
+            <w:tcW w:w="2268" w:type="dxa"/>
+          </w:tcPr>
+          <w:p>
+            <w:pPr>
+              <w:keepNext/>
+              <w:keepLines/>
+              <w:spacing w:beforeLines="40" w:before="96" w:afterLines="40" w:after="96"/>
+            </w:pPr>
+            <w:proofErr w:type="spellStart"/>
+            <w:r>
+              <w:t>atmos</w:t>
+            </w:r>
+            <w:proofErr w:type="spellEnd"/>
             <w:r>
               <w:t>_</w:t>
             </w:r>
@@ -309,12 +462,15 @@
               <w:spacing w:beforeLines="40" w:before="96" w:afterLines="40" w:after="96"/>
             </w:pPr>
             <w:r>
-              <w:t>adjusted</w:t>
-            </w:r>
-          </w:p>
-        </w:tc>
-      </w:tr>
-      <w:tr>
+              <w:t>atmospheric</w:t>
+            </w:r>
+          </w:p>
+        </w:tc>
+      </w:tr>
+      <w:tr>
+        <w:trPr>
+          <w:trHeight w:hRule="exact" w:val="397"/>
+        </w:trPr>
         <w:tc>
           <w:tcPr>
             <w:tcW w:w="2268" w:type="dxa"/>
@@ -325,9 +481,91 @@
               <w:keepLines/>
               <w:spacing w:beforeLines="40" w:before="96" w:afterLines="40" w:after="96"/>
             </w:pPr>
+            <w:r>
+              <w:t>c_</w:t>
+            </w:r>
+          </w:p>
+        </w:tc>
+        <w:tc>
+          <w:tcPr>
+            <w:tcW w:w="4819" w:type="dxa"/>
+          </w:tcPr>
+          <w:p>
+            <w:pPr>
+              <w:keepNext/>
+              <w:keepLines/>
+              <w:spacing w:beforeLines="40" w:before="96" w:afterLines="40" w:after="96"/>
+            </w:pPr>
+            <w:r>
+              <w:t>c</w:t>
+            </w:r>
+            <w:r>
+              <w:t>arbon</w:t>
+            </w:r>
+          </w:p>
+        </w:tc>
+      </w:tr>
+      <w:tr>
+        <w:trPr>
+          <w:trHeight w:hRule="exact" w:val="397"/>
+        </w:trPr>
+        <w:tc>
+          <w:tcPr>
+            <w:tcW w:w="2268" w:type="dxa"/>
+          </w:tcPr>
+          <w:p>
+            <w:pPr>
+              <w:keepNext/>
+              <w:keepLines/>
+              <w:spacing w:beforeLines="40" w:before="96" w:afterLines="40" w:after="96"/>
+            </w:pPr>
+            <w:r>
+              <w:t>cm</w:t>
+            </w:r>
+          </w:p>
+        </w:tc>
+        <w:tc>
+          <w:tcPr>
+            <w:tcW w:w="4819" w:type="dxa"/>
+          </w:tcPr>
+          <w:p>
+            <w:pPr>
+              <w:keepNext/>
+              <w:keepLines/>
+              <w:spacing w:beforeLines="40" w:before="96" w:afterLines="40" w:after="96"/>
+            </w:pPr>
+            <w:r>
+              <w:t>c</w:t>
+            </w:r>
+            <w:r>
+              <w:t>arbon</w:t>
+            </w:r>
+            <w:r>
+              <w:t xml:space="preserve"> model</w:t>
+            </w:r>
+          </w:p>
+        </w:tc>
+      </w:tr>
+      <w:tr>
+        <w:trPr>
+          <w:trHeight w:hRule="exact" w:val="397"/>
+        </w:trPr>
+        <w:tc>
+          <w:tcPr>
+            <w:tcW w:w="2268" w:type="dxa"/>
+          </w:tcPr>
+          <w:p>
+            <w:pPr>
+              <w:keepNext/>
+              <w:keepLines/>
+              <w:spacing w:beforeLines="40" w:before="96" w:afterLines="40" w:after="96"/>
+            </w:pPr>
+            <w:r>
+              <w:t>_</w:t>
+            </w:r>
             <w:proofErr w:type="spellStart"/>
             <w:r>
-              <w:t>anml</w:t>
+              <w:t>coef</w:t>
             </w:r>
             <w:proofErr w:type="spellEnd"/>
           </w:p>
@@ -343,12 +581,15 @@
               <w:spacing w:beforeLines="40" w:before="96" w:afterLines="40" w:after="96"/>
             </w:pPr>
             <w:r>
-              <w:t>animal</w:t>
-            </w:r>
-          </w:p>
-        </w:tc>
-      </w:tr>
-      <w:tr>
+              <w:t>coefficient</w:t>
+            </w:r>
+          </w:p>
+        </w:tc>
+      </w:tr>
+      <w:tr>
+        <w:trPr>
+          <w:trHeight w:hRule="exact" w:val="397"/>
+        </w:trPr>
         <w:tc>
           <w:tcPr>
             <w:tcW w:w="2268" w:type="dxa"/>
@@ -359,11 +600,102 @@
               <w:keepLines/>
               <w:spacing w:beforeLines="40" w:before="96" w:afterLines="40" w:after="96"/>
             </w:pPr>
+            <w:r>
+              <w:t>k</w:t>
+            </w:r>
+          </w:p>
+        </w:tc>
+        <w:tc>
+          <w:tcPr>
+            <w:tcW w:w="4819" w:type="dxa"/>
+          </w:tcPr>
+          <w:p>
+            <w:pPr>
+              <w:keepNext/>
+              <w:keepLines/>
+              <w:spacing w:beforeLines="40" w:before="96" w:afterLines="40" w:after="96"/>
+            </w:pPr>
+            <w:r>
+              <w:t>constant</w:t>
+            </w:r>
+          </w:p>
+        </w:tc>
+      </w:tr>
+      <w:tr>
+        <w:trPr>
+          <w:trHeight w:hRule="exact" w:val="397"/>
+        </w:trPr>
+        <w:tc>
+          <w:tcPr>
+            <w:tcW w:w="2268" w:type="dxa"/>
+          </w:tcPr>
+          <w:p>
+            <w:pPr>
+              <w:keepNext/>
+              <w:keepLines/>
+              <w:spacing w:beforeLines="40" w:before="96" w:afterLines="40" w:after="96"/>
+            </w:pPr>
+            <w:r>
+              <w:t>c</w:t>
+            </w:r>
+            <w:r>
+              <w:t>ow</w:t>
+            </w:r>
+            <w:r>
+              <w:t>_</w:t>
+            </w:r>
+          </w:p>
+        </w:tc>
+        <w:tc>
+          <w:tcPr>
+            <w:tcW w:w="4819" w:type="dxa"/>
+          </w:tcPr>
+          <w:p>
+            <w:pPr>
+              <w:keepNext/>
+              <w:keepLines/>
+              <w:spacing w:beforeLines="40" w:before="96" w:afterLines="40" w:after="96"/>
+            </w:pPr>
+            <w:r>
+              <w:t>input of ca</w:t>
+            </w:r>
+            <w:r>
+              <w:t>rbon</w:t>
+            </w:r>
+            <w:r>
+              <w:t xml:space="preserve"> from </w:t>
+            </w:r>
+            <w:r>
+              <w:t>organic waste</w:t>
+            </w:r>
+          </w:p>
+        </w:tc>
+      </w:tr>
+      <w:tr>
+        <w:trPr>
+          <w:trHeight w:hRule="exact" w:val="397"/>
+        </w:trPr>
+        <w:tc>
+          <w:tcPr>
+            <w:tcW w:w="2268" w:type="dxa"/>
+          </w:tcPr>
+          <w:p>
+            <w:pPr>
+              <w:keepNext/>
+              <w:keepLines/>
+              <w:spacing w:beforeLines="40" w:before="96" w:afterLines="40" w:after="96"/>
+            </w:pPr>
             <w:proofErr w:type="spellStart"/>
             <w:r>
-              <w:t>ann</w:t>
+              <w:t>c</w:t>
+            </w:r>
+            <w:r>
+              <w:t>umul</w:t>
             </w:r>
             <w:proofErr w:type="spellEnd"/>
+            <w:r>
+              <w:t>, cml</w:t>
+            </w:r>
           </w:p>
         </w:tc>
         <w:tc>
@@ -377,12 +709,18 @@
               <w:spacing w:beforeLines="40" w:before="96" w:afterLines="40" w:after="96"/>
             </w:pPr>
             <w:r>
-              <w:t>annual</w:t>
-            </w:r>
-          </w:p>
-        </w:tc>
-      </w:tr>
-      <w:tr>
+              <w:t>c</w:t>
+            </w:r>
+            <w:r>
+              <w:t>umulative</w:t>
+            </w:r>
+          </w:p>
+        </w:tc>
+      </w:tr>
+      <w:tr>
+        <w:trPr>
+          <w:trHeight w:hRule="exact" w:val="397"/>
+        </w:trPr>
         <w:tc>
           <w:tcPr>
             <w:tcW w:w="2268" w:type="dxa"/>
@@ -393,9 +731,12 @@
               <w:keepLines/>
               <w:spacing w:beforeLines="40" w:before="96" w:afterLines="40" w:after="96"/>
             </w:pPr>
+            <w:r>
+              <w:t>_</w:t>
+            </w:r>
             <w:proofErr w:type="spellStart"/>
             <w:r>
-              <w:t>appld</w:t>
+              <w:t>dem</w:t>
             </w:r>
             <w:proofErr w:type="spellEnd"/>
           </w:p>
@@ -411,12 +752,15 @@
               <w:spacing w:beforeLines="40" w:before="96" w:afterLines="40" w:after="96"/>
             </w:pPr>
             <w:r>
-              <w:t>applied</w:t>
-            </w:r>
-          </w:p>
-        </w:tc>
-      </w:tr>
-      <w:tr>
+              <w:t>demand</w:t>
+            </w:r>
+          </w:p>
+        </w:tc>
+      </w:tr>
+      <w:tr>
+        <w:trPr>
+          <w:trHeight w:hRule="exact" w:val="397"/>
+        </w:trPr>
         <w:tc>
           <w:tcPr>
             <w:tcW w:w="2268" w:type="dxa"/>
@@ -427,12 +771,101 @@
               <w:keepLines/>
               <w:spacing w:beforeLines="40" w:before="96" w:afterLines="40" w:after="96"/>
             </w:pPr>
+            <w:r>
+              <w:t>_</w:t>
+            </w:r>
             <w:proofErr w:type="spellStart"/>
             <w:r>
-              <w:t>atmos</w:t>
+              <w:t>de</w:t>
+            </w:r>
+            <w:r>
+              <w:t>nit</w:t>
             </w:r>
             <w:proofErr w:type="spellEnd"/>
             <w:r>
+              <w:t xml:space="preserve"> </w:t>
+            </w:r>
+          </w:p>
+        </w:tc>
+        <w:tc>
+          <w:tcPr>
+            <w:tcW w:w="4819" w:type="dxa"/>
+          </w:tcPr>
+          <w:p>
+            <w:pPr>
+              <w:keepNext/>
+              <w:keepLines/>
+              <w:spacing w:beforeLines="40" w:before="96" w:afterLines="40" w:after="96"/>
+            </w:pPr>
+            <w:r>
+              <w:t>de</w:t>
+            </w:r>
+            <w:r>
+              <w:t>nitrif</w:t>
+            </w:r>
+            <w:r>
+              <w:t>y</w:t>
+            </w:r>
+          </w:p>
+        </w:tc>
+      </w:tr>
+      <w:tr>
+        <w:trPr>
+          <w:trHeight w:hRule="exact" w:val="397"/>
+        </w:trPr>
+        <w:tc>
+          <w:tcPr>
+            <w:tcW w:w="2268" w:type="dxa"/>
+          </w:tcPr>
+          <w:p>
+            <w:pPr>
+              <w:keepNext/>
+              <w:keepLines/>
+              <w:spacing w:beforeLines="40" w:before="96" w:afterLines="40" w:after="96"/>
+            </w:pPr>
+            <w:proofErr w:type="spellStart"/>
+            <w:r>
+              <w:t>disp</w:t>
+            </w:r>
+            <w:proofErr w:type="spellEnd"/>
+          </w:p>
+        </w:tc>
+        <w:tc>
+          <w:tcPr>
+            <w:tcW w:w="4819" w:type="dxa"/>
+          </w:tcPr>
+          <w:p>
+            <w:pPr>
+              <w:keepNext/>
+              <w:keepLines/>
+              <w:spacing w:beforeLines="40" w:before="96" w:afterLines="40" w:after="96"/>
+            </w:pPr>
+            <w:r>
+              <w:t>display</w:t>
+            </w:r>
+          </w:p>
+        </w:tc>
+      </w:tr>
+      <w:tr>
+        <w:trPr>
+          <w:trHeight w:hRule="exact" w:val="397"/>
+        </w:trPr>
+        <w:tc>
+          <w:tcPr>
+            <w:tcW w:w="2268" w:type="dxa"/>
+          </w:tcPr>
+          <w:p>
+            <w:pPr>
+              <w:keepNext/>
+              <w:keepLines/>
+              <w:spacing w:beforeLines="40" w:before="96" w:afterLines="40" w:after="96"/>
+            </w:pPr>
+            <w:proofErr w:type="spellStart"/>
+            <w:r>
+              <w:t>dpth</w:t>
+            </w:r>
+            <w:proofErr w:type="spellEnd"/>
+            <w:r>
               <w:t>_</w:t>
             </w:r>
           </w:p>
@@ -448,12 +881,21 @@
               <w:spacing w:beforeLines="40" w:before="96" w:afterLines="40" w:after="96"/>
             </w:pPr>
             <w:r>
-              <w:t>atmospheric</w:t>
-            </w:r>
-          </w:p>
-        </w:tc>
-      </w:tr>
-      <w:tr>
+              <w:t>d</w:t>
+            </w:r>
+            <w:r>
+              <w:t>e</w:t>
+            </w:r>
+            <w:r>
+              <w:t>pth</w:t>
+            </w:r>
+          </w:p>
+        </w:tc>
+      </w:tr>
+      <w:tr>
+        <w:trPr>
+          <w:trHeight w:hRule="exact" w:val="397"/>
+        </w:trPr>
         <w:tc>
           <w:tcPr>
             <w:tcW w:w="2268" w:type="dxa"/>
@@ -464,9 +906,11 @@
               <w:keepLines/>
               <w:spacing w:beforeLines="40" w:before="96" w:afterLines="40" w:after="96"/>
             </w:pPr>
-            <w:r>
-              <w:t>c_</w:t>
-            </w:r>
+            <w:proofErr w:type="spellStart"/>
+            <w:r>
+              <w:t>emiss</w:t>
+            </w:r>
+            <w:proofErr w:type="spellEnd"/>
           </w:p>
         </w:tc>
         <w:tc>
@@ -480,12 +924,18 @@
               <w:spacing w:beforeLines="40" w:before="96" w:afterLines="40" w:after="96"/>
             </w:pPr>
             <w:r>
-              <w:t>carbon</w:t>
-            </w:r>
-          </w:p>
-        </w:tc>
-      </w:tr>
-      <w:tr>
+              <w:t>e</w:t>
+            </w:r>
+            <w:r>
+              <w:t>mission</w:t>
+            </w:r>
+          </w:p>
+        </w:tc>
+      </w:tr>
+      <w:tr>
+        <w:trPr>
+          <w:trHeight w:hRule="exact" w:val="397"/>
+        </w:trPr>
         <w:tc>
           <w:tcPr>
             <w:tcW w:w="2268" w:type="dxa"/>
@@ -497,11 +947,363 @@
               <w:spacing w:beforeLines="40" w:before="96" w:afterLines="40" w:after="96"/>
             </w:pPr>
             <w:r>
+              <w:t>ex_</w:t>
+            </w:r>
+          </w:p>
+        </w:tc>
+        <w:tc>
+          <w:tcPr>
+            <w:tcW w:w="4819" w:type="dxa"/>
+          </w:tcPr>
+          <w:p>
+            <w:pPr>
+              <w:keepNext/>
+              <w:keepLines/>
+              <w:spacing w:beforeLines="40" w:before="96" w:afterLines="40" w:after="96"/>
+            </w:pPr>
+            <w:r>
+              <w:t>e</w:t>
+            </w:r>
+            <w:r>
+              <w:t xml:space="preserve">xtra </w:t>
+            </w:r>
+            <w:r>
+              <w:t xml:space="preserve">as in extra </w:t>
+            </w:r>
+            <w:r>
+              <w:t>organic waste</w:t>
+            </w:r>
+          </w:p>
+        </w:tc>
+      </w:tr>
+      <w:tr>
+        <w:trPr>
+          <w:trHeight w:hRule="exact" w:val="397"/>
+        </w:trPr>
+        <w:tc>
+          <w:tcPr>
+            <w:tcW w:w="2268" w:type="dxa"/>
+          </w:tcPr>
+          <w:p>
+            <w:pPr>
+              <w:keepNext/>
+              <w:keepLines/>
+              <w:spacing w:beforeLines="40" w:before="96" w:afterLines="40" w:after="96"/>
+            </w:pPr>
+            <w:proofErr w:type="spellStart"/>
+            <w:r>
+              <w:t>factr</w:t>
+            </w:r>
+            <w:proofErr w:type="spellEnd"/>
+          </w:p>
+        </w:tc>
+        <w:tc>
+          <w:tcPr>
+            <w:tcW w:w="4819" w:type="dxa"/>
+          </w:tcPr>
+          <w:p>
+            <w:pPr>
+              <w:keepNext/>
+              <w:keepLines/>
+              <w:spacing w:beforeLines="40" w:before="96" w:afterLines="40" w:after="96"/>
+            </w:pPr>
+            <w:r>
+              <w:t>factor</w:t>
+            </w:r>
+          </w:p>
+        </w:tc>
+      </w:tr>
+      <w:tr>
+        <w:trPr>
+          <w:trHeight w:hRule="exact" w:val="397"/>
+        </w:trPr>
+        <w:tc>
+          <w:tcPr>
+            <w:tcW w:w="2268" w:type="dxa"/>
+          </w:tcPr>
+          <w:p>
+            <w:pPr>
+              <w:keepNext/>
+              <w:keepLines/>
+              <w:spacing w:beforeLines="40" w:before="96" w:afterLines="40" w:after="96"/>
+            </w:pPr>
+            <w:r>
+              <w:t>_fc</w:t>
+            </w:r>
+          </w:p>
+        </w:tc>
+        <w:tc>
+          <w:tcPr>
+            <w:tcW w:w="4819" w:type="dxa"/>
+          </w:tcPr>
+          <w:p>
+            <w:pPr>
+              <w:keepNext/>
+              <w:keepLines/>
+              <w:spacing w:beforeLines="40" w:before="96" w:afterLines="40" w:after="96"/>
+            </w:pPr>
+            <w:r>
+              <w:t>field capacit</w:t>
+            </w:r>
+            <w:r>
+              <w:t>y</w:t>
+            </w:r>
+          </w:p>
+        </w:tc>
+      </w:tr>
+      <w:tr>
+        <w:trPr>
+          <w:trHeight w:hRule="exact" w:val="397"/>
+        </w:trPr>
+        <w:tc>
+          <w:tcPr>
+            <w:tcW w:w="2268" w:type="dxa"/>
+          </w:tcPr>
+          <w:p>
+            <w:pPr>
+              <w:keepNext/>
+              <w:keepLines/>
+              <w:spacing w:beforeLines="40" w:before="96" w:afterLines="40" w:after="96"/>
+            </w:pPr>
+            <w:proofErr w:type="spellStart"/>
+            <w:r>
+              <w:t>fert</w:t>
+            </w:r>
+            <w:proofErr w:type="spellEnd"/>
+          </w:p>
+        </w:tc>
+        <w:tc>
+          <w:tcPr>
+            <w:tcW w:w="4819" w:type="dxa"/>
+          </w:tcPr>
+          <w:p>
+            <w:pPr>
+              <w:keepNext/>
+              <w:keepLines/>
+              <w:spacing w:beforeLines="40" w:before="96" w:afterLines="40" w:after="96"/>
+            </w:pPr>
+            <w:r>
+              <w:t>fertiliser</w:t>
+            </w:r>
+          </w:p>
+        </w:tc>
+      </w:tr>
+      <w:tr>
+        <w:trPr>
+          <w:trHeight w:hRule="exact" w:val="397"/>
+        </w:trPr>
+        <w:tc>
+          <w:tcPr>
+            <w:tcW w:w="2268" w:type="dxa"/>
+          </w:tcPr>
+          <w:p>
+            <w:pPr>
+              <w:keepNext/>
+              <w:keepLines/>
+              <w:spacing w:beforeLines="40" w:before="96" w:afterLines="40" w:after="96"/>
+            </w:pPr>
+            <w:proofErr w:type="spellStart"/>
+            <w:r>
+              <w:t>fwd</w:t>
+            </w:r>
+            <w:proofErr w:type="spellEnd"/>
+          </w:p>
+        </w:tc>
+        <w:tc>
+          <w:tcPr>
+            <w:tcW w:w="4819" w:type="dxa"/>
+          </w:tcPr>
+          <w:p>
+            <w:pPr>
+              <w:keepNext/>
+              <w:keepLines/>
+              <w:spacing w:beforeLines="40" w:before="96" w:afterLines="40" w:after="96"/>
+            </w:pPr>
+            <w:r>
+              <w:t>forward</w:t>
+            </w:r>
+          </w:p>
+        </w:tc>
+      </w:tr>
+      <w:tr>
+        <w:trPr>
+          <w:trHeight w:hRule="exact" w:val="397"/>
+        </w:trPr>
+        <w:tc>
+          <w:tcPr>
+            <w:tcW w:w="2268" w:type="dxa"/>
+          </w:tcPr>
+          <w:p>
+            <w:pPr>
+              <w:keepNext/>
+              <w:keepLines/>
+              <w:spacing w:beforeLines="40" w:before="96" w:afterLines="40" w:after="96"/>
+            </w:pPr>
+            <w:r>
+              <w:t>grp</w:t>
+            </w:r>
+          </w:p>
+        </w:tc>
+        <w:tc>
+          <w:tcPr>
+            <w:tcW w:w="4819" w:type="dxa"/>
+          </w:tcPr>
+          <w:p>
+            <w:pPr>
+              <w:keepNext/>
+              <w:keepLines/>
+              <w:spacing w:beforeLines="40" w:before="96" w:afterLines="40" w:after="96"/>
+            </w:pPr>
+            <w:r>
+              <w:t>group</w:t>
+            </w:r>
+          </w:p>
+        </w:tc>
+      </w:tr>
+      <w:tr>
+        <w:trPr>
+          <w:trHeight w:hRule="exact" w:val="397"/>
+        </w:trPr>
+        <w:tc>
+          <w:tcPr>
+            <w:tcW w:w="2268" w:type="dxa"/>
+          </w:tcPr>
+          <w:p>
+            <w:pPr>
+              <w:keepNext/>
+              <w:keepLines/>
+              <w:spacing w:beforeLines="40" w:before="96" w:afterLines="40" w:after="96"/>
+            </w:pPr>
+            <w:r>
+              <w:t>grow</w:t>
+            </w:r>
+          </w:p>
+        </w:tc>
+        <w:tc>
+          <w:tcPr>
+            <w:tcW w:w="4819" w:type="dxa"/>
+          </w:tcPr>
+          <w:p>
+            <w:pPr>
+              <w:keepNext/>
+              <w:keepLines/>
+              <w:spacing w:beforeLines="40" w:before="96" w:afterLines="40" w:after="96"/>
+            </w:pPr>
+            <w:r>
+              <w:t xml:space="preserve">growing </w:t>
+            </w:r>
+            <w:r>
+              <w:t>season</w:t>
+            </w:r>
+          </w:p>
+        </w:tc>
+      </w:tr>
+      <w:tr>
+        <w:trPr>
+          <w:trHeight w:hRule="exact" w:val="397"/>
+        </w:trPr>
+        <w:tc>
+          <w:tcPr>
+            <w:tcW w:w="2268" w:type="dxa"/>
+          </w:tcPr>
+          <w:p>
+            <w:pPr>
+              <w:keepNext/>
+              <w:keepLines/>
+              <w:spacing w:beforeLines="40" w:before="96" w:afterLines="40" w:after="96"/>
+            </w:pPr>
+            <w:proofErr w:type="spellStart"/>
+            <w:r>
+              <w:t>grow_dds</w:t>
+            </w:r>
+            <w:proofErr w:type="spellEnd"/>
+            <w:r>
+              <w:t xml:space="preserve">   </w:t>
+            </w:r>
+            <w:proofErr w:type="spellStart"/>
+            <w:r>
+              <w:t>gdds</w:t>
+            </w:r>
+            <w:proofErr w:type="spellEnd"/>
+          </w:p>
+        </w:tc>
+        <w:tc>
+          <w:tcPr>
+            <w:tcW w:w="4819" w:type="dxa"/>
+          </w:tcPr>
+          <w:p>
+            <w:pPr>
+              <w:keepNext/>
+              <w:keepLines/>
+              <w:spacing w:beforeLines="40" w:before="96" w:afterLines="40" w:after="96"/>
+            </w:pPr>
+            <w:r>
+              <w:t>growing degree day</w:t>
+            </w:r>
+            <w:r>
+              <w:t>s</w:t>
+            </w:r>
+          </w:p>
+        </w:tc>
+      </w:tr>
+      <w:tr>
+        <w:trPr>
+          <w:trHeight w:hRule="exact" w:val="397"/>
+        </w:trPr>
+        <w:tc>
+          <w:tcPr>
+            <w:tcW w:w="2268" w:type="dxa"/>
+          </w:tcPr>
+          <w:p>
+            <w:pPr>
+              <w:keepNext/>
+              <w:keepLines/>
+              <w:spacing w:beforeLines="40" w:before="96" w:afterLines="40" w:after="96"/>
+            </w:pPr>
+            <w:proofErr w:type="spellStart"/>
+            <w:r>
+              <w:t>harv</w:t>
+            </w:r>
+            <w:proofErr w:type="spellEnd"/>
+            <w:r>
               <w:t>_</w:t>
             </w:r>
+          </w:p>
+        </w:tc>
+        <w:tc>
+          <w:tcPr>
+            <w:tcW w:w="4819" w:type="dxa"/>
+          </w:tcPr>
+          <w:p>
+            <w:pPr>
+              <w:keepNext/>
+              <w:keepLines/>
+              <w:spacing w:beforeLines="40" w:before="96" w:afterLines="40" w:after="96"/>
+            </w:pPr>
+            <w:r>
+              <w:t>harves</w:t>
+            </w:r>
+            <w:r>
+              <w:t>t</w:t>
+            </w:r>
+          </w:p>
+        </w:tc>
+      </w:tr>
+      <w:tr>
+        <w:trPr>
+          <w:trHeight w:hRule="exact" w:val="397"/>
+        </w:trPr>
+        <w:tc>
+          <w:tcPr>
+            <w:tcW w:w="2268" w:type="dxa"/>
+          </w:tcPr>
+          <w:p>
+            <w:pPr>
+              <w:spacing w:beforeLines="40" w:before="96" w:afterLines="40" w:after="96"/>
+            </w:pPr>
             <w:proofErr w:type="spellStart"/>
             <w:r>
-              <w:t>coef</w:t>
+              <w:t>indx</w:t>
             </w:r>
             <w:proofErr w:type="spellEnd"/>
           </w:p>
@@ -512,30 +1314,31 @@
           </w:tcPr>
           <w:p>
             <w:pPr>
-              <w:keepNext/>
-              <w:keepLines/>
-              <w:spacing w:beforeLines="40" w:before="96" w:afterLines="40" w:after="96"/>
-            </w:pPr>
-            <w:r>
-              <w:t>coefficient</w:t>
-            </w:r>
-          </w:p>
-        </w:tc>
-      </w:tr>
-      <w:tr>
+              <w:spacing w:beforeLines="40" w:before="96" w:afterLines="40" w:after="96"/>
+            </w:pPr>
+            <w:r>
+              <w:t>index</w:t>
+            </w:r>
+          </w:p>
+        </w:tc>
+      </w:tr>
+      <w:tr>
+        <w:trPr>
+          <w:trHeight w:hRule="exact" w:val="397"/>
+        </w:trPr>
         <w:tc>
           <w:tcPr>
             <w:tcW w:w="2268" w:type="dxa"/>
           </w:tcPr>
           <w:p>
             <w:pPr>
-              <w:keepNext/>
-              <w:keepLines/>
-              <w:spacing w:beforeLines="40" w:before="96" w:afterLines="40" w:after="96"/>
-            </w:pPr>
-            <w:r>
-              <w:t>k</w:t>
-            </w:r>
+              <w:spacing w:beforeLines="40" w:before="96" w:afterLines="40" w:after="96"/>
+            </w:pPr>
+            <w:proofErr w:type="spellStart"/>
+            <w:r>
+              <w:t>inorg</w:t>
+            </w:r>
+            <w:proofErr w:type="spellEnd"/>
           </w:p>
         </w:tc>
         <w:tc>
@@ -544,36 +1347,268 @@
           </w:tcPr>
           <w:p>
             <w:pPr>
-              <w:keepNext/>
-              <w:keepLines/>
-              <w:spacing w:beforeLines="40" w:before="96" w:afterLines="40" w:after="96"/>
-            </w:pPr>
-            <w:r>
-              <w:t>constant</w:t>
-            </w:r>
-          </w:p>
-        </w:tc>
-      </w:tr>
-      <w:tr>
+              <w:spacing w:beforeLines="40" w:before="96" w:afterLines="40" w:after="96"/>
+            </w:pPr>
+            <w:r>
+              <w:t>i</w:t>
+            </w:r>
+            <w:r>
+              <w:t>norganic</w:t>
+            </w:r>
+          </w:p>
+        </w:tc>
+      </w:tr>
+      <w:tr>
+        <w:trPr>
+          <w:trHeight w:hRule="exact" w:val="397"/>
+        </w:trPr>
         <w:tc>
           <w:tcPr>
             <w:tcW w:w="2268" w:type="dxa"/>
           </w:tcPr>
           <w:p>
             <w:pPr>
-              <w:keepNext/>
-              <w:keepLines/>
-              <w:spacing w:beforeLines="40" w:before="96" w:afterLines="40" w:after="96"/>
-            </w:pPr>
-            <w:r>
-              <w:t>c</w:t>
-            </w:r>
-            <w:r>
-              <w:t>ow</w:t>
-            </w:r>
+              <w:spacing w:beforeLines="40" w:before="96" w:afterLines="40" w:after="96"/>
+            </w:pPr>
+            <w:proofErr w:type="spellStart"/>
+            <w:r>
+              <w:t>inrt</w:t>
+            </w:r>
+            <w:proofErr w:type="spellEnd"/>
+          </w:p>
+        </w:tc>
+        <w:tc>
+          <w:tcPr>
+            <w:tcW w:w="4819" w:type="dxa"/>
+          </w:tcPr>
+          <w:p>
+            <w:pPr>
+              <w:spacing w:beforeLines="40" w:before="96" w:afterLines="40" w:after="96"/>
+            </w:pPr>
+            <w:r>
+              <w:t>inert</w:t>
+            </w:r>
+          </w:p>
+        </w:tc>
+      </w:tr>
+      <w:tr>
+        <w:trPr>
+          <w:trHeight w:hRule="exact" w:val="397"/>
+        </w:trPr>
+        <w:tc>
+          <w:tcPr>
+            <w:tcW w:w="2268" w:type="dxa"/>
+          </w:tcPr>
+          <w:p>
+            <w:pPr>
+              <w:spacing w:beforeLines="40" w:before="96" w:afterLines="40" w:after="96"/>
+            </w:pPr>
+            <w:proofErr w:type="spellStart"/>
+            <w:r>
+              <w:t>lvstck</w:t>
+            </w:r>
+            <w:proofErr w:type="spellEnd"/>
+          </w:p>
+        </w:tc>
+        <w:tc>
+          <w:tcPr>
+            <w:tcW w:w="4819" w:type="dxa"/>
+          </w:tcPr>
+          <w:p>
+            <w:pPr>
+              <w:spacing w:beforeLines="40" w:before="96" w:afterLines="40" w:after="96"/>
+            </w:pPr>
+            <w:r>
+              <w:t>livestock</w:t>
+            </w:r>
+          </w:p>
+        </w:tc>
+      </w:tr>
+      <w:tr>
+        <w:trPr>
+          <w:trHeight w:hRule="exact" w:val="397"/>
+        </w:trPr>
+        <w:tc>
+          <w:tcPr>
+            <w:tcW w:w="2268" w:type="dxa"/>
+          </w:tcPr>
+          <w:p>
+            <w:pPr>
+              <w:spacing w:beforeLines="40" w:before="96" w:afterLines="40" w:after="96"/>
+            </w:pPr>
+            <w:proofErr w:type="spellStart"/>
+            <w:r>
+              <w:t>lctn</w:t>
+            </w:r>
+            <w:proofErr w:type="spellEnd"/>
+          </w:p>
+        </w:tc>
+        <w:tc>
+          <w:tcPr>
+            <w:tcW w:w="4819" w:type="dxa"/>
+          </w:tcPr>
+          <w:p>
+            <w:pPr>
+              <w:spacing w:beforeLines="40" w:before="96" w:afterLines="40" w:after="96"/>
+            </w:pPr>
+            <w:r>
+              <w:t>location</w:t>
+            </w:r>
+          </w:p>
+        </w:tc>
+      </w:tr>
+      <w:tr>
+        <w:trPr>
+          <w:trHeight w:hRule="exact" w:val="397"/>
+        </w:trPr>
+        <w:tc>
+          <w:tcPr>
+            <w:tcW w:w="2268" w:type="dxa"/>
+          </w:tcPr>
+          <w:p>
+            <w:pPr>
+              <w:spacing w:beforeLines="40" w:before="96" w:afterLines="40" w:after="96"/>
+            </w:pPr>
+            <w:proofErr w:type="spellStart"/>
+            <w:r>
+              <w:t>mgmt</w:t>
+            </w:r>
+            <w:proofErr w:type="spellEnd"/>
+            <w:r>
+              <w:t xml:space="preserve">, </w:t>
+            </w:r>
+            <w:proofErr w:type="spellStart"/>
+            <w:r>
+              <w:t>mngmnt</w:t>
+            </w:r>
+            <w:proofErr w:type="spellEnd"/>
+          </w:p>
+        </w:tc>
+        <w:tc>
+          <w:tcPr>
+            <w:tcW w:w="4819" w:type="dxa"/>
+          </w:tcPr>
+          <w:p>
+            <w:pPr>
+              <w:spacing w:beforeLines="40" w:before="96" w:afterLines="40" w:after="96"/>
+            </w:pPr>
+            <w:r>
+              <w:t>management</w:t>
+            </w:r>
+          </w:p>
+        </w:tc>
+      </w:tr>
+      <w:tr>
+        <w:trPr>
+          <w:trHeight w:hRule="exact" w:val="397"/>
+        </w:trPr>
+        <w:tc>
+          <w:tcPr>
+            <w:tcW w:w="2268" w:type="dxa"/>
+          </w:tcPr>
+          <w:p>
+            <w:pPr>
+              <w:spacing w:beforeLines="40" w:before="96" w:afterLines="40" w:after="96"/>
+            </w:pPr>
+            <w:r>
+              <w:lastRenderedPageBreak/>
+              <w:t>n2</w:t>
+            </w:r>
+          </w:p>
+        </w:tc>
+        <w:tc>
+          <w:tcPr>
+            <w:tcW w:w="4819" w:type="dxa"/>
+          </w:tcPr>
+          <w:p>
+            <w:pPr>
+              <w:spacing w:beforeLines="40" w:before="96" w:afterLines="40" w:after="96"/>
+            </w:pPr>
+            <w:r>
+              <w:t>nitrogen</w:t>
+            </w:r>
+          </w:p>
+        </w:tc>
+      </w:tr>
+      <w:tr>
+        <w:trPr>
+          <w:trHeight w:hRule="exact" w:val="397"/>
+        </w:trPr>
+        <w:tc>
+          <w:tcPr>
+            <w:tcW w:w="2268" w:type="dxa"/>
+          </w:tcPr>
+          <w:p>
+            <w:pPr>
+              <w:spacing w:beforeLines="40" w:before="96" w:afterLines="40" w:after="96"/>
+            </w:pPr>
+            <w:r>
+              <w:t>n2o</w:t>
+            </w:r>
+          </w:p>
+        </w:tc>
+        <w:tc>
+          <w:tcPr>
+            <w:tcW w:w="4819" w:type="dxa"/>
+          </w:tcPr>
+          <w:p>
+            <w:pPr>
+              <w:spacing w:beforeLines="40" w:before="96" w:afterLines="40" w:after="96"/>
+            </w:pPr>
+            <w:r>
+              <w:t>n</w:t>
+            </w:r>
+            <w:r>
+              <w:t>itrous oxide</w:t>
+            </w:r>
+          </w:p>
+        </w:tc>
+      </w:tr>
+      <w:tr>
+        <w:trPr>
+          <w:trHeight w:hRule="exact" w:val="397"/>
+        </w:trPr>
+        <w:tc>
+          <w:tcPr>
+            <w:tcW w:w="2268" w:type="dxa"/>
+          </w:tcPr>
+          <w:p>
+            <w:pPr>
+              <w:spacing w:beforeLines="40" w:before="96" w:afterLines="40" w:after="96"/>
+            </w:pPr>
+          </w:p>
+        </w:tc>
+        <w:tc>
+          <w:tcPr>
+            <w:tcW w:w="4819" w:type="dxa"/>
+          </w:tcPr>
+          <w:p>
+            <w:pPr>
+              <w:spacing w:beforeLines="40" w:before="96" w:afterLines="40" w:after="96"/>
+            </w:pPr>
+          </w:p>
+        </w:tc>
+      </w:tr>
+      <w:tr>
+        <w:trPr>
+          <w:trHeight w:hRule="exact" w:val="397"/>
+        </w:trPr>
+        <w:tc>
+          <w:tcPr>
+            <w:tcW w:w="2268" w:type="dxa"/>
+          </w:tcPr>
+          <w:p>
+            <w:pPr>
+              <w:spacing w:beforeLines="40" w:before="96" w:afterLines="40" w:after="96"/>
+            </w:pPr>
             <w:r>
               <w:t>_</w:t>
             </w:r>
+            <w:proofErr w:type="spellStart"/>
+            <w:r>
+              <w:t>nitrif</w:t>
+            </w:r>
+            <w:proofErr w:type="spellEnd"/>
           </w:p>
         </w:tc>
         <w:tc>
@@ -582,896 +1617,6 @@
           </w:tcPr>
           <w:p>
             <w:pPr>
-              <w:keepNext/>
-              <w:keepLines/>
-              <w:spacing w:beforeLines="40" w:before="96" w:afterLines="40" w:after="96"/>
-            </w:pPr>
-            <w:r>
-              <w:t>input of ca</w:t>
-            </w:r>
-            <w:r>
-              <w:t>rbon</w:t>
-            </w:r>
-            <w:r>
-              <w:t xml:space="preserve"> from </w:t>
-            </w:r>
-            <w:r>
-              <w:t>organic waste</w:t>
-            </w:r>
-          </w:p>
-        </w:tc>
-      </w:tr>
-      <w:tr>
-        <w:tc>
-          <w:tcPr>
-            <w:tcW w:w="2268" w:type="dxa"/>
-          </w:tcPr>
-          <w:p>
-            <w:pPr>
-              <w:keepNext/>
-              <w:keepLines/>
-              <w:spacing w:beforeLines="40" w:before="96" w:afterLines="40" w:after="96"/>
-            </w:pPr>
-            <w:proofErr w:type="spellStart"/>
-            <w:r>
-              <w:t>c</w:t>
-            </w:r>
-            <w:r>
-              <w:t>umul</w:t>
-            </w:r>
-            <w:proofErr w:type="spellEnd"/>
-            <w:r>
-              <w:t>, cml</w:t>
-            </w:r>
-          </w:p>
-        </w:tc>
-        <w:tc>
-          <w:tcPr>
-            <w:tcW w:w="4819" w:type="dxa"/>
-          </w:tcPr>
-          <w:p>
-            <w:pPr>
-              <w:keepNext/>
-              <w:keepLines/>
-              <w:spacing w:beforeLines="40" w:before="96" w:afterLines="40" w:after="96"/>
-            </w:pPr>
-            <w:r>
-              <w:t>c</w:t>
-            </w:r>
-            <w:r>
-              <w:t>umulative</w:t>
-            </w:r>
-          </w:p>
-        </w:tc>
-      </w:tr>
-      <w:tr>
-        <w:tc>
-          <w:tcPr>
-            <w:tcW w:w="2268" w:type="dxa"/>
-          </w:tcPr>
-          <w:p>
-            <w:pPr>
-              <w:keepNext/>
-              <w:keepLines/>
-              <w:spacing w:beforeLines="40" w:before="96" w:afterLines="40" w:after="96"/>
-            </w:pPr>
-            <w:r>
-              <w:t>_</w:t>
-            </w:r>
-            <w:proofErr w:type="spellStart"/>
-            <w:r>
-              <w:t>dem</w:t>
-            </w:r>
-            <w:proofErr w:type="spellEnd"/>
-          </w:p>
-        </w:tc>
-        <w:tc>
-          <w:tcPr>
-            <w:tcW w:w="4819" w:type="dxa"/>
-          </w:tcPr>
-          <w:p>
-            <w:pPr>
-              <w:keepNext/>
-              <w:keepLines/>
-              <w:spacing w:beforeLines="40" w:before="96" w:afterLines="40" w:after="96"/>
-            </w:pPr>
-            <w:r>
-              <w:t>demand</w:t>
-            </w:r>
-          </w:p>
-        </w:tc>
-      </w:tr>
-      <w:tr>
-        <w:tc>
-          <w:tcPr>
-            <w:tcW w:w="2268" w:type="dxa"/>
-          </w:tcPr>
-          <w:p>
-            <w:pPr>
-              <w:keepNext/>
-              <w:keepLines/>
-              <w:spacing w:beforeLines="40" w:before="96" w:afterLines="40" w:after="96"/>
-            </w:pPr>
-            <w:r>
-              <w:t>_</w:t>
-            </w:r>
-            <w:proofErr w:type="spellStart"/>
-            <w:r>
-              <w:t>de</w:t>
-            </w:r>
-            <w:r>
-              <w:t>nit</w:t>
-            </w:r>
-            <w:proofErr w:type="spellEnd"/>
-            <w:r>
-              <w:t xml:space="preserve"> </w:t>
-            </w:r>
-          </w:p>
-        </w:tc>
-        <w:tc>
-          <w:tcPr>
-            <w:tcW w:w="4819" w:type="dxa"/>
-          </w:tcPr>
-          <w:p>
-            <w:pPr>
-              <w:keepNext/>
-              <w:keepLines/>
-              <w:spacing w:beforeLines="40" w:before="96" w:afterLines="40" w:after="96"/>
-            </w:pPr>
-            <w:r>
-              <w:t>de</w:t>
-            </w:r>
-            <w:r>
-              <w:t>nitrif</w:t>
-            </w:r>
-            <w:r>
-              <w:t>y</w:t>
-            </w:r>
-          </w:p>
-        </w:tc>
-      </w:tr>
-      <w:tr>
-        <w:tc>
-          <w:tcPr>
-            <w:tcW w:w="2268" w:type="dxa"/>
-          </w:tcPr>
-          <w:p>
-            <w:pPr>
-              <w:keepNext/>
-              <w:keepLines/>
-              <w:spacing w:beforeLines="40" w:before="96" w:afterLines="40" w:after="96"/>
-            </w:pPr>
-            <w:proofErr w:type="spellStart"/>
-            <w:r>
-              <w:t>disp</w:t>
-            </w:r>
-            <w:proofErr w:type="spellEnd"/>
-          </w:p>
-        </w:tc>
-        <w:tc>
-          <w:tcPr>
-            <w:tcW w:w="4819" w:type="dxa"/>
-          </w:tcPr>
-          <w:p>
-            <w:pPr>
-              <w:keepNext/>
-              <w:keepLines/>
-              <w:spacing w:beforeLines="40" w:before="96" w:afterLines="40" w:after="96"/>
-            </w:pPr>
-            <w:r>
-              <w:t>display</w:t>
-            </w:r>
-          </w:p>
-        </w:tc>
-      </w:tr>
-      <w:tr>
-        <w:tc>
-          <w:tcPr>
-            <w:tcW w:w="2268" w:type="dxa"/>
-          </w:tcPr>
-          <w:p>
-            <w:pPr>
-              <w:keepNext/>
-              <w:keepLines/>
-              <w:spacing w:beforeLines="40" w:before="96" w:afterLines="40" w:after="96"/>
-            </w:pPr>
-            <w:proofErr w:type="spellStart"/>
-            <w:r>
-              <w:t>dpth</w:t>
-            </w:r>
-            <w:proofErr w:type="spellEnd"/>
-            <w:r>
-              <w:t>_</w:t>
-            </w:r>
-          </w:p>
-        </w:tc>
-        <w:tc>
-          <w:tcPr>
-            <w:tcW w:w="4819" w:type="dxa"/>
-          </w:tcPr>
-          <w:p>
-            <w:pPr>
-              <w:keepNext/>
-              <w:keepLines/>
-              <w:spacing w:beforeLines="40" w:before="96" w:afterLines="40" w:after="96"/>
-            </w:pPr>
-            <w:r>
-              <w:t>d</w:t>
-            </w:r>
-            <w:r>
-              <w:t>e</w:t>
-            </w:r>
-            <w:r>
-              <w:t>pth</w:t>
-            </w:r>
-          </w:p>
-        </w:tc>
-      </w:tr>
-      <w:tr>
-        <w:tc>
-          <w:tcPr>
-            <w:tcW w:w="2268" w:type="dxa"/>
-          </w:tcPr>
-          <w:p>
-            <w:pPr>
-              <w:keepNext/>
-              <w:keepLines/>
-              <w:spacing w:beforeLines="40" w:before="96" w:afterLines="40" w:after="96"/>
-            </w:pPr>
-            <w:proofErr w:type="spellStart"/>
-            <w:r>
-              <w:t>emiss</w:t>
-            </w:r>
-            <w:proofErr w:type="spellEnd"/>
-          </w:p>
-        </w:tc>
-        <w:tc>
-          <w:tcPr>
-            <w:tcW w:w="4819" w:type="dxa"/>
-          </w:tcPr>
-          <w:p>
-            <w:pPr>
-              <w:keepNext/>
-              <w:keepLines/>
-              <w:spacing w:beforeLines="40" w:before="96" w:afterLines="40" w:after="96"/>
-            </w:pPr>
-            <w:r>
-              <w:t>e</w:t>
-            </w:r>
-            <w:r>
-              <w:t>mission</w:t>
-            </w:r>
-          </w:p>
-        </w:tc>
-      </w:tr>
-      <w:tr>
-        <w:tc>
-          <w:tcPr>
-            <w:tcW w:w="2268" w:type="dxa"/>
-          </w:tcPr>
-          <w:p>
-            <w:pPr>
-              <w:keepNext/>
-              <w:keepLines/>
-              <w:spacing w:beforeLines="40" w:before="96" w:afterLines="40" w:after="96"/>
-            </w:pPr>
-            <w:r>
-              <w:t>ex_</w:t>
-            </w:r>
-          </w:p>
-        </w:tc>
-        <w:tc>
-          <w:tcPr>
-            <w:tcW w:w="4819" w:type="dxa"/>
-          </w:tcPr>
-          <w:p>
-            <w:pPr>
-              <w:keepNext/>
-              <w:keepLines/>
-              <w:spacing w:beforeLines="40" w:before="96" w:afterLines="40" w:after="96"/>
-            </w:pPr>
-            <w:r>
-              <w:t>e</w:t>
-            </w:r>
-            <w:r>
-              <w:t xml:space="preserve">xtra </w:t>
-            </w:r>
-            <w:r>
-              <w:t xml:space="preserve">as in extra </w:t>
-            </w:r>
-            <w:r>
-              <w:t>organic waste</w:t>
-            </w:r>
-          </w:p>
-        </w:tc>
-      </w:tr>
-      <w:tr>
-        <w:tc>
-          <w:tcPr>
-            <w:tcW w:w="2268" w:type="dxa"/>
-          </w:tcPr>
-          <w:p>
-            <w:pPr>
-              <w:keepNext/>
-              <w:keepLines/>
-              <w:spacing w:beforeLines="40" w:before="96" w:afterLines="40" w:after="96"/>
-            </w:pPr>
-            <w:proofErr w:type="spellStart"/>
-            <w:r>
-              <w:t>factr</w:t>
-            </w:r>
-            <w:proofErr w:type="spellEnd"/>
-          </w:p>
-        </w:tc>
-        <w:tc>
-          <w:tcPr>
-            <w:tcW w:w="4819" w:type="dxa"/>
-          </w:tcPr>
-          <w:p>
-            <w:pPr>
-              <w:keepNext/>
-              <w:keepLines/>
-              <w:spacing w:beforeLines="40" w:before="96" w:afterLines="40" w:after="96"/>
-            </w:pPr>
-            <w:r>
-              <w:t>factor</w:t>
-            </w:r>
-          </w:p>
-        </w:tc>
-      </w:tr>
-      <w:tr>
-        <w:tc>
-          <w:tcPr>
-            <w:tcW w:w="2268" w:type="dxa"/>
-          </w:tcPr>
-          <w:p>
-            <w:pPr>
-              <w:keepNext/>
-              <w:keepLines/>
-              <w:spacing w:beforeLines="40" w:before="96" w:afterLines="40" w:after="96"/>
-            </w:pPr>
-            <w:r>
-              <w:t>_fc</w:t>
-            </w:r>
-          </w:p>
-        </w:tc>
-        <w:tc>
-          <w:tcPr>
-            <w:tcW w:w="4819" w:type="dxa"/>
-          </w:tcPr>
-          <w:p>
-            <w:pPr>
-              <w:keepNext/>
-              <w:keepLines/>
-              <w:spacing w:beforeLines="40" w:before="96" w:afterLines="40" w:after="96"/>
-            </w:pPr>
-            <w:r>
-              <w:t>field capacit</w:t>
-            </w:r>
-            <w:r>
-              <w:t>y</w:t>
-            </w:r>
-          </w:p>
-        </w:tc>
-      </w:tr>
-      <w:tr>
-        <w:tc>
-          <w:tcPr>
-            <w:tcW w:w="2268" w:type="dxa"/>
-          </w:tcPr>
-          <w:p>
-            <w:pPr>
-              <w:keepNext/>
-              <w:keepLines/>
-              <w:spacing w:beforeLines="40" w:before="96" w:afterLines="40" w:after="96"/>
-            </w:pPr>
-            <w:proofErr w:type="spellStart"/>
-            <w:r>
-              <w:t>fert</w:t>
-            </w:r>
-            <w:proofErr w:type="spellEnd"/>
-          </w:p>
-        </w:tc>
-        <w:tc>
-          <w:tcPr>
-            <w:tcW w:w="4819" w:type="dxa"/>
-          </w:tcPr>
-          <w:p>
-            <w:pPr>
-              <w:keepNext/>
-              <w:keepLines/>
-              <w:spacing w:beforeLines="40" w:before="96" w:afterLines="40" w:after="96"/>
-            </w:pPr>
-            <w:r>
-              <w:t>fertiliser</w:t>
-            </w:r>
-          </w:p>
-        </w:tc>
-      </w:tr>
-      <w:tr>
-        <w:tc>
-          <w:tcPr>
-            <w:tcW w:w="2268" w:type="dxa"/>
-          </w:tcPr>
-          <w:p>
-            <w:pPr>
-              <w:keepNext/>
-              <w:keepLines/>
-              <w:spacing w:beforeLines="40" w:before="96" w:afterLines="40" w:after="96"/>
-            </w:pPr>
-            <w:proofErr w:type="spellStart"/>
-            <w:r>
-              <w:t>fwd</w:t>
-            </w:r>
-            <w:proofErr w:type="spellEnd"/>
-          </w:p>
-        </w:tc>
-        <w:tc>
-          <w:tcPr>
-            <w:tcW w:w="4819" w:type="dxa"/>
-          </w:tcPr>
-          <w:p>
-            <w:pPr>
-              <w:keepNext/>
-              <w:keepLines/>
-              <w:spacing w:beforeLines="40" w:before="96" w:afterLines="40" w:after="96"/>
-            </w:pPr>
-            <w:r>
-              <w:t>forward</w:t>
-            </w:r>
-          </w:p>
-        </w:tc>
-      </w:tr>
-      <w:tr>
-        <w:tc>
-          <w:tcPr>
-            <w:tcW w:w="2268" w:type="dxa"/>
-          </w:tcPr>
-          <w:p>
-            <w:pPr>
-              <w:keepNext/>
-              <w:keepLines/>
-              <w:spacing w:beforeLines="40" w:before="96" w:afterLines="40" w:after="96"/>
-            </w:pPr>
-            <w:r>
-              <w:t>grp</w:t>
-            </w:r>
-          </w:p>
-        </w:tc>
-        <w:tc>
-          <w:tcPr>
-            <w:tcW w:w="4819" w:type="dxa"/>
-          </w:tcPr>
-          <w:p>
-            <w:pPr>
-              <w:keepNext/>
-              <w:keepLines/>
-              <w:spacing w:beforeLines="40" w:before="96" w:afterLines="40" w:after="96"/>
-            </w:pPr>
-            <w:r>
-              <w:t>group</w:t>
-            </w:r>
-          </w:p>
-        </w:tc>
-      </w:tr>
-      <w:tr>
-        <w:tc>
-          <w:tcPr>
-            <w:tcW w:w="2268" w:type="dxa"/>
-          </w:tcPr>
-          <w:p>
-            <w:pPr>
-              <w:keepNext/>
-              <w:keepLines/>
-              <w:spacing w:beforeLines="40" w:before="96" w:afterLines="40" w:after="96"/>
-            </w:pPr>
-            <w:r>
-              <w:t>grow</w:t>
-            </w:r>
-          </w:p>
-        </w:tc>
-        <w:tc>
-          <w:tcPr>
-            <w:tcW w:w="4819" w:type="dxa"/>
-          </w:tcPr>
-          <w:p>
-            <w:pPr>
-              <w:keepNext/>
-              <w:keepLines/>
-              <w:spacing w:beforeLines="40" w:before="96" w:afterLines="40" w:after="96"/>
-            </w:pPr>
-            <w:r>
-              <w:t xml:space="preserve">growing </w:t>
-            </w:r>
-            <w:r>
-              <w:t>season</w:t>
-            </w:r>
-          </w:p>
-        </w:tc>
-      </w:tr>
-      <w:tr>
-        <w:tc>
-          <w:tcPr>
-            <w:tcW w:w="2268" w:type="dxa"/>
-          </w:tcPr>
-          <w:p>
-            <w:pPr>
-              <w:keepNext/>
-              <w:keepLines/>
-              <w:spacing w:beforeLines="40" w:before="96" w:afterLines="40" w:after="96"/>
-            </w:pPr>
-            <w:proofErr w:type="spellStart"/>
-            <w:r>
-              <w:t>grow_dds</w:t>
-            </w:r>
-            <w:proofErr w:type="spellEnd"/>
-            <w:r>
-              <w:t xml:space="preserve">   </w:t>
-            </w:r>
-            <w:proofErr w:type="spellStart"/>
-            <w:r>
-              <w:t>gdds</w:t>
-            </w:r>
-            <w:proofErr w:type="spellEnd"/>
-          </w:p>
-        </w:tc>
-        <w:tc>
-          <w:tcPr>
-            <w:tcW w:w="4819" w:type="dxa"/>
-          </w:tcPr>
-          <w:p>
-            <w:pPr>
-              <w:keepNext/>
-              <w:keepLines/>
-              <w:spacing w:beforeLines="40" w:before="96" w:afterLines="40" w:after="96"/>
-            </w:pPr>
-            <w:r>
-              <w:t>growing degree day</w:t>
-            </w:r>
-            <w:r>
-              <w:t>s</w:t>
-            </w:r>
-          </w:p>
-        </w:tc>
-      </w:tr>
-      <w:tr>
-        <w:tc>
-          <w:tcPr>
-            <w:tcW w:w="2268" w:type="dxa"/>
-          </w:tcPr>
-          <w:p>
-            <w:pPr>
-              <w:keepNext/>
-              <w:keepLines/>
-              <w:spacing w:beforeLines="40" w:before="96" w:afterLines="40" w:after="96"/>
-            </w:pPr>
-            <w:proofErr w:type="spellStart"/>
-            <w:r>
-              <w:t>harv</w:t>
-            </w:r>
-            <w:proofErr w:type="spellEnd"/>
-            <w:r>
-              <w:t>_</w:t>
-            </w:r>
-          </w:p>
-        </w:tc>
-        <w:tc>
-          <w:tcPr>
-            <w:tcW w:w="4819" w:type="dxa"/>
-          </w:tcPr>
-          <w:p>
-            <w:pPr>
-              <w:keepNext/>
-              <w:keepLines/>
-              <w:spacing w:beforeLines="40" w:before="96" w:afterLines="40" w:after="96"/>
-            </w:pPr>
-            <w:r>
-              <w:t>harves</w:t>
-            </w:r>
-            <w:r>
-              <w:t>t</w:t>
-            </w:r>
-          </w:p>
-        </w:tc>
-      </w:tr>
-      <w:tr>
-        <w:tc>
-          <w:tcPr>
-            <w:tcW w:w="2268" w:type="dxa"/>
-          </w:tcPr>
-          <w:p>
-            <w:pPr>
-              <w:spacing w:beforeLines="40" w:before="96" w:afterLines="40" w:after="96"/>
-            </w:pPr>
-            <w:proofErr w:type="spellStart"/>
-            <w:r>
-              <w:t>indx</w:t>
-            </w:r>
-            <w:proofErr w:type="spellEnd"/>
-          </w:p>
-        </w:tc>
-        <w:tc>
-          <w:tcPr>
-            <w:tcW w:w="4819" w:type="dxa"/>
-          </w:tcPr>
-          <w:p>
-            <w:pPr>
-              <w:spacing w:beforeLines="40" w:before="96" w:afterLines="40" w:after="96"/>
-            </w:pPr>
-            <w:r>
-              <w:t>index</w:t>
-            </w:r>
-          </w:p>
-        </w:tc>
-      </w:tr>
-      <w:tr>
-        <w:tc>
-          <w:tcPr>
-            <w:tcW w:w="2268" w:type="dxa"/>
-          </w:tcPr>
-          <w:p>
-            <w:pPr>
-              <w:spacing w:beforeLines="40" w:before="96" w:afterLines="40" w:after="96"/>
-            </w:pPr>
-            <w:proofErr w:type="spellStart"/>
-            <w:r>
-              <w:lastRenderedPageBreak/>
-              <w:t>inorg</w:t>
-            </w:r>
-            <w:proofErr w:type="spellEnd"/>
-          </w:p>
-        </w:tc>
-        <w:tc>
-          <w:tcPr>
-            <w:tcW w:w="4819" w:type="dxa"/>
-          </w:tcPr>
-          <w:p>
-            <w:pPr>
-              <w:spacing w:beforeLines="40" w:before="96" w:afterLines="40" w:after="96"/>
-            </w:pPr>
-            <w:r>
-              <w:t>i</w:t>
-            </w:r>
-            <w:r>
-              <w:t>norganic</w:t>
-            </w:r>
-          </w:p>
-        </w:tc>
-      </w:tr>
-      <w:tr>
-        <w:tc>
-          <w:tcPr>
-            <w:tcW w:w="2268" w:type="dxa"/>
-          </w:tcPr>
-          <w:p>
-            <w:pPr>
-              <w:spacing w:beforeLines="40" w:before="96" w:afterLines="40" w:after="96"/>
-            </w:pPr>
-            <w:proofErr w:type="spellStart"/>
-            <w:r>
-              <w:t>inrt</w:t>
-            </w:r>
-            <w:proofErr w:type="spellEnd"/>
-          </w:p>
-        </w:tc>
-        <w:tc>
-          <w:tcPr>
-            <w:tcW w:w="4819" w:type="dxa"/>
-          </w:tcPr>
-          <w:p>
-            <w:pPr>
-              <w:spacing w:beforeLines="40" w:before="96" w:afterLines="40" w:after="96"/>
-            </w:pPr>
-            <w:r>
-              <w:t>inert</w:t>
-            </w:r>
-          </w:p>
-        </w:tc>
-      </w:tr>
-      <w:tr>
-        <w:tc>
-          <w:tcPr>
-            <w:tcW w:w="2268" w:type="dxa"/>
-          </w:tcPr>
-          <w:p>
-            <w:pPr>
-              <w:spacing w:beforeLines="40" w:before="96" w:afterLines="40" w:after="96"/>
-            </w:pPr>
-            <w:proofErr w:type="spellStart"/>
-            <w:r>
-              <w:t>lvstck</w:t>
-            </w:r>
-            <w:proofErr w:type="spellEnd"/>
-          </w:p>
-        </w:tc>
-        <w:tc>
-          <w:tcPr>
-            <w:tcW w:w="4819" w:type="dxa"/>
-          </w:tcPr>
-          <w:p>
-            <w:pPr>
-              <w:spacing w:beforeLines="40" w:before="96" w:afterLines="40" w:after="96"/>
-            </w:pPr>
-            <w:r>
-              <w:t>livestock</w:t>
-            </w:r>
-          </w:p>
-        </w:tc>
-      </w:tr>
-      <w:tr>
-        <w:tc>
-          <w:tcPr>
-            <w:tcW w:w="2268" w:type="dxa"/>
-          </w:tcPr>
-          <w:p>
-            <w:pPr>
-              <w:spacing w:beforeLines="40" w:before="96" w:afterLines="40" w:after="96"/>
-            </w:pPr>
-            <w:proofErr w:type="spellStart"/>
-            <w:r>
-              <w:t>lctn</w:t>
-            </w:r>
-            <w:proofErr w:type="spellEnd"/>
-          </w:p>
-        </w:tc>
-        <w:tc>
-          <w:tcPr>
-            <w:tcW w:w="4819" w:type="dxa"/>
-          </w:tcPr>
-          <w:p>
-            <w:pPr>
-              <w:spacing w:beforeLines="40" w:before="96" w:afterLines="40" w:after="96"/>
-            </w:pPr>
-            <w:r>
-              <w:t>location</w:t>
-            </w:r>
-          </w:p>
-        </w:tc>
-      </w:tr>
-      <w:tr>
-        <w:tc>
-          <w:tcPr>
-            <w:tcW w:w="2268" w:type="dxa"/>
-          </w:tcPr>
-          <w:p>
-            <w:pPr>
-              <w:spacing w:beforeLines="40" w:before="96" w:afterLines="40" w:after="96"/>
-            </w:pPr>
-            <w:proofErr w:type="spellStart"/>
-            <w:r>
-              <w:t>mgmt</w:t>
-            </w:r>
-            <w:proofErr w:type="spellEnd"/>
-            <w:r>
-              <w:t xml:space="preserve">, </w:t>
-            </w:r>
-            <w:proofErr w:type="spellStart"/>
-            <w:r>
-              <w:t>mngmnt</w:t>
-            </w:r>
-            <w:proofErr w:type="spellEnd"/>
-          </w:p>
-        </w:tc>
-        <w:tc>
-          <w:tcPr>
-            <w:tcW w:w="4819" w:type="dxa"/>
-          </w:tcPr>
-          <w:p>
-            <w:pPr>
-              <w:spacing w:beforeLines="40" w:before="96" w:afterLines="40" w:after="96"/>
-            </w:pPr>
-            <w:r>
-              <w:t>management</w:t>
-            </w:r>
-          </w:p>
-        </w:tc>
-      </w:tr>
-      <w:tr>
-        <w:tc>
-          <w:tcPr>
-            <w:tcW w:w="2268" w:type="dxa"/>
-          </w:tcPr>
-          <w:p>
-            <w:pPr>
-              <w:spacing w:beforeLines="40" w:before="96" w:afterLines="40" w:after="96"/>
-            </w:pPr>
-            <w:r>
-              <w:t>n2</w:t>
-            </w:r>
-          </w:p>
-        </w:tc>
-        <w:tc>
-          <w:tcPr>
-            <w:tcW w:w="4819" w:type="dxa"/>
-          </w:tcPr>
-          <w:p>
-            <w:pPr>
-              <w:spacing w:beforeLines="40" w:before="96" w:afterLines="40" w:after="96"/>
-            </w:pPr>
-            <w:r>
-              <w:t>nitrogen</w:t>
-            </w:r>
-          </w:p>
-        </w:tc>
-      </w:tr>
-      <w:tr>
-        <w:tc>
-          <w:tcPr>
-            <w:tcW w:w="2268" w:type="dxa"/>
-          </w:tcPr>
-          <w:p>
-            <w:pPr>
-              <w:spacing w:beforeLines="40" w:before="96" w:afterLines="40" w:after="96"/>
-            </w:pPr>
-            <w:r>
-              <w:t>n2o</w:t>
-            </w:r>
-          </w:p>
-        </w:tc>
-        <w:tc>
-          <w:tcPr>
-            <w:tcW w:w="4819" w:type="dxa"/>
-          </w:tcPr>
-          <w:p>
-            <w:pPr>
-              <w:spacing w:beforeLines="40" w:before="96" w:afterLines="40" w:after="96"/>
-            </w:pPr>
-            <w:r>
-              <w:t>n</w:t>
-            </w:r>
-            <w:r>
-              <w:t>itrous oxide</w:t>
-            </w:r>
-          </w:p>
-        </w:tc>
-      </w:tr>
-      <w:tr>
-        <w:tc>
-          <w:tcPr>
-            <w:tcW w:w="2268" w:type="dxa"/>
-          </w:tcPr>
-          <w:p>
-            <w:pPr>
-              <w:spacing w:beforeLines="40" w:before="96" w:afterLines="40" w:after="96"/>
-            </w:pPr>
-          </w:p>
-        </w:tc>
-        <w:tc>
-          <w:tcPr>
-            <w:tcW w:w="4819" w:type="dxa"/>
-          </w:tcPr>
-          <w:p>
-            <w:pPr>
-              <w:spacing w:beforeLines="40" w:before="96" w:afterLines="40" w:after="96"/>
-            </w:pPr>
-          </w:p>
-        </w:tc>
-      </w:tr>
-      <w:tr>
-        <w:tc>
-          <w:tcPr>
-            <w:tcW w:w="2268" w:type="dxa"/>
-          </w:tcPr>
-          <w:p>
-            <w:pPr>
-              <w:spacing w:beforeLines="40" w:before="96" w:afterLines="40" w:after="96"/>
-            </w:pPr>
-            <w:r>
-              <w:t>_</w:t>
-            </w:r>
-            <w:proofErr w:type="spellStart"/>
-            <w:r>
-              <w:t>nitrif</w:t>
-            </w:r>
-            <w:proofErr w:type="spellEnd"/>
-          </w:p>
-        </w:tc>
-        <w:tc>
-          <w:tcPr>
-            <w:tcW w:w="4819" w:type="dxa"/>
-          </w:tcPr>
-          <w:p>
-            <w:pPr>
               <w:spacing w:beforeLines="40" w:before="96" w:afterLines="40" w:after="96"/>
             </w:pPr>
             <w:r>
@@ -1481,6 +1626,9 @@
         </w:tc>
       </w:tr>
       <w:tr>
+        <w:trPr>
+          <w:trHeight w:hRule="exact" w:val="397"/>
+        </w:trPr>
         <w:tc>
           <w:tcPr>
             <w:tcW w:w="2268" w:type="dxa"/>
@@ -1531,6 +1679,9 @@
         </w:tc>
       </w:tr>
       <w:tr>
+        <w:trPr>
+          <w:trHeight w:hRule="exact" w:val="397"/>
+        </w:trPr>
         <w:tc>
           <w:tcPr>
             <w:tcW w:w="2268" w:type="dxa"/>
@@ -1581,6 +1732,9 @@
         </w:tc>
       </w:tr>
       <w:tr>
+        <w:trPr>
+          <w:trHeight w:hRule="exact" w:val="397"/>
+        </w:trPr>
         <w:tc>
           <w:tcPr>
             <w:tcW w:w="2268" w:type="dxa"/>
@@ -1630,6 +1784,9 @@
         </w:tc>
       </w:tr>
       <w:tr>
+        <w:trPr>
+          <w:trHeight w:hRule="exact" w:val="397"/>
+        </w:trPr>
         <w:tc>
           <w:tcPr>
             <w:tcW w:w="2268" w:type="dxa"/>
@@ -1677,6 +1834,9 @@
         </w:tc>
       </w:tr>
       <w:tr>
+        <w:trPr>
+          <w:trHeight w:hRule="exact" w:val="397"/>
+        </w:trPr>
         <w:tc>
           <w:tcPr>
             <w:tcW w:w="2268" w:type="dxa"/>
@@ -1705,6 +1865,9 @@
         </w:tc>
       </w:tr>
       <w:tr>
+        <w:trPr>
+          <w:trHeight w:hRule="exact" w:val="397"/>
+        </w:trPr>
         <w:tc>
           <w:tcPr>
             <w:tcW w:w="2268" w:type="dxa"/>
@@ -1733,6 +1896,9 @@
         </w:tc>
       </w:tr>
       <w:tr>
+        <w:trPr>
+          <w:trHeight w:hRule="exact" w:val="397"/>
+        </w:trPr>
         <w:tc>
           <w:tcPr>
             <w:tcW w:w="2268" w:type="dxa"/>
@@ -1781,6 +1947,9 @@
         </w:tc>
       </w:tr>
       <w:tr>
+        <w:trPr>
+          <w:trHeight w:hRule="exact" w:val="397"/>
+        </w:trPr>
         <w:tc>
           <w:tcPr>
             <w:tcW w:w="2268" w:type="dxa"/>
@@ -1817,6 +1986,9 @@
         </w:tc>
       </w:tr>
       <w:tr>
+        <w:trPr>
+          <w:trHeight w:hRule="exact" w:val="397"/>
+        </w:trPr>
         <w:tc>
           <w:tcPr>
             <w:tcW w:w="2268" w:type="dxa"/>
@@ -1850,6 +2022,9 @@
         </w:tc>
       </w:tr>
       <w:tr>
+        <w:trPr>
+          <w:trHeight w:hRule="exact" w:val="397"/>
+        </w:trPr>
         <w:tc>
           <w:tcPr>
             <w:tcW w:w="2268" w:type="dxa"/>
@@ -1881,6 +2056,9 @@
         </w:tc>
       </w:tr>
       <w:tr>
+        <w:trPr>
+          <w:trHeight w:hRule="exact" w:val="397"/>
+        </w:trPr>
         <w:tc>
           <w:tcPr>
             <w:tcW w:w="2268" w:type="dxa"/>
@@ -1903,6 +2081,9 @@
         </w:tc>
       </w:tr>
       <w:tr>
+        <w:trPr>
+          <w:trHeight w:hRule="exact" w:val="397"/>
+        </w:trPr>
         <w:tc>
           <w:tcPr>
             <w:tcW w:w="2268" w:type="dxa"/>
@@ -1931,6 +2112,9 @@
         </w:tc>
       </w:tr>
       <w:tr>
+        <w:trPr>
+          <w:trHeight w:hRule="exact" w:val="397"/>
+        </w:trPr>
         <w:tc>
           <w:tcPr>
             <w:tcW w:w="2268" w:type="dxa"/>
@@ -1961,6 +2145,9 @@
         </w:tc>
       </w:tr>
       <w:tr>
+        <w:trPr>
+          <w:trHeight w:hRule="exact" w:val="397"/>
+        </w:trPr>
         <w:tc>
           <w:tcPr>
             <w:tcW w:w="2268" w:type="dxa"/>
@@ -1991,6 +2178,9 @@
         </w:tc>
       </w:tr>
       <w:tr>
+        <w:trPr>
+          <w:trHeight w:hRule="exact" w:val="397"/>
+        </w:trPr>
         <w:tc>
           <w:tcPr>
             <w:tcW w:w="2268" w:type="dxa"/>
@@ -2019,6 +2209,9 @@
         </w:tc>
       </w:tr>
       <w:tr>
+        <w:trPr>
+          <w:trHeight w:hRule="exact" w:val="397"/>
+        </w:trPr>
         <w:tc>
           <w:tcPr>
             <w:tcW w:w="2268" w:type="dxa"/>
@@ -2047,6 +2240,9 @@
         </w:tc>
       </w:tr>
       <w:tr>
+        <w:trPr>
+          <w:trHeight w:hRule="exact" w:val="397"/>
+        </w:trPr>
         <w:tc>
           <w:tcPr>
             <w:tcW w:w="2268" w:type="dxa"/>
@@ -2086,6 +2282,9 @@
         </w:tc>
       </w:tr>
       <w:tr>
+        <w:trPr>
+          <w:trHeight w:hRule="exact" w:val="397"/>
+        </w:trPr>
         <w:tc>
           <w:tcPr>
             <w:tcW w:w="2268" w:type="dxa"/>
@@ -2125,6 +2324,9 @@
         </w:tc>
       </w:tr>
       <w:tr>
+        <w:trPr>
+          <w:trHeight w:hRule="exact" w:val="397"/>
+        </w:trPr>
         <w:tc>
           <w:tcPr>
             <w:tcW w:w="2268" w:type="dxa"/>
@@ -2161,6 +2363,9 @@
         </w:tc>
       </w:tr>
       <w:tr>
+        <w:trPr>
+          <w:trHeight w:hRule="exact" w:val="397"/>
+        </w:trPr>
         <w:tc>
           <w:tcPr>
             <w:tcW w:w="2268" w:type="dxa"/>
@@ -2170,7 +2375,6 @@
               <w:spacing w:beforeLines="40" w:before="96" w:afterLines="40" w:after="96"/>
             </w:pPr>
             <w:r>
-              <w:lastRenderedPageBreak/>
               <w:t>_</w:t>
             </w:r>
             <w:proofErr w:type="spellStart"/>
@@ -2195,6 +2399,9 @@
         </w:tc>
       </w:tr>
       <w:tr>
+        <w:trPr>
+          <w:trHeight w:hRule="exact" w:val="397"/>
+        </w:trPr>
         <w:tc>
           <w:tcPr>
             <w:tcW w:w="2268" w:type="dxa"/>
@@ -2225,6 +2432,9 @@
         </w:tc>
       </w:tr>
       <w:tr>
+        <w:trPr>
+          <w:trHeight w:hRule="exact" w:val="397"/>
+        </w:trPr>
         <w:tc>
           <w:tcPr>
             <w:tcW w:w="2268" w:type="dxa"/>
@@ -2253,6 +2463,9 @@
         </w:tc>
       </w:tr>
       <w:tr>
+        <w:trPr>
+          <w:trHeight w:hRule="exact" w:val="397"/>
+        </w:trPr>
         <w:tc>
           <w:tcPr>
             <w:tcW w:w="2268" w:type="dxa"/>
@@ -2286,6 +2499,9 @@
         </w:tc>
       </w:tr>
       <w:tr>
+        <w:trPr>
+          <w:trHeight w:hRule="exact" w:val="397"/>
+        </w:trPr>
         <w:tc>
           <w:tcPr>
             <w:tcW w:w="2268" w:type="dxa"/>
@@ -2307,15 +2523,16 @@
             <w:pPr>
               <w:spacing w:beforeLines="40" w:before="96" w:afterLines="40" w:after="96"/>
             </w:pPr>
-            <w:proofErr w:type="gramStart"/>
             <w:r>
               <w:t>top soil</w:t>
             </w:r>
-            <w:proofErr w:type="gramEnd"/>
-          </w:p>
-        </w:tc>
-      </w:tr>
-      <w:tr>
+          </w:p>
+        </w:tc>
+      </w:tr>
+      <w:tr>
+        <w:trPr>
+          <w:trHeight w:hRule="exact" w:val="397"/>
+        </w:trPr>
         <w:tc>
           <w:tcPr>
             <w:tcW w:w="2268" w:type="dxa"/>
@@ -2346,6 +2563,9 @@
         </w:tc>
       </w:tr>
       <w:tr>
+        <w:trPr>
+          <w:trHeight w:hRule="exact" w:val="397"/>
+        </w:trPr>
         <w:tc>
           <w:tcPr>
             <w:tcW w:w="2268" w:type="dxa"/>
@@ -2359,23 +2579,165 @@
               <w:t>_</w:t>
             </w:r>
             <w:proofErr w:type="spellStart"/>
-            <w:proofErr w:type="gramStart"/>
             <w:r>
               <w:t>typ</w:t>
             </w:r>
             <w:proofErr w:type="spellEnd"/>
             <w:r>
-              <w:t xml:space="preserve">,   </w:t>
-            </w:r>
-            <w:proofErr w:type="gramEnd"/>
+              <w:t>,   _</w:t>
+            </w:r>
+            <w:proofErr w:type="spellStart"/>
+            <w:r>
+              <w:t>atyp</w:t>
+            </w:r>
+            <w:proofErr w:type="spellEnd"/>
+          </w:p>
+        </w:tc>
+        <w:tc>
+          <w:tcPr>
+            <w:tcW w:w="4819" w:type="dxa"/>
+          </w:tcPr>
+          <w:p>
+            <w:pPr>
+              <w:spacing w:beforeLines="40" w:before="96" w:afterLines="40" w:after="96"/>
+            </w:pPr>
+            <w:r>
+              <w:t>typical,  at</w:t>
+            </w:r>
+            <w:r>
+              <w:t>ypical</w:t>
+            </w:r>
+          </w:p>
+        </w:tc>
+      </w:tr>
+      <w:tr>
+        <w:trPr>
+          <w:trHeight w:hRule="exact" w:val="397"/>
+        </w:trPr>
+        <w:tc>
+          <w:tcPr>
+            <w:tcW w:w="2268" w:type="dxa"/>
+          </w:tcPr>
+          <w:p>
+            <w:pPr>
+              <w:spacing w:beforeLines="40" w:before="96" w:afterLines="40" w:after="96"/>
+            </w:pPr>
+            <w:proofErr w:type="spellStart"/>
+            <w:r>
+              <w:t>upt</w:t>
+            </w:r>
+            <w:r>
+              <w:t>k</w:t>
+            </w:r>
+            <w:proofErr w:type="spellEnd"/>
+          </w:p>
+        </w:tc>
+        <w:tc>
+          <w:tcPr>
+            <w:tcW w:w="4819" w:type="dxa"/>
+          </w:tcPr>
+          <w:p>
+            <w:pPr>
+              <w:spacing w:beforeLines="40" w:before="96" w:afterLines="40" w:after="96"/>
+            </w:pPr>
+            <w:r>
+              <w:t>upt</w:t>
+            </w:r>
+            <w:r>
+              <w:t>ake</w:t>
+            </w:r>
+          </w:p>
+        </w:tc>
+      </w:tr>
+      <w:tr>
+        <w:trPr>
+          <w:trHeight w:hRule="exact" w:val="397"/>
+        </w:trPr>
+        <w:tc>
+          <w:tcPr>
+            <w:tcW w:w="2268" w:type="dxa"/>
+          </w:tcPr>
+          <w:p>
+            <w:pPr>
+              <w:spacing w:beforeLines="40" w:before="96" w:afterLines="40" w:after="96"/>
+            </w:pPr>
+            <w:proofErr w:type="spellStart"/>
+            <w:r>
+              <w:t>volat</w:t>
+            </w:r>
+            <w:proofErr w:type="spellEnd"/>
+          </w:p>
+        </w:tc>
+        <w:tc>
+          <w:tcPr>
+            <w:tcW w:w="4819" w:type="dxa"/>
+          </w:tcPr>
+          <w:p>
+            <w:pPr>
+              <w:spacing w:beforeLines="40" w:before="96" w:afterLines="40" w:after="96"/>
+            </w:pPr>
+            <w:r>
+              <w:t>volatilisation</w:t>
+            </w:r>
+          </w:p>
+        </w:tc>
+      </w:tr>
+      <w:tr>
+        <w:trPr>
+          <w:trHeight w:hRule="exact" w:val="397"/>
+        </w:trPr>
+        <w:tc>
+          <w:tcPr>
+            <w:tcW w:w="2268" w:type="dxa"/>
+          </w:tcPr>
+          <w:p>
+            <w:pPr>
+              <w:spacing w:beforeLines="40" w:before="96" w:afterLines="40" w:after="96"/>
+            </w:pPr>
+            <w:proofErr w:type="spellStart"/>
+            <w:r>
+              <w:t>wc</w:t>
+            </w:r>
+            <w:proofErr w:type="spellEnd"/>
             <w:r>
               <w:t>_</w:t>
             </w:r>
+          </w:p>
+        </w:tc>
+        <w:tc>
+          <w:tcPr>
+            <w:tcW w:w="4819" w:type="dxa"/>
+          </w:tcPr>
+          <w:p>
+            <w:pPr>
+              <w:spacing w:beforeLines="40" w:before="96" w:afterLines="40" w:after="96"/>
+            </w:pPr>
+            <w:r>
+              <w:t>water content</w:t>
+            </w:r>
+          </w:p>
+        </w:tc>
+      </w:tr>
+      <w:tr>
+        <w:trPr>
+          <w:trHeight w:hRule="exact" w:val="397"/>
+        </w:trPr>
+        <w:tc>
+          <w:tcPr>
+            <w:tcW w:w="2268" w:type="dxa"/>
+          </w:tcPr>
+          <w:p>
+            <w:pPr>
+              <w:spacing w:beforeLines="40" w:before="96" w:afterLines="40" w:after="96"/>
+            </w:pPr>
             <w:proofErr w:type="spellStart"/>
             <w:r>
-              <w:t>atyp</w:t>
+              <w:t>iws</w:t>
             </w:r>
             <w:proofErr w:type="spellEnd"/>
+            <w:r>
+              <w:t>_</w:t>
+            </w:r>
           </w:p>
         </w:tc>
         <w:tc>
@@ -2386,18 +2748,19 @@
             <w:pPr>
               <w:spacing w:beforeLines="40" w:before="96" w:afterLines="40" w:after="96"/>
             </w:pPr>
-            <w:proofErr w:type="gramStart"/>
-            <w:r>
-              <w:t>typical,  at</w:t>
-            </w:r>
-            <w:r>
-              <w:t>ypical</w:t>
-            </w:r>
-            <w:proofErr w:type="gramEnd"/>
-          </w:p>
-        </w:tc>
-      </w:tr>
-      <w:tr>
+            <w:r>
+              <w:t>w</w:t>
+            </w:r>
+            <w:r>
+              <w:t>ater stress index</w:t>
+            </w:r>
+          </w:p>
+        </w:tc>
+      </w:tr>
+      <w:tr>
+        <w:trPr>
+          <w:trHeight w:hRule="exact" w:val="397"/>
+        </w:trPr>
         <w:tc>
           <w:tcPr>
             <w:tcW w:w="2268" w:type="dxa"/>
@@ -2406,14 +2769,17 @@
             <w:pPr>
               <w:spacing w:beforeLines="40" w:before="96" w:afterLines="40" w:after="96"/>
             </w:pPr>
+            <w:r>
+              <w:t>_</w:t>
+            </w:r>
             <w:proofErr w:type="spellStart"/>
             <w:r>
-              <w:t>upt</w:t>
-            </w:r>
-            <w:r>
-              <w:t>k</w:t>
+              <w:t>yld</w:t>
             </w:r>
             <w:proofErr w:type="spellEnd"/>
+            <w:r>
+              <w:t>_</w:t>
+            </w:r>
           </w:p>
         </w:tc>
         <w:tc>
@@ -2425,150 +2791,15 @@
               <w:spacing w:beforeLines="40" w:before="96" w:afterLines="40" w:after="96"/>
             </w:pPr>
             <w:r>
-              <w:t>upt</w:t>
-            </w:r>
-            <w:r>
-              <w:t>ake</w:t>
-            </w:r>
-          </w:p>
-        </w:tc>
-      </w:tr>
-      <w:tr>
-        <w:tc>
-          <w:tcPr>
-            <w:tcW w:w="2268" w:type="dxa"/>
-          </w:tcPr>
-          <w:p>
-            <w:pPr>
-              <w:spacing w:beforeLines="40" w:before="96" w:afterLines="40" w:after="96"/>
-            </w:pPr>
-            <w:proofErr w:type="spellStart"/>
-            <w:r>
-              <w:t>volat</w:t>
-            </w:r>
-            <w:proofErr w:type="spellEnd"/>
-          </w:p>
-        </w:tc>
-        <w:tc>
-          <w:tcPr>
-            <w:tcW w:w="4819" w:type="dxa"/>
-          </w:tcPr>
-          <w:p>
-            <w:pPr>
-              <w:spacing w:beforeLines="40" w:before="96" w:afterLines="40" w:after="96"/>
-            </w:pPr>
-            <w:r>
-              <w:t>volatilisation</w:t>
-            </w:r>
-          </w:p>
-        </w:tc>
-      </w:tr>
-      <w:tr>
-        <w:tc>
-          <w:tcPr>
-            <w:tcW w:w="2268" w:type="dxa"/>
-          </w:tcPr>
-          <w:p>
-            <w:pPr>
-              <w:spacing w:beforeLines="40" w:before="96" w:afterLines="40" w:after="96"/>
-            </w:pPr>
-            <w:proofErr w:type="spellStart"/>
-            <w:r>
-              <w:t>wc</w:t>
-            </w:r>
-            <w:proofErr w:type="spellEnd"/>
-            <w:r>
-              <w:t>_</w:t>
-            </w:r>
-          </w:p>
-        </w:tc>
-        <w:tc>
-          <w:tcPr>
-            <w:tcW w:w="4819" w:type="dxa"/>
-          </w:tcPr>
-          <w:p>
-            <w:pPr>
-              <w:spacing w:beforeLines="40" w:before="96" w:afterLines="40" w:after="96"/>
-            </w:pPr>
-            <w:r>
-              <w:t>water content</w:t>
-            </w:r>
-          </w:p>
-        </w:tc>
-      </w:tr>
-      <w:tr>
-        <w:tc>
-          <w:tcPr>
-            <w:tcW w:w="2268" w:type="dxa"/>
-          </w:tcPr>
-          <w:p>
-            <w:pPr>
-              <w:spacing w:beforeLines="40" w:before="96" w:afterLines="40" w:after="96"/>
-            </w:pPr>
-            <w:proofErr w:type="spellStart"/>
-            <w:r>
-              <w:t>iws</w:t>
-            </w:r>
-            <w:proofErr w:type="spellEnd"/>
-            <w:r>
-              <w:t>_</w:t>
-            </w:r>
-          </w:p>
-        </w:tc>
-        <w:tc>
-          <w:tcPr>
-            <w:tcW w:w="4819" w:type="dxa"/>
-          </w:tcPr>
-          <w:p>
-            <w:pPr>
-              <w:spacing w:beforeLines="40" w:before="96" w:afterLines="40" w:after="96"/>
-            </w:pPr>
-            <w:r>
-              <w:t>w</w:t>
-            </w:r>
-            <w:r>
-              <w:t>ater stress index</w:t>
-            </w:r>
-          </w:p>
-        </w:tc>
-      </w:tr>
-      <w:tr>
-        <w:tc>
-          <w:tcPr>
-            <w:tcW w:w="2268" w:type="dxa"/>
-          </w:tcPr>
-          <w:p>
-            <w:pPr>
-              <w:spacing w:beforeLines="40" w:before="96" w:afterLines="40" w:after="96"/>
-            </w:pPr>
-            <w:r>
-              <w:t>_</w:t>
-            </w:r>
-            <w:proofErr w:type="spellStart"/>
-            <w:r>
-              <w:t>yld</w:t>
-            </w:r>
-            <w:proofErr w:type="spellEnd"/>
-            <w:r>
-              <w:t>_</w:t>
-            </w:r>
-          </w:p>
-        </w:tc>
-        <w:tc>
-          <w:tcPr>
-            <w:tcW w:w="4819" w:type="dxa"/>
-          </w:tcPr>
-          <w:p>
-            <w:pPr>
-              <w:spacing w:beforeLines="40" w:before="96" w:afterLines="40" w:after="96"/>
-            </w:pPr>
-            <w:r>
               <w:t>yield</w:t>
             </w:r>
           </w:p>
         </w:tc>
       </w:tr>
       <w:tr>
+        <w:trPr>
+          <w:trHeight w:hRule="exact" w:val="397"/>
+        </w:trPr>
         <w:tc>
           <w:tcPr>
             <w:tcW w:w="2268" w:type="dxa"/>
@@ -2875,7 +3106,6 @@
         <w:t xml:space="preserve"> in </w:t>
       </w:r>
       <w:proofErr w:type="spellStart"/>
-      <w:proofErr w:type="gramStart"/>
       <w:r>
         <w:rPr>
           <w:rFonts w:ascii="Courier New" w:hAnsi="Courier New" w:cs="Courier New"/>
@@ -2891,47 +3121,47 @@
           <w:sz w:val="20"/>
           <w:szCs w:val="20"/>
         </w:rPr>
-        <w:t>(</w:t>
-      </w:r>
-      <w:proofErr w:type="gramEnd"/>
+        <w:t>(0.3, 0.9, 0.15):</w:t>
+      </w:r>
+    </w:p>
+    <w:p>
+      <w:pPr>
+        <w:spacing w:after="0"/>
+      </w:pPr>
       <w:r>
         <w:rPr>
           <w:rFonts w:ascii="Courier New" w:hAnsi="Courier New" w:cs="Courier New"/>
           <w:sz w:val="20"/>
           <w:szCs w:val="20"/>
         </w:rPr>
-        <w:t>0.3, 0.9, 0.15):</w:t>
-      </w:r>
-    </w:p>
-    <w:p>
-      <w:pPr>
-        <w:spacing w:after="0"/>
-      </w:pPr>
+        <w:t xml:space="preserve">     prop_n_opt2 = </w:t>
+      </w:r>
+      <w:proofErr w:type="spellStart"/>
       <w:r>
         <w:rPr>
           <w:rFonts w:ascii="Courier New" w:hAnsi="Courier New" w:cs="Courier New"/>
           <w:sz w:val="20"/>
           <w:szCs w:val="20"/>
         </w:rPr>
-        <w:t xml:space="preserve">     prop_n_opt2 = </w:t>
-      </w:r>
-      <w:proofErr w:type="spellStart"/>
+        <w:t>prop_n_optimal_from_yield</w:t>
+      </w:r>
+      <w:proofErr w:type="spellEnd"/>
       <w:r>
         <w:rPr>
           <w:rFonts w:ascii="Courier New" w:hAnsi="Courier New" w:cs="Courier New"/>
           <w:sz w:val="20"/>
           <w:szCs w:val="20"/>
         </w:rPr>
-        <w:t>prop_n_optimal_from_</w:t>
-      </w:r>
-      <w:proofErr w:type="gramStart"/>
+        <w:t>(</w:t>
+      </w:r>
+      <w:proofErr w:type="spellStart"/>
       <w:r>
         <w:rPr>
           <w:rFonts w:ascii="Courier New" w:hAnsi="Courier New" w:cs="Courier New"/>
           <w:sz w:val="20"/>
           <w:szCs w:val="20"/>
         </w:rPr>
-        <w:t>yield</w:t>
+        <w:t>yld</w:t>
       </w:r>
       <w:proofErr w:type="spellEnd"/>
       <w:r>
@@ -2940,17 +3170,16 @@
           <w:sz w:val="20"/>
           <w:szCs w:val="20"/>
         </w:rPr>
-        <w:t>(</w:t>
+        <w:t xml:space="preserve">, </w:t>
       </w:r>
       <w:proofErr w:type="spellStart"/>
-      <w:proofErr w:type="gramEnd"/>
       <w:r>
         <w:rPr>
           <w:rFonts w:ascii="Courier New" w:hAnsi="Courier New" w:cs="Courier New"/>
           <w:sz w:val="20"/>
           <w:szCs w:val="20"/>
         </w:rPr>
-        <w:t>yld</w:t>
+        <w:t>crop_vars</w:t>
       </w:r>
       <w:proofErr w:type="spellEnd"/>
       <w:r>
@@ -2959,7 +3188,7 @@
           <w:sz w:val="20"/>
           <w:szCs w:val="20"/>
         </w:rPr>
-        <w:t xml:space="preserve">, </w:t>
+        <w:t>[</w:t>
       </w:r>
       <w:proofErr w:type="spellStart"/>
       <w:r>
@@ -2968,7 +3197,7 @@
           <w:sz w:val="20"/>
           <w:szCs w:val="20"/>
         </w:rPr>
-        <w:t>crop_vars</w:t>
+        <w:t>crop_curr</w:t>
       </w:r>
       <w:proofErr w:type="spellEnd"/>
       <w:r>
@@ -2977,24 +3206,6 @@
           <w:sz w:val="20"/>
           <w:szCs w:val="20"/>
         </w:rPr>
-        <w:t>[</w:t>
-      </w:r>
-      <w:proofErr w:type="spellStart"/>
-      <w:r>
-        <w:rPr>
-          <w:rFonts w:ascii="Courier New" w:hAnsi="Courier New" w:cs="Courier New"/>
-          <w:sz w:val="20"/>
-          <w:szCs w:val="20"/>
-        </w:rPr>
-        <w:t>crop_curr</w:t>
-      </w:r>
-      <w:proofErr w:type="spellEnd"/>
-      <w:r>
-        <w:rPr>
-          <w:rFonts w:ascii="Courier New" w:hAnsi="Courier New" w:cs="Courier New"/>
-          <w:sz w:val="20"/>
-          <w:szCs w:val="20"/>
-        </w:rPr>
         <w:t>])</w:t>
       </w:r>
     </w:p>
@@ -3066,21 +3277,7 @@
         <w:rPr>
           <w:rFonts w:cstheme="minorHAnsi"/>
         </w:rPr>
-        <w:t xml:space="preserve">6 pools in the </w:t>
-      </w:r>
-      <w:proofErr w:type="gramStart"/>
-      <w:r>
-        <w:rPr>
-          <w:rFonts w:cstheme="minorHAnsi"/>
-        </w:rPr>
-        <w:t>soil;</w:t>
-      </w:r>
-      <w:proofErr w:type="gramEnd"/>
-      <w:r>
-        <w:rPr>
-          <w:rFonts w:cstheme="minorHAnsi"/>
-        </w:rPr>
-        <w:t xml:space="preserve"> mineral N (nitrate and ammonium) and organic N (DPM, RPM, BIO and</w:t>
+        <w:t>6 pools in the soil; mineral N (nitrate and ammonium) and organic N (DPM, RPM, BIO and</w:t>
       </w:r>
       <w:r>
         <w:rPr>
@@ -4026,7 +4223,7 @@
 </file>
 
 <file path=word/endnotes.xml><?xml version="1.0" encoding="utf-8"?>
-<w:endnotes xmlns:wpc="http://schemas.microsoft.com/office/word/2010/wordprocessingCanvas" xmlns:cx="http://schemas.microsoft.com/office/drawing/2014/chartex" xmlns:cx1="http://schemas.microsoft.com/office/drawing/2015/9/8/chartex" xmlns:cx2="http://schemas.microsoft.com/office/drawing/2015/10/21/chartex" xmlns:cx3="http://schemas.microsoft.com/office/drawing/2016/5/9/chartex" xmlns:cx4="http://schemas.microsoft.com/office/drawing/2016/5/10/chartex" xmlns:cx5="http://schemas.microsoft.com/office/drawing/2016/5/11/chartex" xmlns:cx6="http://schemas.microsoft.com/office/drawing/2016/5/12/chartex" xmlns:cx7="http://schemas.microsoft.com/office/drawing/2016/5/13/chartex" xmlns:cx8="http://schemas.microsoft.com/office/drawing/2016/5/14/chartex" xmlns:mc="http://schemas.openxmlformats.org/markup-compatibility/2006" xmlns:aink="http://schemas.microsoft.com/office/drawing/2016/ink" xmlns:am3d="http://schemas.microsoft.com/office/drawing/2017/model3d" xmlns:o="urn:schemas-microsoft-com:office:office" xmlns:r="http://schemas.openxmlformats.org/officeDocument/2006/relationships" xmlns:m="http://schemas.openxmlformats.org/officeDocument/2006/math" xmlns:v="urn:schemas-microsoft-com:vml" xmlns:wp14="http://schemas.microsoft.com/office/word/2010/wordprocessingDrawing" xmlns:wp="http://schemas.openxmlformats.org/drawingml/2006/wordprocessingDrawing" xmlns:w10="urn:schemas-microsoft-com:office:word" xmlns:w="http://schemas.openxmlformats.org/wordprocessingml/2006/main" xmlns:w14="http://schemas.microsoft.com/office/word/2010/wordml" xmlns:w15="http://schemas.microsoft.com/office/word/2012/wordml" xmlns:w16cex="http://schemas.microsoft.com/office/word/2018/wordml/cex" xmlns:w16cid="http://schemas.microsoft.com/office/word/2016/wordml/cid" xmlns:w16="http://schemas.microsoft.com/office/word/2018/wordml" xmlns:w16se="http://schemas.microsoft.com/office/word/2015/wordml/symex" xmlns:wpg="http://schemas.microsoft.com/office/word/2010/wordprocessingGroup" xmlns:wpi="http://schemas.microsoft.com/office/word/2010/wordprocessingInk" xmlns:wne="http://schemas.microsoft.com/office/word/2006/wordml" xmlns:wps="http://schemas.microsoft.com/office/word/2010/wordprocessingShape" mc:Ignorable="w14 w15 w16se w16cid w16 w16cex wp14">
+<w:endnotes xmlns:wpc="http://schemas.microsoft.com/office/word/2010/wordprocessingCanvas" xmlns:cx="http://schemas.microsoft.com/office/drawing/2014/chartex" xmlns:cx1="http://schemas.microsoft.com/office/drawing/2015/9/8/chartex" xmlns:cx2="http://schemas.microsoft.com/office/drawing/2015/10/21/chartex" xmlns:cx3="http://schemas.microsoft.com/office/drawing/2016/5/9/chartex" xmlns:cx4="http://schemas.microsoft.com/office/drawing/2016/5/10/chartex" xmlns:cx5="http://schemas.microsoft.com/office/drawing/2016/5/11/chartex" xmlns:cx6="http://schemas.microsoft.com/office/drawing/2016/5/12/chartex" xmlns:cx7="http://schemas.microsoft.com/office/drawing/2016/5/13/chartex" xmlns:cx8="http://schemas.microsoft.com/office/drawing/2016/5/14/chartex" xmlns:mc="http://schemas.openxmlformats.org/markup-compatibility/2006" xmlns:aink="http://schemas.microsoft.com/office/drawing/2016/ink" xmlns:am3d="http://schemas.microsoft.com/office/drawing/2017/model3d" xmlns:o="urn:schemas-microsoft-com:office:office" xmlns:r="http://schemas.openxmlformats.org/officeDocument/2006/relationships" xmlns:m="http://schemas.openxmlformats.org/officeDocument/2006/math" xmlns:v="urn:schemas-microsoft-com:vml" xmlns:wp14="http://schemas.microsoft.com/office/word/2010/wordprocessingDrawing" xmlns:wp="http://schemas.openxmlformats.org/drawingml/2006/wordprocessingDrawing" xmlns:w10="urn:schemas-microsoft-com:office:word" xmlns:w="http://schemas.openxmlformats.org/wordprocessingml/2006/main" xmlns:w14="http://schemas.microsoft.com/office/word/2010/wordml" xmlns:w15="http://schemas.microsoft.com/office/word/2012/wordml" xmlns:w16cex="http://schemas.microsoft.com/office/word/2018/wordml/cex" xmlns:w16cid="http://schemas.microsoft.com/office/word/2016/wordml/cid" xmlns:w16="http://schemas.microsoft.com/office/word/2018/wordml" xmlns:w16sdtdh="http://schemas.microsoft.com/office/word/2020/wordml/sdtdatahash" xmlns:w16se="http://schemas.microsoft.com/office/word/2015/wordml/symex" xmlns:wpg="http://schemas.microsoft.com/office/word/2010/wordprocessingGroup" xmlns:wpi="http://schemas.microsoft.com/office/word/2010/wordprocessingInk" xmlns:wne="http://schemas.microsoft.com/office/word/2006/wordml" xmlns:wps="http://schemas.microsoft.com/office/word/2010/wordprocessingShape" mc:Ignorable="w14 w15 w16se w16cid w16 w16cex w16sdtdh wp14">
   <w:endnote w:type="separator" w:id="-1">
     <w:p>
       <w:pPr>
@@ -4051,7 +4248,7 @@
 </file>
 
 <file path=word/footnotes.xml><?xml version="1.0" encoding="utf-8"?>
-<w:footnotes xmlns:wpc="http://schemas.microsoft.com/office/word/2010/wordprocessingCanvas" xmlns:cx="http://schemas.microsoft.com/office/drawing/2014/chartex" xmlns:cx1="http://schemas.microsoft.com/office/drawing/2015/9/8/chartex" xmlns:cx2="http://schemas.microsoft.com/office/drawing/2015/10/21/chartex" xmlns:cx3="http://schemas.microsoft.com/office/drawing/2016/5/9/chartex" xmlns:cx4="http://schemas.microsoft.com/office/drawing/2016/5/10/chartex" xmlns:cx5="http://schemas.microsoft.com/office/drawing/2016/5/11/chartex" xmlns:cx6="http://schemas.microsoft.com/office/drawing/2016/5/12/chartex" xmlns:cx7="http://schemas.microsoft.com/office/drawing/2016/5/13/chartex" xmlns:cx8="http://schemas.microsoft.com/office/drawing/2016/5/14/chartex" xmlns:mc="http://schemas.openxmlformats.org/markup-compatibility/2006" xmlns:aink="http://schemas.microsoft.com/office/drawing/2016/ink" xmlns:am3d="http://schemas.microsoft.com/office/drawing/2017/model3d" xmlns:o="urn:schemas-microsoft-com:office:office" xmlns:r="http://schemas.openxmlformats.org/officeDocument/2006/relationships" xmlns:m="http://schemas.openxmlformats.org/officeDocument/2006/math" xmlns:v="urn:schemas-microsoft-com:vml" xmlns:wp14="http://schemas.microsoft.com/office/word/2010/wordprocessingDrawing" xmlns:wp="http://schemas.openxmlformats.org/drawingml/2006/wordprocessingDrawing" xmlns:w10="urn:schemas-microsoft-com:office:word" xmlns:w="http://schemas.openxmlformats.org/wordprocessingml/2006/main" xmlns:w14="http://schemas.microsoft.com/office/word/2010/wordml" xmlns:w15="http://schemas.microsoft.com/office/word/2012/wordml" xmlns:w16cex="http://schemas.microsoft.com/office/word/2018/wordml/cex" xmlns:w16cid="http://schemas.microsoft.com/office/word/2016/wordml/cid" xmlns:w16="http://schemas.microsoft.com/office/word/2018/wordml" xmlns:w16se="http://schemas.microsoft.com/office/word/2015/wordml/symex" xmlns:wpg="http://schemas.microsoft.com/office/word/2010/wordprocessingGroup" xmlns:wpi="http://schemas.microsoft.com/office/word/2010/wordprocessingInk" xmlns:wne="http://schemas.microsoft.com/office/word/2006/wordml" xmlns:wps="http://schemas.microsoft.com/office/word/2010/wordprocessingShape" mc:Ignorable="w14 w15 w16se w16cid w16 w16cex wp14">
+<w:footnotes xmlns:wpc="http://schemas.microsoft.com/office/word/2010/wordprocessingCanvas" xmlns:cx="http://schemas.microsoft.com/office/drawing/2014/chartex" xmlns:cx1="http://schemas.microsoft.com/office/drawing/2015/9/8/chartex" xmlns:cx2="http://schemas.microsoft.com/office/drawing/2015/10/21/chartex" xmlns:cx3="http://schemas.microsoft.com/office/drawing/2016/5/9/chartex" xmlns:cx4="http://schemas.microsoft.com/office/drawing/2016/5/10/chartex" xmlns:cx5="http://schemas.microsoft.com/office/drawing/2016/5/11/chartex" xmlns:cx6="http://schemas.microsoft.com/office/drawing/2016/5/12/chartex" xmlns:cx7="http://schemas.microsoft.com/office/drawing/2016/5/13/chartex" xmlns:cx8="http://schemas.microsoft.com/office/drawing/2016/5/14/chartex" xmlns:mc="http://schemas.openxmlformats.org/markup-compatibility/2006" xmlns:aink="http://schemas.microsoft.com/office/drawing/2016/ink" xmlns:am3d="http://schemas.microsoft.com/office/drawing/2017/model3d" xmlns:o="urn:schemas-microsoft-com:office:office" xmlns:r="http://schemas.openxmlformats.org/officeDocument/2006/relationships" xmlns:m="http://schemas.openxmlformats.org/officeDocument/2006/math" xmlns:v="urn:schemas-microsoft-com:vml" xmlns:wp14="http://schemas.microsoft.com/office/word/2010/wordprocessingDrawing" xmlns:wp="http://schemas.openxmlformats.org/drawingml/2006/wordprocessingDrawing" xmlns:w10="urn:schemas-microsoft-com:office:word" xmlns:w="http://schemas.openxmlformats.org/wordprocessingml/2006/main" xmlns:w14="http://schemas.microsoft.com/office/word/2010/wordml" xmlns:w15="http://schemas.microsoft.com/office/word/2012/wordml" xmlns:w16cex="http://schemas.microsoft.com/office/word/2018/wordml/cex" xmlns:w16cid="http://schemas.microsoft.com/office/word/2016/wordml/cid" xmlns:w16="http://schemas.microsoft.com/office/word/2018/wordml" xmlns:w16sdtdh="http://schemas.microsoft.com/office/word/2020/wordml/sdtdatahash" xmlns:w16se="http://schemas.microsoft.com/office/word/2015/wordml/symex" xmlns:wpg="http://schemas.microsoft.com/office/word/2010/wordprocessingGroup" xmlns:wpi="http://schemas.microsoft.com/office/word/2010/wordprocessingInk" xmlns:wne="http://schemas.microsoft.com/office/word/2006/wordml" xmlns:wps="http://schemas.microsoft.com/office/word/2010/wordprocessingShape" mc:Ignorable="w14 w15 w16se w16cid w16 w16cex w16sdtdh wp14">
   <w:footnote w:type="separator" w:id="-1">
     <w:p>
       <w:pPr>
@@ -4076,7 +4273,7 @@
 </file>
 
 <file path=word/header1.xml><?xml version="1.0" encoding="utf-8"?>
-<w:hdr xmlns:wpc="http://schemas.microsoft.com/office/word/2010/wordprocessingCanvas" xmlns:cx="http://schemas.microsoft.com/office/drawing/2014/chartex" xmlns:cx1="http://schemas.microsoft.com/office/drawing/2015/9/8/chartex" xmlns:cx2="http://schemas.microsoft.com/office/drawing/2015/10/21/chartex" xmlns:cx3="http://schemas.microsoft.com/office/drawing/2016/5/9/chartex" xmlns:cx4="http://schemas.microsoft.com/office/drawing/2016/5/10/chartex" xmlns:cx5="http://schemas.microsoft.com/office/drawing/2016/5/11/chartex" xmlns:cx6="http://schemas.microsoft.com/office/drawing/2016/5/12/chartex" xmlns:cx7="http://schemas.microsoft.com/office/drawing/2016/5/13/chartex" xmlns:cx8="http://schemas.microsoft.com/office/drawing/2016/5/14/chartex" xmlns:mc="http://schemas.openxmlformats.org/markup-compatibility/2006" xmlns:aink="http://schemas.microsoft.com/office/drawing/2016/ink" xmlns:am3d="http://schemas.microsoft.com/office/drawing/2017/model3d" xmlns:o="urn:schemas-microsoft-com:office:office" xmlns:r="http://schemas.openxmlformats.org/officeDocument/2006/relationships" xmlns:m="http://schemas.openxmlformats.org/officeDocument/2006/math" xmlns:v="urn:schemas-microsoft-com:vml" xmlns:wp14="http://schemas.microsoft.com/office/word/2010/wordprocessingDrawing" xmlns:wp="http://schemas.openxmlformats.org/drawingml/2006/wordprocessingDrawing" xmlns:w10="urn:schemas-microsoft-com:office:word" xmlns:w="http://schemas.openxmlformats.org/wordprocessingml/2006/main" xmlns:w14="http://schemas.microsoft.com/office/word/2010/wordml" xmlns:w15="http://schemas.microsoft.com/office/word/2012/wordml" xmlns:w16cex="http://schemas.microsoft.com/office/word/2018/wordml/cex" xmlns:w16cid="http://schemas.microsoft.com/office/word/2016/wordml/cid" xmlns:w16="http://schemas.microsoft.com/office/word/2018/wordml" xmlns:w16se="http://schemas.microsoft.com/office/word/2015/wordml/symex" xmlns:wpg="http://schemas.microsoft.com/office/word/2010/wordprocessingGroup" xmlns:wpi="http://schemas.microsoft.com/office/word/2010/wordprocessingInk" xmlns:wne="http://schemas.microsoft.com/office/word/2006/wordml" xmlns:wps="http://schemas.microsoft.com/office/word/2010/wordprocessingShape" mc:Ignorable="w14 w15 w16se w16cid w16 w16cex wp14">
+<w:hdr xmlns:wpc="http://schemas.microsoft.com/office/word/2010/wordprocessingCanvas" xmlns:cx="http://schemas.microsoft.com/office/drawing/2014/chartex" xmlns:cx1="http://schemas.microsoft.com/office/drawing/2015/9/8/chartex" xmlns:cx2="http://schemas.microsoft.com/office/drawing/2015/10/21/chartex" xmlns:cx3="http://schemas.microsoft.com/office/drawing/2016/5/9/chartex" xmlns:cx4="http://schemas.microsoft.com/office/drawing/2016/5/10/chartex" xmlns:cx5="http://schemas.microsoft.com/office/drawing/2016/5/11/chartex" xmlns:cx6="http://schemas.microsoft.com/office/drawing/2016/5/12/chartex" xmlns:cx7="http://schemas.microsoft.com/office/drawing/2016/5/13/chartex" xmlns:cx8="http://schemas.microsoft.com/office/drawing/2016/5/14/chartex" xmlns:mc="http://schemas.openxmlformats.org/markup-compatibility/2006" xmlns:aink="http://schemas.microsoft.com/office/drawing/2016/ink" xmlns:am3d="http://schemas.microsoft.com/office/drawing/2017/model3d" xmlns:o="urn:schemas-microsoft-com:office:office" xmlns:r="http://schemas.openxmlformats.org/officeDocument/2006/relationships" xmlns:m="http://schemas.openxmlformats.org/officeDocument/2006/math" xmlns:v="urn:schemas-microsoft-com:vml" xmlns:wp14="http://schemas.microsoft.com/office/word/2010/wordprocessingDrawing" xmlns:wp="http://schemas.openxmlformats.org/drawingml/2006/wordprocessingDrawing" xmlns:w10="urn:schemas-microsoft-com:office:word" xmlns:w="http://schemas.openxmlformats.org/wordprocessingml/2006/main" xmlns:w14="http://schemas.microsoft.com/office/word/2010/wordml" xmlns:w15="http://schemas.microsoft.com/office/word/2012/wordml" xmlns:w16cex="http://schemas.microsoft.com/office/word/2018/wordml/cex" xmlns:w16cid="http://schemas.microsoft.com/office/word/2016/wordml/cid" xmlns:w16="http://schemas.microsoft.com/office/word/2018/wordml" xmlns:w16sdtdh="http://schemas.microsoft.com/office/word/2020/wordml/sdtdatahash" xmlns:w16se="http://schemas.microsoft.com/office/word/2015/wordml/symex" xmlns:wpg="http://schemas.microsoft.com/office/word/2010/wordprocessingGroup" xmlns:wpi="http://schemas.microsoft.com/office/word/2010/wordprocessingInk" xmlns:wne="http://schemas.microsoft.com/office/word/2006/wordml" xmlns:wps="http://schemas.microsoft.com/office/word/2010/wordprocessingShape" mc:Ignorable="w14 w15 w16se w16cid w16 w16cex w16sdtdh wp14">
   <w:p>
     <w:pPr>
       <w:pStyle w:val="Header"/>
@@ -4100,7 +4297,7 @@
           <w:docPart w:val="D4F053A5EDDD401D9E5E93132DEAA0B1"/>
         </w:placeholder>
         <w:dataBinding w:prefixMappings="xmlns:ns0='http://schemas.microsoft.com/office/2006/coverPageProps'" w:xpath="/ns0:CoverPageProperties[1]/ns0:PublishDate[1]" w:storeItemID="{55AF091B-3C7A-41E3-B477-F2FDAA23CFDA}"/>
-        <w:date w:fullDate="2020-12-20T00:00:00Z">
+        <w:date w:fullDate="2022-03-20T00:00:00Z">
           <w:dateFormat w:val="MMMM d, yyyy"/>
           <w:lid w:val="en-US"/>
           <w:storeMappedDataAs w:val="dateTime"/>
@@ -4113,9 +4310,24 @@
           <w:rPr>
             <w:rFonts w:asciiTheme="majorHAnsi" w:eastAsiaTheme="majorEastAsia" w:hAnsiTheme="majorHAnsi" w:cstheme="majorBidi"/>
             <w:color w:val="2F5496" w:themeColor="accent1" w:themeShade="BF"/>
+          </w:rPr>
+          <w:t>March</w:t>
+        </w:r>
+        <w:r>
+          <w:rPr>
+            <w:rFonts w:asciiTheme="majorHAnsi" w:eastAsiaTheme="majorEastAsia" w:hAnsiTheme="majorHAnsi" w:cstheme="majorBidi"/>
+            <w:color w:val="2F5496" w:themeColor="accent1" w:themeShade="BF"/>
             <w:lang w:val="en-US"/>
           </w:rPr>
-          <w:t>December 20, 2020</w:t>
+          <w:t xml:space="preserve"> 20, 202</w:t>
+        </w:r>
+        <w:r>
+          <w:rPr>
+            <w:rFonts w:asciiTheme="majorHAnsi" w:eastAsiaTheme="majorEastAsia" w:hAnsiTheme="majorHAnsi" w:cstheme="majorBidi"/>
+            <w:color w:val="2F5496" w:themeColor="accent1" w:themeShade="BF"/>
+            <w:lang w:val="en-US"/>
+          </w:rPr>
+          <w:t>2</w:t>
         </w:r>
       </w:sdtContent>
     </w:sdt>
@@ -4129,7 +4341,7 @@
 </file>
 
 <file path=word/numbering.xml><?xml version="1.0" encoding="utf-8"?>
-<w:numbering xmlns:wpc="http://schemas.microsoft.com/office/word/2010/wordprocessingCanvas" xmlns:cx="http://schemas.microsoft.com/office/drawing/2014/chartex" xmlns:cx1="http://schemas.microsoft.com/office/drawing/2015/9/8/chartex" xmlns:cx2="http://schemas.microsoft.com/office/drawing/2015/10/21/chartex" xmlns:cx3="http://schemas.microsoft.com/office/drawing/2016/5/9/chartex" xmlns:cx4="http://schemas.microsoft.com/office/drawing/2016/5/10/chartex" xmlns:cx5="http://schemas.microsoft.com/office/drawing/2016/5/11/chartex" xmlns:cx6="http://schemas.microsoft.com/office/drawing/2016/5/12/chartex" xmlns:cx7="http://schemas.microsoft.com/office/drawing/2016/5/13/chartex" xmlns:cx8="http://schemas.microsoft.com/office/drawing/2016/5/14/chartex" xmlns:mc="http://schemas.openxmlformats.org/markup-compatibility/2006" xmlns:aink="http://schemas.microsoft.com/office/drawing/2016/ink" xmlns:am3d="http://schemas.microsoft.com/office/drawing/2017/model3d" xmlns:o="urn:schemas-microsoft-com:office:office" xmlns:r="http://schemas.openxmlformats.org/officeDocument/2006/relationships" xmlns:m="http://schemas.openxmlformats.org/officeDocument/2006/math" xmlns:v="urn:schemas-microsoft-com:vml" xmlns:wp14="http://schemas.microsoft.com/office/word/2010/wordprocessingDrawing" xmlns:wp="http://schemas.openxmlformats.org/drawingml/2006/wordprocessingDrawing" xmlns:w10="urn:schemas-microsoft-com:office:word" xmlns:w="http://schemas.openxmlformats.org/wordprocessingml/2006/main" xmlns:w14="http://schemas.microsoft.com/office/word/2010/wordml" xmlns:w15="http://schemas.microsoft.com/office/word/2012/wordml" xmlns:w16cex="http://schemas.microsoft.com/office/word/2018/wordml/cex" xmlns:w16cid="http://schemas.microsoft.com/office/word/2016/wordml/cid" xmlns:w16="http://schemas.microsoft.com/office/word/2018/wordml" xmlns:w16se="http://schemas.microsoft.com/office/word/2015/wordml/symex" xmlns:wpg="http://schemas.microsoft.com/office/word/2010/wordprocessingGroup" xmlns:wpi="http://schemas.microsoft.com/office/word/2010/wordprocessingInk" xmlns:wne="http://schemas.microsoft.com/office/word/2006/wordml" xmlns:wps="http://schemas.microsoft.com/office/word/2010/wordprocessingShape" mc:Ignorable="w14 w15 w16se w16cid w16 w16cex wp14">
+<w:numbering xmlns:wpc="http://schemas.microsoft.com/office/word/2010/wordprocessingCanvas" xmlns:cx="http://schemas.microsoft.com/office/drawing/2014/chartex" xmlns:cx1="http://schemas.microsoft.com/office/drawing/2015/9/8/chartex" xmlns:cx2="http://schemas.microsoft.com/office/drawing/2015/10/21/chartex" xmlns:cx3="http://schemas.microsoft.com/office/drawing/2016/5/9/chartex" xmlns:cx4="http://schemas.microsoft.com/office/drawing/2016/5/10/chartex" xmlns:cx5="http://schemas.microsoft.com/office/drawing/2016/5/11/chartex" xmlns:cx6="http://schemas.microsoft.com/office/drawing/2016/5/12/chartex" xmlns:cx7="http://schemas.microsoft.com/office/drawing/2016/5/13/chartex" xmlns:cx8="http://schemas.microsoft.com/office/drawing/2016/5/14/chartex" xmlns:mc="http://schemas.openxmlformats.org/markup-compatibility/2006" xmlns:aink="http://schemas.microsoft.com/office/drawing/2016/ink" xmlns:am3d="http://schemas.microsoft.com/office/drawing/2017/model3d" xmlns:o="urn:schemas-microsoft-com:office:office" xmlns:r="http://schemas.openxmlformats.org/officeDocument/2006/relationships" xmlns:m="http://schemas.openxmlformats.org/officeDocument/2006/math" xmlns:v="urn:schemas-microsoft-com:vml" xmlns:wp14="http://schemas.microsoft.com/office/word/2010/wordprocessingDrawing" xmlns:wp="http://schemas.openxmlformats.org/drawingml/2006/wordprocessingDrawing" xmlns:w10="urn:schemas-microsoft-com:office:word" xmlns:w="http://schemas.openxmlformats.org/wordprocessingml/2006/main" xmlns:w14="http://schemas.microsoft.com/office/word/2010/wordml" xmlns:w15="http://schemas.microsoft.com/office/word/2012/wordml" xmlns:w16cex="http://schemas.microsoft.com/office/word/2018/wordml/cex" xmlns:w16cid="http://schemas.microsoft.com/office/word/2016/wordml/cid" xmlns:w16="http://schemas.microsoft.com/office/word/2018/wordml" xmlns:w16sdtdh="http://schemas.microsoft.com/office/word/2020/wordml/sdtdatahash" xmlns:w16se="http://schemas.microsoft.com/office/word/2015/wordml/symex" xmlns:wpg="http://schemas.microsoft.com/office/word/2010/wordprocessingGroup" xmlns:wpi="http://schemas.microsoft.com/office/word/2010/wordprocessingInk" xmlns:wne="http://schemas.microsoft.com/office/word/2006/wordml" xmlns:wps="http://schemas.microsoft.com/office/word/2010/wordprocessingShape" mc:Ignorable="w14 w15 w16se w16cid w16 w16cex w16sdtdh wp14">
   <w:numPicBullet w:numPicBulletId="0">
     <w:pict>
       <v:shapetype id="_x0000_t75" coordsize="21600,21600" o:spt="75" o:preferrelative="t" path="m@4@5l@4@11@9@11@9@5xe" filled="f" stroked="f">
@@ -4151,7 +4363,7 @@
         <v:path o:extrusionok="f" gradientshapeok="t" o:connecttype="rect"/>
         <o:lock v:ext="edit" aspectratio="t"/>
       </v:shapetype>
-      <v:shape id="_x0000_i1039" type="#_x0000_t75" style="width:11.25pt;height:11.25pt" o:bullet="t">
+      <v:shape id="_x0000_i1052" type="#_x0000_t75" style="width:11.25pt;height:11.25pt" o:bullet="t">
         <v:imagedata r:id="rId1" o:title="mso5B25"/>
       </v:shape>
     </w:pict>
@@ -4953,7 +5165,7 @@
 </file>
 
 <file path=word/styles.xml><?xml version="1.0" encoding="utf-8"?>
-<w:styles xmlns:mc="http://schemas.openxmlformats.org/markup-compatibility/2006" xmlns:r="http://schemas.openxmlformats.org/officeDocument/2006/relationships" xmlns:w="http://schemas.openxmlformats.org/wordprocessingml/2006/main" xmlns:w14="http://schemas.microsoft.com/office/word/2010/wordml" xmlns:w15="http://schemas.microsoft.com/office/word/2012/wordml" xmlns:w16cex="http://schemas.microsoft.com/office/word/2018/wordml/cex" xmlns:w16cid="http://schemas.microsoft.com/office/word/2016/wordml/cid" xmlns:w16="http://schemas.microsoft.com/office/word/2018/wordml" xmlns:w16se="http://schemas.microsoft.com/office/word/2015/wordml/symex" mc:Ignorable="w14 w15 w16se w16cid w16 w16cex">
+<w:styles xmlns:mc="http://schemas.openxmlformats.org/markup-compatibility/2006" xmlns:r="http://schemas.openxmlformats.org/officeDocument/2006/relationships" xmlns:w="http://schemas.openxmlformats.org/wordprocessingml/2006/main" xmlns:w14="http://schemas.microsoft.com/office/word/2010/wordml" xmlns:w15="http://schemas.microsoft.com/office/word/2012/wordml" xmlns:w16cex="http://schemas.microsoft.com/office/word/2018/wordml/cex" xmlns:w16cid="http://schemas.microsoft.com/office/word/2016/wordml/cid" xmlns:w16="http://schemas.microsoft.com/office/word/2018/wordml" xmlns:w16sdtdh="http://schemas.microsoft.com/office/word/2020/wordml/sdtdatahash" xmlns:w16se="http://schemas.microsoft.com/office/word/2015/wordml/symex" mc:Ignorable="w14 w15 w16se w16cid w16 w16cex w16sdtdh">
   <w:docDefaults>
     <w:rPrDefault>
       <w:rPr>
@@ -5560,7 +5772,7 @@
 </file>
 
 <file path=word/glossary/document.xml><?xml version="1.0" encoding="utf-8"?>
-<w:glossaryDocument xmlns:wpc="http://schemas.microsoft.com/office/word/2010/wordprocessingCanvas" xmlns:cx="http://schemas.microsoft.com/office/drawing/2014/chartex" xmlns:cx1="http://schemas.microsoft.com/office/drawing/2015/9/8/chartex" xmlns:cx2="http://schemas.microsoft.com/office/drawing/2015/10/21/chartex" xmlns:cx3="http://schemas.microsoft.com/office/drawing/2016/5/9/chartex" xmlns:cx4="http://schemas.microsoft.com/office/drawing/2016/5/10/chartex" xmlns:cx5="http://schemas.microsoft.com/office/drawing/2016/5/11/chartex" xmlns:cx6="http://schemas.microsoft.com/office/drawing/2016/5/12/chartex" xmlns:cx7="http://schemas.microsoft.com/office/drawing/2016/5/13/chartex" xmlns:cx8="http://schemas.microsoft.com/office/drawing/2016/5/14/chartex" xmlns:mc="http://schemas.openxmlformats.org/markup-compatibility/2006" xmlns:aink="http://schemas.microsoft.com/office/drawing/2016/ink" xmlns:am3d="http://schemas.microsoft.com/office/drawing/2017/model3d" xmlns:o="urn:schemas-microsoft-com:office:office" xmlns:r="http://schemas.openxmlformats.org/officeDocument/2006/relationships" xmlns:m="http://schemas.openxmlformats.org/officeDocument/2006/math" xmlns:v="urn:schemas-microsoft-com:vml" xmlns:wp14="http://schemas.microsoft.com/office/word/2010/wordprocessingDrawing" xmlns:wp="http://schemas.openxmlformats.org/drawingml/2006/wordprocessingDrawing" xmlns:w10="urn:schemas-microsoft-com:office:word" xmlns:w="http://schemas.openxmlformats.org/wordprocessingml/2006/main" xmlns:w14="http://schemas.microsoft.com/office/word/2010/wordml" xmlns:w15="http://schemas.microsoft.com/office/word/2012/wordml" xmlns:w16cex="http://schemas.microsoft.com/office/word/2018/wordml/cex" xmlns:w16cid="http://schemas.microsoft.com/office/word/2016/wordml/cid" xmlns:w16="http://schemas.microsoft.com/office/word/2018/wordml" xmlns:w16se="http://schemas.microsoft.com/office/word/2015/wordml/symex" xmlns:wpg="http://schemas.microsoft.com/office/word/2010/wordprocessingGroup" xmlns:wpi="http://schemas.microsoft.com/office/word/2010/wordprocessingInk" xmlns:wne="http://schemas.microsoft.com/office/word/2006/wordml" xmlns:wps="http://schemas.microsoft.com/office/word/2010/wordprocessingShape" mc:Ignorable="w14 w15 w16se w16cid w16 w16cex wp14">
+<w:glossaryDocument xmlns:wpc="http://schemas.microsoft.com/office/word/2010/wordprocessingCanvas" xmlns:cx="http://schemas.microsoft.com/office/drawing/2014/chartex" xmlns:cx1="http://schemas.microsoft.com/office/drawing/2015/9/8/chartex" xmlns:cx2="http://schemas.microsoft.com/office/drawing/2015/10/21/chartex" xmlns:cx3="http://schemas.microsoft.com/office/drawing/2016/5/9/chartex" xmlns:cx4="http://schemas.microsoft.com/office/drawing/2016/5/10/chartex" xmlns:cx5="http://schemas.microsoft.com/office/drawing/2016/5/11/chartex" xmlns:cx6="http://schemas.microsoft.com/office/drawing/2016/5/12/chartex" xmlns:cx7="http://schemas.microsoft.com/office/drawing/2016/5/13/chartex" xmlns:cx8="http://schemas.microsoft.com/office/drawing/2016/5/14/chartex" xmlns:mc="http://schemas.openxmlformats.org/markup-compatibility/2006" xmlns:aink="http://schemas.microsoft.com/office/drawing/2016/ink" xmlns:am3d="http://schemas.microsoft.com/office/drawing/2017/model3d" xmlns:o="urn:schemas-microsoft-com:office:office" xmlns:r="http://schemas.openxmlformats.org/officeDocument/2006/relationships" xmlns:m="http://schemas.openxmlformats.org/officeDocument/2006/math" xmlns:v="urn:schemas-microsoft-com:vml" xmlns:wp14="http://schemas.microsoft.com/office/word/2010/wordprocessingDrawing" xmlns:wp="http://schemas.openxmlformats.org/drawingml/2006/wordprocessingDrawing" xmlns:w10="urn:schemas-microsoft-com:office:word" xmlns:w="http://schemas.openxmlformats.org/wordprocessingml/2006/main" xmlns:w14="http://schemas.microsoft.com/office/word/2010/wordml" xmlns:w15="http://schemas.microsoft.com/office/word/2012/wordml" xmlns:w16cex="http://schemas.microsoft.com/office/word/2018/wordml/cex" xmlns:w16cid="http://schemas.microsoft.com/office/word/2016/wordml/cid" xmlns:w16="http://schemas.microsoft.com/office/word/2018/wordml" xmlns:w16sdtdh="http://schemas.microsoft.com/office/word/2020/wordml/sdtdatahash" xmlns:w16se="http://schemas.microsoft.com/office/word/2015/wordml/symex" xmlns:wpg="http://schemas.microsoft.com/office/word/2010/wordprocessingGroup" xmlns:wpi="http://schemas.microsoft.com/office/word/2010/wordprocessingInk" xmlns:wne="http://schemas.microsoft.com/office/word/2006/wordml" xmlns:wps="http://schemas.microsoft.com/office/word/2010/wordprocessingShape" mc:Ignorable="w14 w15 w16se w16cid w16 w16cex w16sdtdh wp14">
   <w:docParts>
     <w:docPart>
       <w:docPartPr>
@@ -5599,7 +5811,7 @@
 </file>
 
 <file path=word/glossary/fontTable.xml><?xml version="1.0" encoding="utf-8"?>
-<w:fonts xmlns:mc="http://schemas.openxmlformats.org/markup-compatibility/2006" xmlns:r="http://schemas.openxmlformats.org/officeDocument/2006/relationships" xmlns:w="http://schemas.openxmlformats.org/wordprocessingml/2006/main" xmlns:w14="http://schemas.microsoft.com/office/word/2010/wordml" xmlns:w15="http://schemas.microsoft.com/office/word/2012/wordml" xmlns:w16cex="http://schemas.microsoft.com/office/word/2018/wordml/cex" xmlns:w16cid="http://schemas.microsoft.com/office/word/2016/wordml/cid" xmlns:w16="http://schemas.microsoft.com/office/word/2018/wordml" xmlns:w16se="http://schemas.microsoft.com/office/word/2015/wordml/symex" mc:Ignorable="w14 w15 w16se w16cid w16 w16cex">
+<w:fonts xmlns:mc="http://schemas.openxmlformats.org/markup-compatibility/2006" xmlns:r="http://schemas.openxmlformats.org/officeDocument/2006/relationships" xmlns:w="http://schemas.openxmlformats.org/wordprocessingml/2006/main" xmlns:w14="http://schemas.microsoft.com/office/word/2010/wordml" xmlns:w15="http://schemas.microsoft.com/office/word/2012/wordml" xmlns:w16cex="http://schemas.microsoft.com/office/word/2018/wordml/cex" xmlns:w16cid="http://schemas.microsoft.com/office/word/2016/wordml/cid" xmlns:w16="http://schemas.microsoft.com/office/word/2018/wordml" xmlns:w16sdtdh="http://schemas.microsoft.com/office/word/2020/wordml/sdtdatahash" xmlns:w16se="http://schemas.microsoft.com/office/word/2015/wordml/symex" mc:Ignorable="w14 w15 w16se w16cid w16 w16cex w16sdtdh">
   <w:font w:name="Symbol">
     <w:panose1 w:val="05050102010706020507"/>
     <w:charset w:val="02"/>
@@ -5653,7 +5865,7 @@
 </file>
 
 <file path=word/glossary/settings.xml><?xml version="1.0" encoding="utf-8"?>
-<w:settings xmlns:mc="http://schemas.openxmlformats.org/markup-compatibility/2006" xmlns:o="urn:schemas-microsoft-com:office:office" xmlns:r="http://schemas.openxmlformats.org/officeDocument/2006/relationships" xmlns:m="http://schemas.openxmlformats.org/officeDocument/2006/math" xmlns:v="urn:schemas-microsoft-com:vml" xmlns:w10="urn:schemas-microsoft-com:office:word" xmlns:w="http://schemas.openxmlformats.org/wordprocessingml/2006/main" xmlns:w14="http://schemas.microsoft.com/office/word/2010/wordml" xmlns:w15="http://schemas.microsoft.com/office/word/2012/wordml" xmlns:w16cex="http://schemas.microsoft.com/office/word/2018/wordml/cex" xmlns:w16cid="http://schemas.microsoft.com/office/word/2016/wordml/cid" xmlns:w16="http://schemas.microsoft.com/office/word/2018/wordml" xmlns:w16se="http://schemas.microsoft.com/office/word/2015/wordml/symex" xmlns:sl="http://schemas.openxmlformats.org/schemaLibrary/2006/main" mc:Ignorable="w14 w15 w16se w16cid w16 w16cex">
+<w:settings xmlns:mc="http://schemas.openxmlformats.org/markup-compatibility/2006" xmlns:o="urn:schemas-microsoft-com:office:office" xmlns:r="http://schemas.openxmlformats.org/officeDocument/2006/relationships" xmlns:m="http://schemas.openxmlformats.org/officeDocument/2006/math" xmlns:v="urn:schemas-microsoft-com:vml" xmlns:w10="urn:schemas-microsoft-com:office:word" xmlns:w="http://schemas.openxmlformats.org/wordprocessingml/2006/main" xmlns:w14="http://schemas.microsoft.com/office/word/2010/wordml" xmlns:w15="http://schemas.microsoft.com/office/word/2012/wordml" xmlns:w16cex="http://schemas.microsoft.com/office/word/2018/wordml/cex" xmlns:w16cid="http://schemas.microsoft.com/office/word/2016/wordml/cid" xmlns:w16="http://schemas.microsoft.com/office/word/2018/wordml" xmlns:w16sdtdh="http://schemas.microsoft.com/office/word/2020/wordml/sdtdatahash" xmlns:w16se="http://schemas.microsoft.com/office/word/2015/wordml/symex" xmlns:sl="http://schemas.openxmlformats.org/schemaLibrary/2006/main" mc:Ignorable="w14 w15 w16se w16cid w16 w16cex w16sdtdh">
   <w:view w:val="normal"/>
   <w:defaultTabStop w:val="720"/>
   <w:characterSpacingControl w:val="doNotCompress"/>
@@ -5688,6 +5900,7 @@
     <w:rsid w:val="008C559C"/>
     <w:rsid w:val="00945434"/>
     <w:rsid w:val="009E1561"/>
+    <w:rsid w:val="009F2848"/>
     <w:rsid w:val="00A06605"/>
     <w:rsid w:val="00A5497B"/>
     <w:rsid w:val="00A679D9"/>
@@ -5726,7 +5939,7 @@
 </file>
 
 <file path=word/glossary/styles.xml><?xml version="1.0" encoding="utf-8"?>
-<w:styles xmlns:mc="http://schemas.openxmlformats.org/markup-compatibility/2006" xmlns:r="http://schemas.openxmlformats.org/officeDocument/2006/relationships" xmlns:w="http://schemas.openxmlformats.org/wordprocessingml/2006/main" xmlns:w14="http://schemas.microsoft.com/office/word/2010/wordml" xmlns:w15="http://schemas.microsoft.com/office/word/2012/wordml" xmlns:w16cex="http://schemas.microsoft.com/office/word/2018/wordml/cex" xmlns:w16cid="http://schemas.microsoft.com/office/word/2016/wordml/cid" xmlns:w16="http://schemas.microsoft.com/office/word/2018/wordml" xmlns:w16se="http://schemas.microsoft.com/office/word/2015/wordml/symex" mc:Ignorable="w14 w15 w16se w16cid w16 w16cex">
+<w:styles xmlns:mc="http://schemas.openxmlformats.org/markup-compatibility/2006" xmlns:r="http://schemas.openxmlformats.org/officeDocument/2006/relationships" xmlns:w="http://schemas.openxmlformats.org/wordprocessingml/2006/main" xmlns:w14="http://schemas.microsoft.com/office/word/2010/wordml" xmlns:w15="http://schemas.microsoft.com/office/word/2012/wordml" xmlns:w16cex="http://schemas.microsoft.com/office/word/2018/wordml/cex" xmlns:w16cid="http://schemas.microsoft.com/office/word/2016/wordml/cid" xmlns:w16="http://schemas.microsoft.com/office/word/2018/wordml" xmlns:w16sdtdh="http://schemas.microsoft.com/office/word/2020/wordml/sdtdatahash" xmlns:w16se="http://schemas.microsoft.com/office/word/2015/wordml/symex" mc:Ignorable="w14 w15 w16se w16cid w16 w16cex w16sdtdh">
   <w:docDefaults>
     <w:rPrDefault>
       <w:rPr>
@@ -6151,14 +6364,6 @@
     <w:semiHidden/>
     <w:unhideWhenUsed/>
   </w:style>
-  <w:style w:type="paragraph" w:customStyle="1" w:styleId="273A9D60647C4C249E2142F7BDDBB076">
-    <w:name w:val="273A9D60647C4C249E2142F7BDDBB076"/>
-    <w:rsid w:val="003153F6"/>
-  </w:style>
-  <w:style w:type="paragraph" w:customStyle="1" w:styleId="DF88FCF98BDB46BA9066349A591B8B4B">
-    <w:name w:val="DF88FCF98BDB46BA9066349A591B8B4B"/>
-    <w:rsid w:val="003153F6"/>
-  </w:style>
   <w:style w:type="paragraph" w:customStyle="1" w:styleId="D4F053A5EDDD401D9E5E93132DEAA0B1">
     <w:name w:val="D4F053A5EDDD401D9E5E93132DEAA0B1"/>
     <w:rsid w:val="003153F6"/>
@@ -6167,7 +6372,7 @@
 </file>
 
 <file path=word/glossary/webSettings.xml><?xml version="1.0" encoding="utf-8"?>
-<w:webSettings xmlns:mc="http://schemas.openxmlformats.org/markup-compatibility/2006" xmlns:r="http://schemas.openxmlformats.org/officeDocument/2006/relationships" xmlns:w="http://schemas.openxmlformats.org/wordprocessingml/2006/main" xmlns:w14="http://schemas.microsoft.com/office/word/2010/wordml" xmlns:w15="http://schemas.microsoft.com/office/word/2012/wordml" xmlns:w16cex="http://schemas.microsoft.com/office/word/2018/wordml/cex" xmlns:w16cid="http://schemas.microsoft.com/office/word/2016/wordml/cid" xmlns:w16="http://schemas.microsoft.com/office/word/2018/wordml" xmlns:w16se="http://schemas.microsoft.com/office/word/2015/wordml/symex" mc:Ignorable="w14 w15 w16se w16cid w16 w16cex">
+<w:webSettings xmlns:mc="http://schemas.openxmlformats.org/markup-compatibility/2006" xmlns:r="http://schemas.openxmlformats.org/officeDocument/2006/relationships" xmlns:w="http://schemas.openxmlformats.org/wordprocessingml/2006/main" xmlns:w14="http://schemas.microsoft.com/office/word/2010/wordml" xmlns:w15="http://schemas.microsoft.com/office/word/2012/wordml" xmlns:w16cex="http://schemas.microsoft.com/office/word/2018/wordml/cex" xmlns:w16cid="http://schemas.microsoft.com/office/word/2016/wordml/cid" xmlns:w16="http://schemas.microsoft.com/office/word/2018/wordml" xmlns:w16sdtdh="http://schemas.microsoft.com/office/word/2020/wordml/sdtdatahash" xmlns:w16se="http://schemas.microsoft.com/office/word/2015/wordml/symex" mc:Ignorable="w14 w15 w16se w16cid w16 w16cex w16sdtdh">
   <w:optimizeForBrowser/>
   <w:allowPNG/>
 </w:webSettings>
@@ -6470,7 +6675,7 @@
 
 <file path=customXml/item1.xml><?xml version="1.0" encoding="utf-8"?>
 <CoverPageProperties xmlns="http://schemas.microsoft.com/office/2006/coverPageProps">
-  <PublishDate>2020-12-20T00:00:00</PublishDate>
+  <PublishDate>2022-03-20T00:00:00</PublishDate>
   <Abstract/>
   <CompanyAddress/>
   <CompanyPhone/>

</xml_diff>

<commit_message>
added farm system and region drop-downs to GUI
</commit_message>
<xml_diff>
--- a/OratorRun/Docs/PyOrator program guidance.docx
+++ b/OratorRun/Docs/PyOrator program guidance.docx
@@ -98,11 +98,9 @@
         <w:ind w:left="2154" w:hanging="357"/>
         <w:contextualSpacing w:val="0"/>
       </w:pPr>
-      <w:proofErr w:type="spellStart"/>
       <w:r>
         <w:t>openpyxl</w:t>
       </w:r>
-      <w:proofErr w:type="spellEnd"/>
     </w:p>
     <w:p>
       <w:pPr>
@@ -288,13 +286,335 @@
               <w:spacing w:beforeLines="40" w:before="96" w:afterLines="40" w:after="96"/>
             </w:pPr>
             <w:r>
-              <w:t>_adjust  _</w:t>
-            </w:r>
-            <w:proofErr w:type="spellStart"/>
-            <w:r>
-              <w:t>adj</w:t>
-            </w:r>
-            <w:proofErr w:type="spellEnd"/>
+              <w:t>_adjust  _adj_</w:t>
+            </w:r>
+          </w:p>
+        </w:tc>
+        <w:tc>
+          <w:tcPr>
+            <w:tcW w:w="4819" w:type="dxa"/>
+          </w:tcPr>
+          <w:p>
+            <w:pPr>
+              <w:keepNext/>
+              <w:keepLines/>
+              <w:spacing w:beforeLines="40" w:before="96" w:afterLines="40" w:after="96"/>
+            </w:pPr>
+            <w:r>
+              <w:t>adjusted</w:t>
+            </w:r>
+          </w:p>
+        </w:tc>
+      </w:tr>
+      <w:tr>
+        <w:trPr>
+          <w:trHeight w:hRule="exact" w:val="397"/>
+        </w:trPr>
+        <w:tc>
+          <w:tcPr>
+            <w:tcW w:w="2268" w:type="dxa"/>
+          </w:tcPr>
+          <w:p>
+            <w:pPr>
+              <w:keepNext/>
+              <w:keepLines/>
+              <w:spacing w:beforeLines="40" w:before="96" w:afterLines="40" w:after="96"/>
+            </w:pPr>
+            <w:r>
+              <w:t>anml</w:t>
+            </w:r>
+          </w:p>
+        </w:tc>
+        <w:tc>
+          <w:tcPr>
+            <w:tcW w:w="4819" w:type="dxa"/>
+          </w:tcPr>
+          <w:p>
+            <w:pPr>
+              <w:keepNext/>
+              <w:keepLines/>
+              <w:spacing w:beforeLines="40" w:before="96" w:afterLines="40" w:after="96"/>
+            </w:pPr>
+            <w:r>
+              <w:t>animal</w:t>
+            </w:r>
+          </w:p>
+        </w:tc>
+      </w:tr>
+      <w:tr>
+        <w:trPr>
+          <w:trHeight w:hRule="exact" w:val="397"/>
+        </w:trPr>
+        <w:tc>
+          <w:tcPr>
+            <w:tcW w:w="2268" w:type="dxa"/>
+          </w:tcPr>
+          <w:p>
+            <w:pPr>
+              <w:keepNext/>
+              <w:keepLines/>
+              <w:spacing w:beforeLines="40" w:before="96" w:afterLines="40" w:after="96"/>
+            </w:pPr>
+            <w:r>
+              <w:t>ann</w:t>
+            </w:r>
+          </w:p>
+        </w:tc>
+        <w:tc>
+          <w:tcPr>
+            <w:tcW w:w="4819" w:type="dxa"/>
+          </w:tcPr>
+          <w:p>
+            <w:pPr>
+              <w:keepNext/>
+              <w:keepLines/>
+              <w:spacing w:beforeLines="40" w:before="96" w:afterLines="40" w:after="96"/>
+            </w:pPr>
+            <w:r>
+              <w:t>annual</w:t>
+            </w:r>
+          </w:p>
+        </w:tc>
+      </w:tr>
+      <w:tr>
+        <w:trPr>
+          <w:trHeight w:hRule="exact" w:val="397"/>
+        </w:trPr>
+        <w:tc>
+          <w:tcPr>
+            <w:tcW w:w="2268" w:type="dxa"/>
+          </w:tcPr>
+          <w:p>
+            <w:pPr>
+              <w:keepNext/>
+              <w:keepLines/>
+              <w:spacing w:beforeLines="40" w:before="96" w:afterLines="40" w:after="96"/>
+            </w:pPr>
+            <w:r>
+              <w:t>appld</w:t>
+            </w:r>
+          </w:p>
+        </w:tc>
+        <w:tc>
+          <w:tcPr>
+            <w:tcW w:w="4819" w:type="dxa"/>
+          </w:tcPr>
+          <w:p>
+            <w:pPr>
+              <w:keepNext/>
+              <w:keepLines/>
+              <w:spacing w:beforeLines="40" w:before="96" w:afterLines="40" w:after="96"/>
+            </w:pPr>
+            <w:r>
+              <w:t>applied</w:t>
+            </w:r>
+          </w:p>
+        </w:tc>
+      </w:tr>
+      <w:tr>
+        <w:trPr>
+          <w:trHeight w:hRule="exact" w:val="397"/>
+        </w:trPr>
+        <w:tc>
+          <w:tcPr>
+            <w:tcW w:w="2268" w:type="dxa"/>
+          </w:tcPr>
+          <w:p>
+            <w:pPr>
+              <w:keepNext/>
+              <w:keepLines/>
+              <w:spacing w:beforeLines="40" w:before="96" w:afterLines="40" w:after="96"/>
+            </w:pPr>
+            <w:r>
+              <w:t>atmos_</w:t>
+            </w:r>
+          </w:p>
+        </w:tc>
+        <w:tc>
+          <w:tcPr>
+            <w:tcW w:w="4819" w:type="dxa"/>
+          </w:tcPr>
+          <w:p>
+            <w:pPr>
+              <w:keepNext/>
+              <w:keepLines/>
+              <w:spacing w:beforeLines="40" w:before="96" w:afterLines="40" w:after="96"/>
+            </w:pPr>
+            <w:r>
+              <w:t>atmospheric</w:t>
+            </w:r>
+          </w:p>
+        </w:tc>
+      </w:tr>
+      <w:tr>
+        <w:trPr>
+          <w:trHeight w:hRule="exact" w:val="397"/>
+        </w:trPr>
+        <w:tc>
+          <w:tcPr>
+            <w:tcW w:w="2268" w:type="dxa"/>
+          </w:tcPr>
+          <w:p>
+            <w:pPr>
+              <w:keepNext/>
+              <w:keepLines/>
+              <w:spacing w:beforeLines="40" w:before="96" w:afterLines="40" w:after="96"/>
+            </w:pPr>
+            <w:r>
+              <w:t>c_</w:t>
+            </w:r>
+          </w:p>
+        </w:tc>
+        <w:tc>
+          <w:tcPr>
+            <w:tcW w:w="4819" w:type="dxa"/>
+          </w:tcPr>
+          <w:p>
+            <w:pPr>
+              <w:keepNext/>
+              <w:keepLines/>
+              <w:spacing w:beforeLines="40" w:before="96" w:afterLines="40" w:after="96"/>
+            </w:pPr>
+            <w:r>
+              <w:t>c</w:t>
+            </w:r>
+            <w:r>
+              <w:t>arbon</w:t>
+            </w:r>
+          </w:p>
+        </w:tc>
+      </w:tr>
+      <w:tr>
+        <w:trPr>
+          <w:trHeight w:hRule="exact" w:val="397"/>
+        </w:trPr>
+        <w:tc>
+          <w:tcPr>
+            <w:tcW w:w="2268" w:type="dxa"/>
+          </w:tcPr>
+          <w:p>
+            <w:pPr>
+              <w:keepNext/>
+              <w:keepLines/>
+              <w:spacing w:beforeLines="40" w:before="96" w:afterLines="40" w:after="96"/>
+            </w:pPr>
+            <w:r>
+              <w:t>cm</w:t>
+            </w:r>
+          </w:p>
+        </w:tc>
+        <w:tc>
+          <w:tcPr>
+            <w:tcW w:w="4819" w:type="dxa"/>
+          </w:tcPr>
+          <w:p>
+            <w:pPr>
+              <w:keepNext/>
+              <w:keepLines/>
+              <w:spacing w:beforeLines="40" w:before="96" w:afterLines="40" w:after="96"/>
+            </w:pPr>
+            <w:r>
+              <w:t>c</w:t>
+            </w:r>
+            <w:r>
+              <w:t>arbon</w:t>
+            </w:r>
+            <w:r>
+              <w:t xml:space="preserve"> model</w:t>
+            </w:r>
+          </w:p>
+        </w:tc>
+      </w:tr>
+      <w:tr>
+        <w:trPr>
+          <w:trHeight w:hRule="exact" w:val="397"/>
+        </w:trPr>
+        <w:tc>
+          <w:tcPr>
+            <w:tcW w:w="2268" w:type="dxa"/>
+          </w:tcPr>
+          <w:p>
+            <w:pPr>
+              <w:keepNext/>
+              <w:keepLines/>
+              <w:spacing w:beforeLines="40" w:before="96" w:afterLines="40" w:after="96"/>
+            </w:pPr>
+            <w:r>
+              <w:t>_coef</w:t>
+            </w:r>
+          </w:p>
+        </w:tc>
+        <w:tc>
+          <w:tcPr>
+            <w:tcW w:w="4819" w:type="dxa"/>
+          </w:tcPr>
+          <w:p>
+            <w:pPr>
+              <w:keepNext/>
+              <w:keepLines/>
+              <w:spacing w:beforeLines="40" w:before="96" w:afterLines="40" w:after="96"/>
+            </w:pPr>
+            <w:r>
+              <w:t>coefficient</w:t>
+            </w:r>
+          </w:p>
+        </w:tc>
+      </w:tr>
+      <w:tr>
+        <w:trPr>
+          <w:trHeight w:hRule="exact" w:val="397"/>
+        </w:trPr>
+        <w:tc>
+          <w:tcPr>
+            <w:tcW w:w="2268" w:type="dxa"/>
+          </w:tcPr>
+          <w:p>
+            <w:pPr>
+              <w:keepNext/>
+              <w:keepLines/>
+              <w:spacing w:beforeLines="40" w:before="96" w:afterLines="40" w:after="96"/>
+            </w:pPr>
+            <w:r>
+              <w:t>k</w:t>
+            </w:r>
+          </w:p>
+        </w:tc>
+        <w:tc>
+          <w:tcPr>
+            <w:tcW w:w="4819" w:type="dxa"/>
+          </w:tcPr>
+          <w:p>
+            <w:pPr>
+              <w:keepNext/>
+              <w:keepLines/>
+              <w:spacing w:beforeLines="40" w:before="96" w:afterLines="40" w:after="96"/>
+            </w:pPr>
+            <w:r>
+              <w:t>constant</w:t>
+            </w:r>
+          </w:p>
+        </w:tc>
+      </w:tr>
+      <w:tr>
+        <w:trPr>
+          <w:trHeight w:hRule="exact" w:val="397"/>
+        </w:trPr>
+        <w:tc>
+          <w:tcPr>
+            <w:tcW w:w="2268" w:type="dxa"/>
+          </w:tcPr>
+          <w:p>
+            <w:pPr>
+              <w:keepNext/>
+              <w:keepLines/>
+              <w:spacing w:beforeLines="40" w:before="96" w:afterLines="40" w:after="96"/>
+            </w:pPr>
+            <w:r>
+              <w:t>c</w:t>
+            </w:r>
+            <w:r>
+              <w:t>ow</w:t>
+            </w:r>
             <w:r>
               <w:t>_</w:t>
             </w:r>
@@ -311,7 +631,16 @@
               <w:spacing w:beforeLines="40" w:before="96" w:afterLines="40" w:after="96"/>
             </w:pPr>
             <w:r>
-              <w:t>adjusted</w:t>
+              <w:t>input of ca</w:t>
+            </w:r>
+            <w:r>
+              <w:t>rbon</w:t>
+            </w:r>
+            <w:r>
+              <w:t xml:space="preserve"> from </w:t>
+            </w:r>
+            <w:r>
+              <w:t>organic waste</w:t>
             </w:r>
           </w:p>
         </w:tc>
@@ -330,11 +659,15 @@
               <w:keepLines/>
               <w:spacing w:beforeLines="40" w:before="96" w:afterLines="40" w:after="96"/>
             </w:pPr>
-            <w:proofErr w:type="spellStart"/>
-            <w:r>
-              <w:t>anml</w:t>
-            </w:r>
-            <w:proofErr w:type="spellEnd"/>
+            <w:r>
+              <w:t>c</w:t>
+            </w:r>
+            <w:r>
+              <w:t>umul</w:t>
+            </w:r>
+            <w:r>
+              <w:t>, cml</w:t>
+            </w:r>
           </w:p>
         </w:tc>
         <w:tc>
@@ -348,7 +681,10 @@
               <w:spacing w:beforeLines="40" w:before="96" w:afterLines="40" w:after="96"/>
             </w:pPr>
             <w:r>
-              <w:t>animal</w:t>
+              <w:t>c</w:t>
+            </w:r>
+            <w:r>
+              <w:t>umulative</w:t>
             </w:r>
           </w:p>
         </w:tc>
@@ -367,11 +703,9 @@
               <w:keepLines/>
               <w:spacing w:beforeLines="40" w:before="96" w:afterLines="40" w:after="96"/>
             </w:pPr>
-            <w:proofErr w:type="spellStart"/>
-            <w:r>
-              <w:t>ann</w:t>
-            </w:r>
-            <w:proofErr w:type="spellEnd"/>
+            <w:r>
+              <w:t>_dem</w:t>
+            </w:r>
           </w:p>
         </w:tc>
         <w:tc>
@@ -385,7 +719,7 @@
               <w:spacing w:beforeLines="40" w:before="96" w:afterLines="40" w:after="96"/>
             </w:pPr>
             <w:r>
-              <w:t>annual</w:t>
+              <w:t>demand</w:t>
             </w:r>
           </w:p>
         </w:tc>
@@ -404,11 +738,18 @@
               <w:keepLines/>
               <w:spacing w:beforeLines="40" w:before="96" w:afterLines="40" w:after="96"/>
             </w:pPr>
-            <w:proofErr w:type="spellStart"/>
-            <w:r>
-              <w:t>appld</w:t>
-            </w:r>
-            <w:proofErr w:type="spellEnd"/>
+            <w:r>
+              <w:t>_</w:t>
+            </w:r>
+            <w:r>
+              <w:t>de</w:t>
+            </w:r>
+            <w:r>
+              <w:t>nit</w:t>
+            </w:r>
+            <w:r>
+              <w:t xml:space="preserve"> </w:t>
+            </w:r>
           </w:p>
         </w:tc>
         <w:tc>
@@ -422,7 +763,13 @@
               <w:spacing w:beforeLines="40" w:before="96" w:afterLines="40" w:after="96"/>
             </w:pPr>
             <w:r>
-              <w:t>applied</w:t>
+              <w:t>de</w:t>
+            </w:r>
+            <w:r>
+              <w:t>nitrif</w:t>
+            </w:r>
+            <w:r>
+              <w:t>y</w:t>
             </w:r>
           </w:p>
         </w:tc>
@@ -441,13 +788,8 @@
               <w:keepLines/>
               <w:spacing w:beforeLines="40" w:before="96" w:afterLines="40" w:after="96"/>
             </w:pPr>
-            <w:proofErr w:type="spellStart"/>
-            <w:r>
-              <w:t>atmos</w:t>
-            </w:r>
-            <w:proofErr w:type="spellEnd"/>
-            <w:r>
-              <w:t>_</w:t>
+            <w:r>
+              <w:t>disp</w:t>
             </w:r>
           </w:p>
         </w:tc>
@@ -462,7 +804,7 @@
               <w:spacing w:beforeLines="40" w:before="96" w:afterLines="40" w:after="96"/>
             </w:pPr>
             <w:r>
-              <w:t>atmospheric</w:t>
+              <w:t>display</w:t>
             </w:r>
           </w:p>
         </w:tc>
@@ -482,7 +824,7 @@
               <w:spacing w:beforeLines="40" w:before="96" w:afterLines="40" w:after="96"/>
             </w:pPr>
             <w:r>
-              <w:t>c_</w:t>
+              <w:t>dpth_</w:t>
             </w:r>
           </w:p>
         </w:tc>
@@ -497,10 +839,13 @@
               <w:spacing w:beforeLines="40" w:before="96" w:afterLines="40" w:after="96"/>
             </w:pPr>
             <w:r>
-              <w:t>c</w:t>
-            </w:r>
-            <w:r>
-              <w:t>arbon</w:t>
+              <w:t>d</w:t>
+            </w:r>
+            <w:r>
+              <w:t>e</w:t>
+            </w:r>
+            <w:r>
+              <w:t>pth</w:t>
             </w:r>
           </w:p>
         </w:tc>
@@ -520,7 +865,7 @@
               <w:spacing w:beforeLines="40" w:before="96" w:afterLines="40" w:after="96"/>
             </w:pPr>
             <w:r>
-              <w:t>cm</w:t>
+              <w:t>emiss</w:t>
             </w:r>
           </w:p>
         </w:tc>
@@ -535,13 +880,10 @@
               <w:spacing w:beforeLines="40" w:before="96" w:afterLines="40" w:after="96"/>
             </w:pPr>
             <w:r>
-              <w:t>c</w:t>
-            </w:r>
-            <w:r>
-              <w:t>arbon</w:t>
-            </w:r>
-            <w:r>
-              <w:t xml:space="preserve"> model</w:t>
+              <w:t>e</w:t>
+            </w:r>
+            <w:r>
+              <w:t>mission</w:t>
             </w:r>
           </w:p>
         </w:tc>
@@ -561,13 +903,8 @@
               <w:spacing w:beforeLines="40" w:before="96" w:afterLines="40" w:after="96"/>
             </w:pPr>
             <w:r>
-              <w:t>_</w:t>
-            </w:r>
-            <w:proofErr w:type="spellStart"/>
-            <w:r>
-              <w:t>coef</w:t>
-            </w:r>
-            <w:proofErr w:type="spellEnd"/>
+              <w:t>ex_</w:t>
+            </w:r>
           </w:p>
         </w:tc>
         <w:tc>
@@ -581,7 +918,16 @@
               <w:spacing w:beforeLines="40" w:before="96" w:afterLines="40" w:after="96"/>
             </w:pPr>
             <w:r>
-              <w:t>coefficient</w:t>
+              <w:t>e</w:t>
+            </w:r>
+            <w:r>
+              <w:t xml:space="preserve">xtra </w:t>
+            </w:r>
+            <w:r>
+              <w:t xml:space="preserve">as in extra </w:t>
+            </w:r>
+            <w:r>
+              <w:t>organic waste</w:t>
             </w:r>
           </w:p>
         </w:tc>
@@ -601,7 +947,7 @@
               <w:spacing w:beforeLines="40" w:before="96" w:afterLines="40" w:after="96"/>
             </w:pPr>
             <w:r>
-              <w:t>k</w:t>
+              <w:t>factr</w:t>
             </w:r>
           </w:p>
         </w:tc>
@@ -616,7 +962,7 @@
               <w:spacing w:beforeLines="40" w:before="96" w:afterLines="40" w:after="96"/>
             </w:pPr>
             <w:r>
-              <w:t>constant</w:t>
+              <w:t>factor</w:t>
             </w:r>
           </w:p>
         </w:tc>
@@ -636,13 +982,7 @@
               <w:spacing w:beforeLines="40" w:before="96" w:afterLines="40" w:after="96"/>
             </w:pPr>
             <w:r>
-              <w:t>c</w:t>
-            </w:r>
-            <w:r>
-              <w:t>ow</w:t>
-            </w:r>
-            <w:r>
-              <w:t>_</w:t>
+              <w:t>_fc</w:t>
             </w:r>
           </w:p>
         </w:tc>
@@ -657,16 +997,10 @@
               <w:spacing w:beforeLines="40" w:before="96" w:afterLines="40" w:after="96"/>
             </w:pPr>
             <w:r>
-              <w:t>input of ca</w:t>
-            </w:r>
-            <w:r>
-              <w:t>rbon</w:t>
-            </w:r>
-            <w:r>
-              <w:t xml:space="preserve"> from </w:t>
-            </w:r>
-            <w:r>
-              <w:t>organic waste</w:t>
+              <w:t>field capacit</w:t>
+            </w:r>
+            <w:r>
+              <w:t>y</w:t>
             </w:r>
           </w:p>
         </w:tc>
@@ -685,16 +1019,8 @@
               <w:keepLines/>
               <w:spacing w:beforeLines="40" w:before="96" w:afterLines="40" w:after="96"/>
             </w:pPr>
-            <w:proofErr w:type="spellStart"/>
-            <w:r>
-              <w:t>c</w:t>
-            </w:r>
-            <w:r>
-              <w:t>umul</w:t>
-            </w:r>
-            <w:proofErr w:type="spellEnd"/>
-            <w:r>
-              <w:t>, cml</w:t>
+            <w:r>
+              <w:t>fert</w:t>
             </w:r>
           </w:p>
         </w:tc>
@@ -709,10 +1035,7 @@
               <w:spacing w:beforeLines="40" w:before="96" w:afterLines="40" w:after="96"/>
             </w:pPr>
             <w:r>
-              <w:t>c</w:t>
-            </w:r>
-            <w:r>
-              <w:t>umulative</w:t>
+              <w:t>fertiliser</w:t>
             </w:r>
           </w:p>
         </w:tc>
@@ -732,13 +1055,8 @@
               <w:spacing w:beforeLines="40" w:before="96" w:afterLines="40" w:after="96"/>
             </w:pPr>
             <w:r>
-              <w:t>_</w:t>
-            </w:r>
-            <w:proofErr w:type="spellStart"/>
-            <w:r>
-              <w:t>dem</w:t>
-            </w:r>
-            <w:proofErr w:type="spellEnd"/>
+              <w:t>fwd</w:t>
+            </w:r>
           </w:p>
         </w:tc>
         <w:tc>
@@ -752,7 +1070,7 @@
               <w:spacing w:beforeLines="40" w:before="96" w:afterLines="40" w:after="96"/>
             </w:pPr>
             <w:r>
-              <w:t>demand</w:t>
+              <w:t>forward</w:t>
             </w:r>
           </w:p>
         </w:tc>
@@ -772,18 +1090,7 @@
               <w:spacing w:beforeLines="40" w:before="96" w:afterLines="40" w:after="96"/>
             </w:pPr>
             <w:r>
-              <w:t>_</w:t>
-            </w:r>
-            <w:proofErr w:type="spellStart"/>
-            <w:r>
-              <w:t>de</w:t>
-            </w:r>
-            <w:r>
-              <w:t>nit</w:t>
-            </w:r>
-            <w:proofErr w:type="spellEnd"/>
-            <w:r>
-              <w:t xml:space="preserve"> </w:t>
+              <w:t>grp</w:t>
             </w:r>
           </w:p>
         </w:tc>
@@ -798,13 +1105,7 @@
               <w:spacing w:beforeLines="40" w:before="96" w:afterLines="40" w:after="96"/>
             </w:pPr>
             <w:r>
-              <w:t>de</w:t>
-            </w:r>
-            <w:r>
-              <w:t>nitrif</w:t>
-            </w:r>
-            <w:r>
-              <w:t>y</w:t>
+              <w:t>group</w:t>
             </w:r>
           </w:p>
         </w:tc>
@@ -823,11 +1124,9 @@
               <w:keepLines/>
               <w:spacing w:beforeLines="40" w:before="96" w:afterLines="40" w:after="96"/>
             </w:pPr>
-            <w:proofErr w:type="spellStart"/>
-            <w:r>
-              <w:t>disp</w:t>
-            </w:r>
-            <w:proofErr w:type="spellEnd"/>
+            <w:r>
+              <w:t>grow</w:t>
+            </w:r>
           </w:p>
         </w:tc>
         <w:tc>
@@ -841,7 +1140,10 @@
               <w:spacing w:beforeLines="40" w:before="96" w:afterLines="40" w:after="96"/>
             </w:pPr>
             <w:r>
-              <w:t>display</w:t>
+              <w:t xml:space="preserve">growing </w:t>
+            </w:r>
+            <w:r>
+              <w:t>season</w:t>
             </w:r>
           </w:p>
         </w:tc>
@@ -860,13 +1162,11 @@
               <w:keepLines/>
               <w:spacing w:beforeLines="40" w:before="96" w:afterLines="40" w:after="96"/>
             </w:pPr>
-            <w:proofErr w:type="spellStart"/>
-            <w:r>
-              <w:t>dpth</w:t>
-            </w:r>
-            <w:proofErr w:type="spellEnd"/>
-            <w:r>
-              <w:t>_</w:t>
+            <w:r>
+              <w:t>grow_dds</w:t>
+            </w:r>
+            <w:r>
+              <w:t xml:space="preserve">   gdds</w:t>
             </w:r>
           </w:p>
         </w:tc>
@@ -881,13 +1181,10 @@
               <w:spacing w:beforeLines="40" w:before="96" w:afterLines="40" w:after="96"/>
             </w:pPr>
             <w:r>
-              <w:t>d</w:t>
-            </w:r>
-            <w:r>
-              <w:t>e</w:t>
-            </w:r>
-            <w:r>
-              <w:t>pth</w:t>
+              <w:t>growing degree day</w:t>
+            </w:r>
+            <w:r>
+              <w:t>s</w:t>
             </w:r>
           </w:p>
         </w:tc>
@@ -906,11 +1203,9 @@
               <w:keepLines/>
               <w:spacing w:beforeLines="40" w:before="96" w:afterLines="40" w:after="96"/>
             </w:pPr>
-            <w:proofErr w:type="spellStart"/>
-            <w:r>
-              <w:t>emiss</w:t>
-            </w:r>
-            <w:proofErr w:type="spellEnd"/>
+            <w:r>
+              <w:t>harv_</w:t>
+            </w:r>
           </w:p>
         </w:tc>
         <w:tc>
@@ -924,363 +1219,6 @@
               <w:spacing w:beforeLines="40" w:before="96" w:afterLines="40" w:after="96"/>
             </w:pPr>
             <w:r>
-              <w:t>e</w:t>
-            </w:r>
-            <w:r>
-              <w:t>mission</w:t>
-            </w:r>
-          </w:p>
-        </w:tc>
-      </w:tr>
-      <w:tr>
-        <w:trPr>
-          <w:trHeight w:hRule="exact" w:val="397"/>
-        </w:trPr>
-        <w:tc>
-          <w:tcPr>
-            <w:tcW w:w="2268" w:type="dxa"/>
-          </w:tcPr>
-          <w:p>
-            <w:pPr>
-              <w:keepNext/>
-              <w:keepLines/>
-              <w:spacing w:beforeLines="40" w:before="96" w:afterLines="40" w:after="96"/>
-            </w:pPr>
-            <w:r>
-              <w:t>ex_</w:t>
-            </w:r>
-          </w:p>
-        </w:tc>
-        <w:tc>
-          <w:tcPr>
-            <w:tcW w:w="4819" w:type="dxa"/>
-          </w:tcPr>
-          <w:p>
-            <w:pPr>
-              <w:keepNext/>
-              <w:keepLines/>
-              <w:spacing w:beforeLines="40" w:before="96" w:afterLines="40" w:after="96"/>
-            </w:pPr>
-            <w:r>
-              <w:t>e</w:t>
-            </w:r>
-            <w:r>
-              <w:t xml:space="preserve">xtra </w:t>
-            </w:r>
-            <w:r>
-              <w:t xml:space="preserve">as in extra </w:t>
-            </w:r>
-            <w:r>
-              <w:t>organic waste</w:t>
-            </w:r>
-          </w:p>
-        </w:tc>
-      </w:tr>
-      <w:tr>
-        <w:trPr>
-          <w:trHeight w:hRule="exact" w:val="397"/>
-        </w:trPr>
-        <w:tc>
-          <w:tcPr>
-            <w:tcW w:w="2268" w:type="dxa"/>
-          </w:tcPr>
-          <w:p>
-            <w:pPr>
-              <w:keepNext/>
-              <w:keepLines/>
-              <w:spacing w:beforeLines="40" w:before="96" w:afterLines="40" w:after="96"/>
-            </w:pPr>
-            <w:proofErr w:type="spellStart"/>
-            <w:r>
-              <w:t>factr</w:t>
-            </w:r>
-            <w:proofErr w:type="spellEnd"/>
-          </w:p>
-        </w:tc>
-        <w:tc>
-          <w:tcPr>
-            <w:tcW w:w="4819" w:type="dxa"/>
-          </w:tcPr>
-          <w:p>
-            <w:pPr>
-              <w:keepNext/>
-              <w:keepLines/>
-              <w:spacing w:beforeLines="40" w:before="96" w:afterLines="40" w:after="96"/>
-            </w:pPr>
-            <w:r>
-              <w:t>factor</w:t>
-            </w:r>
-          </w:p>
-        </w:tc>
-      </w:tr>
-      <w:tr>
-        <w:trPr>
-          <w:trHeight w:hRule="exact" w:val="397"/>
-        </w:trPr>
-        <w:tc>
-          <w:tcPr>
-            <w:tcW w:w="2268" w:type="dxa"/>
-          </w:tcPr>
-          <w:p>
-            <w:pPr>
-              <w:keepNext/>
-              <w:keepLines/>
-              <w:spacing w:beforeLines="40" w:before="96" w:afterLines="40" w:after="96"/>
-            </w:pPr>
-            <w:r>
-              <w:t>_fc</w:t>
-            </w:r>
-          </w:p>
-        </w:tc>
-        <w:tc>
-          <w:tcPr>
-            <w:tcW w:w="4819" w:type="dxa"/>
-          </w:tcPr>
-          <w:p>
-            <w:pPr>
-              <w:keepNext/>
-              <w:keepLines/>
-              <w:spacing w:beforeLines="40" w:before="96" w:afterLines="40" w:after="96"/>
-            </w:pPr>
-            <w:r>
-              <w:t>field capacit</w:t>
-            </w:r>
-            <w:r>
-              <w:t>y</w:t>
-            </w:r>
-          </w:p>
-        </w:tc>
-      </w:tr>
-      <w:tr>
-        <w:trPr>
-          <w:trHeight w:hRule="exact" w:val="397"/>
-        </w:trPr>
-        <w:tc>
-          <w:tcPr>
-            <w:tcW w:w="2268" w:type="dxa"/>
-          </w:tcPr>
-          <w:p>
-            <w:pPr>
-              <w:keepNext/>
-              <w:keepLines/>
-              <w:spacing w:beforeLines="40" w:before="96" w:afterLines="40" w:after="96"/>
-            </w:pPr>
-            <w:proofErr w:type="spellStart"/>
-            <w:r>
-              <w:t>fert</w:t>
-            </w:r>
-            <w:proofErr w:type="spellEnd"/>
-          </w:p>
-        </w:tc>
-        <w:tc>
-          <w:tcPr>
-            <w:tcW w:w="4819" w:type="dxa"/>
-          </w:tcPr>
-          <w:p>
-            <w:pPr>
-              <w:keepNext/>
-              <w:keepLines/>
-              <w:spacing w:beforeLines="40" w:before="96" w:afterLines="40" w:after="96"/>
-            </w:pPr>
-            <w:r>
-              <w:t>fertiliser</w:t>
-            </w:r>
-          </w:p>
-        </w:tc>
-      </w:tr>
-      <w:tr>
-        <w:trPr>
-          <w:trHeight w:hRule="exact" w:val="397"/>
-        </w:trPr>
-        <w:tc>
-          <w:tcPr>
-            <w:tcW w:w="2268" w:type="dxa"/>
-          </w:tcPr>
-          <w:p>
-            <w:pPr>
-              <w:keepNext/>
-              <w:keepLines/>
-              <w:spacing w:beforeLines="40" w:before="96" w:afterLines="40" w:after="96"/>
-            </w:pPr>
-            <w:proofErr w:type="spellStart"/>
-            <w:r>
-              <w:t>fwd</w:t>
-            </w:r>
-            <w:proofErr w:type="spellEnd"/>
-          </w:p>
-        </w:tc>
-        <w:tc>
-          <w:tcPr>
-            <w:tcW w:w="4819" w:type="dxa"/>
-          </w:tcPr>
-          <w:p>
-            <w:pPr>
-              <w:keepNext/>
-              <w:keepLines/>
-              <w:spacing w:beforeLines="40" w:before="96" w:afterLines="40" w:after="96"/>
-            </w:pPr>
-            <w:r>
-              <w:t>forward</w:t>
-            </w:r>
-          </w:p>
-        </w:tc>
-      </w:tr>
-      <w:tr>
-        <w:trPr>
-          <w:trHeight w:hRule="exact" w:val="397"/>
-        </w:trPr>
-        <w:tc>
-          <w:tcPr>
-            <w:tcW w:w="2268" w:type="dxa"/>
-          </w:tcPr>
-          <w:p>
-            <w:pPr>
-              <w:keepNext/>
-              <w:keepLines/>
-              <w:spacing w:beforeLines="40" w:before="96" w:afterLines="40" w:after="96"/>
-            </w:pPr>
-            <w:r>
-              <w:t>grp</w:t>
-            </w:r>
-          </w:p>
-        </w:tc>
-        <w:tc>
-          <w:tcPr>
-            <w:tcW w:w="4819" w:type="dxa"/>
-          </w:tcPr>
-          <w:p>
-            <w:pPr>
-              <w:keepNext/>
-              <w:keepLines/>
-              <w:spacing w:beforeLines="40" w:before="96" w:afterLines="40" w:after="96"/>
-            </w:pPr>
-            <w:r>
-              <w:t>group</w:t>
-            </w:r>
-          </w:p>
-        </w:tc>
-      </w:tr>
-      <w:tr>
-        <w:trPr>
-          <w:trHeight w:hRule="exact" w:val="397"/>
-        </w:trPr>
-        <w:tc>
-          <w:tcPr>
-            <w:tcW w:w="2268" w:type="dxa"/>
-          </w:tcPr>
-          <w:p>
-            <w:pPr>
-              <w:keepNext/>
-              <w:keepLines/>
-              <w:spacing w:beforeLines="40" w:before="96" w:afterLines="40" w:after="96"/>
-            </w:pPr>
-            <w:r>
-              <w:t>grow</w:t>
-            </w:r>
-          </w:p>
-        </w:tc>
-        <w:tc>
-          <w:tcPr>
-            <w:tcW w:w="4819" w:type="dxa"/>
-          </w:tcPr>
-          <w:p>
-            <w:pPr>
-              <w:keepNext/>
-              <w:keepLines/>
-              <w:spacing w:beforeLines="40" w:before="96" w:afterLines="40" w:after="96"/>
-            </w:pPr>
-            <w:r>
-              <w:t xml:space="preserve">growing </w:t>
-            </w:r>
-            <w:r>
-              <w:t>season</w:t>
-            </w:r>
-          </w:p>
-        </w:tc>
-      </w:tr>
-      <w:tr>
-        <w:trPr>
-          <w:trHeight w:hRule="exact" w:val="397"/>
-        </w:trPr>
-        <w:tc>
-          <w:tcPr>
-            <w:tcW w:w="2268" w:type="dxa"/>
-          </w:tcPr>
-          <w:p>
-            <w:pPr>
-              <w:keepNext/>
-              <w:keepLines/>
-              <w:spacing w:beforeLines="40" w:before="96" w:afterLines="40" w:after="96"/>
-            </w:pPr>
-            <w:proofErr w:type="spellStart"/>
-            <w:r>
-              <w:t>grow_dds</w:t>
-            </w:r>
-            <w:proofErr w:type="spellEnd"/>
-            <w:r>
-              <w:t xml:space="preserve">   </w:t>
-            </w:r>
-            <w:proofErr w:type="spellStart"/>
-            <w:r>
-              <w:t>gdds</w:t>
-            </w:r>
-            <w:proofErr w:type="spellEnd"/>
-          </w:p>
-        </w:tc>
-        <w:tc>
-          <w:tcPr>
-            <w:tcW w:w="4819" w:type="dxa"/>
-          </w:tcPr>
-          <w:p>
-            <w:pPr>
-              <w:keepNext/>
-              <w:keepLines/>
-              <w:spacing w:beforeLines="40" w:before="96" w:afterLines="40" w:after="96"/>
-            </w:pPr>
-            <w:r>
-              <w:t>growing degree day</w:t>
-            </w:r>
-            <w:r>
-              <w:t>s</w:t>
-            </w:r>
-          </w:p>
-        </w:tc>
-      </w:tr>
-      <w:tr>
-        <w:trPr>
-          <w:trHeight w:hRule="exact" w:val="397"/>
-        </w:trPr>
-        <w:tc>
-          <w:tcPr>
-            <w:tcW w:w="2268" w:type="dxa"/>
-          </w:tcPr>
-          <w:p>
-            <w:pPr>
-              <w:keepNext/>
-              <w:keepLines/>
-              <w:spacing w:beforeLines="40" w:before="96" w:afterLines="40" w:after="96"/>
-            </w:pPr>
-            <w:proofErr w:type="spellStart"/>
-            <w:r>
-              <w:t>harv</w:t>
-            </w:r>
-            <w:proofErr w:type="spellEnd"/>
-            <w:r>
-              <w:t>_</w:t>
-            </w:r>
-          </w:p>
-        </w:tc>
-        <w:tc>
-          <w:tcPr>
-            <w:tcW w:w="4819" w:type="dxa"/>
-          </w:tcPr>
-          <w:p>
-            <w:pPr>
-              <w:keepNext/>
-              <w:keepLines/>
-              <w:spacing w:beforeLines="40" w:before="96" w:afterLines="40" w:after="96"/>
-            </w:pPr>
-            <w:r>
               <w:t>harves</w:t>
             </w:r>
             <w:r>
@@ -1301,11 +1239,9 @@
             <w:pPr>
               <w:spacing w:beforeLines="40" w:before="96" w:afterLines="40" w:after="96"/>
             </w:pPr>
-            <w:proofErr w:type="spellStart"/>
             <w:r>
               <w:t>indx</w:t>
             </w:r>
-            <w:proofErr w:type="spellEnd"/>
           </w:p>
         </w:tc>
         <w:tc>
@@ -1334,11 +1270,9 @@
             <w:pPr>
               <w:spacing w:beforeLines="40" w:before="96" w:afterLines="40" w:after="96"/>
             </w:pPr>
-            <w:proofErr w:type="spellStart"/>
             <w:r>
               <w:t>inorg</w:t>
             </w:r>
-            <w:proofErr w:type="spellEnd"/>
           </w:p>
         </w:tc>
         <w:tc>
@@ -1370,11 +1304,9 @@
             <w:pPr>
               <w:spacing w:beforeLines="40" w:before="96" w:afterLines="40" w:after="96"/>
             </w:pPr>
-            <w:proofErr w:type="spellStart"/>
             <w:r>
               <w:t>inrt</w:t>
             </w:r>
-            <w:proofErr w:type="spellEnd"/>
           </w:p>
         </w:tc>
         <w:tc>
@@ -1403,11 +1335,9 @@
             <w:pPr>
               <w:spacing w:beforeLines="40" w:before="96" w:afterLines="40" w:after="96"/>
             </w:pPr>
-            <w:proofErr w:type="spellStart"/>
             <w:r>
               <w:t>lvstck</w:t>
             </w:r>
-            <w:proofErr w:type="spellEnd"/>
           </w:p>
         </w:tc>
         <w:tc>
@@ -1436,11 +1366,9 @@
             <w:pPr>
               <w:spacing w:beforeLines="40" w:before="96" w:afterLines="40" w:after="96"/>
             </w:pPr>
-            <w:proofErr w:type="spellStart"/>
             <w:r>
               <w:t>lctn</w:t>
             </w:r>
-            <w:proofErr w:type="spellEnd"/>
           </w:p>
         </w:tc>
         <w:tc>
@@ -1469,19 +1397,12 @@
             <w:pPr>
               <w:spacing w:beforeLines="40" w:before="96" w:afterLines="40" w:after="96"/>
             </w:pPr>
-            <w:proofErr w:type="spellStart"/>
-            <w:r>
-              <w:t>mgmt</w:t>
-            </w:r>
-            <w:proofErr w:type="spellEnd"/>
-            <w:r>
-              <w:t xml:space="preserve">, </w:t>
-            </w:r>
-            <w:proofErr w:type="spellStart"/>
+            <w:r>
+              <w:t xml:space="preserve">mgmt, </w:t>
+            </w:r>
             <w:r>
               <w:t>mngmnt</w:t>
             </w:r>
-            <w:proofErr w:type="spellEnd"/>
           </w:p>
         </w:tc>
         <w:tc>
@@ -1602,13 +1523,8 @@
               <w:spacing w:beforeLines="40" w:before="96" w:afterLines="40" w:after="96"/>
             </w:pPr>
             <w:r>
-              <w:t>_</w:t>
-            </w:r>
-            <w:proofErr w:type="spellStart"/>
-            <w:r>
-              <w:t>nitrif</w:t>
-            </w:r>
-            <w:proofErr w:type="spellEnd"/>
+              <w:t>_nitrif</w:t>
+            </w:r>
           </w:p>
         </w:tc>
         <w:tc>
@@ -1762,11 +1678,9 @@
               </w:tabs>
               <w:spacing w:beforeLines="40" w:before="96" w:afterLines="40" w:after="96"/>
             </w:pPr>
-            <w:proofErr w:type="spellStart"/>
             <w:r>
               <w:t>npp</w:t>
             </w:r>
-            <w:proofErr w:type="spellEnd"/>
           </w:p>
         </w:tc>
         <w:tc>
@@ -1917,15 +1831,7 @@
               <w:t>_</w:t>
             </w:r>
             <w:r>
-              <w:t xml:space="preserve">    </w:t>
-            </w:r>
-            <w:proofErr w:type="spellStart"/>
-            <w:r>
-              <w:t>inorg</w:t>
-            </w:r>
-            <w:proofErr w:type="spellEnd"/>
-            <w:r>
-              <w:t>_</w:t>
+              <w:t xml:space="preserve">    inorg_</w:t>
             </w:r>
           </w:p>
         </w:tc>
@@ -1958,14 +1864,12 @@
             <w:pPr>
               <w:spacing w:beforeLines="40" w:before="96" w:afterLines="40" w:after="96"/>
             </w:pPr>
-            <w:proofErr w:type="spellStart"/>
             <w:r>
               <w:t>p</w:t>
             </w:r>
             <w:r>
               <w:t>arm</w:t>
             </w:r>
-            <w:proofErr w:type="spellEnd"/>
             <w:r>
               <w:t>, param</w:t>
             </w:r>
@@ -1997,13 +1901,8 @@
             <w:pPr>
               <w:spacing w:beforeLines="40" w:before="96" w:afterLines="40" w:after="96"/>
             </w:pPr>
-            <w:proofErr w:type="spellStart"/>
-            <w:r>
-              <w:t>pcnt</w:t>
-            </w:r>
-            <w:proofErr w:type="spellEnd"/>
-            <w:r>
-              <w:t>_</w:t>
+            <w:r>
+              <w:t>pcnt_</w:t>
             </w:r>
           </w:p>
         </w:tc>
@@ -2123,11 +2022,9 @@
             <w:pPr>
               <w:spacing w:beforeLines="40" w:before="96" w:afterLines="40" w:after="96"/>
             </w:pPr>
-            <w:proofErr w:type="spellStart"/>
             <w:r>
               <w:t>precip</w:t>
             </w:r>
-            <w:proofErr w:type="spellEnd"/>
           </w:p>
         </w:tc>
         <w:tc>
@@ -2156,11 +2053,9 @@
             <w:pPr>
               <w:spacing w:beforeLines="40" w:before="96" w:afterLines="40" w:after="96"/>
             </w:pPr>
-            <w:proofErr w:type="spellStart"/>
             <w:r>
               <w:t>prodn</w:t>
             </w:r>
-            <w:proofErr w:type="spellEnd"/>
           </w:p>
         </w:tc>
         <w:tc>
@@ -2252,30 +2147,56 @@
               <w:spacing w:beforeLines="40" w:before="96" w:afterLines="40" w:after="96"/>
             </w:pPr>
             <w:r>
-              <w:t>_</w:t>
-            </w:r>
-            <w:proofErr w:type="spellStart"/>
+              <w:t>rgn</w:t>
+            </w:r>
+          </w:p>
+        </w:tc>
+        <w:tc>
+          <w:tcPr>
+            <w:tcW w:w="4819" w:type="dxa"/>
+          </w:tcPr>
+          <w:p>
+            <w:pPr>
+              <w:spacing w:beforeLines="40" w:before="96" w:afterLines="40" w:after="96"/>
+            </w:pPr>
+            <w:r>
+              <w:t>region</w:t>
+            </w:r>
+          </w:p>
+        </w:tc>
+      </w:tr>
+      <w:tr>
+        <w:trPr>
+          <w:trHeight w:hRule="exact" w:val="397"/>
+        </w:trPr>
+        <w:tc>
+          <w:tcPr>
+            <w:tcW w:w="2268" w:type="dxa"/>
+          </w:tcPr>
+          <w:p>
+            <w:pPr>
+              <w:spacing w:beforeLines="40" w:before="96" w:afterLines="40" w:after="96"/>
+            </w:pPr>
+            <w:r>
+              <w:t>_r</w:t>
+            </w:r>
+            <w:r>
+              <w:t>else</w:t>
+            </w:r>
+          </w:p>
+        </w:tc>
+        <w:tc>
+          <w:tcPr>
+            <w:tcW w:w="4819" w:type="dxa"/>
+          </w:tcPr>
+          <w:p>
+            <w:pPr>
+              <w:spacing w:beforeLines="40" w:before="96" w:afterLines="40" w:after="96"/>
+            </w:pPr>
             <w:r>
               <w:t>r</w:t>
             </w:r>
             <w:r>
-              <w:t>else</w:t>
-            </w:r>
-            <w:proofErr w:type="spellEnd"/>
-          </w:p>
-        </w:tc>
-        <w:tc>
-          <w:tcPr>
-            <w:tcW w:w="4819" w:type="dxa"/>
-          </w:tcPr>
-          <w:p>
-            <w:pPr>
-              <w:spacing w:beforeLines="40" w:before="96" w:afterLines="40" w:after="96"/>
-            </w:pPr>
-            <w:r>
-              <w:t>r</w:t>
-            </w:r>
-            <w:r>
               <w:t>elease</w:t>
             </w:r>
           </w:p>
@@ -2294,15 +2215,7 @@
               <w:spacing w:beforeLines="40" w:before="96" w:afterLines="40" w:after="96"/>
             </w:pPr>
             <w:r>
-              <w:t>_</w:t>
-            </w:r>
-            <w:proofErr w:type="spellStart"/>
-            <w:r>
-              <w:t>rcoef</w:t>
-            </w:r>
-            <w:proofErr w:type="spellEnd"/>
-            <w:r>
-              <w:t>_</w:t>
+              <w:t>_rcoef_</w:t>
             </w:r>
             <w:r>
               <w:t xml:space="preserve"> </w:t>
@@ -2335,14 +2248,12 @@
             <w:pPr>
               <w:spacing w:beforeLines="40" w:before="96" w:afterLines="40" w:after="96"/>
             </w:pPr>
-            <w:proofErr w:type="spellStart"/>
             <w:r>
               <w:t>scle_</w:t>
             </w:r>
             <w:r>
               <w:t>factr</w:t>
             </w:r>
-            <w:proofErr w:type="spellEnd"/>
           </w:p>
         </w:tc>
         <w:tc>
@@ -2375,13 +2286,8 @@
               <w:spacing w:beforeLines="40" w:before="96" w:afterLines="40" w:after="96"/>
             </w:pPr>
             <w:r>
-              <w:t>_</w:t>
-            </w:r>
-            <w:proofErr w:type="spellStart"/>
-            <w:r>
-              <w:t>sply</w:t>
-            </w:r>
-            <w:proofErr w:type="spellEnd"/>
+              <w:t>_sply</w:t>
+            </w:r>
           </w:p>
         </w:tc>
         <w:tc>
@@ -2410,11 +2316,9 @@
             <w:pPr>
               <w:spacing w:beforeLines="40" w:before="96" w:afterLines="40" w:after="96"/>
             </w:pPr>
-            <w:proofErr w:type="spellStart"/>
             <w:r>
               <w:t>strss</w:t>
             </w:r>
-            <w:proofErr w:type="spellEnd"/>
           </w:p>
         </w:tc>
         <w:tc>
@@ -2474,14 +2378,12 @@
             <w:pPr>
               <w:spacing w:beforeLines="40" w:before="96" w:afterLines="40" w:after="96"/>
             </w:pPr>
-            <w:proofErr w:type="spellStart"/>
             <w:r>
               <w:t>syst</w:t>
             </w:r>
             <w:r>
               <w:t>m</w:t>
             </w:r>
-            <w:proofErr w:type="spellEnd"/>
           </w:p>
         </w:tc>
         <w:tc>
@@ -2541,11 +2443,9 @@
             <w:pPr>
               <w:spacing w:beforeLines="40" w:before="96" w:afterLines="40" w:after="96"/>
             </w:pPr>
-            <w:proofErr w:type="spellStart"/>
             <w:r>
               <w:t>tair</w:t>
             </w:r>
-            <w:proofErr w:type="spellEnd"/>
           </w:p>
         </w:tc>
         <w:tc>
@@ -2576,21 +2476,8 @@
             </w:pPr>
             <w:bookmarkStart w:id="1" w:name="_Hlk48291546"/>
             <w:r>
-              <w:t>_</w:t>
-            </w:r>
-            <w:proofErr w:type="spellStart"/>
-            <w:r>
-              <w:t>typ</w:t>
-            </w:r>
-            <w:proofErr w:type="spellEnd"/>
-            <w:r>
-              <w:t>,   _</w:t>
-            </w:r>
-            <w:proofErr w:type="spellStart"/>
-            <w:r>
-              <w:t>atyp</w:t>
-            </w:r>
-            <w:proofErr w:type="spellEnd"/>
+              <w:t>_typ,   _atyp</w:t>
+            </w:r>
           </w:p>
         </w:tc>
         <w:tc>
@@ -2622,14 +2509,12 @@
             <w:pPr>
               <w:spacing w:beforeLines="40" w:before="96" w:afterLines="40" w:after="96"/>
             </w:pPr>
-            <w:proofErr w:type="spellStart"/>
             <w:r>
               <w:t>upt</w:t>
             </w:r>
             <w:r>
               <w:t>k</w:t>
             </w:r>
-            <w:proofErr w:type="spellEnd"/>
           </w:p>
         </w:tc>
         <w:tc>
@@ -2661,11 +2546,9 @@
             <w:pPr>
               <w:spacing w:beforeLines="40" w:before="96" w:afterLines="40" w:after="96"/>
             </w:pPr>
-            <w:proofErr w:type="spellStart"/>
             <w:r>
               <w:t>volat</w:t>
             </w:r>
-            <w:proofErr w:type="spellEnd"/>
           </w:p>
         </w:tc>
         <w:tc>
@@ -2694,13 +2577,8 @@
             <w:pPr>
               <w:spacing w:beforeLines="40" w:before="96" w:afterLines="40" w:after="96"/>
             </w:pPr>
-            <w:proofErr w:type="spellStart"/>
-            <w:r>
-              <w:t>wc</w:t>
-            </w:r>
-            <w:proofErr w:type="spellEnd"/>
-            <w:r>
-              <w:t>_</w:t>
+            <w:r>
+              <w:t>wc_</w:t>
             </w:r>
           </w:p>
         </w:tc>
@@ -2730,13 +2608,8 @@
             <w:pPr>
               <w:spacing w:beforeLines="40" w:before="96" w:afterLines="40" w:after="96"/>
             </w:pPr>
-            <w:proofErr w:type="spellStart"/>
-            <w:r>
-              <w:t>iws</w:t>
-            </w:r>
-            <w:proofErr w:type="spellEnd"/>
-            <w:r>
-              <w:t>_</w:t>
+            <w:r>
+              <w:t>iws_</w:t>
             </w:r>
           </w:p>
         </w:tc>
@@ -2770,15 +2643,8 @@
               <w:spacing w:beforeLines="40" w:before="96" w:afterLines="40" w:after="96"/>
             </w:pPr>
             <w:r>
-              <w:t>_</w:t>
-            </w:r>
-            <w:proofErr w:type="spellStart"/>
-            <w:r>
-              <w:t>yld</w:t>
-            </w:r>
-            <w:proofErr w:type="spellEnd"/>
-            <w:r>
-              <w:t>_</w:t>
+              <w:lastRenderedPageBreak/>
+              <w:t>_yld_</w:t>
             </w:r>
           </w:p>
         </w:tc>
@@ -2861,11 +2727,9 @@
               <w:keepNext/>
               <w:spacing w:beforeLines="40" w:before="96" w:afterLines="40" w:after="96"/>
             </w:pPr>
-            <w:proofErr w:type="spellStart"/>
             <w:r>
               <w:t>hydrol_eff</w:t>
             </w:r>
-            <w:proofErr w:type="spellEnd"/>
           </w:p>
         </w:tc>
         <w:tc>
@@ -2894,13 +2758,8 @@
               <w:spacing w:beforeLines="40" w:before="96" w:afterLines="40" w:after="96"/>
             </w:pPr>
             <w:r>
-              <w:t>_</w:t>
-            </w:r>
-            <w:proofErr w:type="spellStart"/>
-            <w:r>
-              <w:t>fwd</w:t>
-            </w:r>
-            <w:proofErr w:type="spellEnd"/>
+              <w:t>_fwd</w:t>
+            </w:r>
           </w:p>
         </w:tc>
         <w:tc>
@@ -2958,11 +2817,9 @@
               <w:keepNext/>
               <w:spacing w:beforeLines="40" w:before="96" w:afterLines="40" w:after="96"/>
             </w:pPr>
-            <w:proofErr w:type="spellStart"/>
             <w:r>
               <w:t>pettmp</w:t>
             </w:r>
-            <w:proofErr w:type="spellEnd"/>
           </w:p>
         </w:tc>
         <w:tc>
@@ -3039,174 +2896,38 @@
           <w:sz w:val="20"/>
           <w:szCs w:val="20"/>
         </w:rPr>
-        <w:t xml:space="preserve">from </w:t>
-      </w:r>
-      <w:proofErr w:type="spellStart"/>
-      <w:r>
+        <w:t>from numpy import arange</w:t>
+      </w:r>
+    </w:p>
+    <w:p>
+      <w:pPr>
+        <w:spacing w:after="0"/>
         <w:rPr>
           <w:rFonts w:ascii="Courier New" w:hAnsi="Courier New" w:cs="Courier New"/>
           <w:sz w:val="20"/>
           <w:szCs w:val="20"/>
         </w:rPr>
-        <w:t>numpy</w:t>
-      </w:r>
-      <w:proofErr w:type="spellEnd"/>
+      </w:pPr>
       <w:r>
         <w:rPr>
           <w:rFonts w:ascii="Courier New" w:hAnsi="Courier New" w:cs="Courier New"/>
           <w:sz w:val="20"/>
           <w:szCs w:val="20"/>
         </w:rPr>
-        <w:t xml:space="preserve"> import </w:t>
-      </w:r>
-      <w:proofErr w:type="spellStart"/>
+        <w:t>for yld in arange(0.3, 0.9, 0.15):</w:t>
+      </w:r>
+    </w:p>
+    <w:p>
+      <w:pPr>
+        <w:spacing w:after="0"/>
+      </w:pPr>
       <w:r>
         <w:rPr>
           <w:rFonts w:ascii="Courier New" w:hAnsi="Courier New" w:cs="Courier New"/>
           <w:sz w:val="20"/>
           <w:szCs w:val="20"/>
         </w:rPr>
-        <w:t>arange</w:t>
-      </w:r>
-      <w:proofErr w:type="spellEnd"/>
-    </w:p>
-    <w:p>
-      <w:pPr>
-        <w:spacing w:after="0"/>
-        <w:rPr>
-          <w:rFonts w:ascii="Courier New" w:hAnsi="Courier New" w:cs="Courier New"/>
-          <w:sz w:val="20"/>
-          <w:szCs w:val="20"/>
-        </w:rPr>
-      </w:pPr>
-      <w:r>
-        <w:rPr>
-          <w:rFonts w:ascii="Courier New" w:hAnsi="Courier New" w:cs="Courier New"/>
-          <w:sz w:val="20"/>
-          <w:szCs w:val="20"/>
-        </w:rPr>
-        <w:t xml:space="preserve">for </w:t>
-      </w:r>
-      <w:proofErr w:type="spellStart"/>
-      <w:r>
-        <w:rPr>
-          <w:rFonts w:ascii="Courier New" w:hAnsi="Courier New" w:cs="Courier New"/>
-          <w:sz w:val="20"/>
-          <w:szCs w:val="20"/>
-        </w:rPr>
-        <w:t>yld</w:t>
-      </w:r>
-      <w:proofErr w:type="spellEnd"/>
-      <w:r>
-        <w:rPr>
-          <w:rFonts w:ascii="Courier New" w:hAnsi="Courier New" w:cs="Courier New"/>
-          <w:sz w:val="20"/>
-          <w:szCs w:val="20"/>
-        </w:rPr>
-        <w:t xml:space="preserve"> in </w:t>
-      </w:r>
-      <w:proofErr w:type="spellStart"/>
-      <w:r>
-        <w:rPr>
-          <w:rFonts w:ascii="Courier New" w:hAnsi="Courier New" w:cs="Courier New"/>
-          <w:sz w:val="20"/>
-          <w:szCs w:val="20"/>
-        </w:rPr>
-        <w:t>arange</w:t>
-      </w:r>
-      <w:proofErr w:type="spellEnd"/>
-      <w:r>
-        <w:rPr>
-          <w:rFonts w:ascii="Courier New" w:hAnsi="Courier New" w:cs="Courier New"/>
-          <w:sz w:val="20"/>
-          <w:szCs w:val="20"/>
-        </w:rPr>
-        <w:t>(0.3, 0.9, 0.15):</w:t>
-      </w:r>
-    </w:p>
-    <w:p>
-      <w:pPr>
-        <w:spacing w:after="0"/>
-      </w:pPr>
-      <w:r>
-        <w:rPr>
-          <w:rFonts w:ascii="Courier New" w:hAnsi="Courier New" w:cs="Courier New"/>
-          <w:sz w:val="20"/>
-          <w:szCs w:val="20"/>
-        </w:rPr>
-        <w:t xml:space="preserve">     prop_n_opt2 = </w:t>
-      </w:r>
-      <w:proofErr w:type="spellStart"/>
-      <w:r>
-        <w:rPr>
-          <w:rFonts w:ascii="Courier New" w:hAnsi="Courier New" w:cs="Courier New"/>
-          <w:sz w:val="20"/>
-          <w:szCs w:val="20"/>
-        </w:rPr>
-        <w:t>prop_n_optimal_from_yield</w:t>
-      </w:r>
-      <w:proofErr w:type="spellEnd"/>
-      <w:r>
-        <w:rPr>
-          <w:rFonts w:ascii="Courier New" w:hAnsi="Courier New" w:cs="Courier New"/>
-          <w:sz w:val="20"/>
-          <w:szCs w:val="20"/>
-        </w:rPr>
-        <w:t>(</w:t>
-      </w:r>
-      <w:proofErr w:type="spellStart"/>
-      <w:r>
-        <w:rPr>
-          <w:rFonts w:ascii="Courier New" w:hAnsi="Courier New" w:cs="Courier New"/>
-          <w:sz w:val="20"/>
-          <w:szCs w:val="20"/>
-        </w:rPr>
-        <w:t>yld</w:t>
-      </w:r>
-      <w:proofErr w:type="spellEnd"/>
-      <w:r>
-        <w:rPr>
-          <w:rFonts w:ascii="Courier New" w:hAnsi="Courier New" w:cs="Courier New"/>
-          <w:sz w:val="20"/>
-          <w:szCs w:val="20"/>
-        </w:rPr>
-        <w:t xml:space="preserve">, </w:t>
-      </w:r>
-      <w:proofErr w:type="spellStart"/>
-      <w:r>
-        <w:rPr>
-          <w:rFonts w:ascii="Courier New" w:hAnsi="Courier New" w:cs="Courier New"/>
-          <w:sz w:val="20"/>
-          <w:szCs w:val="20"/>
-        </w:rPr>
-        <w:t>crop_vars</w:t>
-      </w:r>
-      <w:proofErr w:type="spellEnd"/>
-      <w:r>
-        <w:rPr>
-          <w:rFonts w:ascii="Courier New" w:hAnsi="Courier New" w:cs="Courier New"/>
-          <w:sz w:val="20"/>
-          <w:szCs w:val="20"/>
-        </w:rPr>
-        <w:t>[</w:t>
-      </w:r>
-      <w:proofErr w:type="spellStart"/>
-      <w:r>
-        <w:rPr>
-          <w:rFonts w:ascii="Courier New" w:hAnsi="Courier New" w:cs="Courier New"/>
-          <w:sz w:val="20"/>
-          <w:szCs w:val="20"/>
-        </w:rPr>
-        <w:t>crop_curr</w:t>
-      </w:r>
-      <w:proofErr w:type="spellEnd"/>
-      <w:r>
-        <w:rPr>
-          <w:rFonts w:ascii="Courier New" w:hAnsi="Courier New" w:cs="Courier New"/>
-          <w:sz w:val="20"/>
-          <w:szCs w:val="20"/>
-        </w:rPr>
-        <w:t>])</w:t>
+        <w:t xml:space="preserve">     prop_n_opt2 = prop_n_optimal_from_yield(yld, crop_vars[crop_curr])</w:t>
       </w:r>
     </w:p>
     <w:p>
@@ -3684,11 +3405,9 @@
               <w:keepNext/>
               <w:spacing w:before="60" w:after="60"/>
             </w:pPr>
-            <w:proofErr w:type="spellStart"/>
             <w:r>
               <w:t>pool_c_dpm</w:t>
             </w:r>
-            <w:proofErr w:type="spellEnd"/>
           </w:p>
         </w:tc>
         <w:tc>
@@ -3700,11 +3419,9 @@
               <w:keepNext/>
               <w:spacing w:before="60" w:after="60"/>
             </w:pPr>
-            <w:proofErr w:type="spellStart"/>
             <w:r>
               <w:t>pi_to_dpm</w:t>
             </w:r>
-            <w:proofErr w:type="spellEnd"/>
           </w:p>
         </w:tc>
         <w:tc>
@@ -3716,11 +3433,9 @@
               <w:keepNext/>
               <w:spacing w:before="60" w:after="60"/>
             </w:pPr>
-            <w:proofErr w:type="spellStart"/>
             <w:r>
               <w:t>cow_to_dpm</w:t>
             </w:r>
-            <w:proofErr w:type="spellEnd"/>
           </w:p>
         </w:tc>
         <w:tc>
@@ -3732,11 +3447,9 @@
               <w:keepNext/>
               <w:spacing w:before="60" w:after="60"/>
             </w:pPr>
-            <w:proofErr w:type="spellStart"/>
             <w:r>
               <w:t>c_loss_dpm</w:t>
             </w:r>
-            <w:proofErr w:type="spellEnd"/>
           </w:p>
         </w:tc>
       </w:tr>
@@ -3764,11 +3477,9 @@
               <w:keepNext/>
               <w:spacing w:before="60" w:after="60"/>
             </w:pPr>
-            <w:proofErr w:type="spellStart"/>
             <w:r>
               <w:t>pool_c_rpm</w:t>
             </w:r>
-            <w:proofErr w:type="spellEnd"/>
           </w:p>
         </w:tc>
         <w:tc>
@@ -3780,11 +3491,9 @@
               <w:keepNext/>
               <w:spacing w:before="60" w:after="60"/>
             </w:pPr>
-            <w:proofErr w:type="spellStart"/>
             <w:r>
               <w:t>pi_to_rpm</w:t>
             </w:r>
-            <w:proofErr w:type="spellEnd"/>
           </w:p>
         </w:tc>
         <w:tc>
@@ -3810,11 +3519,9 @@
               <w:keepNext/>
               <w:spacing w:before="60" w:after="60"/>
             </w:pPr>
-            <w:proofErr w:type="spellStart"/>
             <w:r>
               <w:t>c_loss_rpm</w:t>
             </w:r>
-            <w:proofErr w:type="spellEnd"/>
           </w:p>
         </w:tc>
       </w:tr>
@@ -3843,11 +3550,9 @@
               <w:keepNext/>
               <w:spacing w:before="60" w:after="60"/>
             </w:pPr>
-            <w:proofErr w:type="spellStart"/>
             <w:r>
               <w:t>pool_c_hum</w:t>
             </w:r>
-            <w:proofErr w:type="spellEnd"/>
           </w:p>
         </w:tc>
         <w:tc>
@@ -3859,11 +3564,9 @@
               <w:keepNext/>
               <w:spacing w:before="60" w:after="60"/>
             </w:pPr>
-            <w:proofErr w:type="spellStart"/>
             <w:r>
               <w:t>c_input_hum</w:t>
             </w:r>
-            <w:proofErr w:type="spellEnd"/>
           </w:p>
         </w:tc>
         <w:tc>
@@ -3875,11 +3578,9 @@
               <w:keepNext/>
               <w:spacing w:before="60" w:after="60"/>
             </w:pPr>
-            <w:proofErr w:type="spellStart"/>
             <w:r>
               <w:t>cow_to_hum</w:t>
             </w:r>
-            <w:proofErr w:type="spellEnd"/>
           </w:p>
         </w:tc>
         <w:tc>
@@ -3891,11 +3592,9 @@
               <w:keepNext/>
               <w:spacing w:before="60" w:after="60"/>
             </w:pPr>
-            <w:proofErr w:type="spellStart"/>
             <w:r>
               <w:t>c_loss_hum</w:t>
             </w:r>
-            <w:proofErr w:type="spellEnd"/>
           </w:p>
         </w:tc>
       </w:tr>
@@ -3923,11 +3622,9 @@
               <w:keepNext/>
               <w:spacing w:before="60" w:after="60"/>
             </w:pPr>
-            <w:proofErr w:type="spellStart"/>
             <w:r>
               <w:t>pool_c_bio</w:t>
             </w:r>
-            <w:proofErr w:type="spellEnd"/>
           </w:p>
         </w:tc>
         <w:tc>
@@ -3939,11 +3636,9 @@
               <w:keepNext/>
               <w:spacing w:before="60" w:after="60"/>
             </w:pPr>
-            <w:proofErr w:type="spellStart"/>
             <w:r>
               <w:t>c_input_bio</w:t>
             </w:r>
-            <w:proofErr w:type="spellEnd"/>
           </w:p>
         </w:tc>
         <w:tc>
@@ -3966,11 +3661,9 @@
               <w:keepNext/>
               <w:spacing w:before="60" w:after="60"/>
             </w:pPr>
-            <w:proofErr w:type="spellStart"/>
             <w:r>
               <w:t>c_loss_bio</w:t>
             </w:r>
-            <w:proofErr w:type="spellEnd"/>
           </w:p>
         </w:tc>
       </w:tr>
@@ -3998,14 +3691,12 @@
               <w:keepNext/>
               <w:spacing w:before="60" w:after="60"/>
             </w:pPr>
-            <w:proofErr w:type="spellStart"/>
             <w:r>
               <w:t>pool_c_io</w:t>
             </w:r>
             <w:r>
               <w:t>m</w:t>
             </w:r>
-            <w:proofErr w:type="spellEnd"/>
           </w:p>
         </w:tc>
         <w:tc>
@@ -4028,7 +3719,6 @@
               <w:keepNext/>
               <w:spacing w:before="60" w:after="60"/>
             </w:pPr>
-            <w:proofErr w:type="spellStart"/>
             <w:r>
               <w:t>cow_to_</w:t>
             </w:r>
@@ -4038,7 +3728,6 @@
             <w:r>
               <w:t>m</w:t>
             </w:r>
-            <w:proofErr w:type="spellEnd"/>
           </w:p>
         </w:tc>
         <w:tc>
@@ -4363,7 +4052,7 @@
         <v:path o:extrusionok="f" gradientshapeok="t" o:connecttype="rect"/>
         <o:lock v:ext="edit" aspectratio="t"/>
       </v:shapetype>
-      <v:shape id="_x0000_i1052" type="#_x0000_t75" style="width:11.25pt;height:11.25pt" o:bullet="t">
+      <v:shape id="_x0000_i1027" type="#_x0000_t75" style="width:11.25pt;height:11.25pt" o:bullet="t">
         <v:imagedata r:id="rId1" o:title="mso5B25"/>
       </v:shape>
     </w:pict>
@@ -5140,25 +4829,25 @@
       </w:rPr>
     </w:lvl>
   </w:abstractNum>
-  <w:num w:numId="1">
+  <w:num w:numId="1" w16cid:durableId="1815367439">
     <w:abstractNumId w:val="5"/>
   </w:num>
-  <w:num w:numId="2">
+  <w:num w:numId="2" w16cid:durableId="803809218">
     <w:abstractNumId w:val="2"/>
   </w:num>
-  <w:num w:numId="3">
+  <w:num w:numId="3" w16cid:durableId="2069720697">
     <w:abstractNumId w:val="0"/>
   </w:num>
-  <w:num w:numId="4">
+  <w:num w:numId="4" w16cid:durableId="580985613">
     <w:abstractNumId w:val="1"/>
   </w:num>
-  <w:num w:numId="5">
+  <w:num w:numId="5" w16cid:durableId="940450995">
     <w:abstractNumId w:val="6"/>
   </w:num>
-  <w:num w:numId="6">
+  <w:num w:numId="6" w16cid:durableId="479227243">
     <w:abstractNumId w:val="4"/>
   </w:num>
-  <w:num w:numId="7">
+  <w:num w:numId="7" w16cid:durableId="773020428">
     <w:abstractNumId w:val="3"/>
   </w:num>
 </w:numbering>
@@ -5892,6 +5581,7 @@
     <w:rsid w:val="005042ED"/>
     <w:rsid w:val="005054D7"/>
     <w:rsid w:val="005568C2"/>
+    <w:rsid w:val="00570FD2"/>
     <w:rsid w:val="00593436"/>
     <w:rsid w:val="005E7434"/>
     <w:rsid w:val="00663D12"/>

</xml_diff>

<commit_message>
1) modified function linked to the ‘View Economics’ push button so that default PurchasesSalesLabour Excel file is copied to farm run directory 2) Clear data push button added to Livestock tab. 3) Addressed condition where a subarea is present in the farm run file  but has no description in the Subareas sheet.
</commit_message>
<xml_diff>
--- a/OratorRun/Docs/PyOrator program guidance.docx
+++ b/OratorRun/Docs/PyOrator program guidance.docx
@@ -98,9 +98,11 @@
         <w:ind w:left="2154" w:hanging="357"/>
         <w:contextualSpacing w:val="0"/>
       </w:pPr>
+      <w:proofErr w:type="spellStart"/>
       <w:r>
         <w:t>openpyxl</w:t>
       </w:r>
+      <w:proofErr w:type="spellEnd"/>
     </w:p>
     <w:p>
       <w:pPr>
@@ -286,7 +288,15 @@
               <w:spacing w:beforeLines="40" w:before="96" w:afterLines="40" w:after="96"/>
             </w:pPr>
             <w:r>
-              <w:t>_adjust  _adj_</w:t>
+              <w:t>_adjust  _</w:t>
+            </w:r>
+            <w:proofErr w:type="spellStart"/>
+            <w:r>
+              <w:t>adj</w:t>
+            </w:r>
+            <w:proofErr w:type="spellEnd"/>
+            <w:r>
+              <w:t>_</w:t>
             </w:r>
           </w:p>
         </w:tc>
@@ -320,9 +330,11 @@
               <w:keepLines/>
               <w:spacing w:beforeLines="40" w:before="96" w:afterLines="40" w:after="96"/>
             </w:pPr>
+            <w:proofErr w:type="spellStart"/>
             <w:r>
               <w:t>anml</w:t>
             </w:r>
+            <w:proofErr w:type="spellEnd"/>
           </w:p>
         </w:tc>
         <w:tc>
@@ -355,9 +367,11 @@
               <w:keepLines/>
               <w:spacing w:beforeLines="40" w:before="96" w:afterLines="40" w:after="96"/>
             </w:pPr>
+            <w:proofErr w:type="spellStart"/>
             <w:r>
               <w:t>ann</w:t>
             </w:r>
+            <w:proofErr w:type="spellEnd"/>
           </w:p>
         </w:tc>
         <w:tc>
@@ -390,9 +404,11 @@
               <w:keepLines/>
               <w:spacing w:beforeLines="40" w:before="96" w:afterLines="40" w:after="96"/>
             </w:pPr>
+            <w:proofErr w:type="spellStart"/>
             <w:r>
               <w:t>appld</w:t>
             </w:r>
+            <w:proofErr w:type="spellEnd"/>
           </w:p>
         </w:tc>
         <w:tc>
@@ -425,8 +441,13 @@
               <w:keepLines/>
               <w:spacing w:beforeLines="40" w:before="96" w:afterLines="40" w:after="96"/>
             </w:pPr>
-            <w:r>
-              <w:t>atmos_</w:t>
+            <w:proofErr w:type="spellStart"/>
+            <w:r>
+              <w:t>atmos</w:t>
+            </w:r>
+            <w:proofErr w:type="spellEnd"/>
+            <w:r>
+              <w:t>_</w:t>
             </w:r>
           </w:p>
         </w:tc>
@@ -540,8 +561,13 @@
               <w:spacing w:beforeLines="40" w:before="96" w:afterLines="40" w:after="96"/>
             </w:pPr>
             <w:r>
-              <w:t>_coef</w:t>
-            </w:r>
+              <w:t>_</w:t>
+            </w:r>
+            <w:proofErr w:type="spellStart"/>
+            <w:r>
+              <w:t>coef</w:t>
+            </w:r>
+            <w:proofErr w:type="spellEnd"/>
           </w:p>
         </w:tc>
         <w:tc>
@@ -659,12 +685,14 @@
               <w:keepLines/>
               <w:spacing w:beforeLines="40" w:before="96" w:afterLines="40" w:after="96"/>
             </w:pPr>
+            <w:proofErr w:type="spellStart"/>
             <w:r>
               <w:t>c</w:t>
             </w:r>
             <w:r>
               <w:t>umul</w:t>
             </w:r>
+            <w:proofErr w:type="spellEnd"/>
             <w:r>
               <w:t>, cml</w:t>
             </w:r>
@@ -704,8 +732,13 @@
               <w:spacing w:beforeLines="40" w:before="96" w:afterLines="40" w:after="96"/>
             </w:pPr>
             <w:r>
-              <w:t>_dem</w:t>
-            </w:r>
+              <w:t>_</w:t>
+            </w:r>
+            <w:proofErr w:type="spellStart"/>
+            <w:r>
+              <w:t>dem</w:t>
+            </w:r>
+            <w:proofErr w:type="spellEnd"/>
           </w:p>
         </w:tc>
         <w:tc>
@@ -741,12 +774,14 @@
             <w:r>
               <w:t>_</w:t>
             </w:r>
+            <w:proofErr w:type="spellStart"/>
             <w:r>
               <w:t>de</w:t>
             </w:r>
             <w:r>
               <w:t>nit</w:t>
             </w:r>
+            <w:proofErr w:type="spellEnd"/>
             <w:r>
               <w:t xml:space="preserve"> </w:t>
             </w:r>
@@ -788,9 +823,11 @@
               <w:keepLines/>
               <w:spacing w:beforeLines="40" w:before="96" w:afterLines="40" w:after="96"/>
             </w:pPr>
+            <w:proofErr w:type="spellStart"/>
             <w:r>
               <w:t>disp</w:t>
             </w:r>
+            <w:proofErr w:type="spellEnd"/>
           </w:p>
         </w:tc>
         <w:tc>
@@ -823,8 +860,13 @@
               <w:keepLines/>
               <w:spacing w:beforeLines="40" w:before="96" w:afterLines="40" w:after="96"/>
             </w:pPr>
-            <w:r>
-              <w:t>dpth_</w:t>
+            <w:proofErr w:type="spellStart"/>
+            <w:r>
+              <w:t>dpth</w:t>
+            </w:r>
+            <w:proofErr w:type="spellEnd"/>
+            <w:r>
+              <w:t>_</w:t>
             </w:r>
           </w:p>
         </w:tc>
@@ -865,8 +907,45 @@
               <w:spacing w:beforeLines="40" w:before="96" w:afterLines="40" w:after="96"/>
             </w:pPr>
             <w:r>
+              <w:t>econ</w:t>
+            </w:r>
+          </w:p>
+        </w:tc>
+        <w:tc>
+          <w:tcPr>
+            <w:tcW w:w="4819" w:type="dxa"/>
+          </w:tcPr>
+          <w:p>
+            <w:pPr>
+              <w:keepNext/>
+              <w:keepLines/>
+              <w:spacing w:beforeLines="40" w:before="96" w:afterLines="40" w:after="96"/>
+            </w:pPr>
+            <w:r>
+              <w:t>economics</w:t>
+            </w:r>
+          </w:p>
+        </w:tc>
+      </w:tr>
+      <w:tr>
+        <w:trPr>
+          <w:trHeight w:hRule="exact" w:val="397"/>
+        </w:trPr>
+        <w:tc>
+          <w:tcPr>
+            <w:tcW w:w="2268" w:type="dxa"/>
+          </w:tcPr>
+          <w:p>
+            <w:pPr>
+              <w:keepNext/>
+              <w:keepLines/>
+              <w:spacing w:beforeLines="40" w:before="96" w:afterLines="40" w:after="96"/>
+            </w:pPr>
+            <w:proofErr w:type="spellStart"/>
+            <w:r>
               <w:t>emiss</w:t>
             </w:r>
+            <w:proofErr w:type="spellEnd"/>
           </w:p>
         </w:tc>
         <w:tc>
@@ -946,9 +1025,11 @@
               <w:keepLines/>
               <w:spacing w:beforeLines="40" w:before="96" w:afterLines="40" w:after="96"/>
             </w:pPr>
+            <w:proofErr w:type="spellStart"/>
             <w:r>
               <w:t>factr</w:t>
             </w:r>
+            <w:proofErr w:type="spellEnd"/>
           </w:p>
         </w:tc>
         <w:tc>
@@ -1019,9 +1100,11 @@
               <w:keepLines/>
               <w:spacing w:beforeLines="40" w:before="96" w:afterLines="40" w:after="96"/>
             </w:pPr>
+            <w:proofErr w:type="spellStart"/>
             <w:r>
               <w:t>fert</w:t>
             </w:r>
+            <w:proofErr w:type="spellEnd"/>
           </w:p>
         </w:tc>
         <w:tc>
@@ -1054,9 +1137,11 @@
               <w:keepLines/>
               <w:spacing w:beforeLines="40" w:before="96" w:afterLines="40" w:after="96"/>
             </w:pPr>
+            <w:proofErr w:type="spellStart"/>
             <w:r>
               <w:t>fwd</w:t>
             </w:r>
+            <w:proofErr w:type="spellEnd"/>
           </w:p>
         </w:tc>
         <w:tc>
@@ -1162,12 +1247,19 @@
               <w:keepLines/>
               <w:spacing w:beforeLines="40" w:before="96" w:afterLines="40" w:after="96"/>
             </w:pPr>
+            <w:proofErr w:type="spellStart"/>
             <w:r>
               <w:t>grow_dds</w:t>
             </w:r>
-            <w:r>
-              <w:t xml:space="preserve">   gdds</w:t>
-            </w:r>
+            <w:proofErr w:type="spellEnd"/>
+            <w:r>
+              <w:t xml:space="preserve">   </w:t>
+            </w:r>
+            <w:proofErr w:type="spellStart"/>
+            <w:r>
+              <w:t>gdds</w:t>
+            </w:r>
+            <w:proofErr w:type="spellEnd"/>
           </w:p>
         </w:tc>
         <w:tc>
@@ -1203,8 +1295,13 @@
               <w:keepLines/>
               <w:spacing w:beforeLines="40" w:before="96" w:afterLines="40" w:after="96"/>
             </w:pPr>
-            <w:r>
-              <w:t>harv_</w:t>
+            <w:proofErr w:type="spellStart"/>
+            <w:r>
+              <w:t>harv</w:t>
+            </w:r>
+            <w:proofErr w:type="spellEnd"/>
+            <w:r>
+              <w:t>_</w:t>
             </w:r>
           </w:p>
         </w:tc>
@@ -1239,9 +1336,11 @@
             <w:pPr>
               <w:spacing w:beforeLines="40" w:before="96" w:afterLines="40" w:after="96"/>
             </w:pPr>
+            <w:proofErr w:type="spellStart"/>
             <w:r>
               <w:t>indx</w:t>
             </w:r>
+            <w:proofErr w:type="spellEnd"/>
           </w:p>
         </w:tc>
         <w:tc>
@@ -1270,9 +1369,11 @@
             <w:pPr>
               <w:spacing w:beforeLines="40" w:before="96" w:afterLines="40" w:after="96"/>
             </w:pPr>
+            <w:proofErr w:type="spellStart"/>
             <w:r>
               <w:t>inorg</w:t>
             </w:r>
+            <w:proofErr w:type="spellEnd"/>
           </w:p>
         </w:tc>
         <w:tc>
@@ -1304,9 +1405,11 @@
             <w:pPr>
               <w:spacing w:beforeLines="40" w:before="96" w:afterLines="40" w:after="96"/>
             </w:pPr>
+            <w:proofErr w:type="spellStart"/>
             <w:r>
               <w:t>inrt</w:t>
             </w:r>
+            <w:proofErr w:type="spellEnd"/>
           </w:p>
         </w:tc>
         <w:tc>
@@ -1335,9 +1438,11 @@
             <w:pPr>
               <w:spacing w:beforeLines="40" w:before="96" w:afterLines="40" w:after="96"/>
             </w:pPr>
+            <w:proofErr w:type="spellStart"/>
             <w:r>
               <w:t>lvstck</w:t>
             </w:r>
+            <w:proofErr w:type="spellEnd"/>
           </w:p>
         </w:tc>
         <w:tc>
@@ -1366,9 +1471,11 @@
             <w:pPr>
               <w:spacing w:beforeLines="40" w:before="96" w:afterLines="40" w:after="96"/>
             </w:pPr>
+            <w:proofErr w:type="spellStart"/>
             <w:r>
               <w:t>lctn</w:t>
             </w:r>
+            <w:proofErr w:type="spellEnd"/>
           </w:p>
         </w:tc>
         <w:tc>
@@ -1397,12 +1504,20 @@
             <w:pPr>
               <w:spacing w:beforeLines="40" w:before="96" w:afterLines="40" w:after="96"/>
             </w:pPr>
-            <w:r>
-              <w:t xml:space="preserve">mgmt, </w:t>
-            </w:r>
+            <w:proofErr w:type="spellStart"/>
+            <w:r>
+              <w:lastRenderedPageBreak/>
+              <w:t>mgmt</w:t>
+            </w:r>
+            <w:proofErr w:type="spellEnd"/>
+            <w:r>
+              <w:t xml:space="preserve">, </w:t>
+            </w:r>
+            <w:proofErr w:type="spellStart"/>
             <w:r>
               <w:t>mngmnt</w:t>
             </w:r>
+            <w:proofErr w:type="spellEnd"/>
           </w:p>
         </w:tc>
         <w:tc>
@@ -1432,7 +1547,6 @@
               <w:spacing w:beforeLines="40" w:before="96" w:afterLines="40" w:after="96"/>
             </w:pPr>
             <w:r>
-              <w:lastRenderedPageBreak/>
               <w:t>n2</w:t>
             </w:r>
           </w:p>
@@ -1523,8 +1637,13 @@
               <w:spacing w:beforeLines="40" w:before="96" w:afterLines="40" w:after="96"/>
             </w:pPr>
             <w:r>
-              <w:t>_nitrif</w:t>
-            </w:r>
+              <w:t>_</w:t>
+            </w:r>
+            <w:proofErr w:type="spellStart"/>
+            <w:r>
+              <w:t>nitrif</w:t>
+            </w:r>
+            <w:proofErr w:type="spellEnd"/>
           </w:p>
         </w:tc>
         <w:tc>
@@ -1678,9 +1797,11 @@
               </w:tabs>
               <w:spacing w:beforeLines="40" w:before="96" w:afterLines="40" w:after="96"/>
             </w:pPr>
+            <w:proofErr w:type="spellStart"/>
             <w:r>
               <w:t>npp</w:t>
             </w:r>
+            <w:proofErr w:type="spellEnd"/>
           </w:p>
         </w:tc>
         <w:tc>
@@ -1831,7 +1952,15 @@
               <w:t>_</w:t>
             </w:r>
             <w:r>
-              <w:t xml:space="preserve">    inorg_</w:t>
+              <w:t xml:space="preserve">    </w:t>
+            </w:r>
+            <w:proofErr w:type="spellStart"/>
+            <w:r>
+              <w:t>inorg</w:t>
+            </w:r>
+            <w:proofErr w:type="spellEnd"/>
+            <w:r>
+              <w:t>_</w:t>
             </w:r>
           </w:p>
         </w:tc>
@@ -1864,12 +1993,14 @@
             <w:pPr>
               <w:spacing w:beforeLines="40" w:before="96" w:afterLines="40" w:after="96"/>
             </w:pPr>
+            <w:proofErr w:type="spellStart"/>
             <w:r>
               <w:t>p</w:t>
             </w:r>
             <w:r>
               <w:t>arm</w:t>
             </w:r>
+            <w:proofErr w:type="spellEnd"/>
             <w:r>
               <w:t>, param</w:t>
             </w:r>
@@ -1901,8 +2032,13 @@
             <w:pPr>
               <w:spacing w:beforeLines="40" w:before="96" w:afterLines="40" w:after="96"/>
             </w:pPr>
-            <w:r>
-              <w:t>pcnt_</w:t>
+            <w:proofErr w:type="spellStart"/>
+            <w:r>
+              <w:t>pcnt</w:t>
+            </w:r>
+            <w:proofErr w:type="spellEnd"/>
+            <w:r>
+              <w:t>_</w:t>
             </w:r>
           </w:p>
         </w:tc>
@@ -2022,9 +2158,11 @@
             <w:pPr>
               <w:spacing w:beforeLines="40" w:before="96" w:afterLines="40" w:after="96"/>
             </w:pPr>
+            <w:proofErr w:type="spellStart"/>
             <w:r>
               <w:t>precip</w:t>
             </w:r>
+            <w:proofErr w:type="spellEnd"/>
           </w:p>
         </w:tc>
         <w:tc>
@@ -2053,9 +2191,11 @@
             <w:pPr>
               <w:spacing w:beforeLines="40" w:before="96" w:afterLines="40" w:after="96"/>
             </w:pPr>
+            <w:proofErr w:type="spellStart"/>
             <w:r>
               <w:t>prodn</w:t>
             </w:r>
+            <w:proofErr w:type="spellEnd"/>
           </w:p>
         </w:tc>
         <w:tc>
@@ -2146,9 +2286,11 @@
             <w:pPr>
               <w:spacing w:beforeLines="40" w:before="96" w:afterLines="40" w:after="96"/>
             </w:pPr>
+            <w:proofErr w:type="spellStart"/>
             <w:r>
               <w:t>rgn</w:t>
             </w:r>
+            <w:proofErr w:type="spellEnd"/>
           </w:p>
         </w:tc>
         <w:tc>
@@ -2178,11 +2320,16 @@
               <w:spacing w:beforeLines="40" w:before="96" w:afterLines="40" w:after="96"/>
             </w:pPr>
             <w:r>
-              <w:t>_r</w:t>
+              <w:t>_</w:t>
+            </w:r>
+            <w:proofErr w:type="spellStart"/>
+            <w:r>
+              <w:t>r</w:t>
             </w:r>
             <w:r>
               <w:t>else</w:t>
             </w:r>
+            <w:proofErr w:type="spellEnd"/>
           </w:p>
         </w:tc>
         <w:tc>
@@ -2215,7 +2362,15 @@
               <w:spacing w:beforeLines="40" w:before="96" w:afterLines="40" w:after="96"/>
             </w:pPr>
             <w:r>
-              <w:t>_rcoef_</w:t>
+              <w:t>_</w:t>
+            </w:r>
+            <w:proofErr w:type="spellStart"/>
+            <w:r>
+              <w:t>rcoef</w:t>
+            </w:r>
+            <w:proofErr w:type="spellEnd"/>
+            <w:r>
+              <w:t>_</w:t>
             </w:r>
             <w:r>
               <w:t xml:space="preserve"> </w:t>
@@ -2248,12 +2403,14 @@
             <w:pPr>
               <w:spacing w:beforeLines="40" w:before="96" w:afterLines="40" w:after="96"/>
             </w:pPr>
+            <w:proofErr w:type="spellStart"/>
             <w:r>
               <w:t>scle_</w:t>
             </w:r>
             <w:r>
               <w:t>factr</w:t>
             </w:r>
+            <w:proofErr w:type="spellEnd"/>
           </w:p>
         </w:tc>
         <w:tc>
@@ -2286,8 +2443,13 @@
               <w:spacing w:beforeLines="40" w:before="96" w:afterLines="40" w:after="96"/>
             </w:pPr>
             <w:r>
-              <w:t>_sply</w:t>
-            </w:r>
+              <w:t>_</w:t>
+            </w:r>
+            <w:proofErr w:type="spellStart"/>
+            <w:r>
+              <w:t>sply</w:t>
+            </w:r>
+            <w:proofErr w:type="spellEnd"/>
           </w:p>
         </w:tc>
         <w:tc>
@@ -2316,9 +2478,11 @@
             <w:pPr>
               <w:spacing w:beforeLines="40" w:before="96" w:afterLines="40" w:after="96"/>
             </w:pPr>
+            <w:proofErr w:type="spellStart"/>
             <w:r>
               <w:t>strss</w:t>
             </w:r>
+            <w:proofErr w:type="spellEnd"/>
           </w:p>
         </w:tc>
         <w:tc>
@@ -2378,12 +2542,14 @@
             <w:pPr>
               <w:spacing w:beforeLines="40" w:before="96" w:afterLines="40" w:after="96"/>
             </w:pPr>
+            <w:proofErr w:type="spellStart"/>
             <w:r>
               <w:t>syst</w:t>
             </w:r>
             <w:r>
               <w:t>m</w:t>
             </w:r>
+            <w:proofErr w:type="spellEnd"/>
           </w:p>
         </w:tc>
         <w:tc>
@@ -2443,9 +2609,11 @@
             <w:pPr>
               <w:spacing w:beforeLines="40" w:before="96" w:afterLines="40" w:after="96"/>
             </w:pPr>
+            <w:proofErr w:type="spellStart"/>
             <w:r>
               <w:t>tair</w:t>
             </w:r>
+            <w:proofErr w:type="spellEnd"/>
           </w:p>
         </w:tc>
         <w:tc>
@@ -2476,8 +2644,21 @@
             </w:pPr>
             <w:bookmarkStart w:id="1" w:name="_Hlk48291546"/>
             <w:r>
-              <w:t>_typ,   _atyp</w:t>
-            </w:r>
+              <w:t>_</w:t>
+            </w:r>
+            <w:proofErr w:type="spellStart"/>
+            <w:r>
+              <w:t>typ</w:t>
+            </w:r>
+            <w:proofErr w:type="spellEnd"/>
+            <w:r>
+              <w:t>,   _</w:t>
+            </w:r>
+            <w:proofErr w:type="spellStart"/>
+            <w:r>
+              <w:t>atyp</w:t>
+            </w:r>
+            <w:proofErr w:type="spellEnd"/>
           </w:p>
         </w:tc>
         <w:tc>
@@ -2509,12 +2690,14 @@
             <w:pPr>
               <w:spacing w:beforeLines="40" w:before="96" w:afterLines="40" w:after="96"/>
             </w:pPr>
+            <w:proofErr w:type="spellStart"/>
             <w:r>
               <w:t>upt</w:t>
             </w:r>
             <w:r>
               <w:t>k</w:t>
             </w:r>
+            <w:proofErr w:type="spellEnd"/>
           </w:p>
         </w:tc>
         <w:tc>
@@ -2546,9 +2729,11 @@
             <w:pPr>
               <w:spacing w:beforeLines="40" w:before="96" w:afterLines="40" w:after="96"/>
             </w:pPr>
+            <w:proofErr w:type="spellStart"/>
             <w:r>
               <w:t>volat</w:t>
             </w:r>
+            <w:proofErr w:type="spellEnd"/>
           </w:p>
         </w:tc>
         <w:tc>
@@ -2577,8 +2762,13 @@
             <w:pPr>
               <w:spacing w:beforeLines="40" w:before="96" w:afterLines="40" w:after="96"/>
             </w:pPr>
-            <w:r>
-              <w:t>wc_</w:t>
+            <w:proofErr w:type="spellStart"/>
+            <w:r>
+              <w:t>wc</w:t>
+            </w:r>
+            <w:proofErr w:type="spellEnd"/>
+            <w:r>
+              <w:t>_</w:t>
             </w:r>
           </w:p>
         </w:tc>
@@ -2608,8 +2798,14 @@
             <w:pPr>
               <w:spacing w:beforeLines="40" w:before="96" w:afterLines="40" w:after="96"/>
             </w:pPr>
-            <w:r>
-              <w:t>iws_</w:t>
+            <w:proofErr w:type="spellStart"/>
+            <w:r>
+              <w:lastRenderedPageBreak/>
+              <w:t>iws</w:t>
+            </w:r>
+            <w:proofErr w:type="spellEnd"/>
+            <w:r>
+              <w:t>_</w:t>
             </w:r>
           </w:p>
         </w:tc>
@@ -2643,8 +2839,15 @@
               <w:spacing w:beforeLines="40" w:before="96" w:afterLines="40" w:after="96"/>
             </w:pPr>
             <w:r>
-              <w:lastRenderedPageBreak/>
-              <w:t>_yld_</w:t>
+              <w:t>_</w:t>
+            </w:r>
+            <w:proofErr w:type="spellStart"/>
+            <w:r>
+              <w:t>yld</w:t>
+            </w:r>
+            <w:proofErr w:type="spellEnd"/>
+            <w:r>
+              <w:t>_</w:t>
             </w:r>
           </w:p>
         </w:tc>
@@ -2727,9 +2930,11 @@
               <w:keepNext/>
               <w:spacing w:beforeLines="40" w:before="96" w:afterLines="40" w:after="96"/>
             </w:pPr>
+            <w:proofErr w:type="spellStart"/>
             <w:r>
               <w:t>hydrol_eff</w:t>
             </w:r>
+            <w:proofErr w:type="spellEnd"/>
           </w:p>
         </w:tc>
         <w:tc>
@@ -2758,8 +2963,13 @@
               <w:spacing w:beforeLines="40" w:before="96" w:afterLines="40" w:after="96"/>
             </w:pPr>
             <w:r>
-              <w:t>_fwd</w:t>
-            </w:r>
+              <w:t>_</w:t>
+            </w:r>
+            <w:proofErr w:type="spellStart"/>
+            <w:r>
+              <w:t>fwd</w:t>
+            </w:r>
+            <w:proofErr w:type="spellEnd"/>
           </w:p>
         </w:tc>
         <w:tc>
@@ -2817,9 +3027,11 @@
               <w:keepNext/>
               <w:spacing w:beforeLines="40" w:before="96" w:afterLines="40" w:after="96"/>
             </w:pPr>
+            <w:proofErr w:type="spellStart"/>
             <w:r>
               <w:t>pettmp</w:t>
             </w:r>
+            <w:proofErr w:type="spellEnd"/>
           </w:p>
         </w:tc>
         <w:tc>
@@ -2896,38 +3108,174 @@
           <w:sz w:val="20"/>
           <w:szCs w:val="20"/>
         </w:rPr>
-        <w:t>from numpy import arange</w:t>
-      </w:r>
-    </w:p>
-    <w:p>
-      <w:pPr>
-        <w:spacing w:after="0"/>
+        <w:t xml:space="preserve">from </w:t>
+      </w:r>
+      <w:proofErr w:type="spellStart"/>
+      <w:r>
         <w:rPr>
           <w:rFonts w:ascii="Courier New" w:hAnsi="Courier New" w:cs="Courier New"/>
           <w:sz w:val="20"/>
           <w:szCs w:val="20"/>
         </w:rPr>
-      </w:pPr>
+        <w:t>numpy</w:t>
+      </w:r>
+      <w:proofErr w:type="spellEnd"/>
       <w:r>
         <w:rPr>
           <w:rFonts w:ascii="Courier New" w:hAnsi="Courier New" w:cs="Courier New"/>
           <w:sz w:val="20"/>
           <w:szCs w:val="20"/>
         </w:rPr>
-        <w:t>for yld in arange(0.3, 0.9, 0.15):</w:t>
-      </w:r>
-    </w:p>
-    <w:p>
-      <w:pPr>
-        <w:spacing w:after="0"/>
-      </w:pPr>
+        <w:t xml:space="preserve"> import </w:t>
+      </w:r>
+      <w:proofErr w:type="spellStart"/>
       <w:r>
         <w:rPr>
           <w:rFonts w:ascii="Courier New" w:hAnsi="Courier New" w:cs="Courier New"/>
           <w:sz w:val="20"/>
           <w:szCs w:val="20"/>
         </w:rPr>
-        <w:t xml:space="preserve">     prop_n_opt2 = prop_n_optimal_from_yield(yld, crop_vars[crop_curr])</w:t>
+        <w:t>arange</w:t>
+      </w:r>
+      <w:proofErr w:type="spellEnd"/>
+    </w:p>
+    <w:p>
+      <w:pPr>
+        <w:spacing w:after="0"/>
+        <w:rPr>
+          <w:rFonts w:ascii="Courier New" w:hAnsi="Courier New" w:cs="Courier New"/>
+          <w:sz w:val="20"/>
+          <w:szCs w:val="20"/>
+        </w:rPr>
+      </w:pPr>
+      <w:r>
+        <w:rPr>
+          <w:rFonts w:ascii="Courier New" w:hAnsi="Courier New" w:cs="Courier New"/>
+          <w:sz w:val="20"/>
+          <w:szCs w:val="20"/>
+        </w:rPr>
+        <w:t xml:space="preserve">for </w:t>
+      </w:r>
+      <w:proofErr w:type="spellStart"/>
+      <w:r>
+        <w:rPr>
+          <w:rFonts w:ascii="Courier New" w:hAnsi="Courier New" w:cs="Courier New"/>
+          <w:sz w:val="20"/>
+          <w:szCs w:val="20"/>
+        </w:rPr>
+        <w:t>yld</w:t>
+      </w:r>
+      <w:proofErr w:type="spellEnd"/>
+      <w:r>
+        <w:rPr>
+          <w:rFonts w:ascii="Courier New" w:hAnsi="Courier New" w:cs="Courier New"/>
+          <w:sz w:val="20"/>
+          <w:szCs w:val="20"/>
+        </w:rPr>
+        <w:t xml:space="preserve"> in </w:t>
+      </w:r>
+      <w:proofErr w:type="spellStart"/>
+      <w:r>
+        <w:rPr>
+          <w:rFonts w:ascii="Courier New" w:hAnsi="Courier New" w:cs="Courier New"/>
+          <w:sz w:val="20"/>
+          <w:szCs w:val="20"/>
+        </w:rPr>
+        <w:t>arange</w:t>
+      </w:r>
+      <w:proofErr w:type="spellEnd"/>
+      <w:r>
+        <w:rPr>
+          <w:rFonts w:ascii="Courier New" w:hAnsi="Courier New" w:cs="Courier New"/>
+          <w:sz w:val="20"/>
+          <w:szCs w:val="20"/>
+        </w:rPr>
+        <w:t>(0.3, 0.9, 0.15):</w:t>
+      </w:r>
+    </w:p>
+    <w:p>
+      <w:pPr>
+        <w:spacing w:after="0"/>
+      </w:pPr>
+      <w:r>
+        <w:rPr>
+          <w:rFonts w:ascii="Courier New" w:hAnsi="Courier New" w:cs="Courier New"/>
+          <w:sz w:val="20"/>
+          <w:szCs w:val="20"/>
+        </w:rPr>
+        <w:t xml:space="preserve">     prop_n_opt2 = </w:t>
+      </w:r>
+      <w:proofErr w:type="spellStart"/>
+      <w:r>
+        <w:rPr>
+          <w:rFonts w:ascii="Courier New" w:hAnsi="Courier New" w:cs="Courier New"/>
+          <w:sz w:val="20"/>
+          <w:szCs w:val="20"/>
+        </w:rPr>
+        <w:t>prop_n_optimal_from_yield</w:t>
+      </w:r>
+      <w:proofErr w:type="spellEnd"/>
+      <w:r>
+        <w:rPr>
+          <w:rFonts w:ascii="Courier New" w:hAnsi="Courier New" w:cs="Courier New"/>
+          <w:sz w:val="20"/>
+          <w:szCs w:val="20"/>
+        </w:rPr>
+        <w:t>(</w:t>
+      </w:r>
+      <w:proofErr w:type="spellStart"/>
+      <w:r>
+        <w:rPr>
+          <w:rFonts w:ascii="Courier New" w:hAnsi="Courier New" w:cs="Courier New"/>
+          <w:sz w:val="20"/>
+          <w:szCs w:val="20"/>
+        </w:rPr>
+        <w:t>yld</w:t>
+      </w:r>
+      <w:proofErr w:type="spellEnd"/>
+      <w:r>
+        <w:rPr>
+          <w:rFonts w:ascii="Courier New" w:hAnsi="Courier New" w:cs="Courier New"/>
+          <w:sz w:val="20"/>
+          <w:szCs w:val="20"/>
+        </w:rPr>
+        <w:t xml:space="preserve">, </w:t>
+      </w:r>
+      <w:proofErr w:type="spellStart"/>
+      <w:r>
+        <w:rPr>
+          <w:rFonts w:ascii="Courier New" w:hAnsi="Courier New" w:cs="Courier New"/>
+          <w:sz w:val="20"/>
+          <w:szCs w:val="20"/>
+        </w:rPr>
+        <w:t>crop_vars</w:t>
+      </w:r>
+      <w:proofErr w:type="spellEnd"/>
+      <w:r>
+        <w:rPr>
+          <w:rFonts w:ascii="Courier New" w:hAnsi="Courier New" w:cs="Courier New"/>
+          <w:sz w:val="20"/>
+          <w:szCs w:val="20"/>
+        </w:rPr>
+        <w:t>[</w:t>
+      </w:r>
+      <w:proofErr w:type="spellStart"/>
+      <w:r>
+        <w:rPr>
+          <w:rFonts w:ascii="Courier New" w:hAnsi="Courier New" w:cs="Courier New"/>
+          <w:sz w:val="20"/>
+          <w:szCs w:val="20"/>
+        </w:rPr>
+        <w:t>crop_curr</w:t>
+      </w:r>
+      <w:proofErr w:type="spellEnd"/>
+      <w:r>
+        <w:rPr>
+          <w:rFonts w:ascii="Courier New" w:hAnsi="Courier New" w:cs="Courier New"/>
+          <w:sz w:val="20"/>
+          <w:szCs w:val="20"/>
+        </w:rPr>
+        <w:t>])</w:t>
       </w:r>
     </w:p>
     <w:p>
@@ -3405,9 +3753,11 @@
               <w:keepNext/>
               <w:spacing w:before="60" w:after="60"/>
             </w:pPr>
+            <w:proofErr w:type="spellStart"/>
             <w:r>
               <w:t>pool_c_dpm</w:t>
             </w:r>
+            <w:proofErr w:type="spellEnd"/>
           </w:p>
         </w:tc>
         <w:tc>
@@ -3419,9 +3769,11 @@
               <w:keepNext/>
               <w:spacing w:before="60" w:after="60"/>
             </w:pPr>
+            <w:proofErr w:type="spellStart"/>
             <w:r>
               <w:t>pi_to_dpm</w:t>
             </w:r>
+            <w:proofErr w:type="spellEnd"/>
           </w:p>
         </w:tc>
         <w:tc>
@@ -3433,9 +3785,11 @@
               <w:keepNext/>
               <w:spacing w:before="60" w:after="60"/>
             </w:pPr>
+            <w:proofErr w:type="spellStart"/>
             <w:r>
               <w:t>cow_to_dpm</w:t>
             </w:r>
+            <w:proofErr w:type="spellEnd"/>
           </w:p>
         </w:tc>
         <w:tc>
@@ -3447,9 +3801,11 @@
               <w:keepNext/>
               <w:spacing w:before="60" w:after="60"/>
             </w:pPr>
+            <w:proofErr w:type="spellStart"/>
             <w:r>
               <w:t>c_loss_dpm</w:t>
             </w:r>
+            <w:proofErr w:type="spellEnd"/>
           </w:p>
         </w:tc>
       </w:tr>
@@ -3477,9 +3833,11 @@
               <w:keepNext/>
               <w:spacing w:before="60" w:after="60"/>
             </w:pPr>
+            <w:proofErr w:type="spellStart"/>
             <w:r>
               <w:t>pool_c_rpm</w:t>
             </w:r>
+            <w:proofErr w:type="spellEnd"/>
           </w:p>
         </w:tc>
         <w:tc>
@@ -3491,9 +3849,11 @@
               <w:keepNext/>
               <w:spacing w:before="60" w:after="60"/>
             </w:pPr>
+            <w:proofErr w:type="spellStart"/>
             <w:r>
               <w:t>pi_to_rpm</w:t>
             </w:r>
+            <w:proofErr w:type="spellEnd"/>
           </w:p>
         </w:tc>
         <w:tc>
@@ -3519,9 +3879,11 @@
               <w:keepNext/>
               <w:spacing w:before="60" w:after="60"/>
             </w:pPr>
+            <w:proofErr w:type="spellStart"/>
             <w:r>
               <w:t>c_loss_rpm</w:t>
             </w:r>
+            <w:proofErr w:type="spellEnd"/>
           </w:p>
         </w:tc>
       </w:tr>
@@ -3550,9 +3912,11 @@
               <w:keepNext/>
               <w:spacing w:before="60" w:after="60"/>
             </w:pPr>
+            <w:proofErr w:type="spellStart"/>
             <w:r>
               <w:t>pool_c_hum</w:t>
             </w:r>
+            <w:proofErr w:type="spellEnd"/>
           </w:p>
         </w:tc>
         <w:tc>
@@ -3564,9 +3928,11 @@
               <w:keepNext/>
               <w:spacing w:before="60" w:after="60"/>
             </w:pPr>
+            <w:proofErr w:type="spellStart"/>
             <w:r>
               <w:t>c_input_hum</w:t>
             </w:r>
+            <w:proofErr w:type="spellEnd"/>
           </w:p>
         </w:tc>
         <w:tc>
@@ -3578,9 +3944,11 @@
               <w:keepNext/>
               <w:spacing w:before="60" w:after="60"/>
             </w:pPr>
+            <w:proofErr w:type="spellStart"/>
             <w:r>
               <w:t>cow_to_hum</w:t>
             </w:r>
+            <w:proofErr w:type="spellEnd"/>
           </w:p>
         </w:tc>
         <w:tc>
@@ -3592,9 +3960,11 @@
               <w:keepNext/>
               <w:spacing w:before="60" w:after="60"/>
             </w:pPr>
+            <w:proofErr w:type="spellStart"/>
             <w:r>
               <w:t>c_loss_hum</w:t>
             </w:r>
+            <w:proofErr w:type="spellEnd"/>
           </w:p>
         </w:tc>
       </w:tr>
@@ -3622,9 +3992,11 @@
               <w:keepNext/>
               <w:spacing w:before="60" w:after="60"/>
             </w:pPr>
+            <w:proofErr w:type="spellStart"/>
             <w:r>
               <w:t>pool_c_bio</w:t>
             </w:r>
+            <w:proofErr w:type="spellEnd"/>
           </w:p>
         </w:tc>
         <w:tc>
@@ -3636,9 +4008,11 @@
               <w:keepNext/>
               <w:spacing w:before="60" w:after="60"/>
             </w:pPr>
+            <w:proofErr w:type="spellStart"/>
             <w:r>
               <w:t>c_input_bio</w:t>
             </w:r>
+            <w:proofErr w:type="spellEnd"/>
           </w:p>
         </w:tc>
         <w:tc>
@@ -3661,9 +4035,11 @@
               <w:keepNext/>
               <w:spacing w:before="60" w:after="60"/>
             </w:pPr>
+            <w:proofErr w:type="spellStart"/>
             <w:r>
               <w:t>c_loss_bio</w:t>
             </w:r>
+            <w:proofErr w:type="spellEnd"/>
           </w:p>
         </w:tc>
       </w:tr>
@@ -3691,12 +4067,14 @@
               <w:keepNext/>
               <w:spacing w:before="60" w:after="60"/>
             </w:pPr>
+            <w:proofErr w:type="spellStart"/>
             <w:r>
               <w:t>pool_c_io</w:t>
             </w:r>
             <w:r>
               <w:t>m</w:t>
             </w:r>
+            <w:proofErr w:type="spellEnd"/>
           </w:p>
         </w:tc>
         <w:tc>
@@ -3719,6 +4097,7 @@
               <w:keepNext/>
               <w:spacing w:before="60" w:after="60"/>
             </w:pPr>
+            <w:proofErr w:type="spellStart"/>
             <w:r>
               <w:t>cow_to_</w:t>
             </w:r>
@@ -3728,6 +4107,7 @@
             <w:r>
               <w:t>m</w:t>
             </w:r>
+            <w:proofErr w:type="spellEnd"/>
           </w:p>
         </w:tc>
         <w:tc>
@@ -4052,7 +4432,7 @@
         <v:path o:extrusionok="f" gradientshapeok="t" o:connecttype="rect"/>
         <o:lock v:ext="edit" aspectratio="t"/>
       </v:shapetype>
-      <v:shape id="_x0000_i1027" type="#_x0000_t75" style="width:11.25pt;height:11.25pt" o:bullet="t">
+      <v:shape id="_x0000_i1030" type="#_x0000_t75" style="width:11.25pt;height:11.25pt" o:bullet="t">
         <v:imagedata r:id="rId1" o:title="mso5B25"/>
       </v:shape>
     </w:pict>
@@ -5583,6 +5963,7 @@
     <w:rsid w:val="005568C2"/>
     <w:rsid w:val="00570FD2"/>
     <w:rsid w:val="00593436"/>
+    <w:rsid w:val="005A5C3D"/>
     <w:rsid w:val="005E7434"/>
     <w:rsid w:val="00663D12"/>
     <w:rsid w:val="0068094E"/>

</xml_diff>

<commit_message>
Trying a fix an "Unhandled Python exception" during the "Save farm" action.
</commit_message>
<xml_diff>
--- a/OratorRun/Docs/PyOrator program guidance.docx
+++ b/OratorRun/Docs/PyOrator program guidance.docx
@@ -1,10 +1,11 @@
 
 <file path=word/document.xml><?xml version="1.0" encoding="utf-8"?>
-<w:document xmlns:wpc="http://schemas.microsoft.com/office/word/2010/wordprocessingCanvas" xmlns:cx="http://schemas.microsoft.com/office/drawing/2014/chartex" xmlns:cx1="http://schemas.microsoft.com/office/drawing/2015/9/8/chartex" xmlns:cx2="http://schemas.microsoft.com/office/drawing/2015/10/21/chartex" xmlns:cx3="http://schemas.microsoft.com/office/drawing/2016/5/9/chartex" xmlns:cx4="http://schemas.microsoft.com/office/drawing/2016/5/10/chartex" xmlns:cx5="http://schemas.microsoft.com/office/drawing/2016/5/11/chartex" xmlns:cx6="http://schemas.microsoft.com/office/drawing/2016/5/12/chartex" xmlns:cx7="http://schemas.microsoft.com/office/drawing/2016/5/13/chartex" xmlns:cx8="http://schemas.microsoft.com/office/drawing/2016/5/14/chartex" xmlns:mc="http://schemas.openxmlformats.org/markup-compatibility/2006" xmlns:aink="http://schemas.microsoft.com/office/drawing/2016/ink" xmlns:am3d="http://schemas.microsoft.com/office/drawing/2017/model3d" xmlns:o="urn:schemas-microsoft-com:office:office" xmlns:r="http://schemas.openxmlformats.org/officeDocument/2006/relationships" xmlns:m="http://schemas.openxmlformats.org/officeDocument/2006/math" xmlns:v="urn:schemas-microsoft-com:vml" xmlns:wp14="http://schemas.microsoft.com/office/word/2010/wordprocessingDrawing" xmlns:wp="http://schemas.openxmlformats.org/drawingml/2006/wordprocessingDrawing" xmlns:w10="urn:schemas-microsoft-com:office:word" xmlns:w="http://schemas.openxmlformats.org/wordprocessingml/2006/main" xmlns:w14="http://schemas.microsoft.com/office/word/2010/wordml" xmlns:w15="http://schemas.microsoft.com/office/word/2012/wordml" xmlns:w16cex="http://schemas.microsoft.com/office/word/2018/wordml/cex" xmlns:w16cid="http://schemas.microsoft.com/office/word/2016/wordml/cid" xmlns:w16="http://schemas.microsoft.com/office/word/2018/wordml" xmlns:w16sdtdh="http://schemas.microsoft.com/office/word/2020/wordml/sdtdatahash" xmlns:w16se="http://schemas.microsoft.com/office/word/2015/wordml/symex" xmlns:wpg="http://schemas.microsoft.com/office/word/2010/wordprocessingGroup" xmlns:wpi="http://schemas.microsoft.com/office/word/2010/wordprocessingInk" xmlns:wne="http://schemas.microsoft.com/office/word/2006/wordml" xmlns:wps="http://schemas.microsoft.com/office/word/2010/wordprocessingShape" mc:Ignorable="w14 w15 w16se w16cid w16 w16cex w16sdtdh wp14">
+<w:document xmlns:wpc="http://schemas.microsoft.com/office/word/2010/wordprocessingCanvas" xmlns:cx="http://schemas.microsoft.com/office/drawing/2014/chartex" xmlns:cx1="http://schemas.microsoft.com/office/drawing/2015/9/8/chartex" xmlns:cx2="http://schemas.microsoft.com/office/drawing/2015/10/21/chartex" xmlns:cx3="http://schemas.microsoft.com/office/drawing/2016/5/9/chartex" xmlns:cx4="http://schemas.microsoft.com/office/drawing/2016/5/10/chartex" xmlns:cx5="http://schemas.microsoft.com/office/drawing/2016/5/11/chartex" xmlns:cx6="http://schemas.microsoft.com/office/drawing/2016/5/12/chartex" xmlns:cx7="http://schemas.microsoft.com/office/drawing/2016/5/13/chartex" xmlns:cx8="http://schemas.microsoft.com/office/drawing/2016/5/14/chartex" xmlns:mc="http://schemas.openxmlformats.org/markup-compatibility/2006" xmlns:aink="http://schemas.microsoft.com/office/drawing/2016/ink" xmlns:am3d="http://schemas.microsoft.com/office/drawing/2017/model3d" xmlns:o="urn:schemas-microsoft-com:office:office" xmlns:oel="http://schemas.microsoft.com/office/2019/extlst" xmlns:r="http://schemas.openxmlformats.org/officeDocument/2006/relationships" xmlns:m="http://schemas.openxmlformats.org/officeDocument/2006/math" xmlns:v="urn:schemas-microsoft-com:vml" xmlns:wp14="http://schemas.microsoft.com/office/word/2010/wordprocessingDrawing" xmlns:wp="http://schemas.openxmlformats.org/drawingml/2006/wordprocessingDrawing" xmlns:w10="urn:schemas-microsoft-com:office:word" xmlns:w="http://schemas.openxmlformats.org/wordprocessingml/2006/main" xmlns:w14="http://schemas.microsoft.com/office/word/2010/wordml" xmlns:w15="http://schemas.microsoft.com/office/word/2012/wordml" xmlns:w16cex="http://schemas.microsoft.com/office/word/2018/wordml/cex" xmlns:w16cid="http://schemas.microsoft.com/office/word/2016/wordml/cid" xmlns:w16="http://schemas.microsoft.com/office/word/2018/wordml" xmlns:w16sdtdh="http://schemas.microsoft.com/office/word/2020/wordml/sdtdatahash" xmlns:w16se="http://schemas.microsoft.com/office/word/2015/wordml/symex" xmlns:wpg="http://schemas.microsoft.com/office/word/2010/wordprocessingGroup" xmlns:wpi="http://schemas.microsoft.com/office/word/2010/wordprocessingInk" xmlns:wne="http://schemas.microsoft.com/office/word/2006/wordml" xmlns:wps="http://schemas.microsoft.com/office/word/2010/wordprocessingShape" mc:Ignorable="w14 w15 w16se w16cid w16 w16cex w16sdtdh wp14">
   <w:body>
     <w:p>
       <w:pPr>
         <w:keepNext/>
+        <w:jc w:val="center"/>
         <w:rPr>
           <w:b/>
           <w:sz w:val="28"/>
@@ -1993,14 +1994,12 @@
             <w:pPr>
               <w:spacing w:beforeLines="40" w:before="96" w:afterLines="40" w:after="96"/>
             </w:pPr>
-            <w:proofErr w:type="spellStart"/>
             <w:r>
               <w:t>p</w:t>
             </w:r>
             <w:r>
               <w:t>arm</w:t>
             </w:r>
-            <w:proofErr w:type="spellEnd"/>
             <w:r>
               <w:t>, param</w:t>
             </w:r>
@@ -4292,7 +4291,7 @@
 </file>
 
 <file path=word/endnotes.xml><?xml version="1.0" encoding="utf-8"?>
-<w:endnotes xmlns:wpc="http://schemas.microsoft.com/office/word/2010/wordprocessingCanvas" xmlns:cx="http://schemas.microsoft.com/office/drawing/2014/chartex" xmlns:cx1="http://schemas.microsoft.com/office/drawing/2015/9/8/chartex" xmlns:cx2="http://schemas.microsoft.com/office/drawing/2015/10/21/chartex" xmlns:cx3="http://schemas.microsoft.com/office/drawing/2016/5/9/chartex" xmlns:cx4="http://schemas.microsoft.com/office/drawing/2016/5/10/chartex" xmlns:cx5="http://schemas.microsoft.com/office/drawing/2016/5/11/chartex" xmlns:cx6="http://schemas.microsoft.com/office/drawing/2016/5/12/chartex" xmlns:cx7="http://schemas.microsoft.com/office/drawing/2016/5/13/chartex" xmlns:cx8="http://schemas.microsoft.com/office/drawing/2016/5/14/chartex" xmlns:mc="http://schemas.openxmlformats.org/markup-compatibility/2006" xmlns:aink="http://schemas.microsoft.com/office/drawing/2016/ink" xmlns:am3d="http://schemas.microsoft.com/office/drawing/2017/model3d" xmlns:o="urn:schemas-microsoft-com:office:office" xmlns:r="http://schemas.openxmlformats.org/officeDocument/2006/relationships" xmlns:m="http://schemas.openxmlformats.org/officeDocument/2006/math" xmlns:v="urn:schemas-microsoft-com:vml" xmlns:wp14="http://schemas.microsoft.com/office/word/2010/wordprocessingDrawing" xmlns:wp="http://schemas.openxmlformats.org/drawingml/2006/wordprocessingDrawing" xmlns:w10="urn:schemas-microsoft-com:office:word" xmlns:w="http://schemas.openxmlformats.org/wordprocessingml/2006/main" xmlns:w14="http://schemas.microsoft.com/office/word/2010/wordml" xmlns:w15="http://schemas.microsoft.com/office/word/2012/wordml" xmlns:w16cex="http://schemas.microsoft.com/office/word/2018/wordml/cex" xmlns:w16cid="http://schemas.microsoft.com/office/word/2016/wordml/cid" xmlns:w16="http://schemas.microsoft.com/office/word/2018/wordml" xmlns:w16sdtdh="http://schemas.microsoft.com/office/word/2020/wordml/sdtdatahash" xmlns:w16se="http://schemas.microsoft.com/office/word/2015/wordml/symex" xmlns:wpg="http://schemas.microsoft.com/office/word/2010/wordprocessingGroup" xmlns:wpi="http://schemas.microsoft.com/office/word/2010/wordprocessingInk" xmlns:wne="http://schemas.microsoft.com/office/word/2006/wordml" xmlns:wps="http://schemas.microsoft.com/office/word/2010/wordprocessingShape" mc:Ignorable="w14 w15 w16se w16cid w16 w16cex w16sdtdh wp14">
+<w:endnotes xmlns:wpc="http://schemas.microsoft.com/office/word/2010/wordprocessingCanvas" xmlns:cx="http://schemas.microsoft.com/office/drawing/2014/chartex" xmlns:cx1="http://schemas.microsoft.com/office/drawing/2015/9/8/chartex" xmlns:cx2="http://schemas.microsoft.com/office/drawing/2015/10/21/chartex" xmlns:cx3="http://schemas.microsoft.com/office/drawing/2016/5/9/chartex" xmlns:cx4="http://schemas.microsoft.com/office/drawing/2016/5/10/chartex" xmlns:cx5="http://schemas.microsoft.com/office/drawing/2016/5/11/chartex" xmlns:cx6="http://schemas.microsoft.com/office/drawing/2016/5/12/chartex" xmlns:cx7="http://schemas.microsoft.com/office/drawing/2016/5/13/chartex" xmlns:cx8="http://schemas.microsoft.com/office/drawing/2016/5/14/chartex" xmlns:mc="http://schemas.openxmlformats.org/markup-compatibility/2006" xmlns:aink="http://schemas.microsoft.com/office/drawing/2016/ink" xmlns:am3d="http://schemas.microsoft.com/office/drawing/2017/model3d" xmlns:o="urn:schemas-microsoft-com:office:office" xmlns:oel="http://schemas.microsoft.com/office/2019/extlst" xmlns:r="http://schemas.openxmlformats.org/officeDocument/2006/relationships" xmlns:m="http://schemas.openxmlformats.org/officeDocument/2006/math" xmlns:v="urn:schemas-microsoft-com:vml" xmlns:wp14="http://schemas.microsoft.com/office/word/2010/wordprocessingDrawing" xmlns:wp="http://schemas.openxmlformats.org/drawingml/2006/wordprocessingDrawing" xmlns:w10="urn:schemas-microsoft-com:office:word" xmlns:w="http://schemas.openxmlformats.org/wordprocessingml/2006/main" xmlns:w14="http://schemas.microsoft.com/office/word/2010/wordml" xmlns:w15="http://schemas.microsoft.com/office/word/2012/wordml" xmlns:w16cex="http://schemas.microsoft.com/office/word/2018/wordml/cex" xmlns:w16cid="http://schemas.microsoft.com/office/word/2016/wordml/cid" xmlns:w16="http://schemas.microsoft.com/office/word/2018/wordml" xmlns:w16sdtdh="http://schemas.microsoft.com/office/word/2020/wordml/sdtdatahash" xmlns:w16se="http://schemas.microsoft.com/office/word/2015/wordml/symex" xmlns:wpg="http://schemas.microsoft.com/office/word/2010/wordprocessingGroup" xmlns:wpi="http://schemas.microsoft.com/office/word/2010/wordprocessingInk" xmlns:wne="http://schemas.microsoft.com/office/word/2006/wordml" xmlns:wps="http://schemas.microsoft.com/office/word/2010/wordprocessingShape" mc:Ignorable="w14 w15 w16se w16cid w16 w16cex w16sdtdh wp14">
   <w:endnote w:type="separator" w:id="-1">
     <w:p>
       <w:pPr>
@@ -4317,7 +4316,7 @@
 </file>
 
 <file path=word/footnotes.xml><?xml version="1.0" encoding="utf-8"?>
-<w:footnotes xmlns:wpc="http://schemas.microsoft.com/office/word/2010/wordprocessingCanvas" xmlns:cx="http://schemas.microsoft.com/office/drawing/2014/chartex" xmlns:cx1="http://schemas.microsoft.com/office/drawing/2015/9/8/chartex" xmlns:cx2="http://schemas.microsoft.com/office/drawing/2015/10/21/chartex" xmlns:cx3="http://schemas.microsoft.com/office/drawing/2016/5/9/chartex" xmlns:cx4="http://schemas.microsoft.com/office/drawing/2016/5/10/chartex" xmlns:cx5="http://schemas.microsoft.com/office/drawing/2016/5/11/chartex" xmlns:cx6="http://schemas.microsoft.com/office/drawing/2016/5/12/chartex" xmlns:cx7="http://schemas.microsoft.com/office/drawing/2016/5/13/chartex" xmlns:cx8="http://schemas.microsoft.com/office/drawing/2016/5/14/chartex" xmlns:mc="http://schemas.openxmlformats.org/markup-compatibility/2006" xmlns:aink="http://schemas.microsoft.com/office/drawing/2016/ink" xmlns:am3d="http://schemas.microsoft.com/office/drawing/2017/model3d" xmlns:o="urn:schemas-microsoft-com:office:office" xmlns:r="http://schemas.openxmlformats.org/officeDocument/2006/relationships" xmlns:m="http://schemas.openxmlformats.org/officeDocument/2006/math" xmlns:v="urn:schemas-microsoft-com:vml" xmlns:wp14="http://schemas.microsoft.com/office/word/2010/wordprocessingDrawing" xmlns:wp="http://schemas.openxmlformats.org/drawingml/2006/wordprocessingDrawing" xmlns:w10="urn:schemas-microsoft-com:office:word" xmlns:w="http://schemas.openxmlformats.org/wordprocessingml/2006/main" xmlns:w14="http://schemas.microsoft.com/office/word/2010/wordml" xmlns:w15="http://schemas.microsoft.com/office/word/2012/wordml" xmlns:w16cex="http://schemas.microsoft.com/office/word/2018/wordml/cex" xmlns:w16cid="http://schemas.microsoft.com/office/word/2016/wordml/cid" xmlns:w16="http://schemas.microsoft.com/office/word/2018/wordml" xmlns:w16sdtdh="http://schemas.microsoft.com/office/word/2020/wordml/sdtdatahash" xmlns:w16se="http://schemas.microsoft.com/office/word/2015/wordml/symex" xmlns:wpg="http://schemas.microsoft.com/office/word/2010/wordprocessingGroup" xmlns:wpi="http://schemas.microsoft.com/office/word/2010/wordprocessingInk" xmlns:wne="http://schemas.microsoft.com/office/word/2006/wordml" xmlns:wps="http://schemas.microsoft.com/office/word/2010/wordprocessingShape" mc:Ignorable="w14 w15 w16se w16cid w16 w16cex w16sdtdh wp14">
+<w:footnotes xmlns:wpc="http://schemas.microsoft.com/office/word/2010/wordprocessingCanvas" xmlns:cx="http://schemas.microsoft.com/office/drawing/2014/chartex" xmlns:cx1="http://schemas.microsoft.com/office/drawing/2015/9/8/chartex" xmlns:cx2="http://schemas.microsoft.com/office/drawing/2015/10/21/chartex" xmlns:cx3="http://schemas.microsoft.com/office/drawing/2016/5/9/chartex" xmlns:cx4="http://schemas.microsoft.com/office/drawing/2016/5/10/chartex" xmlns:cx5="http://schemas.microsoft.com/office/drawing/2016/5/11/chartex" xmlns:cx6="http://schemas.microsoft.com/office/drawing/2016/5/12/chartex" xmlns:cx7="http://schemas.microsoft.com/office/drawing/2016/5/13/chartex" xmlns:cx8="http://schemas.microsoft.com/office/drawing/2016/5/14/chartex" xmlns:mc="http://schemas.openxmlformats.org/markup-compatibility/2006" xmlns:aink="http://schemas.microsoft.com/office/drawing/2016/ink" xmlns:am3d="http://schemas.microsoft.com/office/drawing/2017/model3d" xmlns:o="urn:schemas-microsoft-com:office:office" xmlns:oel="http://schemas.microsoft.com/office/2019/extlst" xmlns:r="http://schemas.openxmlformats.org/officeDocument/2006/relationships" xmlns:m="http://schemas.openxmlformats.org/officeDocument/2006/math" xmlns:v="urn:schemas-microsoft-com:vml" xmlns:wp14="http://schemas.microsoft.com/office/word/2010/wordprocessingDrawing" xmlns:wp="http://schemas.openxmlformats.org/drawingml/2006/wordprocessingDrawing" xmlns:w10="urn:schemas-microsoft-com:office:word" xmlns:w="http://schemas.openxmlformats.org/wordprocessingml/2006/main" xmlns:w14="http://schemas.microsoft.com/office/word/2010/wordml" xmlns:w15="http://schemas.microsoft.com/office/word/2012/wordml" xmlns:w16cex="http://schemas.microsoft.com/office/word/2018/wordml/cex" xmlns:w16cid="http://schemas.microsoft.com/office/word/2016/wordml/cid" xmlns:w16="http://schemas.microsoft.com/office/word/2018/wordml" xmlns:w16sdtdh="http://schemas.microsoft.com/office/word/2020/wordml/sdtdatahash" xmlns:w16se="http://schemas.microsoft.com/office/word/2015/wordml/symex" xmlns:wpg="http://schemas.microsoft.com/office/word/2010/wordprocessingGroup" xmlns:wpi="http://schemas.microsoft.com/office/word/2010/wordprocessingInk" xmlns:wne="http://schemas.microsoft.com/office/word/2006/wordml" xmlns:wps="http://schemas.microsoft.com/office/word/2010/wordprocessingShape" mc:Ignorable="w14 w15 w16se w16cid w16 w16cex w16sdtdh wp14">
   <w:footnote w:type="separator" w:id="-1">
     <w:p>
       <w:pPr>
@@ -4342,7 +4341,7 @@
 </file>
 
 <file path=word/header1.xml><?xml version="1.0" encoding="utf-8"?>
-<w:hdr xmlns:wpc="http://schemas.microsoft.com/office/word/2010/wordprocessingCanvas" xmlns:cx="http://schemas.microsoft.com/office/drawing/2014/chartex" xmlns:cx1="http://schemas.microsoft.com/office/drawing/2015/9/8/chartex" xmlns:cx2="http://schemas.microsoft.com/office/drawing/2015/10/21/chartex" xmlns:cx3="http://schemas.microsoft.com/office/drawing/2016/5/9/chartex" xmlns:cx4="http://schemas.microsoft.com/office/drawing/2016/5/10/chartex" xmlns:cx5="http://schemas.microsoft.com/office/drawing/2016/5/11/chartex" xmlns:cx6="http://schemas.microsoft.com/office/drawing/2016/5/12/chartex" xmlns:cx7="http://schemas.microsoft.com/office/drawing/2016/5/13/chartex" xmlns:cx8="http://schemas.microsoft.com/office/drawing/2016/5/14/chartex" xmlns:mc="http://schemas.openxmlformats.org/markup-compatibility/2006" xmlns:aink="http://schemas.microsoft.com/office/drawing/2016/ink" xmlns:am3d="http://schemas.microsoft.com/office/drawing/2017/model3d" xmlns:o="urn:schemas-microsoft-com:office:office" xmlns:r="http://schemas.openxmlformats.org/officeDocument/2006/relationships" xmlns:m="http://schemas.openxmlformats.org/officeDocument/2006/math" xmlns:v="urn:schemas-microsoft-com:vml" xmlns:wp14="http://schemas.microsoft.com/office/word/2010/wordprocessingDrawing" xmlns:wp="http://schemas.openxmlformats.org/drawingml/2006/wordprocessingDrawing" xmlns:w10="urn:schemas-microsoft-com:office:word" xmlns:w="http://schemas.openxmlformats.org/wordprocessingml/2006/main" xmlns:w14="http://schemas.microsoft.com/office/word/2010/wordml" xmlns:w15="http://schemas.microsoft.com/office/word/2012/wordml" xmlns:w16cex="http://schemas.microsoft.com/office/word/2018/wordml/cex" xmlns:w16cid="http://schemas.microsoft.com/office/word/2016/wordml/cid" xmlns:w16="http://schemas.microsoft.com/office/word/2018/wordml" xmlns:w16sdtdh="http://schemas.microsoft.com/office/word/2020/wordml/sdtdatahash" xmlns:w16se="http://schemas.microsoft.com/office/word/2015/wordml/symex" xmlns:wpg="http://schemas.microsoft.com/office/word/2010/wordprocessingGroup" xmlns:wpi="http://schemas.microsoft.com/office/word/2010/wordprocessingInk" xmlns:wne="http://schemas.microsoft.com/office/word/2006/wordml" xmlns:wps="http://schemas.microsoft.com/office/word/2010/wordprocessingShape" mc:Ignorable="w14 w15 w16se w16cid w16 w16cex w16sdtdh wp14">
+<w:hdr xmlns:wpc="http://schemas.microsoft.com/office/word/2010/wordprocessingCanvas" xmlns:cx="http://schemas.microsoft.com/office/drawing/2014/chartex" xmlns:cx1="http://schemas.microsoft.com/office/drawing/2015/9/8/chartex" xmlns:cx2="http://schemas.microsoft.com/office/drawing/2015/10/21/chartex" xmlns:cx3="http://schemas.microsoft.com/office/drawing/2016/5/9/chartex" xmlns:cx4="http://schemas.microsoft.com/office/drawing/2016/5/10/chartex" xmlns:cx5="http://schemas.microsoft.com/office/drawing/2016/5/11/chartex" xmlns:cx6="http://schemas.microsoft.com/office/drawing/2016/5/12/chartex" xmlns:cx7="http://schemas.microsoft.com/office/drawing/2016/5/13/chartex" xmlns:cx8="http://schemas.microsoft.com/office/drawing/2016/5/14/chartex" xmlns:mc="http://schemas.openxmlformats.org/markup-compatibility/2006" xmlns:aink="http://schemas.microsoft.com/office/drawing/2016/ink" xmlns:am3d="http://schemas.microsoft.com/office/drawing/2017/model3d" xmlns:o="urn:schemas-microsoft-com:office:office" xmlns:oel="http://schemas.microsoft.com/office/2019/extlst" xmlns:r="http://schemas.openxmlformats.org/officeDocument/2006/relationships" xmlns:m="http://schemas.openxmlformats.org/officeDocument/2006/math" xmlns:v="urn:schemas-microsoft-com:vml" xmlns:wp14="http://schemas.microsoft.com/office/word/2010/wordprocessingDrawing" xmlns:wp="http://schemas.openxmlformats.org/drawingml/2006/wordprocessingDrawing" xmlns:w10="urn:schemas-microsoft-com:office:word" xmlns:w="http://schemas.openxmlformats.org/wordprocessingml/2006/main" xmlns:w14="http://schemas.microsoft.com/office/word/2010/wordml" xmlns:w15="http://schemas.microsoft.com/office/word/2012/wordml" xmlns:w16cex="http://schemas.microsoft.com/office/word/2018/wordml/cex" xmlns:w16cid="http://schemas.microsoft.com/office/word/2016/wordml/cid" xmlns:w16="http://schemas.microsoft.com/office/word/2018/wordml" xmlns:w16sdtdh="http://schemas.microsoft.com/office/word/2020/wordml/sdtdatahash" xmlns:w16se="http://schemas.microsoft.com/office/word/2015/wordml/symex" xmlns:wpg="http://schemas.microsoft.com/office/word/2010/wordprocessingGroup" xmlns:wpi="http://schemas.microsoft.com/office/word/2010/wordprocessingInk" xmlns:wne="http://schemas.microsoft.com/office/word/2006/wordml" xmlns:wps="http://schemas.microsoft.com/office/word/2010/wordprocessingShape" mc:Ignorable="w14 w15 w16se w16cid w16 w16cex w16sdtdh wp14">
   <w:p>
     <w:pPr>
       <w:pStyle w:val="Header"/>
@@ -4373,7 +4372,6 @@
           <w:calendar w:val="gregorian"/>
         </w:date>
       </w:sdtPr>
-      <w:sdtEndPr/>
       <w:sdtContent>
         <w:r>
           <w:rPr>
@@ -4410,7 +4408,7 @@
 </file>
 
 <file path=word/numbering.xml><?xml version="1.0" encoding="utf-8"?>
-<w:numbering xmlns:wpc="http://schemas.microsoft.com/office/word/2010/wordprocessingCanvas" xmlns:cx="http://schemas.microsoft.com/office/drawing/2014/chartex" xmlns:cx1="http://schemas.microsoft.com/office/drawing/2015/9/8/chartex" xmlns:cx2="http://schemas.microsoft.com/office/drawing/2015/10/21/chartex" xmlns:cx3="http://schemas.microsoft.com/office/drawing/2016/5/9/chartex" xmlns:cx4="http://schemas.microsoft.com/office/drawing/2016/5/10/chartex" xmlns:cx5="http://schemas.microsoft.com/office/drawing/2016/5/11/chartex" xmlns:cx6="http://schemas.microsoft.com/office/drawing/2016/5/12/chartex" xmlns:cx7="http://schemas.microsoft.com/office/drawing/2016/5/13/chartex" xmlns:cx8="http://schemas.microsoft.com/office/drawing/2016/5/14/chartex" xmlns:mc="http://schemas.openxmlformats.org/markup-compatibility/2006" xmlns:aink="http://schemas.microsoft.com/office/drawing/2016/ink" xmlns:am3d="http://schemas.microsoft.com/office/drawing/2017/model3d" xmlns:o="urn:schemas-microsoft-com:office:office" xmlns:r="http://schemas.openxmlformats.org/officeDocument/2006/relationships" xmlns:m="http://schemas.openxmlformats.org/officeDocument/2006/math" xmlns:v="urn:schemas-microsoft-com:vml" xmlns:wp14="http://schemas.microsoft.com/office/word/2010/wordprocessingDrawing" xmlns:wp="http://schemas.openxmlformats.org/drawingml/2006/wordprocessingDrawing" xmlns:w10="urn:schemas-microsoft-com:office:word" xmlns:w="http://schemas.openxmlformats.org/wordprocessingml/2006/main" xmlns:w14="http://schemas.microsoft.com/office/word/2010/wordml" xmlns:w15="http://schemas.microsoft.com/office/word/2012/wordml" xmlns:w16cex="http://schemas.microsoft.com/office/word/2018/wordml/cex" xmlns:w16cid="http://schemas.microsoft.com/office/word/2016/wordml/cid" xmlns:w16="http://schemas.microsoft.com/office/word/2018/wordml" xmlns:w16sdtdh="http://schemas.microsoft.com/office/word/2020/wordml/sdtdatahash" xmlns:w16se="http://schemas.microsoft.com/office/word/2015/wordml/symex" xmlns:wpg="http://schemas.microsoft.com/office/word/2010/wordprocessingGroup" xmlns:wpi="http://schemas.microsoft.com/office/word/2010/wordprocessingInk" xmlns:wne="http://schemas.microsoft.com/office/word/2006/wordml" xmlns:wps="http://schemas.microsoft.com/office/word/2010/wordprocessingShape" mc:Ignorable="w14 w15 w16se w16cid w16 w16cex w16sdtdh wp14">
+<w:numbering xmlns:wpc="http://schemas.microsoft.com/office/word/2010/wordprocessingCanvas" xmlns:cx="http://schemas.microsoft.com/office/drawing/2014/chartex" xmlns:cx1="http://schemas.microsoft.com/office/drawing/2015/9/8/chartex" xmlns:cx2="http://schemas.microsoft.com/office/drawing/2015/10/21/chartex" xmlns:cx3="http://schemas.microsoft.com/office/drawing/2016/5/9/chartex" xmlns:cx4="http://schemas.microsoft.com/office/drawing/2016/5/10/chartex" xmlns:cx5="http://schemas.microsoft.com/office/drawing/2016/5/11/chartex" xmlns:cx6="http://schemas.microsoft.com/office/drawing/2016/5/12/chartex" xmlns:cx7="http://schemas.microsoft.com/office/drawing/2016/5/13/chartex" xmlns:cx8="http://schemas.microsoft.com/office/drawing/2016/5/14/chartex" xmlns:mc="http://schemas.openxmlformats.org/markup-compatibility/2006" xmlns:aink="http://schemas.microsoft.com/office/drawing/2016/ink" xmlns:am3d="http://schemas.microsoft.com/office/drawing/2017/model3d" xmlns:o="urn:schemas-microsoft-com:office:office" xmlns:oel="http://schemas.microsoft.com/office/2019/extlst" xmlns:r="http://schemas.openxmlformats.org/officeDocument/2006/relationships" xmlns:m="http://schemas.openxmlformats.org/officeDocument/2006/math" xmlns:v="urn:schemas-microsoft-com:vml" xmlns:wp14="http://schemas.microsoft.com/office/word/2010/wordprocessingDrawing" xmlns:wp="http://schemas.openxmlformats.org/drawingml/2006/wordprocessingDrawing" xmlns:w10="urn:schemas-microsoft-com:office:word" xmlns:w="http://schemas.openxmlformats.org/wordprocessingml/2006/main" xmlns:w14="http://schemas.microsoft.com/office/word/2010/wordml" xmlns:w15="http://schemas.microsoft.com/office/word/2012/wordml" xmlns:w16cex="http://schemas.microsoft.com/office/word/2018/wordml/cex" xmlns:w16cid="http://schemas.microsoft.com/office/word/2016/wordml/cid" xmlns:w16="http://schemas.microsoft.com/office/word/2018/wordml" xmlns:w16sdtdh="http://schemas.microsoft.com/office/word/2020/wordml/sdtdatahash" xmlns:w16se="http://schemas.microsoft.com/office/word/2015/wordml/symex" xmlns:wpg="http://schemas.microsoft.com/office/word/2010/wordprocessingGroup" xmlns:wpi="http://schemas.microsoft.com/office/word/2010/wordprocessingInk" xmlns:wne="http://schemas.microsoft.com/office/word/2006/wordml" xmlns:wps="http://schemas.microsoft.com/office/word/2010/wordprocessingShape" mc:Ignorable="w14 w15 w16se w16cid w16 w16cex w16sdtdh wp14">
   <w:numPicBullet w:numPicBulletId="0">
     <w:pict>
       <v:shapetype id="_x0000_t75" coordsize="21600,21600" o:spt="75" o:preferrelative="t" path="m@4@5l@4@11@9@11@9@5xe" filled="f" stroked="f">
@@ -4432,7 +4430,7 @@
         <v:path o:extrusionok="f" gradientshapeok="t" o:connecttype="rect"/>
         <o:lock v:ext="edit" aspectratio="t"/>
       </v:shapetype>
-      <v:shape id="_x0000_i1030" type="#_x0000_t75" style="width:11.25pt;height:11.25pt" o:bullet="t">
+      <v:shape id="_x0000_i1047" type="#_x0000_t75" style="width:11.25pt;height:11.25pt" o:bullet="t">
         <v:imagedata r:id="rId1" o:title="mso5B25"/>
       </v:shape>
     </w:pict>
@@ -5841,7 +5839,7 @@
 </file>
 
 <file path=word/glossary/document.xml><?xml version="1.0" encoding="utf-8"?>
-<w:glossaryDocument xmlns:wpc="http://schemas.microsoft.com/office/word/2010/wordprocessingCanvas" xmlns:cx="http://schemas.microsoft.com/office/drawing/2014/chartex" xmlns:cx1="http://schemas.microsoft.com/office/drawing/2015/9/8/chartex" xmlns:cx2="http://schemas.microsoft.com/office/drawing/2015/10/21/chartex" xmlns:cx3="http://schemas.microsoft.com/office/drawing/2016/5/9/chartex" xmlns:cx4="http://schemas.microsoft.com/office/drawing/2016/5/10/chartex" xmlns:cx5="http://schemas.microsoft.com/office/drawing/2016/5/11/chartex" xmlns:cx6="http://schemas.microsoft.com/office/drawing/2016/5/12/chartex" xmlns:cx7="http://schemas.microsoft.com/office/drawing/2016/5/13/chartex" xmlns:cx8="http://schemas.microsoft.com/office/drawing/2016/5/14/chartex" xmlns:mc="http://schemas.openxmlformats.org/markup-compatibility/2006" xmlns:aink="http://schemas.microsoft.com/office/drawing/2016/ink" xmlns:am3d="http://schemas.microsoft.com/office/drawing/2017/model3d" xmlns:o="urn:schemas-microsoft-com:office:office" xmlns:r="http://schemas.openxmlformats.org/officeDocument/2006/relationships" xmlns:m="http://schemas.openxmlformats.org/officeDocument/2006/math" xmlns:v="urn:schemas-microsoft-com:vml" xmlns:wp14="http://schemas.microsoft.com/office/word/2010/wordprocessingDrawing" xmlns:wp="http://schemas.openxmlformats.org/drawingml/2006/wordprocessingDrawing" xmlns:w10="urn:schemas-microsoft-com:office:word" xmlns:w="http://schemas.openxmlformats.org/wordprocessingml/2006/main" xmlns:w14="http://schemas.microsoft.com/office/word/2010/wordml" xmlns:w15="http://schemas.microsoft.com/office/word/2012/wordml" xmlns:w16cex="http://schemas.microsoft.com/office/word/2018/wordml/cex" xmlns:w16cid="http://schemas.microsoft.com/office/word/2016/wordml/cid" xmlns:w16="http://schemas.microsoft.com/office/word/2018/wordml" xmlns:w16sdtdh="http://schemas.microsoft.com/office/word/2020/wordml/sdtdatahash" xmlns:w16se="http://schemas.microsoft.com/office/word/2015/wordml/symex" xmlns:wpg="http://schemas.microsoft.com/office/word/2010/wordprocessingGroup" xmlns:wpi="http://schemas.microsoft.com/office/word/2010/wordprocessingInk" xmlns:wne="http://schemas.microsoft.com/office/word/2006/wordml" xmlns:wps="http://schemas.microsoft.com/office/word/2010/wordprocessingShape" mc:Ignorable="w14 w15 w16se w16cid w16 w16cex w16sdtdh wp14">
+<w:glossaryDocument xmlns:wpc="http://schemas.microsoft.com/office/word/2010/wordprocessingCanvas" xmlns:cx="http://schemas.microsoft.com/office/drawing/2014/chartex" xmlns:cx1="http://schemas.microsoft.com/office/drawing/2015/9/8/chartex" xmlns:cx2="http://schemas.microsoft.com/office/drawing/2015/10/21/chartex" xmlns:cx3="http://schemas.microsoft.com/office/drawing/2016/5/9/chartex" xmlns:cx4="http://schemas.microsoft.com/office/drawing/2016/5/10/chartex" xmlns:cx5="http://schemas.microsoft.com/office/drawing/2016/5/11/chartex" xmlns:cx6="http://schemas.microsoft.com/office/drawing/2016/5/12/chartex" xmlns:cx7="http://schemas.microsoft.com/office/drawing/2016/5/13/chartex" xmlns:cx8="http://schemas.microsoft.com/office/drawing/2016/5/14/chartex" xmlns:mc="http://schemas.openxmlformats.org/markup-compatibility/2006" xmlns:aink="http://schemas.microsoft.com/office/drawing/2016/ink" xmlns:am3d="http://schemas.microsoft.com/office/drawing/2017/model3d" xmlns:o="urn:schemas-microsoft-com:office:office" xmlns:oel="http://schemas.microsoft.com/office/2019/extlst" xmlns:r="http://schemas.openxmlformats.org/officeDocument/2006/relationships" xmlns:m="http://schemas.openxmlformats.org/officeDocument/2006/math" xmlns:v="urn:schemas-microsoft-com:vml" xmlns:wp14="http://schemas.microsoft.com/office/word/2010/wordprocessingDrawing" xmlns:wp="http://schemas.openxmlformats.org/drawingml/2006/wordprocessingDrawing" xmlns:w10="urn:schemas-microsoft-com:office:word" xmlns:w="http://schemas.openxmlformats.org/wordprocessingml/2006/main" xmlns:w14="http://schemas.microsoft.com/office/word/2010/wordml" xmlns:w15="http://schemas.microsoft.com/office/word/2012/wordml" xmlns:w16cex="http://schemas.microsoft.com/office/word/2018/wordml/cex" xmlns:w16cid="http://schemas.microsoft.com/office/word/2016/wordml/cid" xmlns:w16="http://schemas.microsoft.com/office/word/2018/wordml" xmlns:w16sdtdh="http://schemas.microsoft.com/office/word/2020/wordml/sdtdatahash" xmlns:w16se="http://schemas.microsoft.com/office/word/2015/wordml/symex" xmlns:wpg="http://schemas.microsoft.com/office/word/2010/wordprocessingGroup" xmlns:wpi="http://schemas.microsoft.com/office/word/2010/wordprocessingInk" xmlns:wne="http://schemas.microsoft.com/office/word/2006/wordml" xmlns:wps="http://schemas.microsoft.com/office/word/2010/wordprocessingShape" mc:Ignorable="w14 w15 w16se w16cid w16 w16cex w16sdtdh wp14">
   <w:docParts>
     <w:docPart>
       <w:docPartPr>
@@ -5978,6 +5976,7 @@
     <w:rsid w:val="00AD1E89"/>
     <w:rsid w:val="00AE6B83"/>
     <w:rsid w:val="00B20646"/>
+    <w:rsid w:val="00CF367F"/>
     <w:rsid w:val="00D0043F"/>
     <w:rsid w:val="00D267F6"/>
     <w:rsid w:val="00D625BF"/>

</xml_diff>

<commit_message>
reordered and tidied up ora_excel_read.py
</commit_message>
<xml_diff>
--- a/OratorRun/Docs/PyOrator program guidance.docx
+++ b/OratorRun/Docs/PyOrator program guidance.docx
@@ -99,11 +99,9 @@
         <w:ind w:left="2154" w:hanging="357"/>
         <w:contextualSpacing w:val="0"/>
       </w:pPr>
-      <w:proofErr w:type="spellStart"/>
       <w:r>
         <w:t>openpyxl</w:t>
       </w:r>
-      <w:proofErr w:type="spellEnd"/>
     </w:p>
     <w:p>
       <w:pPr>
@@ -133,6 +131,51 @@
       </w:pPr>
       <w:r>
         <w:t>pyqt5</w:t>
+      </w:r>
+    </w:p>
+    <w:p>
+      <w:pPr>
+        <w:pStyle w:val="ListParagraph"/>
+        <w:numPr>
+          <w:ilvl w:val="0"/>
+          <w:numId w:val="7"/>
+        </w:numPr>
+        <w:spacing w:after="60"/>
+        <w:ind w:left="2154" w:hanging="357"/>
+        <w:contextualSpacing w:val="0"/>
+      </w:pPr>
+      <w:r>
+        <w:t>netCDF4</w:t>
+      </w:r>
+    </w:p>
+    <w:p>
+      <w:pPr>
+        <w:pStyle w:val="ListParagraph"/>
+        <w:numPr>
+          <w:ilvl w:val="0"/>
+          <w:numId w:val="7"/>
+        </w:numPr>
+        <w:spacing w:after="60"/>
+        <w:ind w:left="2154" w:hanging="357"/>
+        <w:contextualSpacing w:val="0"/>
+      </w:pPr>
+      <w:r>
+        <w:t>requests</w:t>
+      </w:r>
+    </w:p>
+    <w:p>
+      <w:pPr>
+        <w:pStyle w:val="ListParagraph"/>
+        <w:numPr>
+          <w:ilvl w:val="0"/>
+          <w:numId w:val="7"/>
+        </w:numPr>
+        <w:spacing w:after="60"/>
+        <w:ind w:left="2154" w:hanging="357"/>
+        <w:contextualSpacing w:val="0"/>
+      </w:pPr>
+      <w:r>
+        <w:t>scipy</w:t>
       </w:r>
     </w:p>
     <w:p>
@@ -289,13 +332,335 @@
               <w:spacing w:beforeLines="40" w:before="96" w:afterLines="40" w:after="96"/>
             </w:pPr>
             <w:r>
-              <w:t>_adjust  _</w:t>
-            </w:r>
-            <w:proofErr w:type="spellStart"/>
-            <w:r>
-              <w:t>adj</w:t>
-            </w:r>
-            <w:proofErr w:type="spellEnd"/>
+              <w:t>_adjust  _adj_</w:t>
+            </w:r>
+          </w:p>
+        </w:tc>
+        <w:tc>
+          <w:tcPr>
+            <w:tcW w:w="4819" w:type="dxa"/>
+          </w:tcPr>
+          <w:p>
+            <w:pPr>
+              <w:keepNext/>
+              <w:keepLines/>
+              <w:spacing w:beforeLines="40" w:before="96" w:afterLines="40" w:after="96"/>
+            </w:pPr>
+            <w:r>
+              <w:t>adjusted</w:t>
+            </w:r>
+          </w:p>
+        </w:tc>
+      </w:tr>
+      <w:tr>
+        <w:trPr>
+          <w:trHeight w:hRule="exact" w:val="397"/>
+        </w:trPr>
+        <w:tc>
+          <w:tcPr>
+            <w:tcW w:w="2268" w:type="dxa"/>
+          </w:tcPr>
+          <w:p>
+            <w:pPr>
+              <w:keepNext/>
+              <w:keepLines/>
+              <w:spacing w:beforeLines="40" w:before="96" w:afterLines="40" w:after="96"/>
+            </w:pPr>
+            <w:r>
+              <w:t>anml</w:t>
+            </w:r>
+          </w:p>
+        </w:tc>
+        <w:tc>
+          <w:tcPr>
+            <w:tcW w:w="4819" w:type="dxa"/>
+          </w:tcPr>
+          <w:p>
+            <w:pPr>
+              <w:keepNext/>
+              <w:keepLines/>
+              <w:spacing w:beforeLines="40" w:before="96" w:afterLines="40" w:after="96"/>
+            </w:pPr>
+            <w:r>
+              <w:t>animal</w:t>
+            </w:r>
+          </w:p>
+        </w:tc>
+      </w:tr>
+      <w:tr>
+        <w:trPr>
+          <w:trHeight w:hRule="exact" w:val="397"/>
+        </w:trPr>
+        <w:tc>
+          <w:tcPr>
+            <w:tcW w:w="2268" w:type="dxa"/>
+          </w:tcPr>
+          <w:p>
+            <w:pPr>
+              <w:keepNext/>
+              <w:keepLines/>
+              <w:spacing w:beforeLines="40" w:before="96" w:afterLines="40" w:after="96"/>
+            </w:pPr>
+            <w:r>
+              <w:t>ann</w:t>
+            </w:r>
+          </w:p>
+        </w:tc>
+        <w:tc>
+          <w:tcPr>
+            <w:tcW w:w="4819" w:type="dxa"/>
+          </w:tcPr>
+          <w:p>
+            <w:pPr>
+              <w:keepNext/>
+              <w:keepLines/>
+              <w:spacing w:beforeLines="40" w:before="96" w:afterLines="40" w:after="96"/>
+            </w:pPr>
+            <w:r>
+              <w:t>annual</w:t>
+            </w:r>
+          </w:p>
+        </w:tc>
+      </w:tr>
+      <w:tr>
+        <w:trPr>
+          <w:trHeight w:hRule="exact" w:val="397"/>
+        </w:trPr>
+        <w:tc>
+          <w:tcPr>
+            <w:tcW w:w="2268" w:type="dxa"/>
+          </w:tcPr>
+          <w:p>
+            <w:pPr>
+              <w:keepNext/>
+              <w:keepLines/>
+              <w:spacing w:beforeLines="40" w:before="96" w:afterLines="40" w:after="96"/>
+            </w:pPr>
+            <w:r>
+              <w:t>appld</w:t>
+            </w:r>
+          </w:p>
+        </w:tc>
+        <w:tc>
+          <w:tcPr>
+            <w:tcW w:w="4819" w:type="dxa"/>
+          </w:tcPr>
+          <w:p>
+            <w:pPr>
+              <w:keepNext/>
+              <w:keepLines/>
+              <w:spacing w:beforeLines="40" w:before="96" w:afterLines="40" w:after="96"/>
+            </w:pPr>
+            <w:r>
+              <w:t>applied</w:t>
+            </w:r>
+          </w:p>
+        </w:tc>
+      </w:tr>
+      <w:tr>
+        <w:trPr>
+          <w:trHeight w:hRule="exact" w:val="397"/>
+        </w:trPr>
+        <w:tc>
+          <w:tcPr>
+            <w:tcW w:w="2268" w:type="dxa"/>
+          </w:tcPr>
+          <w:p>
+            <w:pPr>
+              <w:keepNext/>
+              <w:keepLines/>
+              <w:spacing w:beforeLines="40" w:before="96" w:afterLines="40" w:after="96"/>
+            </w:pPr>
+            <w:r>
+              <w:t>atmos_</w:t>
+            </w:r>
+          </w:p>
+        </w:tc>
+        <w:tc>
+          <w:tcPr>
+            <w:tcW w:w="4819" w:type="dxa"/>
+          </w:tcPr>
+          <w:p>
+            <w:pPr>
+              <w:keepNext/>
+              <w:keepLines/>
+              <w:spacing w:beforeLines="40" w:before="96" w:afterLines="40" w:after="96"/>
+            </w:pPr>
+            <w:r>
+              <w:t>atmospheric</w:t>
+            </w:r>
+          </w:p>
+        </w:tc>
+      </w:tr>
+      <w:tr>
+        <w:trPr>
+          <w:trHeight w:hRule="exact" w:val="397"/>
+        </w:trPr>
+        <w:tc>
+          <w:tcPr>
+            <w:tcW w:w="2268" w:type="dxa"/>
+          </w:tcPr>
+          <w:p>
+            <w:pPr>
+              <w:keepNext/>
+              <w:keepLines/>
+              <w:spacing w:beforeLines="40" w:before="96" w:afterLines="40" w:after="96"/>
+            </w:pPr>
+            <w:r>
+              <w:t>c_</w:t>
+            </w:r>
+          </w:p>
+        </w:tc>
+        <w:tc>
+          <w:tcPr>
+            <w:tcW w:w="4819" w:type="dxa"/>
+          </w:tcPr>
+          <w:p>
+            <w:pPr>
+              <w:keepNext/>
+              <w:keepLines/>
+              <w:spacing w:beforeLines="40" w:before="96" w:afterLines="40" w:after="96"/>
+            </w:pPr>
+            <w:r>
+              <w:t>c</w:t>
+            </w:r>
+            <w:r>
+              <w:t>arbon</w:t>
+            </w:r>
+          </w:p>
+        </w:tc>
+      </w:tr>
+      <w:tr>
+        <w:trPr>
+          <w:trHeight w:hRule="exact" w:val="397"/>
+        </w:trPr>
+        <w:tc>
+          <w:tcPr>
+            <w:tcW w:w="2268" w:type="dxa"/>
+          </w:tcPr>
+          <w:p>
+            <w:pPr>
+              <w:keepNext/>
+              <w:keepLines/>
+              <w:spacing w:beforeLines="40" w:before="96" w:afterLines="40" w:after="96"/>
+            </w:pPr>
+            <w:r>
+              <w:t>cm</w:t>
+            </w:r>
+          </w:p>
+        </w:tc>
+        <w:tc>
+          <w:tcPr>
+            <w:tcW w:w="4819" w:type="dxa"/>
+          </w:tcPr>
+          <w:p>
+            <w:pPr>
+              <w:keepNext/>
+              <w:keepLines/>
+              <w:spacing w:beforeLines="40" w:before="96" w:afterLines="40" w:after="96"/>
+            </w:pPr>
+            <w:r>
+              <w:t>c</w:t>
+            </w:r>
+            <w:r>
+              <w:t>arbon</w:t>
+            </w:r>
+            <w:r>
+              <w:t xml:space="preserve"> model</w:t>
+            </w:r>
+          </w:p>
+        </w:tc>
+      </w:tr>
+      <w:tr>
+        <w:trPr>
+          <w:trHeight w:hRule="exact" w:val="397"/>
+        </w:trPr>
+        <w:tc>
+          <w:tcPr>
+            <w:tcW w:w="2268" w:type="dxa"/>
+          </w:tcPr>
+          <w:p>
+            <w:pPr>
+              <w:keepNext/>
+              <w:keepLines/>
+              <w:spacing w:beforeLines="40" w:before="96" w:afterLines="40" w:after="96"/>
+            </w:pPr>
+            <w:r>
+              <w:t>_coef</w:t>
+            </w:r>
+          </w:p>
+        </w:tc>
+        <w:tc>
+          <w:tcPr>
+            <w:tcW w:w="4819" w:type="dxa"/>
+          </w:tcPr>
+          <w:p>
+            <w:pPr>
+              <w:keepNext/>
+              <w:keepLines/>
+              <w:spacing w:beforeLines="40" w:before="96" w:afterLines="40" w:after="96"/>
+            </w:pPr>
+            <w:r>
+              <w:t>coefficient</w:t>
+            </w:r>
+          </w:p>
+        </w:tc>
+      </w:tr>
+      <w:tr>
+        <w:trPr>
+          <w:trHeight w:hRule="exact" w:val="397"/>
+        </w:trPr>
+        <w:tc>
+          <w:tcPr>
+            <w:tcW w:w="2268" w:type="dxa"/>
+          </w:tcPr>
+          <w:p>
+            <w:pPr>
+              <w:keepNext/>
+              <w:keepLines/>
+              <w:spacing w:beforeLines="40" w:before="96" w:afterLines="40" w:after="96"/>
+            </w:pPr>
+            <w:r>
+              <w:t>k</w:t>
+            </w:r>
+          </w:p>
+        </w:tc>
+        <w:tc>
+          <w:tcPr>
+            <w:tcW w:w="4819" w:type="dxa"/>
+          </w:tcPr>
+          <w:p>
+            <w:pPr>
+              <w:keepNext/>
+              <w:keepLines/>
+              <w:spacing w:beforeLines="40" w:before="96" w:afterLines="40" w:after="96"/>
+            </w:pPr>
+            <w:r>
+              <w:t>constant</w:t>
+            </w:r>
+          </w:p>
+        </w:tc>
+      </w:tr>
+      <w:tr>
+        <w:trPr>
+          <w:trHeight w:hRule="exact" w:val="397"/>
+        </w:trPr>
+        <w:tc>
+          <w:tcPr>
+            <w:tcW w:w="2268" w:type="dxa"/>
+          </w:tcPr>
+          <w:p>
+            <w:pPr>
+              <w:keepNext/>
+              <w:keepLines/>
+              <w:spacing w:beforeLines="40" w:before="96" w:afterLines="40" w:after="96"/>
+            </w:pPr>
+            <w:r>
+              <w:t>c</w:t>
+            </w:r>
+            <w:r>
+              <w:t>ow</w:t>
+            </w:r>
             <w:r>
               <w:t>_</w:t>
             </w:r>
@@ -312,7 +677,16 @@
               <w:spacing w:beforeLines="40" w:before="96" w:afterLines="40" w:after="96"/>
             </w:pPr>
             <w:r>
-              <w:t>adjusted</w:t>
+              <w:t>input of ca</w:t>
+            </w:r>
+            <w:r>
+              <w:t>rbon</w:t>
+            </w:r>
+            <w:r>
+              <w:t xml:space="preserve"> from </w:t>
+            </w:r>
+            <w:r>
+              <w:t>organic waste</w:t>
             </w:r>
           </w:p>
         </w:tc>
@@ -331,11 +705,15 @@
               <w:keepLines/>
               <w:spacing w:beforeLines="40" w:before="96" w:afterLines="40" w:after="96"/>
             </w:pPr>
-            <w:proofErr w:type="spellStart"/>
-            <w:r>
-              <w:t>anml</w:t>
-            </w:r>
-            <w:proofErr w:type="spellEnd"/>
+            <w:r>
+              <w:t>c</w:t>
+            </w:r>
+            <w:r>
+              <w:t>umul</w:t>
+            </w:r>
+            <w:r>
+              <w:t>, cml</w:t>
+            </w:r>
           </w:p>
         </w:tc>
         <w:tc>
@@ -349,7 +727,10 @@
               <w:spacing w:beforeLines="40" w:before="96" w:afterLines="40" w:after="96"/>
             </w:pPr>
             <w:r>
-              <w:t>animal</w:t>
+              <w:t>c</w:t>
+            </w:r>
+            <w:r>
+              <w:t>umulative</w:t>
             </w:r>
           </w:p>
         </w:tc>
@@ -368,11 +749,9 @@
               <w:keepLines/>
               <w:spacing w:beforeLines="40" w:before="96" w:afterLines="40" w:after="96"/>
             </w:pPr>
-            <w:proofErr w:type="spellStart"/>
-            <w:r>
-              <w:t>ann</w:t>
-            </w:r>
-            <w:proofErr w:type="spellEnd"/>
+            <w:r>
+              <w:t>_dem</w:t>
+            </w:r>
           </w:p>
         </w:tc>
         <w:tc>
@@ -386,7 +765,7 @@
               <w:spacing w:beforeLines="40" w:before="96" w:afterLines="40" w:after="96"/>
             </w:pPr>
             <w:r>
-              <w:t>annual</w:t>
+              <w:t>demand</w:t>
             </w:r>
           </w:p>
         </w:tc>
@@ -405,11 +784,18 @@
               <w:keepLines/>
               <w:spacing w:beforeLines="40" w:before="96" w:afterLines="40" w:after="96"/>
             </w:pPr>
-            <w:proofErr w:type="spellStart"/>
-            <w:r>
-              <w:t>appld</w:t>
-            </w:r>
-            <w:proofErr w:type="spellEnd"/>
+            <w:r>
+              <w:t>_</w:t>
+            </w:r>
+            <w:r>
+              <w:t>de</w:t>
+            </w:r>
+            <w:r>
+              <w:t>nit</w:t>
+            </w:r>
+            <w:r>
+              <w:t xml:space="preserve"> </w:t>
+            </w:r>
           </w:p>
         </w:tc>
         <w:tc>
@@ -423,7 +809,13 @@
               <w:spacing w:beforeLines="40" w:before="96" w:afterLines="40" w:after="96"/>
             </w:pPr>
             <w:r>
-              <w:t>applied</w:t>
+              <w:t>de</w:t>
+            </w:r>
+            <w:r>
+              <w:t>nitrif</w:t>
+            </w:r>
+            <w:r>
+              <w:t>y</w:t>
             </w:r>
           </w:p>
         </w:tc>
@@ -442,13 +834,8 @@
               <w:keepLines/>
               <w:spacing w:beforeLines="40" w:before="96" w:afterLines="40" w:after="96"/>
             </w:pPr>
-            <w:proofErr w:type="spellStart"/>
-            <w:r>
-              <w:t>atmos</w:t>
-            </w:r>
-            <w:proofErr w:type="spellEnd"/>
-            <w:r>
-              <w:t>_</w:t>
+            <w:r>
+              <w:t>disp</w:t>
             </w:r>
           </w:p>
         </w:tc>
@@ -463,7 +850,7 @@
               <w:spacing w:beforeLines="40" w:before="96" w:afterLines="40" w:after="96"/>
             </w:pPr>
             <w:r>
-              <w:t>atmospheric</w:t>
+              <w:t>display</w:t>
             </w:r>
           </w:p>
         </w:tc>
@@ -483,7 +870,7 @@
               <w:spacing w:beforeLines="40" w:before="96" w:afterLines="40" w:after="96"/>
             </w:pPr>
             <w:r>
-              <w:t>c_</w:t>
+              <w:t>dpth_</w:t>
             </w:r>
           </w:p>
         </w:tc>
@@ -498,10 +885,13 @@
               <w:spacing w:beforeLines="40" w:before="96" w:afterLines="40" w:after="96"/>
             </w:pPr>
             <w:r>
-              <w:t>c</w:t>
-            </w:r>
-            <w:r>
-              <w:t>arbon</w:t>
+              <w:t>d</w:t>
+            </w:r>
+            <w:r>
+              <w:t>e</w:t>
+            </w:r>
+            <w:r>
+              <w:t>pth</w:t>
             </w:r>
           </w:p>
         </w:tc>
@@ -521,7 +911,7 @@
               <w:spacing w:beforeLines="40" w:before="96" w:afterLines="40" w:after="96"/>
             </w:pPr>
             <w:r>
-              <w:t>cm</w:t>
+              <w:t>econ</w:t>
             </w:r>
           </w:p>
         </w:tc>
@@ -536,13 +926,7 @@
               <w:spacing w:beforeLines="40" w:before="96" w:afterLines="40" w:after="96"/>
             </w:pPr>
             <w:r>
-              <w:t>c</w:t>
-            </w:r>
-            <w:r>
-              <w:t>arbon</w:t>
-            </w:r>
-            <w:r>
-              <w:t xml:space="preserve"> model</w:t>
+              <w:t>economics</w:t>
             </w:r>
           </w:p>
         </w:tc>
@@ -562,13 +946,8 @@
               <w:spacing w:beforeLines="40" w:before="96" w:afterLines="40" w:after="96"/>
             </w:pPr>
             <w:r>
-              <w:t>_</w:t>
-            </w:r>
-            <w:proofErr w:type="spellStart"/>
-            <w:r>
-              <w:t>coef</w:t>
-            </w:r>
-            <w:proofErr w:type="spellEnd"/>
+              <w:t>emiss</w:t>
+            </w:r>
           </w:p>
         </w:tc>
         <w:tc>
@@ -582,7 +961,10 @@
               <w:spacing w:beforeLines="40" w:before="96" w:afterLines="40" w:after="96"/>
             </w:pPr>
             <w:r>
-              <w:t>coefficient</w:t>
+              <w:t>e</w:t>
+            </w:r>
+            <w:r>
+              <w:t>mission</w:t>
             </w:r>
           </w:p>
         </w:tc>
@@ -602,7 +984,7 @@
               <w:spacing w:beforeLines="40" w:before="96" w:afterLines="40" w:after="96"/>
             </w:pPr>
             <w:r>
-              <w:t>k</w:t>
+              <w:t>ex_</w:t>
             </w:r>
           </w:p>
         </w:tc>
@@ -617,7 +999,16 @@
               <w:spacing w:beforeLines="40" w:before="96" w:afterLines="40" w:after="96"/>
             </w:pPr>
             <w:r>
-              <w:t>constant</w:t>
+              <w:t>e</w:t>
+            </w:r>
+            <w:r>
+              <w:t xml:space="preserve">xtra </w:t>
+            </w:r>
+            <w:r>
+              <w:t xml:space="preserve">as in extra </w:t>
+            </w:r>
+            <w:r>
+              <w:t>organic waste</w:t>
             </w:r>
           </w:p>
         </w:tc>
@@ -637,13 +1028,7 @@
               <w:spacing w:beforeLines="40" w:before="96" w:afterLines="40" w:after="96"/>
             </w:pPr>
             <w:r>
-              <w:t>c</w:t>
-            </w:r>
-            <w:r>
-              <w:t>ow</w:t>
-            </w:r>
-            <w:r>
-              <w:t>_</w:t>
+              <w:t>factr</w:t>
             </w:r>
           </w:p>
         </w:tc>
@@ -658,16 +1043,7 @@
               <w:spacing w:beforeLines="40" w:before="96" w:afterLines="40" w:after="96"/>
             </w:pPr>
             <w:r>
-              <w:t>input of ca</w:t>
-            </w:r>
-            <w:r>
-              <w:t>rbon</w:t>
-            </w:r>
-            <w:r>
-              <w:t xml:space="preserve"> from </w:t>
-            </w:r>
-            <w:r>
-              <w:t>organic waste</w:t>
+              <w:t>factor</w:t>
             </w:r>
           </w:p>
         </w:tc>
@@ -686,16 +1062,8 @@
               <w:keepLines/>
               <w:spacing w:beforeLines="40" w:before="96" w:afterLines="40" w:after="96"/>
             </w:pPr>
-            <w:proofErr w:type="spellStart"/>
-            <w:r>
-              <w:t>c</w:t>
-            </w:r>
-            <w:r>
-              <w:t>umul</w:t>
-            </w:r>
-            <w:proofErr w:type="spellEnd"/>
-            <w:r>
-              <w:t>, cml</w:t>
+            <w:r>
+              <w:t>_fc</w:t>
             </w:r>
           </w:p>
         </w:tc>
@@ -710,10 +1078,10 @@
               <w:spacing w:beforeLines="40" w:before="96" w:afterLines="40" w:after="96"/>
             </w:pPr>
             <w:r>
-              <w:t>c</w:t>
-            </w:r>
-            <w:r>
-              <w:t>umulative</w:t>
+              <w:t>field capacit</w:t>
+            </w:r>
+            <w:r>
+              <w:t>y</w:t>
             </w:r>
           </w:p>
         </w:tc>
@@ -733,13 +1101,8 @@
               <w:spacing w:beforeLines="40" w:before="96" w:afterLines="40" w:after="96"/>
             </w:pPr>
             <w:r>
-              <w:t>_</w:t>
-            </w:r>
-            <w:proofErr w:type="spellStart"/>
-            <w:r>
-              <w:t>dem</w:t>
-            </w:r>
-            <w:proofErr w:type="spellEnd"/>
+              <w:t>fert</w:t>
+            </w:r>
           </w:p>
         </w:tc>
         <w:tc>
@@ -753,7 +1116,7 @@
               <w:spacing w:beforeLines="40" w:before="96" w:afterLines="40" w:after="96"/>
             </w:pPr>
             <w:r>
-              <w:t>demand</w:t>
+              <w:t>fertiliser</w:t>
             </w:r>
           </w:p>
         </w:tc>
@@ -773,18 +1136,7 @@
               <w:spacing w:beforeLines="40" w:before="96" w:afterLines="40" w:after="96"/>
             </w:pPr>
             <w:r>
-              <w:t>_</w:t>
-            </w:r>
-            <w:proofErr w:type="spellStart"/>
-            <w:r>
-              <w:t>de</w:t>
-            </w:r>
-            <w:r>
-              <w:t>nit</w:t>
-            </w:r>
-            <w:proofErr w:type="spellEnd"/>
-            <w:r>
-              <w:t xml:space="preserve"> </w:t>
+              <w:t>fwd</w:t>
             </w:r>
           </w:p>
         </w:tc>
@@ -799,13 +1151,7 @@
               <w:spacing w:beforeLines="40" w:before="96" w:afterLines="40" w:after="96"/>
             </w:pPr>
             <w:r>
-              <w:t>de</w:t>
-            </w:r>
-            <w:r>
-              <w:t>nitrif</w:t>
-            </w:r>
-            <w:r>
-              <w:t>y</w:t>
+              <w:t>forward</w:t>
             </w:r>
           </w:p>
         </w:tc>
@@ -824,11 +1170,9 @@
               <w:keepLines/>
               <w:spacing w:beforeLines="40" w:before="96" w:afterLines="40" w:after="96"/>
             </w:pPr>
-            <w:proofErr w:type="spellStart"/>
-            <w:r>
-              <w:t>disp</w:t>
-            </w:r>
-            <w:proofErr w:type="spellEnd"/>
+            <w:r>
+              <w:t>grp</w:t>
+            </w:r>
           </w:p>
         </w:tc>
         <w:tc>
@@ -842,7 +1186,7 @@
               <w:spacing w:beforeLines="40" w:before="96" w:afterLines="40" w:after="96"/>
             </w:pPr>
             <w:r>
-              <w:t>display</w:t>
+              <w:t>group</w:t>
             </w:r>
           </w:p>
         </w:tc>
@@ -861,13 +1205,8 @@
               <w:keepLines/>
               <w:spacing w:beforeLines="40" w:before="96" w:afterLines="40" w:after="96"/>
             </w:pPr>
-            <w:proofErr w:type="spellStart"/>
-            <w:r>
-              <w:t>dpth</w:t>
-            </w:r>
-            <w:proofErr w:type="spellEnd"/>
-            <w:r>
-              <w:t>_</w:t>
+            <w:r>
+              <w:t>grow</w:t>
             </w:r>
           </w:p>
         </w:tc>
@@ -882,13 +1221,10 @@
               <w:spacing w:beforeLines="40" w:before="96" w:afterLines="40" w:after="96"/>
             </w:pPr>
             <w:r>
-              <w:t>d</w:t>
-            </w:r>
-            <w:r>
-              <w:t>e</w:t>
-            </w:r>
-            <w:r>
-              <w:t>pth</w:t>
+              <w:t xml:space="preserve">growing </w:t>
+            </w:r>
+            <w:r>
+              <w:t>season</w:t>
             </w:r>
           </w:p>
         </w:tc>
@@ -908,7 +1244,10 @@
               <w:spacing w:beforeLines="40" w:before="96" w:afterLines="40" w:after="96"/>
             </w:pPr>
             <w:r>
-              <w:t>econ</w:t>
+              <w:t>grow_dds</w:t>
+            </w:r>
+            <w:r>
+              <w:t xml:space="preserve">   gdds</w:t>
             </w:r>
           </w:p>
         </w:tc>
@@ -923,7 +1262,10 @@
               <w:spacing w:beforeLines="40" w:before="96" w:afterLines="40" w:after="96"/>
             </w:pPr>
             <w:r>
-              <w:t>economics</w:t>
+              <w:t>growing degree day</w:t>
+            </w:r>
+            <w:r>
+              <w:t>s</w:t>
             </w:r>
           </w:p>
         </w:tc>
@@ -942,11 +1284,9 @@
               <w:keepLines/>
               <w:spacing w:beforeLines="40" w:before="96" w:afterLines="40" w:after="96"/>
             </w:pPr>
-            <w:proofErr w:type="spellStart"/>
-            <w:r>
-              <w:t>emiss</w:t>
-            </w:r>
-            <w:proofErr w:type="spellEnd"/>
+            <w:r>
+              <w:t>harv_</w:t>
+            </w:r>
           </w:p>
         </w:tc>
         <w:tc>
@@ -960,363 +1300,6 @@
               <w:spacing w:beforeLines="40" w:before="96" w:afterLines="40" w:after="96"/>
             </w:pPr>
             <w:r>
-              <w:t>e</w:t>
-            </w:r>
-            <w:r>
-              <w:t>mission</w:t>
-            </w:r>
-          </w:p>
-        </w:tc>
-      </w:tr>
-      <w:tr>
-        <w:trPr>
-          <w:trHeight w:hRule="exact" w:val="397"/>
-        </w:trPr>
-        <w:tc>
-          <w:tcPr>
-            <w:tcW w:w="2268" w:type="dxa"/>
-          </w:tcPr>
-          <w:p>
-            <w:pPr>
-              <w:keepNext/>
-              <w:keepLines/>
-              <w:spacing w:beforeLines="40" w:before="96" w:afterLines="40" w:after="96"/>
-            </w:pPr>
-            <w:r>
-              <w:t>ex_</w:t>
-            </w:r>
-          </w:p>
-        </w:tc>
-        <w:tc>
-          <w:tcPr>
-            <w:tcW w:w="4819" w:type="dxa"/>
-          </w:tcPr>
-          <w:p>
-            <w:pPr>
-              <w:keepNext/>
-              <w:keepLines/>
-              <w:spacing w:beforeLines="40" w:before="96" w:afterLines="40" w:after="96"/>
-            </w:pPr>
-            <w:r>
-              <w:t>e</w:t>
-            </w:r>
-            <w:r>
-              <w:t xml:space="preserve">xtra </w:t>
-            </w:r>
-            <w:r>
-              <w:t xml:space="preserve">as in extra </w:t>
-            </w:r>
-            <w:r>
-              <w:t>organic waste</w:t>
-            </w:r>
-          </w:p>
-        </w:tc>
-      </w:tr>
-      <w:tr>
-        <w:trPr>
-          <w:trHeight w:hRule="exact" w:val="397"/>
-        </w:trPr>
-        <w:tc>
-          <w:tcPr>
-            <w:tcW w:w="2268" w:type="dxa"/>
-          </w:tcPr>
-          <w:p>
-            <w:pPr>
-              <w:keepNext/>
-              <w:keepLines/>
-              <w:spacing w:beforeLines="40" w:before="96" w:afterLines="40" w:after="96"/>
-            </w:pPr>
-            <w:proofErr w:type="spellStart"/>
-            <w:r>
-              <w:t>factr</w:t>
-            </w:r>
-            <w:proofErr w:type="spellEnd"/>
-          </w:p>
-        </w:tc>
-        <w:tc>
-          <w:tcPr>
-            <w:tcW w:w="4819" w:type="dxa"/>
-          </w:tcPr>
-          <w:p>
-            <w:pPr>
-              <w:keepNext/>
-              <w:keepLines/>
-              <w:spacing w:beforeLines="40" w:before="96" w:afterLines="40" w:after="96"/>
-            </w:pPr>
-            <w:r>
-              <w:t>factor</w:t>
-            </w:r>
-          </w:p>
-        </w:tc>
-      </w:tr>
-      <w:tr>
-        <w:trPr>
-          <w:trHeight w:hRule="exact" w:val="397"/>
-        </w:trPr>
-        <w:tc>
-          <w:tcPr>
-            <w:tcW w:w="2268" w:type="dxa"/>
-          </w:tcPr>
-          <w:p>
-            <w:pPr>
-              <w:keepNext/>
-              <w:keepLines/>
-              <w:spacing w:beforeLines="40" w:before="96" w:afterLines="40" w:after="96"/>
-            </w:pPr>
-            <w:r>
-              <w:t>_fc</w:t>
-            </w:r>
-          </w:p>
-        </w:tc>
-        <w:tc>
-          <w:tcPr>
-            <w:tcW w:w="4819" w:type="dxa"/>
-          </w:tcPr>
-          <w:p>
-            <w:pPr>
-              <w:keepNext/>
-              <w:keepLines/>
-              <w:spacing w:beforeLines="40" w:before="96" w:afterLines="40" w:after="96"/>
-            </w:pPr>
-            <w:r>
-              <w:t>field capacit</w:t>
-            </w:r>
-            <w:r>
-              <w:t>y</w:t>
-            </w:r>
-          </w:p>
-        </w:tc>
-      </w:tr>
-      <w:tr>
-        <w:trPr>
-          <w:trHeight w:hRule="exact" w:val="397"/>
-        </w:trPr>
-        <w:tc>
-          <w:tcPr>
-            <w:tcW w:w="2268" w:type="dxa"/>
-          </w:tcPr>
-          <w:p>
-            <w:pPr>
-              <w:keepNext/>
-              <w:keepLines/>
-              <w:spacing w:beforeLines="40" w:before="96" w:afterLines="40" w:after="96"/>
-            </w:pPr>
-            <w:proofErr w:type="spellStart"/>
-            <w:r>
-              <w:t>fert</w:t>
-            </w:r>
-            <w:proofErr w:type="spellEnd"/>
-          </w:p>
-        </w:tc>
-        <w:tc>
-          <w:tcPr>
-            <w:tcW w:w="4819" w:type="dxa"/>
-          </w:tcPr>
-          <w:p>
-            <w:pPr>
-              <w:keepNext/>
-              <w:keepLines/>
-              <w:spacing w:beforeLines="40" w:before="96" w:afterLines="40" w:after="96"/>
-            </w:pPr>
-            <w:r>
-              <w:t>fertiliser</w:t>
-            </w:r>
-          </w:p>
-        </w:tc>
-      </w:tr>
-      <w:tr>
-        <w:trPr>
-          <w:trHeight w:hRule="exact" w:val="397"/>
-        </w:trPr>
-        <w:tc>
-          <w:tcPr>
-            <w:tcW w:w="2268" w:type="dxa"/>
-          </w:tcPr>
-          <w:p>
-            <w:pPr>
-              <w:keepNext/>
-              <w:keepLines/>
-              <w:spacing w:beforeLines="40" w:before="96" w:afterLines="40" w:after="96"/>
-            </w:pPr>
-            <w:proofErr w:type="spellStart"/>
-            <w:r>
-              <w:t>fwd</w:t>
-            </w:r>
-            <w:proofErr w:type="spellEnd"/>
-          </w:p>
-        </w:tc>
-        <w:tc>
-          <w:tcPr>
-            <w:tcW w:w="4819" w:type="dxa"/>
-          </w:tcPr>
-          <w:p>
-            <w:pPr>
-              <w:keepNext/>
-              <w:keepLines/>
-              <w:spacing w:beforeLines="40" w:before="96" w:afterLines="40" w:after="96"/>
-            </w:pPr>
-            <w:r>
-              <w:t>forward</w:t>
-            </w:r>
-          </w:p>
-        </w:tc>
-      </w:tr>
-      <w:tr>
-        <w:trPr>
-          <w:trHeight w:hRule="exact" w:val="397"/>
-        </w:trPr>
-        <w:tc>
-          <w:tcPr>
-            <w:tcW w:w="2268" w:type="dxa"/>
-          </w:tcPr>
-          <w:p>
-            <w:pPr>
-              <w:keepNext/>
-              <w:keepLines/>
-              <w:spacing w:beforeLines="40" w:before="96" w:afterLines="40" w:after="96"/>
-            </w:pPr>
-            <w:r>
-              <w:t>grp</w:t>
-            </w:r>
-          </w:p>
-        </w:tc>
-        <w:tc>
-          <w:tcPr>
-            <w:tcW w:w="4819" w:type="dxa"/>
-          </w:tcPr>
-          <w:p>
-            <w:pPr>
-              <w:keepNext/>
-              <w:keepLines/>
-              <w:spacing w:beforeLines="40" w:before="96" w:afterLines="40" w:after="96"/>
-            </w:pPr>
-            <w:r>
-              <w:t>group</w:t>
-            </w:r>
-          </w:p>
-        </w:tc>
-      </w:tr>
-      <w:tr>
-        <w:trPr>
-          <w:trHeight w:hRule="exact" w:val="397"/>
-        </w:trPr>
-        <w:tc>
-          <w:tcPr>
-            <w:tcW w:w="2268" w:type="dxa"/>
-          </w:tcPr>
-          <w:p>
-            <w:pPr>
-              <w:keepNext/>
-              <w:keepLines/>
-              <w:spacing w:beforeLines="40" w:before="96" w:afterLines="40" w:after="96"/>
-            </w:pPr>
-            <w:r>
-              <w:t>grow</w:t>
-            </w:r>
-          </w:p>
-        </w:tc>
-        <w:tc>
-          <w:tcPr>
-            <w:tcW w:w="4819" w:type="dxa"/>
-          </w:tcPr>
-          <w:p>
-            <w:pPr>
-              <w:keepNext/>
-              <w:keepLines/>
-              <w:spacing w:beforeLines="40" w:before="96" w:afterLines="40" w:after="96"/>
-            </w:pPr>
-            <w:r>
-              <w:t xml:space="preserve">growing </w:t>
-            </w:r>
-            <w:r>
-              <w:t>season</w:t>
-            </w:r>
-          </w:p>
-        </w:tc>
-      </w:tr>
-      <w:tr>
-        <w:trPr>
-          <w:trHeight w:hRule="exact" w:val="397"/>
-        </w:trPr>
-        <w:tc>
-          <w:tcPr>
-            <w:tcW w:w="2268" w:type="dxa"/>
-          </w:tcPr>
-          <w:p>
-            <w:pPr>
-              <w:keepNext/>
-              <w:keepLines/>
-              <w:spacing w:beforeLines="40" w:before="96" w:afterLines="40" w:after="96"/>
-            </w:pPr>
-            <w:proofErr w:type="spellStart"/>
-            <w:r>
-              <w:t>grow_dds</w:t>
-            </w:r>
-            <w:proofErr w:type="spellEnd"/>
-            <w:r>
-              <w:t xml:space="preserve">   </w:t>
-            </w:r>
-            <w:proofErr w:type="spellStart"/>
-            <w:r>
-              <w:t>gdds</w:t>
-            </w:r>
-            <w:proofErr w:type="spellEnd"/>
-          </w:p>
-        </w:tc>
-        <w:tc>
-          <w:tcPr>
-            <w:tcW w:w="4819" w:type="dxa"/>
-          </w:tcPr>
-          <w:p>
-            <w:pPr>
-              <w:keepNext/>
-              <w:keepLines/>
-              <w:spacing w:beforeLines="40" w:before="96" w:afterLines="40" w:after="96"/>
-            </w:pPr>
-            <w:r>
-              <w:t>growing degree day</w:t>
-            </w:r>
-            <w:r>
-              <w:t>s</w:t>
-            </w:r>
-          </w:p>
-        </w:tc>
-      </w:tr>
-      <w:tr>
-        <w:trPr>
-          <w:trHeight w:hRule="exact" w:val="397"/>
-        </w:trPr>
-        <w:tc>
-          <w:tcPr>
-            <w:tcW w:w="2268" w:type="dxa"/>
-          </w:tcPr>
-          <w:p>
-            <w:pPr>
-              <w:keepNext/>
-              <w:keepLines/>
-              <w:spacing w:beforeLines="40" w:before="96" w:afterLines="40" w:after="96"/>
-            </w:pPr>
-            <w:proofErr w:type="spellStart"/>
-            <w:r>
-              <w:t>harv</w:t>
-            </w:r>
-            <w:proofErr w:type="spellEnd"/>
-            <w:r>
-              <w:t>_</w:t>
-            </w:r>
-          </w:p>
-        </w:tc>
-        <w:tc>
-          <w:tcPr>
-            <w:tcW w:w="4819" w:type="dxa"/>
-          </w:tcPr>
-          <w:p>
-            <w:pPr>
-              <w:keepNext/>
-              <w:keepLines/>
-              <w:spacing w:beforeLines="40" w:before="96" w:afterLines="40" w:after="96"/>
-            </w:pPr>
-            <w:r>
               <w:t>harves</w:t>
             </w:r>
             <w:r>
@@ -1337,11 +1320,9 @@
             <w:pPr>
               <w:spacing w:beforeLines="40" w:before="96" w:afterLines="40" w:after="96"/>
             </w:pPr>
-            <w:proofErr w:type="spellStart"/>
             <w:r>
               <w:t>indx</w:t>
             </w:r>
-            <w:proofErr w:type="spellEnd"/>
           </w:p>
         </w:tc>
         <w:tc>
@@ -1370,11 +1351,9 @@
             <w:pPr>
               <w:spacing w:beforeLines="40" w:before="96" w:afterLines="40" w:after="96"/>
             </w:pPr>
-            <w:proofErr w:type="spellStart"/>
             <w:r>
               <w:t>inorg</w:t>
             </w:r>
-            <w:proofErr w:type="spellEnd"/>
           </w:p>
         </w:tc>
         <w:tc>
@@ -1406,11 +1385,9 @@
             <w:pPr>
               <w:spacing w:beforeLines="40" w:before="96" w:afterLines="40" w:after="96"/>
             </w:pPr>
-            <w:proofErr w:type="spellStart"/>
             <w:r>
               <w:t>inrt</w:t>
             </w:r>
-            <w:proofErr w:type="spellEnd"/>
           </w:p>
         </w:tc>
         <w:tc>
@@ -1439,11 +1416,9 @@
             <w:pPr>
               <w:spacing w:beforeLines="40" w:before="96" w:afterLines="40" w:after="96"/>
             </w:pPr>
-            <w:proofErr w:type="spellStart"/>
             <w:r>
               <w:t>lvstck</w:t>
             </w:r>
-            <w:proofErr w:type="spellEnd"/>
           </w:p>
         </w:tc>
         <w:tc>
@@ -1472,11 +1447,9 @@
             <w:pPr>
               <w:spacing w:beforeLines="40" w:before="96" w:afterLines="40" w:after="96"/>
             </w:pPr>
-            <w:proofErr w:type="spellStart"/>
             <w:r>
               <w:t>lctn</w:t>
             </w:r>
-            <w:proofErr w:type="spellEnd"/>
           </w:p>
         </w:tc>
         <w:tc>
@@ -1505,20 +1478,13 @@
             <w:pPr>
               <w:spacing w:beforeLines="40" w:before="96" w:afterLines="40" w:after="96"/>
             </w:pPr>
-            <w:proofErr w:type="spellStart"/>
             <w:r>
               <w:lastRenderedPageBreak/>
-              <w:t>mgmt</w:t>
-            </w:r>
-            <w:proofErr w:type="spellEnd"/>
-            <w:r>
-              <w:t xml:space="preserve">, </w:t>
-            </w:r>
-            <w:proofErr w:type="spellStart"/>
+              <w:t xml:space="preserve">mgmt, </w:t>
+            </w:r>
             <w:r>
               <w:t>mngmnt</w:t>
             </w:r>
-            <w:proofErr w:type="spellEnd"/>
           </w:p>
         </w:tc>
         <w:tc>
@@ -1638,13 +1604,8 @@
               <w:spacing w:beforeLines="40" w:before="96" w:afterLines="40" w:after="96"/>
             </w:pPr>
             <w:r>
-              <w:t>_</w:t>
-            </w:r>
-            <w:proofErr w:type="spellStart"/>
-            <w:r>
-              <w:t>nitrif</w:t>
-            </w:r>
-            <w:proofErr w:type="spellEnd"/>
+              <w:t>_nitrif</w:t>
+            </w:r>
           </w:p>
         </w:tc>
         <w:tc>
@@ -1798,11 +1759,9 @@
               </w:tabs>
               <w:spacing w:beforeLines="40" w:before="96" w:afterLines="40" w:after="96"/>
             </w:pPr>
-            <w:proofErr w:type="spellStart"/>
             <w:r>
               <w:t>npp</w:t>
             </w:r>
-            <w:proofErr w:type="spellEnd"/>
           </w:p>
         </w:tc>
         <w:tc>
@@ -1953,15 +1912,7 @@
               <w:t>_</w:t>
             </w:r>
             <w:r>
-              <w:t xml:space="preserve">    </w:t>
-            </w:r>
-            <w:proofErr w:type="spellStart"/>
-            <w:r>
-              <w:t>inorg</w:t>
-            </w:r>
-            <w:proofErr w:type="spellEnd"/>
-            <w:r>
-              <w:t>_</w:t>
+              <w:t xml:space="preserve">    inorg_</w:t>
             </w:r>
           </w:p>
         </w:tc>
@@ -2031,13 +1982,8 @@
             <w:pPr>
               <w:spacing w:beforeLines="40" w:before="96" w:afterLines="40" w:after="96"/>
             </w:pPr>
-            <w:proofErr w:type="spellStart"/>
-            <w:r>
-              <w:t>pcnt</w:t>
-            </w:r>
-            <w:proofErr w:type="spellEnd"/>
-            <w:r>
-              <w:t>_</w:t>
+            <w:r>
+              <w:t>pcnt_</w:t>
             </w:r>
           </w:p>
         </w:tc>
@@ -2157,11 +2103,9 @@
             <w:pPr>
               <w:spacing w:beforeLines="40" w:before="96" w:afterLines="40" w:after="96"/>
             </w:pPr>
-            <w:proofErr w:type="spellStart"/>
             <w:r>
               <w:t>precip</w:t>
             </w:r>
-            <w:proofErr w:type="spellEnd"/>
           </w:p>
         </w:tc>
         <w:tc>
@@ -2190,11 +2134,9 @@
             <w:pPr>
               <w:spacing w:beforeLines="40" w:before="96" w:afterLines="40" w:after="96"/>
             </w:pPr>
-            <w:proofErr w:type="spellStart"/>
             <w:r>
               <w:t>prodn</w:t>
             </w:r>
-            <w:proofErr w:type="spellEnd"/>
           </w:p>
         </w:tc>
         <w:tc>
@@ -2285,11 +2227,9 @@
             <w:pPr>
               <w:spacing w:beforeLines="40" w:before="96" w:afterLines="40" w:after="96"/>
             </w:pPr>
-            <w:proofErr w:type="spellStart"/>
             <w:r>
               <w:t>rgn</w:t>
             </w:r>
-            <w:proofErr w:type="spellEnd"/>
           </w:p>
         </w:tc>
         <w:tc>
@@ -2319,30 +2259,25 @@
               <w:spacing w:beforeLines="40" w:before="96" w:afterLines="40" w:after="96"/>
             </w:pPr>
             <w:r>
-              <w:t>_</w:t>
-            </w:r>
-            <w:proofErr w:type="spellStart"/>
+              <w:t>_r</w:t>
+            </w:r>
+            <w:r>
+              <w:t>else</w:t>
+            </w:r>
+          </w:p>
+        </w:tc>
+        <w:tc>
+          <w:tcPr>
+            <w:tcW w:w="4819" w:type="dxa"/>
+          </w:tcPr>
+          <w:p>
+            <w:pPr>
+              <w:spacing w:beforeLines="40" w:before="96" w:afterLines="40" w:after="96"/>
+            </w:pPr>
             <w:r>
               <w:t>r</w:t>
             </w:r>
             <w:r>
-              <w:t>else</w:t>
-            </w:r>
-            <w:proofErr w:type="spellEnd"/>
-          </w:p>
-        </w:tc>
-        <w:tc>
-          <w:tcPr>
-            <w:tcW w:w="4819" w:type="dxa"/>
-          </w:tcPr>
-          <w:p>
-            <w:pPr>
-              <w:spacing w:beforeLines="40" w:before="96" w:afterLines="40" w:after="96"/>
-            </w:pPr>
-            <w:r>
-              <w:t>r</w:t>
-            </w:r>
-            <w:r>
               <w:t>elease</w:t>
             </w:r>
           </w:p>
@@ -2361,15 +2296,7 @@
               <w:spacing w:beforeLines="40" w:before="96" w:afterLines="40" w:after="96"/>
             </w:pPr>
             <w:r>
-              <w:t>_</w:t>
-            </w:r>
-            <w:proofErr w:type="spellStart"/>
-            <w:r>
-              <w:t>rcoef</w:t>
-            </w:r>
-            <w:proofErr w:type="spellEnd"/>
-            <w:r>
-              <w:t>_</w:t>
+              <w:t>_rcoef_</w:t>
             </w:r>
             <w:r>
               <w:t xml:space="preserve"> </w:t>
@@ -2402,14 +2329,12 @@
             <w:pPr>
               <w:spacing w:beforeLines="40" w:before="96" w:afterLines="40" w:after="96"/>
             </w:pPr>
-            <w:proofErr w:type="spellStart"/>
             <w:r>
               <w:t>scle_</w:t>
             </w:r>
             <w:r>
               <w:t>factr</w:t>
             </w:r>
-            <w:proofErr w:type="spellEnd"/>
           </w:p>
         </w:tc>
         <w:tc>
@@ -2442,13 +2367,8 @@
               <w:spacing w:beforeLines="40" w:before="96" w:afterLines="40" w:after="96"/>
             </w:pPr>
             <w:r>
-              <w:t>_</w:t>
-            </w:r>
-            <w:proofErr w:type="spellStart"/>
-            <w:r>
-              <w:t>sply</w:t>
-            </w:r>
-            <w:proofErr w:type="spellEnd"/>
+              <w:t>_sply</w:t>
+            </w:r>
           </w:p>
         </w:tc>
         <w:tc>
@@ -2477,11 +2397,9 @@
             <w:pPr>
               <w:spacing w:beforeLines="40" w:before="96" w:afterLines="40" w:after="96"/>
             </w:pPr>
-            <w:proofErr w:type="spellStart"/>
             <w:r>
               <w:t>strss</w:t>
             </w:r>
-            <w:proofErr w:type="spellEnd"/>
           </w:p>
         </w:tc>
         <w:tc>
@@ -2541,14 +2459,12 @@
             <w:pPr>
               <w:spacing w:beforeLines="40" w:before="96" w:afterLines="40" w:after="96"/>
             </w:pPr>
-            <w:proofErr w:type="spellStart"/>
             <w:r>
               <w:t>syst</w:t>
             </w:r>
             <w:r>
               <w:t>m</w:t>
             </w:r>
-            <w:proofErr w:type="spellEnd"/>
           </w:p>
         </w:tc>
         <w:tc>
@@ -2608,11 +2524,9 @@
             <w:pPr>
               <w:spacing w:beforeLines="40" w:before="96" w:afterLines="40" w:after="96"/>
             </w:pPr>
-            <w:proofErr w:type="spellStart"/>
             <w:r>
               <w:t>tair</w:t>
             </w:r>
-            <w:proofErr w:type="spellEnd"/>
           </w:p>
         </w:tc>
         <w:tc>
@@ -2643,21 +2557,8 @@
             </w:pPr>
             <w:bookmarkStart w:id="1" w:name="_Hlk48291546"/>
             <w:r>
-              <w:t>_</w:t>
-            </w:r>
-            <w:proofErr w:type="spellStart"/>
-            <w:r>
-              <w:t>typ</w:t>
-            </w:r>
-            <w:proofErr w:type="spellEnd"/>
-            <w:r>
-              <w:t>,   _</w:t>
-            </w:r>
-            <w:proofErr w:type="spellStart"/>
-            <w:r>
-              <w:t>atyp</w:t>
-            </w:r>
-            <w:proofErr w:type="spellEnd"/>
+              <w:t>_typ,   _atyp</w:t>
+            </w:r>
           </w:p>
         </w:tc>
         <w:tc>
@@ -2689,14 +2590,12 @@
             <w:pPr>
               <w:spacing w:beforeLines="40" w:before="96" w:afterLines="40" w:after="96"/>
             </w:pPr>
-            <w:proofErr w:type="spellStart"/>
             <w:r>
               <w:t>upt</w:t>
             </w:r>
             <w:r>
               <w:t>k</w:t>
             </w:r>
-            <w:proofErr w:type="spellEnd"/>
           </w:p>
         </w:tc>
         <w:tc>
@@ -2728,11 +2627,9 @@
             <w:pPr>
               <w:spacing w:beforeLines="40" w:before="96" w:afterLines="40" w:after="96"/>
             </w:pPr>
-            <w:proofErr w:type="spellStart"/>
             <w:r>
               <w:t>volat</w:t>
             </w:r>
-            <w:proofErr w:type="spellEnd"/>
           </w:p>
         </w:tc>
         <w:tc>
@@ -2761,13 +2658,8 @@
             <w:pPr>
               <w:spacing w:beforeLines="40" w:before="96" w:afterLines="40" w:after="96"/>
             </w:pPr>
-            <w:proofErr w:type="spellStart"/>
-            <w:r>
-              <w:t>wc</w:t>
-            </w:r>
-            <w:proofErr w:type="spellEnd"/>
-            <w:r>
-              <w:t>_</w:t>
+            <w:r>
+              <w:t>wc_</w:t>
             </w:r>
           </w:p>
         </w:tc>
@@ -2797,14 +2689,9 @@
             <w:pPr>
               <w:spacing w:beforeLines="40" w:before="96" w:afterLines="40" w:after="96"/>
             </w:pPr>
-            <w:proofErr w:type="spellStart"/>
             <w:r>
               <w:lastRenderedPageBreak/>
-              <w:t>iws</w:t>
-            </w:r>
-            <w:proofErr w:type="spellEnd"/>
-            <w:r>
-              <w:t>_</w:t>
+              <w:t>iws_</w:t>
             </w:r>
           </w:p>
         </w:tc>
@@ -2838,15 +2725,7 @@
               <w:spacing w:beforeLines="40" w:before="96" w:afterLines="40" w:after="96"/>
             </w:pPr>
             <w:r>
-              <w:t>_</w:t>
-            </w:r>
-            <w:proofErr w:type="spellStart"/>
-            <w:r>
-              <w:t>yld</w:t>
-            </w:r>
-            <w:proofErr w:type="spellEnd"/>
-            <w:r>
-              <w:t>_</w:t>
+              <w:t>_yld_</w:t>
             </w:r>
           </w:p>
         </w:tc>
@@ -2929,11 +2808,9 @@
               <w:keepNext/>
               <w:spacing w:beforeLines="40" w:before="96" w:afterLines="40" w:after="96"/>
             </w:pPr>
-            <w:proofErr w:type="spellStart"/>
             <w:r>
               <w:t>hydrol_eff</w:t>
             </w:r>
-            <w:proofErr w:type="spellEnd"/>
           </w:p>
         </w:tc>
         <w:tc>
@@ -2962,13 +2839,8 @@
               <w:spacing w:beforeLines="40" w:before="96" w:afterLines="40" w:after="96"/>
             </w:pPr>
             <w:r>
-              <w:t>_</w:t>
-            </w:r>
-            <w:proofErr w:type="spellStart"/>
-            <w:r>
-              <w:t>fwd</w:t>
-            </w:r>
-            <w:proofErr w:type="spellEnd"/>
+              <w:t>_fwd</w:t>
+            </w:r>
           </w:p>
         </w:tc>
         <w:tc>
@@ -3026,11 +2898,9 @@
               <w:keepNext/>
               <w:spacing w:beforeLines="40" w:before="96" w:afterLines="40" w:after="96"/>
             </w:pPr>
-            <w:proofErr w:type="spellStart"/>
             <w:r>
               <w:t>pettmp</w:t>
             </w:r>
-            <w:proofErr w:type="spellEnd"/>
           </w:p>
         </w:tc>
         <w:tc>
@@ -3107,174 +2977,38 @@
           <w:sz w:val="20"/>
           <w:szCs w:val="20"/>
         </w:rPr>
-        <w:t xml:space="preserve">from </w:t>
-      </w:r>
-      <w:proofErr w:type="spellStart"/>
-      <w:r>
+        <w:t>from numpy import arange</w:t>
+      </w:r>
+    </w:p>
+    <w:p>
+      <w:pPr>
+        <w:spacing w:after="0"/>
         <w:rPr>
           <w:rFonts w:ascii="Courier New" w:hAnsi="Courier New" w:cs="Courier New"/>
           <w:sz w:val="20"/>
           <w:szCs w:val="20"/>
         </w:rPr>
-        <w:t>numpy</w:t>
-      </w:r>
-      <w:proofErr w:type="spellEnd"/>
+      </w:pPr>
       <w:r>
         <w:rPr>
           <w:rFonts w:ascii="Courier New" w:hAnsi="Courier New" w:cs="Courier New"/>
           <w:sz w:val="20"/>
           <w:szCs w:val="20"/>
         </w:rPr>
-        <w:t xml:space="preserve"> import </w:t>
-      </w:r>
-      <w:proofErr w:type="spellStart"/>
+        <w:t>for yld in arange(0.3, 0.9, 0.15):</w:t>
+      </w:r>
+    </w:p>
+    <w:p>
+      <w:pPr>
+        <w:spacing w:after="0"/>
+      </w:pPr>
       <w:r>
         <w:rPr>
           <w:rFonts w:ascii="Courier New" w:hAnsi="Courier New" w:cs="Courier New"/>
           <w:sz w:val="20"/>
           <w:szCs w:val="20"/>
         </w:rPr>
-        <w:t>arange</w:t>
-      </w:r>
-      <w:proofErr w:type="spellEnd"/>
-    </w:p>
-    <w:p>
-      <w:pPr>
-        <w:spacing w:after="0"/>
-        <w:rPr>
-          <w:rFonts w:ascii="Courier New" w:hAnsi="Courier New" w:cs="Courier New"/>
-          <w:sz w:val="20"/>
-          <w:szCs w:val="20"/>
-        </w:rPr>
-      </w:pPr>
-      <w:r>
-        <w:rPr>
-          <w:rFonts w:ascii="Courier New" w:hAnsi="Courier New" w:cs="Courier New"/>
-          <w:sz w:val="20"/>
-          <w:szCs w:val="20"/>
-        </w:rPr>
-        <w:t xml:space="preserve">for </w:t>
-      </w:r>
-      <w:proofErr w:type="spellStart"/>
-      <w:r>
-        <w:rPr>
-          <w:rFonts w:ascii="Courier New" w:hAnsi="Courier New" w:cs="Courier New"/>
-          <w:sz w:val="20"/>
-          <w:szCs w:val="20"/>
-        </w:rPr>
-        <w:t>yld</w:t>
-      </w:r>
-      <w:proofErr w:type="spellEnd"/>
-      <w:r>
-        <w:rPr>
-          <w:rFonts w:ascii="Courier New" w:hAnsi="Courier New" w:cs="Courier New"/>
-          <w:sz w:val="20"/>
-          <w:szCs w:val="20"/>
-        </w:rPr>
-        <w:t xml:space="preserve"> in </w:t>
-      </w:r>
-      <w:proofErr w:type="spellStart"/>
-      <w:r>
-        <w:rPr>
-          <w:rFonts w:ascii="Courier New" w:hAnsi="Courier New" w:cs="Courier New"/>
-          <w:sz w:val="20"/>
-          <w:szCs w:val="20"/>
-        </w:rPr>
-        <w:t>arange</w:t>
-      </w:r>
-      <w:proofErr w:type="spellEnd"/>
-      <w:r>
-        <w:rPr>
-          <w:rFonts w:ascii="Courier New" w:hAnsi="Courier New" w:cs="Courier New"/>
-          <w:sz w:val="20"/>
-          <w:szCs w:val="20"/>
-        </w:rPr>
-        <w:t>(0.3, 0.9, 0.15):</w:t>
-      </w:r>
-    </w:p>
-    <w:p>
-      <w:pPr>
-        <w:spacing w:after="0"/>
-      </w:pPr>
-      <w:r>
-        <w:rPr>
-          <w:rFonts w:ascii="Courier New" w:hAnsi="Courier New" w:cs="Courier New"/>
-          <w:sz w:val="20"/>
-          <w:szCs w:val="20"/>
-        </w:rPr>
-        <w:t xml:space="preserve">     prop_n_opt2 = </w:t>
-      </w:r>
-      <w:proofErr w:type="spellStart"/>
-      <w:r>
-        <w:rPr>
-          <w:rFonts w:ascii="Courier New" w:hAnsi="Courier New" w:cs="Courier New"/>
-          <w:sz w:val="20"/>
-          <w:szCs w:val="20"/>
-        </w:rPr>
-        <w:t>prop_n_optimal_from_yield</w:t>
-      </w:r>
-      <w:proofErr w:type="spellEnd"/>
-      <w:r>
-        <w:rPr>
-          <w:rFonts w:ascii="Courier New" w:hAnsi="Courier New" w:cs="Courier New"/>
-          <w:sz w:val="20"/>
-          <w:szCs w:val="20"/>
-        </w:rPr>
-        <w:t>(</w:t>
-      </w:r>
-      <w:proofErr w:type="spellStart"/>
-      <w:r>
-        <w:rPr>
-          <w:rFonts w:ascii="Courier New" w:hAnsi="Courier New" w:cs="Courier New"/>
-          <w:sz w:val="20"/>
-          <w:szCs w:val="20"/>
-        </w:rPr>
-        <w:t>yld</w:t>
-      </w:r>
-      <w:proofErr w:type="spellEnd"/>
-      <w:r>
-        <w:rPr>
-          <w:rFonts w:ascii="Courier New" w:hAnsi="Courier New" w:cs="Courier New"/>
-          <w:sz w:val="20"/>
-          <w:szCs w:val="20"/>
-        </w:rPr>
-        <w:t xml:space="preserve">, </w:t>
-      </w:r>
-      <w:proofErr w:type="spellStart"/>
-      <w:r>
-        <w:rPr>
-          <w:rFonts w:ascii="Courier New" w:hAnsi="Courier New" w:cs="Courier New"/>
-          <w:sz w:val="20"/>
-          <w:szCs w:val="20"/>
-        </w:rPr>
-        <w:t>crop_vars</w:t>
-      </w:r>
-      <w:proofErr w:type="spellEnd"/>
-      <w:r>
-        <w:rPr>
-          <w:rFonts w:ascii="Courier New" w:hAnsi="Courier New" w:cs="Courier New"/>
-          <w:sz w:val="20"/>
-          <w:szCs w:val="20"/>
-        </w:rPr>
-        <w:t>[</w:t>
-      </w:r>
-      <w:proofErr w:type="spellStart"/>
-      <w:r>
-        <w:rPr>
-          <w:rFonts w:ascii="Courier New" w:hAnsi="Courier New" w:cs="Courier New"/>
-          <w:sz w:val="20"/>
-          <w:szCs w:val="20"/>
-        </w:rPr>
-        <w:t>crop_curr</w:t>
-      </w:r>
-      <w:proofErr w:type="spellEnd"/>
-      <w:r>
-        <w:rPr>
-          <w:rFonts w:ascii="Courier New" w:hAnsi="Courier New" w:cs="Courier New"/>
-          <w:sz w:val="20"/>
-          <w:szCs w:val="20"/>
-        </w:rPr>
-        <w:t>])</w:t>
+        <w:t xml:space="preserve">     prop_n_opt2 = prop_n_optimal_from_yield(yld, crop_vars[crop_curr])</w:t>
       </w:r>
     </w:p>
     <w:p>
@@ -3752,11 +3486,9 @@
               <w:keepNext/>
               <w:spacing w:before="60" w:after="60"/>
             </w:pPr>
-            <w:proofErr w:type="spellStart"/>
             <w:r>
               <w:t>pool_c_dpm</w:t>
             </w:r>
-            <w:proofErr w:type="spellEnd"/>
           </w:p>
         </w:tc>
         <w:tc>
@@ -3768,11 +3500,9 @@
               <w:keepNext/>
               <w:spacing w:before="60" w:after="60"/>
             </w:pPr>
-            <w:proofErr w:type="spellStart"/>
             <w:r>
               <w:t>pi_to_dpm</w:t>
             </w:r>
-            <w:proofErr w:type="spellEnd"/>
           </w:p>
         </w:tc>
         <w:tc>
@@ -3784,11 +3514,9 @@
               <w:keepNext/>
               <w:spacing w:before="60" w:after="60"/>
             </w:pPr>
-            <w:proofErr w:type="spellStart"/>
             <w:r>
               <w:t>cow_to_dpm</w:t>
             </w:r>
-            <w:proofErr w:type="spellEnd"/>
           </w:p>
         </w:tc>
         <w:tc>
@@ -3800,11 +3528,9 @@
               <w:keepNext/>
               <w:spacing w:before="60" w:after="60"/>
             </w:pPr>
-            <w:proofErr w:type="spellStart"/>
             <w:r>
               <w:t>c_loss_dpm</w:t>
             </w:r>
-            <w:proofErr w:type="spellEnd"/>
           </w:p>
         </w:tc>
       </w:tr>
@@ -3832,11 +3558,9 @@
               <w:keepNext/>
               <w:spacing w:before="60" w:after="60"/>
             </w:pPr>
-            <w:proofErr w:type="spellStart"/>
             <w:r>
               <w:t>pool_c_rpm</w:t>
             </w:r>
-            <w:proofErr w:type="spellEnd"/>
           </w:p>
         </w:tc>
         <w:tc>
@@ -3848,11 +3572,9 @@
               <w:keepNext/>
               <w:spacing w:before="60" w:after="60"/>
             </w:pPr>
-            <w:proofErr w:type="spellStart"/>
             <w:r>
               <w:t>pi_to_rpm</w:t>
             </w:r>
-            <w:proofErr w:type="spellEnd"/>
           </w:p>
         </w:tc>
         <w:tc>
@@ -3878,11 +3600,9 @@
               <w:keepNext/>
               <w:spacing w:before="60" w:after="60"/>
             </w:pPr>
-            <w:proofErr w:type="spellStart"/>
             <w:r>
               <w:t>c_loss_rpm</w:t>
             </w:r>
-            <w:proofErr w:type="spellEnd"/>
           </w:p>
         </w:tc>
       </w:tr>
@@ -3911,11 +3631,9 @@
               <w:keepNext/>
               <w:spacing w:before="60" w:after="60"/>
             </w:pPr>
-            <w:proofErr w:type="spellStart"/>
             <w:r>
               <w:t>pool_c_hum</w:t>
             </w:r>
-            <w:proofErr w:type="spellEnd"/>
           </w:p>
         </w:tc>
         <w:tc>
@@ -3927,11 +3645,9 @@
               <w:keepNext/>
               <w:spacing w:before="60" w:after="60"/>
             </w:pPr>
-            <w:proofErr w:type="spellStart"/>
             <w:r>
               <w:t>c_input_hum</w:t>
             </w:r>
-            <w:proofErr w:type="spellEnd"/>
           </w:p>
         </w:tc>
         <w:tc>
@@ -3943,11 +3659,9 @@
               <w:keepNext/>
               <w:spacing w:before="60" w:after="60"/>
             </w:pPr>
-            <w:proofErr w:type="spellStart"/>
             <w:r>
               <w:t>cow_to_hum</w:t>
             </w:r>
-            <w:proofErr w:type="spellEnd"/>
           </w:p>
         </w:tc>
         <w:tc>
@@ -3959,11 +3673,9 @@
               <w:keepNext/>
               <w:spacing w:before="60" w:after="60"/>
             </w:pPr>
-            <w:proofErr w:type="spellStart"/>
             <w:r>
               <w:t>c_loss_hum</w:t>
             </w:r>
-            <w:proofErr w:type="spellEnd"/>
           </w:p>
         </w:tc>
       </w:tr>
@@ -3991,11 +3703,9 @@
               <w:keepNext/>
               <w:spacing w:before="60" w:after="60"/>
             </w:pPr>
-            <w:proofErr w:type="spellStart"/>
             <w:r>
               <w:t>pool_c_bio</w:t>
             </w:r>
-            <w:proofErr w:type="spellEnd"/>
           </w:p>
         </w:tc>
         <w:tc>
@@ -4007,11 +3717,9 @@
               <w:keepNext/>
               <w:spacing w:before="60" w:after="60"/>
             </w:pPr>
-            <w:proofErr w:type="spellStart"/>
             <w:r>
               <w:t>c_input_bio</w:t>
             </w:r>
-            <w:proofErr w:type="spellEnd"/>
           </w:p>
         </w:tc>
         <w:tc>
@@ -4034,11 +3742,9 @@
               <w:keepNext/>
               <w:spacing w:before="60" w:after="60"/>
             </w:pPr>
-            <w:proofErr w:type="spellStart"/>
             <w:r>
               <w:t>c_loss_bio</w:t>
             </w:r>
-            <w:proofErr w:type="spellEnd"/>
           </w:p>
         </w:tc>
       </w:tr>
@@ -4066,14 +3772,12 @@
               <w:keepNext/>
               <w:spacing w:before="60" w:after="60"/>
             </w:pPr>
-            <w:proofErr w:type="spellStart"/>
             <w:r>
               <w:t>pool_c_io</w:t>
             </w:r>
             <w:r>
               <w:t>m</w:t>
             </w:r>
-            <w:proofErr w:type="spellEnd"/>
           </w:p>
         </w:tc>
         <w:tc>
@@ -4096,7 +3800,6 @@
               <w:keepNext/>
               <w:spacing w:before="60" w:after="60"/>
             </w:pPr>
-            <w:proofErr w:type="spellStart"/>
             <w:r>
               <w:t>cow_to_</w:t>
             </w:r>
@@ -4106,7 +3809,6 @@
             <w:r>
               <w:t>m</w:t>
             </w:r>
-            <w:proofErr w:type="spellEnd"/>
           </w:p>
         </w:tc>
         <w:tc>
@@ -4430,7 +4132,7 @@
         <v:path o:extrusionok="f" gradientshapeok="t" o:connecttype="rect"/>
         <o:lock v:ext="edit" aspectratio="t"/>
       </v:shapetype>
-      <v:shape id="_x0000_i1047" type="#_x0000_t75" style="width:11.25pt;height:11.25pt" o:bullet="t">
+      <v:shape id="_x0000_i1036" type="#_x0000_t75" style="width:11.25pt;height:11.25pt" o:bullet="t">
         <v:imagedata r:id="rId1" o:title="mso5B25"/>
       </v:shape>
     </w:pict>
@@ -5967,6 +5669,7 @@
     <w:rsid w:val="0068094E"/>
     <w:rsid w:val="0071430E"/>
     <w:rsid w:val="008C559C"/>
+    <w:rsid w:val="008F1F8B"/>
     <w:rsid w:val="00945434"/>
     <w:rsid w:val="009E1561"/>
     <w:rsid w:val="009F2848"/>

</xml_diff>